<commit_message>
Dodanie opisu testów do sprawozdania
</commit_message>
<xml_diff>
--- a/Sprawozdanie_projekt_template.docx
+++ b/Sprawozdanie_projekt_template.docx
@@ -428,54 +428,72 @@
           <w:szCs w:val="24"/>
           <w:lang w:val="es-ES_tradnl"/>
         </w:rPr>
-        <w:t xml:space="preserve">Autor 3: </w:t>
-      </w:r>
-      <w:proofErr w:type="spellStart"/>
-      <w:r>
+        <w:t>Autor 3: Testy + dokumentacja + klasaD</w:t>
+      </w:r>
+    </w:p>
+    <w:p>
+      <w:pPr>
+        <w:spacing w:after="0"/>
         <w:rPr>
           <w:sz w:val="24"/>
           <w:szCs w:val="24"/>
           <w:lang w:val="es-ES_tradnl"/>
         </w:rPr>
-        <w:t>Testy</w:t>
-      </w:r>
-      <w:proofErr w:type="spellEnd"/>
-      <w:r>
+      </w:pPr>
+    </w:p>
+    <w:p>
+      <w:pPr>
+        <w:spacing w:after="0"/>
         <w:rPr>
           <w:sz w:val="24"/>
           <w:szCs w:val="24"/>
-          <w:lang w:val="es-ES_tradnl"/>
-        </w:rPr>
-        <w:t xml:space="preserve"> + </w:t>
-      </w:r>
-      <w:proofErr w:type="spellStart"/>
+        </w:rPr>
+      </w:pPr>
       <w:r>
         <w:rPr>
           <w:sz w:val="24"/>
           <w:szCs w:val="24"/>
-          <w:lang w:val="es-ES_tradnl"/>
-        </w:rPr>
-        <w:t>dokumentacja</w:t>
-      </w:r>
-      <w:proofErr w:type="spellEnd"/>
-      <w:r>
+        </w:rPr>
+        <w:t>Dla każdej klasy należy dodać jej opis, podać jej rolę w projekcie (uzasadnić potrzebę jej stworzenia), uzasadnić modyfikatory dostępu do pól, itp.</w:t>
+      </w:r>
+    </w:p>
+    <w:p>
+      <w:pPr>
+        <w:spacing w:after="0"/>
         <w:rPr>
           <w:sz w:val="24"/>
           <w:szCs w:val="24"/>
-          <w:lang w:val="es-ES_tradnl"/>
-        </w:rPr>
-        <w:t xml:space="preserve"> + </w:t>
-      </w:r>
-      <w:proofErr w:type="spellStart"/>
-      <w:r>
+        </w:rPr>
+      </w:pPr>
+    </w:p>
+    <w:p>
+      <w:pPr>
+        <w:spacing w:after="0"/>
+        <w:rPr>
+          <w:b/>
+          <w:bCs/>
+          <w:sz w:val="28"/>
+          <w:szCs w:val="28"/>
+        </w:rPr>
+      </w:pPr>
+      <w:r>
+        <w:rPr>
+          <w:b/>
+          <w:bCs/>
+          <w:sz w:val="28"/>
+          <w:szCs w:val="28"/>
+        </w:rPr>
+        <w:t>Diagram klas</w:t>
+      </w:r>
+    </w:p>
+    <w:p>
+      <w:pPr>
+        <w:spacing w:after="0"/>
         <w:rPr>
           <w:sz w:val="24"/>
           <w:szCs w:val="24"/>
-          <w:lang w:val="es-ES_tradnl"/>
-        </w:rPr>
-        <w:t>klasaD</w:t>
-      </w:r>
-      <w:proofErr w:type="spellEnd"/>
+        </w:rPr>
+      </w:pPr>
     </w:p>
     <w:p>
       <w:pPr>
@@ -483,9 +501,28 @@
         <w:rPr>
           <w:sz w:val="24"/>
           <w:szCs w:val="24"/>
-          <w:lang w:val="es-ES_tradnl"/>
-        </w:rPr>
-      </w:pPr>
+        </w:rPr>
+      </w:pPr>
+    </w:p>
+    <w:p>
+      <w:pPr>
+        <w:spacing w:after="0"/>
+        <w:rPr>
+          <w:b/>
+          <w:bCs/>
+          <w:sz w:val="28"/>
+          <w:szCs w:val="28"/>
+        </w:rPr>
+      </w:pPr>
+      <w:r>
+        <w:rPr>
+          <w:b/>
+          <w:bCs/>
+          <w:sz w:val="28"/>
+          <w:szCs w:val="28"/>
+        </w:rPr>
+        <w:t>Opis funkcjonalności</w:t>
+      </w:r>
     </w:p>
     <w:p>
       <w:pPr>
@@ -500,118 +537,35 @@
           <w:sz w:val="24"/>
           <w:szCs w:val="24"/>
         </w:rPr>
-        <w:t>Dla każdej klasy należy dodać jej opis, podać jej rolę w projekcie (uzasadnić potrzebę jej stworzenia), uzasadnić modyfikatory dostępu do pól, itp.</w:t>
-      </w:r>
-    </w:p>
-    <w:p>
-      <w:pPr>
-        <w:spacing w:after="0"/>
+        <w:t xml:space="preserve">Należy opisać podstawowe funkcjonalności dostępne w projekcie wraz z podaniem klas, które zapewniają te funkcjonalności. </w:t>
+      </w:r>
+      <w:r>
         <w:rPr>
           <w:sz w:val="24"/>
           <w:szCs w:val="24"/>
         </w:rPr>
-      </w:pPr>
-    </w:p>
-    <w:p>
-      <w:pPr>
-        <w:spacing w:after="0"/>
-        <w:rPr>
-          <w:b/>
-          <w:bCs/>
-          <w:sz w:val="28"/>
-          <w:szCs w:val="28"/>
-        </w:rPr>
-      </w:pPr>
-      <w:r>
-        <w:rPr>
-          <w:b/>
-          <w:bCs/>
-          <w:sz w:val="28"/>
-          <w:szCs w:val="28"/>
-        </w:rPr>
-        <w:t>Diagram klas</w:t>
-      </w:r>
-    </w:p>
-    <w:p>
-      <w:pPr>
-        <w:spacing w:after="0"/>
+        <w:t xml:space="preserve">Można tutaj </w:t>
+      </w:r>
+      <w:r>
         <w:rPr>
           <w:sz w:val="24"/>
           <w:szCs w:val="24"/>
         </w:rPr>
-      </w:pPr>
-    </w:p>
-    <w:p>
-      <w:pPr>
-        <w:spacing w:after="0"/>
+        <w:t>dodać kilka zrzutów ekranu.</w:t>
+      </w:r>
+    </w:p>
+    <w:p>
+      <w:pPr>
         <w:rPr>
           <w:sz w:val="24"/>
           <w:szCs w:val="24"/>
         </w:rPr>
       </w:pPr>
-    </w:p>
-    <w:p>
-      <w:pPr>
-        <w:spacing w:after="0"/>
-        <w:rPr>
-          <w:b/>
-          <w:bCs/>
-          <w:sz w:val="28"/>
-          <w:szCs w:val="28"/>
-        </w:rPr>
-      </w:pPr>
-      <w:r>
-        <w:rPr>
-          <w:b/>
-          <w:bCs/>
-          <w:sz w:val="28"/>
-          <w:szCs w:val="28"/>
-        </w:rPr>
-        <w:t>Opis funkcjonalności</w:t>
-      </w:r>
-    </w:p>
-    <w:p>
-      <w:pPr>
-        <w:spacing w:after="0"/>
+      <w:r>
         <w:rPr>
           <w:sz w:val="24"/>
           <w:szCs w:val="24"/>
         </w:rPr>
-      </w:pPr>
-      <w:r>
-        <w:rPr>
-          <w:sz w:val="24"/>
-          <w:szCs w:val="24"/>
-        </w:rPr>
-        <w:t xml:space="preserve">Należy opisać podstawowe funkcjonalności dostępne w projekcie wraz z podaniem klas, które zapewniają te funkcjonalności. </w:t>
-      </w:r>
-      <w:r>
-        <w:rPr>
-          <w:sz w:val="24"/>
-          <w:szCs w:val="24"/>
-        </w:rPr>
-        <w:t xml:space="preserve">Można tutaj </w:t>
-      </w:r>
-      <w:r>
-        <w:rPr>
-          <w:sz w:val="24"/>
-          <w:szCs w:val="24"/>
-        </w:rPr>
-        <w:t>dodać kilka zrzutów ekranu.</w:t>
-      </w:r>
-    </w:p>
-    <w:p>
-      <w:pPr>
-        <w:rPr>
-          <w:sz w:val="24"/>
-          <w:szCs w:val="24"/>
-        </w:rPr>
-      </w:pPr>
-      <w:r>
-        <w:rPr>
-          <w:sz w:val="24"/>
-          <w:szCs w:val="24"/>
-        </w:rPr>
         <w:br w:type="page"/>
       </w:r>
     </w:p>
@@ -3417,10 +3371,7 @@
       </w:r>
       <w:proofErr w:type="spellEnd"/>
       <w:r>
-        <w:t xml:space="preserve">, </w:t>
-      </w:r>
-      <w:r>
-        <w:t xml:space="preserve">Wywołuje konstruktor bazowy </w:t>
+        <w:t xml:space="preserve">, Wywołuje konstruktor bazowy </w:t>
       </w:r>
       <w:proofErr w:type="spellStart"/>
       <w:r>
@@ -3440,13 +3391,7 @@
         </w:numPr>
       </w:pPr>
       <w:r>
-        <w:t xml:space="preserve">Ustawia zmienność na </w:t>
-      </w:r>
-      <w:r>
-        <w:t>8</w:t>
-      </w:r>
-      <w:r>
-        <w:t>%.</w:t>
+        <w:t>Ustawia zmienność na 8%.</w:t>
       </w:r>
     </w:p>
     <w:p>
@@ -4476,14 +4421,7 @@
           <w:b/>
           <w:bCs/>
         </w:rPr>
-        <w:t>Walidacja:</w:t>
-      </w:r>
-      <w:r>
-        <w:rPr>
-          <w:b/>
-          <w:bCs/>
-        </w:rPr>
-        <w:t xml:space="preserve">  </w:t>
+        <w:t xml:space="preserve">Walidacja:  </w:t>
       </w:r>
       <w:proofErr w:type="spellStart"/>
       <w:r>
@@ -4491,13 +4429,7 @@
       </w:r>
       <w:proofErr w:type="spellEnd"/>
       <w:r>
-        <w:t xml:space="preserve"> sprawdza, czy przypisywana wartość jest poprawnie zdefiniowana w typie wyliczeniowym</w:t>
-      </w:r>
-      <w:r>
-        <w:t xml:space="preserve">. </w:t>
-      </w:r>
-      <w:r>
-        <w:t xml:space="preserve">Jeśli wartość jest spoza zakresu (np. rzutowanie nieistniejącej liczby całkowitej na </w:t>
+        <w:t xml:space="preserve"> sprawdza, czy przypisywana wartość jest poprawnie zdefiniowana w typie wyliczeniowym. Jeśli wartość jest spoza zakresu (np. rzutowanie nieistniejącej liczby całkowitej na </w:t>
       </w:r>
       <w:proofErr w:type="spellStart"/>
       <w:r>
@@ -4587,13 +4519,7 @@
         </w:numPr>
       </w:pPr>
       <w:r>
-        <w:t xml:space="preserve">Ustawia zmienność na </w:t>
-      </w:r>
-      <w:r>
-        <w:t>1,5</w:t>
-      </w:r>
-      <w:r>
-        <w:t>%.</w:t>
+        <w:t>Ustawia zmienność na 1,5%.</w:t>
       </w:r>
     </w:p>
     <w:p>
@@ -6563,14 +6489,14 @@
         <w:rPr>
           <w:lang w:val="en-US"/>
         </w:rPr>
-        <w:t>bool Re</w:t>
-      </w:r>
-      <w:proofErr w:type="spellStart"/>
-      <w:r>
-        <w:rPr>
-          <w:lang w:val="en-US"/>
-        </w:rPr>
-        <w:t>moveAsset</w:t>
+        <w:t xml:space="preserve">bool </w:t>
+      </w:r>
+      <w:proofErr w:type="spellStart"/>
+      <w:r>
+        <w:rPr>
+          <w:lang w:val="en-US"/>
+        </w:rPr>
+        <w:t>RemoveAsset</w:t>
       </w:r>
       <w:proofErr w:type="spellEnd"/>
       <w:r>
@@ -6791,13 +6717,7 @@
         <w:rPr>
           <w:lang w:val="en-US"/>
         </w:rPr>
-        <w:t xml:space="preserve">&lt;Asset&gt; </w:t>
-      </w:r>
-      <w:r>
-        <w:rPr>
-          <w:lang w:val="en-US"/>
-        </w:rPr>
-        <w:t xml:space="preserve"> </w:t>
+        <w:t xml:space="preserve">&lt;Asset&gt;  </w:t>
       </w:r>
       <w:proofErr w:type="spellStart"/>
       <w:r>
@@ -7060,10 +6980,7 @@
       </w:r>
       <w:proofErr w:type="spellEnd"/>
       <w:r>
-        <w:t>,</w:t>
-      </w:r>
-      <w:r>
-        <w:t xml:space="preserve"> </w:t>
+        <w:t xml:space="preserve">, </w:t>
       </w:r>
       <w:proofErr w:type="spellStart"/>
       <w:r>
@@ -7229,10 +7146,7 @@
         </w:numPr>
       </w:pPr>
       <w:r>
-        <w:t>Jeśli aktywa istnieją, sumuje ich parametry:</w:t>
-      </w:r>
-      <w:r>
-        <w:t xml:space="preserve"> </w:t>
+        <w:t xml:space="preserve">Jeśli aktywa istnieją, sumuje ich parametry: </w:t>
       </w:r>
       <w:proofErr w:type="spellStart"/>
       <w:r>
@@ -7366,14 +7280,11 @@
         <w:t>Klasa</w:t>
       </w:r>
       <w:r>
+        <w:t xml:space="preserve"> statyczna</w:t>
+      </w:r>
+      <w:r>
         <w:t xml:space="preserve"> </w:t>
       </w:r>
-      <w:r>
-        <w:t>statyczna</w:t>
-      </w:r>
-      <w:r>
-        <w:t xml:space="preserve"> </w:t>
-      </w:r>
       <w:proofErr w:type="spellStart"/>
       <w:r>
         <w:t>MarketSimulator</w:t>
@@ -7398,13 +7309,7 @@
         <w:rPr>
           <w:lang w:val="en-US"/>
         </w:rPr>
-        <w:t xml:space="preserve"> </w:t>
-      </w:r>
-      <w:r>
-        <w:rPr>
-          <w:lang w:val="en-US"/>
-        </w:rPr>
-        <w:t xml:space="preserve">public static double </w:t>
+        <w:t xml:space="preserve"> public static double </w:t>
       </w:r>
       <w:proofErr w:type="spellStart"/>
       <w:r>
@@ -7659,21 +7564,42 @@
           <w:numId w:val="52"/>
         </w:numPr>
       </w:pPr>
-      <w:proofErr w:type="spellStart"/>
-      <w:r>
-        <w:t>Drift</w:t>
-      </w:r>
-      <w:proofErr w:type="spellEnd"/>
-      <w:r>
-        <w:t xml:space="preserve"> (Trend deterministyczny): </w:t>
-      </w:r>
-      <w:proofErr w:type="spellStart"/>
-      <w:r>
+      <w:r>
+        <w:rPr>
+          <w:lang w:val="en-US"/>
+        </w:rPr>
+        <w:t xml:space="preserve">Drift (Trend </w:t>
+      </w:r>
+      <w:proofErr w:type="spellStart"/>
+      <w:r>
+        <w:rPr>
+          <w:lang w:val="en-US"/>
+        </w:rPr>
+        <w:t>deterministyczny</w:t>
+      </w:r>
+      <w:proofErr w:type="spellEnd"/>
+      <w:r>
+        <w:rPr>
+          <w:lang w:val="en-US"/>
+        </w:rPr>
+        <w:t xml:space="preserve">): </w:t>
+      </w:r>
+      <w:proofErr w:type="spellStart"/>
+      <w:r>
+        <w:rPr>
+          <w:lang w:val="en-US"/>
+        </w:rPr>
         <w:t>meanReturn</w:t>
       </w:r>
       <w:proofErr w:type="spellEnd"/>
       <w:r>
-        <w:t xml:space="preserve"> - (0.5 * volatility^2). Odzwierciedla długoterminowy kierunek ceny.</w:t>
+        <w:rPr>
+          <w:lang w:val="en-US"/>
+        </w:rPr>
+        <w:t xml:space="preserve"> - (0.5 * volatility^2). </w:t>
+      </w:r>
+      <w:r>
+        <w:t>Odzwierciedla długoterminowy kierunek ceny.</w:t>
       </w:r>
     </w:p>
     <w:p>
@@ -7990,13 +7916,7 @@
       </w:r>
       <w:proofErr w:type="spellEnd"/>
       <w:r>
-        <w:t>)</w:t>
-      </w:r>
-      <w:r>
-        <w:t xml:space="preserve"> - </w:t>
-      </w:r>
-      <w:r>
-        <w:t>Metoda odpowiedzialna za utrwalenie stanu portfela. Przyjmuje listę aktywów, którą należy zapisać</w:t>
+        <w:t>) - Metoda odpowiedzialna za utrwalenie stanu portfela. Przyjmuje listę aktywów, którą należy zapisać</w:t>
       </w:r>
       <w:r>
         <w:t>.</w:t>
@@ -8128,19 +8048,13 @@
       </w:r>
       <w:proofErr w:type="spellEnd"/>
       <w:r>
-        <w:t>)</w:t>
-      </w:r>
-      <w:r>
-        <w:t xml:space="preserve"> </w:t>
+        <w:t xml:space="preserve">) </w:t>
       </w:r>
       <w:r>
         <w:t>–</w:t>
       </w:r>
       <w:r>
-        <w:t xml:space="preserve"> </w:t>
-      </w:r>
-      <w:r>
-        <w:t>Definiuje kontrakt dla wyszukiwania danych po stronie źródła (np. SELECT * WHERE...). Przyjmuje parametry opcjonalne (</w:t>
+        <w:t xml:space="preserve"> Definiuje kontrakt dla wyszukiwania danych po stronie źródła (np. SELECT * WHERE...). Przyjmuje parametry opcjonalne (</w:t>
       </w:r>
       <w:proofErr w:type="spellStart"/>
       <w:r>
@@ -8769,6 +8683,1278 @@
       </w:pPr>
       <w:r>
         <w:t>MWh (Megawatogodzina) – dla energii elektrycznej lub gazu.</w:t>
+      </w:r>
+    </w:p>
+    <w:p>
+      <w:pPr>
+        <w:pStyle w:val="Nagwek1"/>
+      </w:pPr>
+      <w:r>
+        <w:lastRenderedPageBreak/>
+        <w:t>Opis testów jednostkowych</w:t>
+      </w:r>
+    </w:p>
+    <w:p>
+      <w:pPr>
+        <w:pStyle w:val="Nagwek2"/>
+      </w:pPr>
+      <w:r>
+        <w:t xml:space="preserve"> </w:t>
+      </w:r>
+      <w:r>
+        <w:t xml:space="preserve">Klasa </w:t>
+      </w:r>
+      <w:proofErr w:type="spellStart"/>
+      <w:r>
+        <w:t>AssetTests</w:t>
+      </w:r>
+      <w:proofErr w:type="spellEnd"/>
+    </w:p>
+    <w:p>
+      <w:pPr>
+        <w:rPr>
+          <w:b/>
+          <w:bCs/>
+        </w:rPr>
+      </w:pPr>
+      <w:r>
+        <w:rPr>
+          <w:b/>
+          <w:bCs/>
+        </w:rPr>
+        <w:t>C</w:t>
+      </w:r>
+      <w:r>
+        <w:rPr>
+          <w:b/>
+          <w:bCs/>
+        </w:rPr>
+        <w:t>el:</w:t>
+      </w:r>
+    </w:p>
+    <w:p>
+      <w:r>
+        <w:t xml:space="preserve">Klasa odpowiada za testy jednostkowe fundamentalnych komponentów systemu: klasy bazowej </w:t>
+      </w:r>
+      <w:proofErr w:type="spellStart"/>
+      <w:r>
+        <w:t>Asset</w:t>
+      </w:r>
+      <w:proofErr w:type="spellEnd"/>
+      <w:r>
+        <w:t xml:space="preserve"> oraz jej pochodnych (Stock, </w:t>
+      </w:r>
+      <w:proofErr w:type="spellStart"/>
+      <w:r>
+        <w:t>Cryptocurrency</w:t>
+      </w:r>
+      <w:proofErr w:type="spellEnd"/>
+      <w:r>
+        <w:t>). Jej głównym zadaniem jest weryfikacja poprawności obliczeń finansowych</w:t>
+      </w:r>
+      <w:r>
+        <w:t>,</w:t>
+      </w:r>
+      <w:r>
+        <w:t xml:space="preserve"> walidacja danych wejściowych oraz sprawdzenie mechanizmów agregacji danych.</w:t>
+      </w:r>
+    </w:p>
+    <w:p>
+      <w:pPr>
+        <w:rPr>
+          <w:b/>
+          <w:bCs/>
+        </w:rPr>
+      </w:pPr>
+      <w:r>
+        <w:rPr>
+          <w:b/>
+          <w:bCs/>
+        </w:rPr>
+        <w:t>Rola w projekcie:</w:t>
+      </w:r>
+    </w:p>
+    <w:p>
+      <w:r>
+        <w:t>Zapewnia integralność danych na najniższym szczeblu architektury. Poprawna walidacja w konstruktorach oraz precyzyjne wyliczanie wartości aktywów są krytyczne dla wiarygodności raportów finansowych całego portfela. Testy grupowania gwarantują natomiast poprawność logiczną widoków podsumowujących stan posiadania użytkownika.</w:t>
+      </w:r>
+    </w:p>
+    <w:p>
+      <w:pPr>
+        <w:rPr>
+          <w:b/>
+          <w:bCs/>
+        </w:rPr>
+      </w:pPr>
+      <w:r>
+        <w:rPr>
+          <w:b/>
+          <w:bCs/>
+        </w:rPr>
+        <w:t>Kluczowe przypadki testowe:</w:t>
+      </w:r>
+    </w:p>
+    <w:p>
+      <w:pPr>
+        <w:numPr>
+          <w:ilvl w:val="0"/>
+          <w:numId w:val="69"/>
+        </w:numPr>
+      </w:pPr>
+      <w:proofErr w:type="spellStart"/>
+      <w:r>
+        <w:t>Value_ShouldCalculateCorrectly_WhenQuantityAndPriceAreSet</w:t>
+      </w:r>
+      <w:proofErr w:type="spellEnd"/>
+      <w:r>
+        <w:t>:</w:t>
+      </w:r>
+    </w:p>
+    <w:p>
+      <w:pPr>
+        <w:ind w:left="720"/>
+      </w:pPr>
+      <w:r>
+        <w:t>Weryfikuje, czy właściwość Value poprawnie wylicza łączną wartość aktywa jako iloczyn ilości i ceny jednostkowej</w:t>
+      </w:r>
+      <w:r>
+        <w:t xml:space="preserve">. </w:t>
+      </w:r>
+      <w:r>
+        <w:t>Jest to kluczowy parametr dla wyceny całego portfela.</w:t>
+      </w:r>
+    </w:p>
+    <w:p>
+      <w:pPr>
+        <w:numPr>
+          <w:ilvl w:val="0"/>
+          <w:numId w:val="69"/>
+        </w:numPr>
+      </w:pPr>
+      <w:proofErr w:type="spellStart"/>
+      <w:r>
+        <w:rPr>
+          <w:lang w:val="en-US"/>
+        </w:rPr>
+        <w:t>Constructor_ShouldThrowException_WhenQuantityIsNegative</w:t>
+      </w:r>
+      <w:proofErr w:type="spellEnd"/>
+      <w:r>
+        <w:rPr>
+          <w:lang w:val="en-US"/>
+        </w:rPr>
+        <w:t>:</w:t>
+      </w:r>
+    </w:p>
+    <w:p>
+      <w:pPr>
+        <w:ind w:left="720"/>
+      </w:pPr>
+      <w:proofErr w:type="spellStart"/>
+      <w:r>
+        <w:rPr>
+          <w:lang w:val="en-US"/>
+        </w:rPr>
+        <w:t>Sprawdza</w:t>
+      </w:r>
+      <w:proofErr w:type="spellEnd"/>
+      <w:r>
+        <w:rPr>
+          <w:lang w:val="en-US"/>
+        </w:rPr>
+        <w:t xml:space="preserve"> </w:t>
+      </w:r>
+      <w:proofErr w:type="spellStart"/>
+      <w:r>
+        <w:rPr>
+          <w:lang w:val="en-US"/>
+        </w:rPr>
+        <w:t>mechanizmy</w:t>
+      </w:r>
+      <w:proofErr w:type="spellEnd"/>
+      <w:r>
+        <w:rPr>
+          <w:lang w:val="en-US"/>
+        </w:rPr>
+        <w:t xml:space="preserve"> </w:t>
+      </w:r>
+      <w:proofErr w:type="spellStart"/>
+      <w:r>
+        <w:rPr>
+          <w:lang w:val="en-US"/>
+        </w:rPr>
+        <w:t>obronne</w:t>
+      </w:r>
+      <w:proofErr w:type="spellEnd"/>
+      <w:r>
+        <w:rPr>
+          <w:lang w:val="en-US"/>
+        </w:rPr>
+        <w:t xml:space="preserve"> </w:t>
+      </w:r>
+      <w:proofErr w:type="spellStart"/>
+      <w:r>
+        <w:rPr>
+          <w:lang w:val="en-US"/>
+        </w:rPr>
+        <w:t>systemu</w:t>
+      </w:r>
+      <w:proofErr w:type="spellEnd"/>
+      <w:r>
+        <w:rPr>
+          <w:lang w:val="en-US"/>
+        </w:rPr>
+        <w:t xml:space="preserve">. </w:t>
+      </w:r>
+      <w:r>
+        <w:t xml:space="preserve">Test potwierdza, że próba utworzenia aktywa z ujemną ilością skutkuje wyrzuceniem wyjątku </w:t>
+      </w:r>
+      <w:proofErr w:type="spellStart"/>
+      <w:r>
+        <w:t>InvalidQuantityException</w:t>
+      </w:r>
+      <w:proofErr w:type="spellEnd"/>
+      <w:r>
+        <w:t>.</w:t>
+      </w:r>
+    </w:p>
+    <w:p>
+      <w:pPr>
+        <w:numPr>
+          <w:ilvl w:val="0"/>
+          <w:numId w:val="69"/>
+        </w:numPr>
+      </w:pPr>
+      <w:proofErr w:type="spellStart"/>
+      <w:r>
+        <w:t>Constructor_ShouldThrowException_WhenNameIsEmpty</w:t>
+      </w:r>
+      <w:proofErr w:type="spellEnd"/>
+      <w:r>
+        <w:t>:</w:t>
+      </w:r>
+    </w:p>
+    <w:p>
+      <w:pPr>
+        <w:ind w:left="720"/>
+      </w:pPr>
+      <w:r>
+        <w:t xml:space="preserve">Gwarantuje, że system nie dopuści do utworzenia obiektu o nieprawidłowym stanie (brak nazwy), wymuszając rzucenie wyjątku </w:t>
+      </w:r>
+      <w:proofErr w:type="spellStart"/>
+      <w:r>
+        <w:t>AssetNameException</w:t>
+      </w:r>
+      <w:proofErr w:type="spellEnd"/>
+      <w:r>
+        <w:t>.</w:t>
+      </w:r>
+    </w:p>
+    <w:p>
+      <w:pPr>
+        <w:numPr>
+          <w:ilvl w:val="0"/>
+          <w:numId w:val="69"/>
+        </w:numPr>
+      </w:pPr>
+      <w:proofErr w:type="spellStart"/>
+      <w:r>
+        <w:rPr>
+          <w:lang w:val="en-US"/>
+        </w:rPr>
+        <w:t>AddNewAsset_ShouldGroupSameAssetsInSummary</w:t>
+      </w:r>
+      <w:proofErr w:type="spellEnd"/>
+      <w:r>
+        <w:rPr>
+          <w:lang w:val="en-US"/>
+        </w:rPr>
+        <w:t>:</w:t>
+      </w:r>
+    </w:p>
+    <w:p>
+      <w:pPr>
+        <w:ind w:left="720"/>
+      </w:pPr>
+      <w:proofErr w:type="spellStart"/>
+      <w:r>
+        <w:rPr>
+          <w:lang w:val="en-US"/>
+        </w:rPr>
+        <w:t>Testuje</w:t>
+      </w:r>
+      <w:proofErr w:type="spellEnd"/>
+      <w:r>
+        <w:rPr>
+          <w:lang w:val="en-US"/>
+        </w:rPr>
+        <w:t xml:space="preserve"> </w:t>
+      </w:r>
+      <w:proofErr w:type="spellStart"/>
+      <w:r>
+        <w:rPr>
+          <w:lang w:val="en-US"/>
+        </w:rPr>
+        <w:t>logikę</w:t>
+      </w:r>
+      <w:proofErr w:type="spellEnd"/>
+      <w:r>
+        <w:rPr>
+          <w:lang w:val="en-US"/>
+        </w:rPr>
+        <w:t xml:space="preserve"> </w:t>
+      </w:r>
+      <w:proofErr w:type="spellStart"/>
+      <w:r>
+        <w:rPr>
+          <w:lang w:val="en-US"/>
+        </w:rPr>
+        <w:t>biznesową</w:t>
+      </w:r>
+      <w:proofErr w:type="spellEnd"/>
+      <w:r>
+        <w:rPr>
+          <w:lang w:val="en-US"/>
+        </w:rPr>
+        <w:t xml:space="preserve"> </w:t>
+      </w:r>
+      <w:proofErr w:type="spellStart"/>
+      <w:r>
+        <w:rPr>
+          <w:lang w:val="en-US"/>
+        </w:rPr>
+        <w:t>agregacji</w:t>
+      </w:r>
+      <w:proofErr w:type="spellEnd"/>
+      <w:r>
+        <w:rPr>
+          <w:lang w:val="en-US"/>
+        </w:rPr>
+        <w:t xml:space="preserve">. </w:t>
+      </w:r>
+      <w:r>
+        <w:t xml:space="preserve">Sprawdza, czy przy dodaniu powtarzających się aktywów (np. tej samej </w:t>
+      </w:r>
+      <w:proofErr w:type="spellStart"/>
+      <w:r>
+        <w:t>kryptowaluty</w:t>
+      </w:r>
+      <w:proofErr w:type="spellEnd"/>
+      <w:r>
+        <w:t>), system poprawnie sumuje ich wolumen i oblicza średnią ważoną cenę zakupu.</w:t>
+      </w:r>
+    </w:p>
+    <w:p>
+      <w:pPr>
+        <w:numPr>
+          <w:ilvl w:val="0"/>
+          <w:numId w:val="69"/>
+        </w:numPr>
+      </w:pPr>
+      <w:proofErr w:type="spellStart"/>
+      <w:r>
+        <w:t>FindAssets_ShouldReturnOnlyMatchingAssets</w:t>
+      </w:r>
+      <w:proofErr w:type="spellEnd"/>
+      <w:r>
+        <w:t>:</w:t>
+      </w:r>
+    </w:p>
+    <w:p>
+      <w:pPr>
+        <w:ind w:left="720"/>
+      </w:pPr>
+      <w:r>
+        <w:t>Potwierdza skuteczność silnika filtrowania, sprawdzając, czy metody wyszukiwania zwracają wyłącznie rekordy spełniające zadane kryteria cenowe.</w:t>
+      </w:r>
+    </w:p>
+    <w:p>
+      <w:r>
+        <w:rPr>
+          <w:b/>
+          <w:bCs/>
+        </w:rPr>
+        <w:t>Implementacja:</w:t>
+      </w:r>
+      <w:r>
+        <w:t xml:space="preserve"> </w:t>
+      </w:r>
+    </w:p>
+    <w:p>
+      <w:r>
+        <w:t>Pola i modyfikatory dostępu:</w:t>
+      </w:r>
+    </w:p>
+    <w:p>
+      <w:proofErr w:type="spellStart"/>
+      <w:r>
+        <w:t>private</w:t>
+      </w:r>
+      <w:proofErr w:type="spellEnd"/>
+      <w:r>
+        <w:t xml:space="preserve"> </w:t>
+      </w:r>
+      <w:proofErr w:type="spellStart"/>
+      <w:r>
+        <w:t>InvestmentPortfolio</w:t>
+      </w:r>
+      <w:proofErr w:type="spellEnd"/>
+      <w:r>
+        <w:t xml:space="preserve"> _portfolio: Pole zdefiniowane jako prywatne w celu zapewnienia pełnej enkapsulacji. Dzięki temu stan portfela jest odizolowany i niedostępny dla innych klas testowych, co zapobiega efektom ubocznym podczas wykonywania testów.</w:t>
+      </w:r>
+    </w:p>
+    <w:p>
+      <w:r>
+        <w:lastRenderedPageBreak/>
+        <w:t>Inicjalizacja (Setup): Obiekt _portfolio jest inicjalizowany w metodzie oznaczonej atrybutem [</w:t>
+      </w:r>
+      <w:proofErr w:type="spellStart"/>
+      <w:r>
+        <w:t>SetUp</w:t>
+      </w:r>
+      <w:proofErr w:type="spellEnd"/>
+      <w:r>
+        <w:t>]. Gwarantuje to, że każdy test jednostkowy operuje na świeżej instancji obiektu, co zapewnia pełną izolację testów i powtarzalność wyników.</w:t>
+      </w:r>
+    </w:p>
+    <w:p>
+      <w:r>
+        <w:pict w14:anchorId="1C6AA553">
+          <v:rect id="_x0000_i1043" style="width:0;height:1.5pt" o:hralign="center" o:hrstd="t" o:hr="t" fillcolor="#a0a0a0" stroked="f"/>
+        </w:pict>
+      </w:r>
+    </w:p>
+    <w:p>
+      <w:pPr>
+        <w:pStyle w:val="Nagwek2"/>
+      </w:pPr>
+      <w:r>
+        <w:t xml:space="preserve">Klasa </w:t>
+      </w:r>
+      <w:proofErr w:type="spellStart"/>
+      <w:r>
+        <w:t>EventTests</w:t>
+      </w:r>
+      <w:proofErr w:type="spellEnd"/>
+    </w:p>
+    <w:p>
+      <w:pPr>
+        <w:rPr>
+          <w:b/>
+          <w:bCs/>
+        </w:rPr>
+      </w:pPr>
+      <w:r>
+        <w:rPr>
+          <w:b/>
+          <w:bCs/>
+        </w:rPr>
+        <w:t xml:space="preserve">Cel: </w:t>
+      </w:r>
+    </w:p>
+    <w:p>
+      <w:r>
+        <w:t xml:space="preserve">Weryfikacja mechanizmów komunikacji </w:t>
+      </w:r>
+      <w:proofErr w:type="spellStart"/>
+      <w:r>
+        <w:t>międzyobiektowej</w:t>
+      </w:r>
+      <w:proofErr w:type="spellEnd"/>
+      <w:r>
+        <w:t xml:space="preserve"> opartej na zdarzeniach. Testy skupiają się na reakcji systemu na dynamiczne zmiany cen rynkowych.</w:t>
+      </w:r>
+    </w:p>
+    <w:p>
+      <w:pPr>
+        <w:rPr>
+          <w:b/>
+          <w:bCs/>
+        </w:rPr>
+      </w:pPr>
+      <w:r>
+        <w:rPr>
+          <w:b/>
+          <w:bCs/>
+        </w:rPr>
+        <w:t>Rola w projekcie:</w:t>
+      </w:r>
+    </w:p>
+    <w:p>
+      <w:r>
+        <w:t xml:space="preserve"> Gwarantuje niezawodność krytycznych powiadomień finansowych (np. stop-</w:t>
+      </w:r>
+      <w:proofErr w:type="spellStart"/>
+      <w:r>
+        <w:t>loss</w:t>
+      </w:r>
+      <w:proofErr w:type="spellEnd"/>
+      <w:r>
+        <w:t xml:space="preserve">, alerty cenowe). Klasa potwierdza, że zdarzenie </w:t>
+      </w:r>
+      <w:proofErr w:type="spellStart"/>
+      <w:r>
+        <w:t>OnCriticalDrop</w:t>
+      </w:r>
+      <w:proofErr w:type="spellEnd"/>
+      <w:r>
+        <w:t xml:space="preserve"> jest emitowane natychmiast po przekroczeniu zdefiniowanego progu cenowego, co zapewnia stabilność warstwy reaktywnej aplikacji.</w:t>
+      </w:r>
+    </w:p>
+    <w:p>
+      <w:pPr>
+        <w:rPr>
+          <w:b/>
+          <w:bCs/>
+        </w:rPr>
+      </w:pPr>
+      <w:r>
+        <w:rPr>
+          <w:b/>
+          <w:bCs/>
+        </w:rPr>
+        <w:t>Główny przypadek testowy:</w:t>
+      </w:r>
+    </w:p>
+    <w:p>
+      <w:pPr>
+        <w:pStyle w:val="Akapitzlist"/>
+        <w:numPr>
+          <w:ilvl w:val="0"/>
+          <w:numId w:val="66"/>
+        </w:numPr>
+      </w:pPr>
+      <w:proofErr w:type="spellStart"/>
+      <w:r>
+        <w:t>OnCriticalDrop_ShouldFire_WhenPriceDropsBelowThreshold</w:t>
+      </w:r>
+      <w:proofErr w:type="spellEnd"/>
+      <w:r>
+        <w:t xml:space="preserve">: Symuluje gwałtowny spadek ceny aktywa (np. </w:t>
+      </w:r>
+      <w:proofErr w:type="spellStart"/>
+      <w:r>
+        <w:t>kryptowaluty</w:t>
+      </w:r>
+      <w:proofErr w:type="spellEnd"/>
+      <w:r>
+        <w:t xml:space="preserve">) poniżej progu </w:t>
+      </w:r>
+      <w:proofErr w:type="spellStart"/>
+      <w:r>
+        <w:t>LowPriceThreshold</w:t>
+      </w:r>
+      <w:proofErr w:type="spellEnd"/>
+      <w:r>
+        <w:t xml:space="preserve">. Test weryfikuje poprawność subskrypcji poprzez sprawdzenie stanu flagi </w:t>
+      </w:r>
+      <w:proofErr w:type="spellStart"/>
+      <w:r>
+        <w:t>eventFired</w:t>
+      </w:r>
+      <w:proofErr w:type="spellEnd"/>
+      <w:r>
+        <w:t>.</w:t>
+      </w:r>
+    </w:p>
+    <w:p>
+      <w:r>
+        <w:rPr>
+          <w:b/>
+          <w:bCs/>
+        </w:rPr>
+        <w:t>Implementacja:</w:t>
+      </w:r>
+      <w:r>
+        <w:t xml:space="preserve"> </w:t>
+      </w:r>
+    </w:p>
+    <w:p>
+      <w:pPr>
+        <w:rPr>
+          <w:b/>
+          <w:bCs/>
+        </w:rPr>
+      </w:pPr>
+      <w:r>
+        <w:t xml:space="preserve">Klasa bezstanowa. Wszystkie metody testowe są publiczne, co umożliwia ich automatyczną detekcję przez </w:t>
+      </w:r>
+      <w:proofErr w:type="spellStart"/>
+      <w:r>
+        <w:t>runnera</w:t>
+      </w:r>
+      <w:proofErr w:type="spellEnd"/>
+      <w:r>
+        <w:t xml:space="preserve"> testów (np. </w:t>
+      </w:r>
+      <w:proofErr w:type="spellStart"/>
+      <w:r>
+        <w:t>xUnit</w:t>
+      </w:r>
+      <w:proofErr w:type="spellEnd"/>
+      <w:r>
+        <w:t xml:space="preserve">, </w:t>
+      </w:r>
+      <w:proofErr w:type="spellStart"/>
+      <w:r>
+        <w:t>NUnit</w:t>
+      </w:r>
+      <w:proofErr w:type="spellEnd"/>
+      <w:r>
+        <w:t>)</w:t>
+      </w:r>
+      <w:r>
+        <w:rPr>
+          <w:b/>
+          <w:bCs/>
+        </w:rPr>
+        <w:t>.</w:t>
+      </w:r>
+    </w:p>
+    <w:p>
+      <w:r>
+        <w:pict w14:anchorId="42551D2C">
+          <v:rect id="_x0000_i1044" style="width:0;height:1.5pt" o:hralign="center" o:hrstd="t" o:hr="t" fillcolor="#a0a0a0" stroked="f"/>
+        </w:pict>
+      </w:r>
+    </w:p>
+    <w:p>
+      <w:pPr>
+        <w:pStyle w:val="Nagwek2"/>
+      </w:pPr>
+      <w:r>
+        <w:t xml:space="preserve">Klasa </w:t>
+      </w:r>
+      <w:proofErr w:type="spellStart"/>
+      <w:r>
+        <w:t>InvestmentPortfolioTests</w:t>
+      </w:r>
+      <w:proofErr w:type="spellEnd"/>
+    </w:p>
+    <w:p>
+      <w:pPr>
+        <w:rPr>
+          <w:b/>
+          <w:bCs/>
+        </w:rPr>
+      </w:pPr>
+      <w:r>
+        <w:rPr>
+          <w:b/>
+          <w:bCs/>
+        </w:rPr>
+        <w:t>Cel:</w:t>
+      </w:r>
+    </w:p>
+    <w:p>
+      <w:r>
+        <w:t>Klasa ta koncentruje się na weryfikacji logiki biznesowej głównego agregatu systemu — portfela inwestycyjnego (</w:t>
+      </w:r>
+      <w:proofErr w:type="spellStart"/>
+      <w:r>
+        <w:t>InvestmentPortfolio</w:t>
+      </w:r>
+      <w:proofErr w:type="spellEnd"/>
+      <w:r>
+        <w:t xml:space="preserve">). Testy sprawdzają poprawność zarządzania kolekcją aktywów, mechanizmy sumowania ich wartości </w:t>
+      </w:r>
+      <w:r>
+        <w:t xml:space="preserve">oraz </w:t>
+      </w:r>
+      <w:r>
+        <w:t>walidację danych identyfikacyjnych właściciela.</w:t>
+      </w:r>
+    </w:p>
+    <w:p>
+      <w:pPr>
+        <w:rPr>
+          <w:b/>
+          <w:bCs/>
+        </w:rPr>
+      </w:pPr>
+      <w:r>
+        <w:rPr>
+          <w:b/>
+          <w:bCs/>
+        </w:rPr>
+        <w:t>Rola w projekcie:</w:t>
+      </w:r>
+    </w:p>
+    <w:p>
+      <w:r>
+        <w:t xml:space="preserve"> </w:t>
+      </w:r>
+      <w:proofErr w:type="spellStart"/>
+      <w:r>
+        <w:t>InvestmentPortfolio</w:t>
+      </w:r>
+      <w:proofErr w:type="spellEnd"/>
+      <w:r>
+        <w:t xml:space="preserve"> pełni funkcję centralnego kontenera danych. Testy te są krytyczne dla zapewnienia integralności finansowej systemu (metoda </w:t>
+      </w:r>
+      <w:proofErr w:type="spellStart"/>
+      <w:r>
+        <w:t>CalculateSum</w:t>
+      </w:r>
+      <w:proofErr w:type="spellEnd"/>
+      <w:r>
+        <w:t xml:space="preserve">), gwarantując, że zagregowana wartość portfela zawsze odzwierciedla stan faktyczny. Dodatkowo, walidacja pola </w:t>
+      </w:r>
+      <w:proofErr w:type="spellStart"/>
+      <w:r>
+        <w:t>o</w:t>
+      </w:r>
+      <w:r>
+        <w:t>wner</w:t>
+      </w:r>
+      <w:proofErr w:type="spellEnd"/>
+      <w:r>
+        <w:t xml:space="preserve"> za pomocą wyrażeń regularnych (</w:t>
+      </w:r>
+      <w:proofErr w:type="spellStart"/>
+      <w:r>
+        <w:t>Regex</w:t>
+      </w:r>
+      <w:proofErr w:type="spellEnd"/>
+      <w:r>
+        <w:t>) zapewnia spójność bazy danych i chroni przed wprowadzaniem niekompletnych lub błędnych informacji</w:t>
+      </w:r>
+      <w:r>
+        <w:t>.</w:t>
+      </w:r>
+    </w:p>
+    <w:p>
+      <w:pPr>
+        <w:rPr>
+          <w:b/>
+          <w:bCs/>
+        </w:rPr>
+      </w:pPr>
+      <w:r>
+        <w:rPr>
+          <w:b/>
+          <w:bCs/>
+        </w:rPr>
+        <w:t>Kluczowe przypadki testowe:</w:t>
+      </w:r>
+    </w:p>
+    <w:p>
+      <w:pPr>
+        <w:numPr>
+          <w:ilvl w:val="0"/>
+          <w:numId w:val="70"/>
+        </w:numPr>
+      </w:pPr>
+      <w:proofErr w:type="spellStart"/>
+      <w:r>
+        <w:rPr>
+          <w:lang w:val="en-US"/>
+        </w:rPr>
+        <w:t>AddNewAsset_ShouldIncreaseAssetCount</w:t>
+      </w:r>
+      <w:proofErr w:type="spellEnd"/>
+      <w:r>
+        <w:rPr>
+          <w:lang w:val="en-US"/>
+        </w:rPr>
+        <w:t>:</w:t>
+      </w:r>
+      <w:r>
+        <w:rPr>
+          <w:lang w:val="en-US"/>
+        </w:rPr>
+        <w:t xml:space="preserve"> Test </w:t>
+      </w:r>
+      <w:proofErr w:type="spellStart"/>
+      <w:r>
+        <w:rPr>
+          <w:lang w:val="en-US"/>
+        </w:rPr>
+        <w:t>integralności</w:t>
+      </w:r>
+      <w:proofErr w:type="spellEnd"/>
+      <w:r>
+        <w:rPr>
+          <w:lang w:val="en-US"/>
+        </w:rPr>
+        <w:t xml:space="preserve"> </w:t>
+      </w:r>
+      <w:proofErr w:type="spellStart"/>
+      <w:r>
+        <w:rPr>
+          <w:lang w:val="en-US"/>
+        </w:rPr>
+        <w:t>kolekcji</w:t>
+      </w:r>
+      <w:proofErr w:type="spellEnd"/>
+      <w:r>
+        <w:rPr>
+          <w:lang w:val="en-US"/>
+        </w:rPr>
+        <w:t xml:space="preserve">. </w:t>
+      </w:r>
+      <w:r>
+        <w:t xml:space="preserve">Weryfikuje, czy po dodaniu nowego obiektu (np. typu Stock), licznik elementów wewnątrz portfela jest </w:t>
+      </w:r>
+      <w:r>
+        <w:lastRenderedPageBreak/>
+        <w:t>poprawnie inkrementowany, a sam obiekt zostaje trwale umieszczony w strukturze danych.</w:t>
+      </w:r>
+    </w:p>
+    <w:p>
+      <w:pPr>
+        <w:numPr>
+          <w:ilvl w:val="0"/>
+          <w:numId w:val="70"/>
+        </w:numPr>
+      </w:pPr>
+      <w:proofErr w:type="spellStart"/>
+      <w:r>
+        <w:t>CalculateSum_ShouldReturnTotalValueOfAllAssets</w:t>
+      </w:r>
+      <w:proofErr w:type="spellEnd"/>
+      <w:r>
+        <w:t xml:space="preserve"> Sprawdza poprawność algorytmu sumowania wartości całego portfela. Test łączy różne typy aktywów (np. akcje i obligacje) o różnych wycenach, weryfikując, czy metoda </w:t>
+      </w:r>
+      <w:proofErr w:type="spellStart"/>
+      <w:r>
+        <w:t>CalculateSum</w:t>
+      </w:r>
+      <w:proofErr w:type="spellEnd"/>
+      <w:r>
+        <w:t xml:space="preserve"> precyzyjnie agreguje dane finansowe.</w:t>
+      </w:r>
+    </w:p>
+    <w:p>
+      <w:pPr>
+        <w:numPr>
+          <w:ilvl w:val="0"/>
+          <w:numId w:val="70"/>
+        </w:numPr>
+      </w:pPr>
+      <w:proofErr w:type="spellStart"/>
+      <w:r>
+        <w:t>Owner_ValidationRegex_ShouldWorkCorrectly</w:t>
+      </w:r>
+      <w:proofErr w:type="spellEnd"/>
+      <w:r>
+        <w:t xml:space="preserve"> Test parametryczny (</w:t>
+      </w:r>
+      <w:proofErr w:type="spellStart"/>
+      <w:r>
+        <w:t>DataRow</w:t>
+      </w:r>
+      <w:proofErr w:type="spellEnd"/>
+      <w:r>
+        <w:t>), który kompleksowo sprawdza walidację nazwiska właściciela. Scenariusze testowe obejmują:</w:t>
+      </w:r>
+    </w:p>
+    <w:p>
+      <w:pPr>
+        <w:pStyle w:val="Akapitzlist"/>
+        <w:numPr>
+          <w:ilvl w:val="0"/>
+          <w:numId w:val="72"/>
+        </w:numPr>
+      </w:pPr>
+      <w:r>
+        <w:t>Dane poprawne (Imię i Nazwisko).</w:t>
+      </w:r>
+    </w:p>
+    <w:p>
+      <w:pPr>
+        <w:pStyle w:val="Akapitzlist"/>
+        <w:numPr>
+          <w:ilvl w:val="0"/>
+          <w:numId w:val="72"/>
+        </w:numPr>
+      </w:pPr>
+      <w:r>
+        <w:t>Błędy formatowania (brak wielkich liter).</w:t>
+      </w:r>
+    </w:p>
+    <w:p>
+      <w:pPr>
+        <w:pStyle w:val="Akapitzlist"/>
+        <w:numPr>
+          <w:ilvl w:val="0"/>
+          <w:numId w:val="72"/>
+        </w:numPr>
+      </w:pPr>
+      <w:r>
+        <w:t>Zbyt krótkie ciągi znaków.</w:t>
+      </w:r>
+    </w:p>
+    <w:p>
+      <w:pPr>
+        <w:pStyle w:val="Akapitzlist"/>
+        <w:numPr>
+          <w:ilvl w:val="0"/>
+          <w:numId w:val="72"/>
+        </w:numPr>
+      </w:pPr>
+      <w:r>
+        <w:t>Znaki niedozwolone (cyfry, symbole specjalne).</w:t>
+      </w:r>
+    </w:p>
+    <w:p>
+      <w:pPr>
+        <w:ind w:firstLine="708"/>
+      </w:pPr>
+      <w:r>
+        <w:t xml:space="preserve"> Zapewnia to, że pole </w:t>
+      </w:r>
+      <w:proofErr w:type="spellStart"/>
+      <w:r>
+        <w:t>Owner</w:t>
+      </w:r>
+      <w:proofErr w:type="spellEnd"/>
+      <w:r>
+        <w:t xml:space="preserve"> spełnia standardy biznesowe i techniczne systemu.</w:t>
+      </w:r>
+    </w:p>
+    <w:p>
+      <w:pPr>
+        <w:rPr>
+          <w:b/>
+          <w:bCs/>
+        </w:rPr>
+      </w:pPr>
+      <w:r>
+        <w:rPr>
+          <w:b/>
+          <w:bCs/>
+        </w:rPr>
+        <w:t>Implementacja:</w:t>
+      </w:r>
+    </w:p>
+    <w:p>
+      <w:r>
+        <w:t>Pola i modyfikatory dostępu:</w:t>
+      </w:r>
+    </w:p>
+    <w:p>
+      <w:r>
+        <w:t xml:space="preserve">(takie same jak w klasie </w:t>
+      </w:r>
+      <w:proofErr w:type="spellStart"/>
+      <w:r>
+        <w:t>AssetTest</w:t>
+      </w:r>
+      <w:proofErr w:type="spellEnd"/>
+      <w:r>
+        <w:t>)</w:t>
+      </w:r>
+    </w:p>
+    <w:p>
+      <w:proofErr w:type="spellStart"/>
+      <w:r>
+        <w:t>private</w:t>
+      </w:r>
+      <w:proofErr w:type="spellEnd"/>
+      <w:r>
+        <w:t xml:space="preserve"> </w:t>
+      </w:r>
+      <w:proofErr w:type="spellStart"/>
+      <w:r>
+        <w:t>InvestmentPortfolio</w:t>
+      </w:r>
+      <w:proofErr w:type="spellEnd"/>
+      <w:r>
+        <w:t xml:space="preserve"> _portfolio: Pole zdefiniowane jako prywatne w celu zapewnienia pełnej enkapsulacji. Dzięki temu stan portfela jest odizolowany i niedostępny dla innych klas testowych, co zapobiega efektom ubocznym podczas wykonywania testów.</w:t>
+      </w:r>
+    </w:p>
+    <w:p>
+      <w:r>
+        <w:t>Inicjalizacja (Setup): Obiekt _portfolio jest inicjalizowany w metodzie oznaczonej atrybutem [</w:t>
+      </w:r>
+      <w:proofErr w:type="spellStart"/>
+      <w:r>
+        <w:t>SetUp</w:t>
+      </w:r>
+      <w:proofErr w:type="spellEnd"/>
+      <w:r>
+        <w:t>]. Gwarantuje to, że każdy test jednostkowy operuje na świeżej instancji obiektu, co zapewnia pełną izolację testów i powtarzalność wyników.</w:t>
+      </w:r>
+    </w:p>
+    <w:p>
+      <w:r>
+        <w:pict w14:anchorId="564CE76A">
+          <v:rect id="_x0000_i1045" style="width:0;height:1.5pt" o:hralign="center" o:hrstd="t" o:hr="t" fillcolor="#a0a0a0" stroked="f"/>
+        </w:pict>
+      </w:r>
+    </w:p>
+    <w:p>
+      <w:pPr>
+        <w:pStyle w:val="Nagwek2"/>
+      </w:pPr>
+      <w:r>
+        <w:t xml:space="preserve">Klasa </w:t>
+      </w:r>
+      <w:proofErr w:type="spellStart"/>
+      <w:r>
+        <w:t>SimulationTests</w:t>
+      </w:r>
+      <w:proofErr w:type="spellEnd"/>
+    </w:p>
+    <w:p>
+      <w:pPr>
+        <w:rPr>
+          <w:b/>
+          <w:bCs/>
+        </w:rPr>
+      </w:pPr>
+      <w:r>
+        <w:rPr>
+          <w:b/>
+          <w:bCs/>
+        </w:rPr>
+        <w:t>Cel:</w:t>
+      </w:r>
+    </w:p>
+    <w:p>
+      <w:r>
+        <w:t>Klasa ta służy do weryfikacji poprawności algorytmów symulujących dynamikę rynkową. Skupia się na badaniu zmian wartości aktywów w czasie oraz monitorowaniu stabilności numerycznej silnika obliczeniowego, eliminując ryzyko wystąpienia błędów w implementacji wzorów matematycznych.</w:t>
+      </w:r>
+    </w:p>
+    <w:p>
+      <w:pPr>
+        <w:rPr>
+          <w:b/>
+          <w:bCs/>
+        </w:rPr>
+      </w:pPr>
+      <w:r>
+        <w:rPr>
+          <w:b/>
+          <w:bCs/>
+        </w:rPr>
+        <w:t>Rola w projekcie:</w:t>
+      </w:r>
+    </w:p>
+    <w:p>
+      <w:r>
+        <w:t xml:space="preserve"> W systemie zaimplementowano zróżnicowane modele wzrostu dla poszczególnych klas aktywów (np. deterministyczny wzrost obligacji vs. zmienność akcji). Testy te stanowią barierę ochronną przed błędami typu </w:t>
+      </w:r>
+      <w:proofErr w:type="spellStart"/>
+      <w:r>
+        <w:t>NaN</w:t>
+      </w:r>
+      <w:proofErr w:type="spellEnd"/>
+      <w:r>
+        <w:t xml:space="preserve"> (Not a </w:t>
+      </w:r>
+      <w:proofErr w:type="spellStart"/>
+      <w:r>
+        <w:t>Number</w:t>
+      </w:r>
+      <w:proofErr w:type="spellEnd"/>
+      <w:r>
+        <w:t xml:space="preserve">), </w:t>
+      </w:r>
+      <w:proofErr w:type="spellStart"/>
+      <w:r>
+        <w:t>Infinity</w:t>
+      </w:r>
+      <w:proofErr w:type="spellEnd"/>
+      <w:r>
+        <w:t xml:space="preserve"> czy wartościami ujemnymi, które mogłyby doprowadzić do destabilizacji modułu finansowego i błędnych raportów.</w:t>
+      </w:r>
+    </w:p>
+    <w:p>
+      <w:pPr>
+        <w:rPr>
+          <w:b/>
+          <w:bCs/>
+        </w:rPr>
+      </w:pPr>
+      <w:r>
+        <w:rPr>
+          <w:b/>
+          <w:bCs/>
+        </w:rPr>
+        <w:t>Kluczowe przypadki testowe:</w:t>
+      </w:r>
+    </w:p>
+    <w:p>
+      <w:pPr>
+        <w:numPr>
+          <w:ilvl w:val="0"/>
+          <w:numId w:val="73"/>
+        </w:numPr>
+      </w:pPr>
+      <w:proofErr w:type="spellStart"/>
+      <w:r>
+        <w:rPr>
+          <w:lang w:val="en-US"/>
+        </w:rPr>
+        <w:t>UpdateMarketPrices_Bond_ShouldIncreaseDeterministically</w:t>
+      </w:r>
+      <w:proofErr w:type="spellEnd"/>
+      <w:r>
+        <w:rPr>
+          <w:lang w:val="en-US"/>
+        </w:rPr>
+        <w:t>:</w:t>
+      </w:r>
+      <w:r>
+        <w:rPr>
+          <w:lang w:val="en-US"/>
+        </w:rPr>
+        <w:t xml:space="preserve"> </w:t>
+      </w:r>
+      <w:proofErr w:type="spellStart"/>
+      <w:r>
+        <w:rPr>
+          <w:lang w:val="en-US"/>
+        </w:rPr>
+        <w:t>Weryfikuje</w:t>
+      </w:r>
+      <w:proofErr w:type="spellEnd"/>
+      <w:r>
+        <w:rPr>
+          <w:lang w:val="en-US"/>
+        </w:rPr>
+        <w:t xml:space="preserve"> </w:t>
+      </w:r>
+      <w:proofErr w:type="spellStart"/>
+      <w:r>
+        <w:rPr>
+          <w:lang w:val="en-US"/>
+        </w:rPr>
+        <w:t>logikę</w:t>
+      </w:r>
+      <w:proofErr w:type="spellEnd"/>
+      <w:r>
+        <w:rPr>
+          <w:lang w:val="en-US"/>
+        </w:rPr>
+        <w:t xml:space="preserve"> </w:t>
+      </w:r>
+      <w:proofErr w:type="spellStart"/>
+      <w:r>
+        <w:rPr>
+          <w:lang w:val="en-US"/>
+        </w:rPr>
+        <w:t>wzrostu</w:t>
+      </w:r>
+      <w:proofErr w:type="spellEnd"/>
+      <w:r>
+        <w:rPr>
+          <w:lang w:val="en-US"/>
+        </w:rPr>
+        <w:t xml:space="preserve"> </w:t>
+      </w:r>
+      <w:proofErr w:type="spellStart"/>
+      <w:r>
+        <w:rPr>
+          <w:lang w:val="en-US"/>
+        </w:rPr>
+        <w:t>obligacji</w:t>
+      </w:r>
+      <w:proofErr w:type="spellEnd"/>
+      <w:r>
+        <w:rPr>
+          <w:lang w:val="en-US"/>
+        </w:rPr>
+        <w:t xml:space="preserve">. </w:t>
+      </w:r>
+      <w:r>
+        <w:t>Test potwierdza, że cena aktywa rośnie w sposób przewidywalny i liniowy, zgodnie z założonym oprocentowaniem i upływem czasu (wzrost deterministyczny).</w:t>
+      </w:r>
+    </w:p>
+    <w:p>
+      <w:pPr>
+        <w:numPr>
+          <w:ilvl w:val="0"/>
+          <w:numId w:val="73"/>
+        </w:numPr>
+      </w:pPr>
+      <w:proofErr w:type="spellStart"/>
+      <w:r>
+        <w:rPr>
+          <w:lang w:val="en-US"/>
+        </w:rPr>
+        <w:lastRenderedPageBreak/>
+        <w:t>UpdateMarketPrices_Stock_ShouldNotBeNaN_Or_Infinity</w:t>
+      </w:r>
+      <w:proofErr w:type="spellEnd"/>
+      <w:r>
+        <w:rPr>
+          <w:lang w:val="en-US"/>
+        </w:rPr>
+        <w:t>:</w:t>
+      </w:r>
+      <w:r>
+        <w:rPr>
+          <w:lang w:val="en-US"/>
+        </w:rPr>
+        <w:t xml:space="preserve"> Test </w:t>
+      </w:r>
+      <w:proofErr w:type="spellStart"/>
+      <w:r>
+        <w:rPr>
+          <w:lang w:val="en-US"/>
+        </w:rPr>
+        <w:t>odpornościowy</w:t>
+      </w:r>
+      <w:proofErr w:type="spellEnd"/>
+      <w:r>
+        <w:rPr>
+          <w:lang w:val="en-US"/>
+        </w:rPr>
+        <w:t xml:space="preserve"> (Stress Test). </w:t>
+      </w:r>
+      <w:r>
+        <w:t>Przeprowadza wielokrotne iteracje (symulacje) zmian cen akcji, aby upewnić się, że algorytm – nawet przy dużej zmienności – nie generuje błędnych wartości numerycznych. Zapewnia to, że obliczenia pozostają w bezpiecznych granicach matematycznych.</w:t>
+      </w:r>
+    </w:p>
+    <w:p>
+      <w:r>
+        <w:rPr>
+          <w:b/>
+          <w:bCs/>
+        </w:rPr>
+        <w:t>Implementacja:</w:t>
+      </w:r>
+      <w:r>
+        <w:t xml:space="preserve"> </w:t>
+      </w:r>
+    </w:p>
+    <w:p>
+      <w:r>
+        <w:t>Pola i modyfikatory dostępu:</w:t>
+      </w:r>
+    </w:p>
+    <w:p>
+      <w:r>
+        <w:t xml:space="preserve">(takie same jak w klasie </w:t>
+      </w:r>
+      <w:proofErr w:type="spellStart"/>
+      <w:r>
+        <w:t>AssetTest</w:t>
+      </w:r>
+      <w:proofErr w:type="spellEnd"/>
+      <w:r>
+        <w:t>)</w:t>
+      </w:r>
+    </w:p>
+    <w:p>
+      <w:proofErr w:type="spellStart"/>
+      <w:r>
+        <w:t>private</w:t>
+      </w:r>
+      <w:proofErr w:type="spellEnd"/>
+      <w:r>
+        <w:t xml:space="preserve"> </w:t>
+      </w:r>
+      <w:proofErr w:type="spellStart"/>
+      <w:r>
+        <w:t>InvestmentPortfolio</w:t>
+      </w:r>
+      <w:proofErr w:type="spellEnd"/>
+      <w:r>
+        <w:t xml:space="preserve"> _portfolio: Pole zdefiniowane jako prywatne w celu zapewnienia pełnej enkapsulacji. Dzięki temu stan portfela jest odizolowany i niedostępny dla innych klas testowych, co zapobiega efektom ubocznym podczas wykonywania testów</w:t>
       </w:r>
     </w:p>
     <w:sectPr>
@@ -8784,6 +9970,566 @@
 <file path=word/numbering.xml><?xml version="1.0" encoding="utf-8"?>
 <w:numbering xmlns:wpc="http://schemas.microsoft.com/office/word/2010/wordprocessingCanvas" xmlns:cx="http://schemas.microsoft.com/office/drawing/2014/chartex" xmlns:cx1="http://schemas.microsoft.com/office/drawing/2015/9/8/chartex" xmlns:cx2="http://schemas.microsoft.com/office/drawing/2015/10/21/chartex" xmlns:cx3="http://schemas.microsoft.com/office/drawing/2016/5/9/chartex" xmlns:cx4="http://schemas.microsoft.com/office/drawing/2016/5/10/chartex" xmlns:cx5="http://schemas.microsoft.com/office/drawing/2016/5/11/chartex" xmlns:cx6="http://schemas.microsoft.com/office/drawing/2016/5/12/chartex" xmlns:cx7="http://schemas.microsoft.com/office/drawing/2016/5/13/chartex" xmlns:cx8="http://schemas.microsoft.com/office/drawing/2016/5/14/chartex" xmlns:mc="http://schemas.openxmlformats.org/markup-compatibility/2006" xmlns:aink="http://schemas.microsoft.com/office/drawing/2016/ink" xmlns:am3d="http://schemas.microsoft.com/office/drawing/2017/model3d" xmlns:o="urn:schemas-microsoft-com:office:office" xmlns:oel="http://schemas.microsoft.com/office/2019/extlst" xmlns:r="http://schemas.openxmlformats.org/officeDocument/2006/relationships" xmlns:m="http://schemas.openxmlformats.org/officeDocument/2006/math" xmlns:v="urn:schemas-microsoft-com:vml" xmlns:wp14="http://schemas.microsoft.com/office/word/2010/wordprocessingDrawing" xmlns:wp="http://schemas.openxmlformats.org/drawingml/2006/wordprocessingDrawing" xmlns:w10="urn:schemas-microsoft-com:office:word" xmlns:w="http://schemas.openxmlformats.org/wordprocessingml/2006/main" xmlns:w14="http://schemas.microsoft.com/office/word/2010/wordml" xmlns:w15="http://schemas.microsoft.com/office/word/2012/wordml" xmlns:w16cex="http://schemas.microsoft.com/office/word/2018/wordml/cex" xmlns:w16cid="http://schemas.microsoft.com/office/word/2016/wordml/cid" xmlns:w16="http://schemas.microsoft.com/office/word/2018/wordml" xmlns:w16du="http://schemas.microsoft.com/office/word/2023/wordml/word16du" xmlns:w16sdtdh="http://schemas.microsoft.com/office/word/2020/wordml/sdtdatahash" xmlns:w16sdtfl="http://schemas.microsoft.com/office/word/2024/wordml/sdtformatlock" xmlns:w16se="http://schemas.microsoft.com/office/word/2015/wordml/symex" xmlns:wpg="http://schemas.microsoft.com/office/word/2010/wordprocessingGroup" xmlns:wpi="http://schemas.microsoft.com/office/word/2010/wordprocessingInk" xmlns:wne="http://schemas.microsoft.com/office/word/2006/wordml" xmlns:wps="http://schemas.microsoft.com/office/word/2010/wordprocessingShape" mc:Ignorable="w14 w15 w16se w16cid w16 w16cex w16sdtdh w16sdtfl w16du wp14">
   <w:abstractNum w:abstractNumId="0" w15:restartNumberingAfterBreak="0">
+    <w:nsid w:val="01595CE4"/>
+    <w:multiLevelType w:val="multilevel"/>
+    <w:tmpl w:val="A3988730"/>
+    <w:lvl w:ilvl="0">
+      <w:start w:val="1"/>
+      <w:numFmt w:val="bullet"/>
+      <w:lvlText w:val=""/>
+      <w:lvlJc w:val="left"/>
+      <w:pPr>
+        <w:tabs>
+          <w:tab w:val="num" w:pos="720"/>
+        </w:tabs>
+        <w:ind w:left="720" w:hanging="360"/>
+      </w:pPr>
+      <w:rPr>
+        <w:rFonts w:ascii="Symbol" w:hAnsi="Symbol" w:hint="default"/>
+        <w:sz w:val="20"/>
+      </w:rPr>
+    </w:lvl>
+    <w:lvl w:ilvl="1">
+      <w:start w:val="1"/>
+      <w:numFmt w:val="bullet"/>
+      <w:lvlText w:val="o"/>
+      <w:lvlJc w:val="left"/>
+      <w:pPr>
+        <w:tabs>
+          <w:tab w:val="num" w:pos="1440"/>
+        </w:tabs>
+        <w:ind w:left="1440" w:hanging="360"/>
+      </w:pPr>
+      <w:rPr>
+        <w:rFonts w:ascii="Courier New" w:hAnsi="Courier New" w:hint="default"/>
+        <w:sz w:val="20"/>
+      </w:rPr>
+    </w:lvl>
+    <w:lvl w:ilvl="2" w:tentative="1">
+      <w:start w:val="1"/>
+      <w:numFmt w:val="bullet"/>
+      <w:lvlText w:val=""/>
+      <w:lvlJc w:val="left"/>
+      <w:pPr>
+        <w:tabs>
+          <w:tab w:val="num" w:pos="2160"/>
+        </w:tabs>
+        <w:ind w:left="2160" w:hanging="360"/>
+      </w:pPr>
+      <w:rPr>
+        <w:rFonts w:ascii="Wingdings" w:hAnsi="Wingdings" w:hint="default"/>
+        <w:sz w:val="20"/>
+      </w:rPr>
+    </w:lvl>
+    <w:lvl w:ilvl="3" w:tentative="1">
+      <w:start w:val="1"/>
+      <w:numFmt w:val="bullet"/>
+      <w:lvlText w:val=""/>
+      <w:lvlJc w:val="left"/>
+      <w:pPr>
+        <w:tabs>
+          <w:tab w:val="num" w:pos="2880"/>
+        </w:tabs>
+        <w:ind w:left="2880" w:hanging="360"/>
+      </w:pPr>
+      <w:rPr>
+        <w:rFonts w:ascii="Wingdings" w:hAnsi="Wingdings" w:hint="default"/>
+        <w:sz w:val="20"/>
+      </w:rPr>
+    </w:lvl>
+    <w:lvl w:ilvl="4" w:tentative="1">
+      <w:start w:val="1"/>
+      <w:numFmt w:val="bullet"/>
+      <w:lvlText w:val=""/>
+      <w:lvlJc w:val="left"/>
+      <w:pPr>
+        <w:tabs>
+          <w:tab w:val="num" w:pos="3600"/>
+        </w:tabs>
+        <w:ind w:left="3600" w:hanging="360"/>
+      </w:pPr>
+      <w:rPr>
+        <w:rFonts w:ascii="Wingdings" w:hAnsi="Wingdings" w:hint="default"/>
+        <w:sz w:val="20"/>
+      </w:rPr>
+    </w:lvl>
+    <w:lvl w:ilvl="5" w:tentative="1">
+      <w:start w:val="1"/>
+      <w:numFmt w:val="bullet"/>
+      <w:lvlText w:val=""/>
+      <w:lvlJc w:val="left"/>
+      <w:pPr>
+        <w:tabs>
+          <w:tab w:val="num" w:pos="4320"/>
+        </w:tabs>
+        <w:ind w:left="4320" w:hanging="360"/>
+      </w:pPr>
+      <w:rPr>
+        <w:rFonts w:ascii="Wingdings" w:hAnsi="Wingdings" w:hint="default"/>
+        <w:sz w:val="20"/>
+      </w:rPr>
+    </w:lvl>
+    <w:lvl w:ilvl="6" w:tentative="1">
+      <w:start w:val="1"/>
+      <w:numFmt w:val="bullet"/>
+      <w:lvlText w:val=""/>
+      <w:lvlJc w:val="left"/>
+      <w:pPr>
+        <w:tabs>
+          <w:tab w:val="num" w:pos="5040"/>
+        </w:tabs>
+        <w:ind w:left="5040" w:hanging="360"/>
+      </w:pPr>
+      <w:rPr>
+        <w:rFonts w:ascii="Wingdings" w:hAnsi="Wingdings" w:hint="default"/>
+        <w:sz w:val="20"/>
+      </w:rPr>
+    </w:lvl>
+    <w:lvl w:ilvl="7" w:tentative="1">
+      <w:start w:val="1"/>
+      <w:numFmt w:val="bullet"/>
+      <w:lvlText w:val=""/>
+      <w:lvlJc w:val="left"/>
+      <w:pPr>
+        <w:tabs>
+          <w:tab w:val="num" w:pos="5760"/>
+        </w:tabs>
+        <w:ind w:left="5760" w:hanging="360"/>
+      </w:pPr>
+      <w:rPr>
+        <w:rFonts w:ascii="Wingdings" w:hAnsi="Wingdings" w:hint="default"/>
+        <w:sz w:val="20"/>
+      </w:rPr>
+    </w:lvl>
+    <w:lvl w:ilvl="8" w:tentative="1">
+      <w:start w:val="1"/>
+      <w:numFmt w:val="bullet"/>
+      <w:lvlText w:val=""/>
+      <w:lvlJc w:val="left"/>
+      <w:pPr>
+        <w:tabs>
+          <w:tab w:val="num" w:pos="6480"/>
+        </w:tabs>
+        <w:ind w:left="6480" w:hanging="360"/>
+      </w:pPr>
+      <w:rPr>
+        <w:rFonts w:ascii="Wingdings" w:hAnsi="Wingdings" w:hint="default"/>
+        <w:sz w:val="20"/>
+      </w:rPr>
+    </w:lvl>
+  </w:abstractNum>
+  <w:abstractNum w:abstractNumId="1" w15:restartNumberingAfterBreak="0">
+    <w:nsid w:val="09EC45F7"/>
+    <w:multiLevelType w:val="multilevel"/>
+    <w:tmpl w:val="B296CE80"/>
+    <w:lvl w:ilvl="0">
+      <w:start w:val="1"/>
+      <w:numFmt w:val="bullet"/>
+      <w:lvlText w:val=""/>
+      <w:lvlJc w:val="left"/>
+      <w:pPr>
+        <w:tabs>
+          <w:tab w:val="num" w:pos="720"/>
+        </w:tabs>
+        <w:ind w:left="720" w:hanging="360"/>
+      </w:pPr>
+      <w:rPr>
+        <w:rFonts w:ascii="Symbol" w:hAnsi="Symbol" w:hint="default"/>
+        <w:sz w:val="20"/>
+      </w:rPr>
+    </w:lvl>
+    <w:lvl w:ilvl="1" w:tentative="1">
+      <w:start w:val="1"/>
+      <w:numFmt w:val="bullet"/>
+      <w:lvlText w:val="o"/>
+      <w:lvlJc w:val="left"/>
+      <w:pPr>
+        <w:tabs>
+          <w:tab w:val="num" w:pos="1440"/>
+        </w:tabs>
+        <w:ind w:left="1440" w:hanging="360"/>
+      </w:pPr>
+      <w:rPr>
+        <w:rFonts w:ascii="Courier New" w:hAnsi="Courier New" w:hint="default"/>
+        <w:sz w:val="20"/>
+      </w:rPr>
+    </w:lvl>
+    <w:lvl w:ilvl="2" w:tentative="1">
+      <w:start w:val="1"/>
+      <w:numFmt w:val="bullet"/>
+      <w:lvlText w:val=""/>
+      <w:lvlJc w:val="left"/>
+      <w:pPr>
+        <w:tabs>
+          <w:tab w:val="num" w:pos="2160"/>
+        </w:tabs>
+        <w:ind w:left="2160" w:hanging="360"/>
+      </w:pPr>
+      <w:rPr>
+        <w:rFonts w:ascii="Wingdings" w:hAnsi="Wingdings" w:hint="default"/>
+        <w:sz w:val="20"/>
+      </w:rPr>
+    </w:lvl>
+    <w:lvl w:ilvl="3" w:tentative="1">
+      <w:start w:val="1"/>
+      <w:numFmt w:val="bullet"/>
+      <w:lvlText w:val=""/>
+      <w:lvlJc w:val="left"/>
+      <w:pPr>
+        <w:tabs>
+          <w:tab w:val="num" w:pos="2880"/>
+        </w:tabs>
+        <w:ind w:left="2880" w:hanging="360"/>
+      </w:pPr>
+      <w:rPr>
+        <w:rFonts w:ascii="Wingdings" w:hAnsi="Wingdings" w:hint="default"/>
+        <w:sz w:val="20"/>
+      </w:rPr>
+    </w:lvl>
+    <w:lvl w:ilvl="4" w:tentative="1">
+      <w:start w:val="1"/>
+      <w:numFmt w:val="bullet"/>
+      <w:lvlText w:val=""/>
+      <w:lvlJc w:val="left"/>
+      <w:pPr>
+        <w:tabs>
+          <w:tab w:val="num" w:pos="3600"/>
+        </w:tabs>
+        <w:ind w:left="3600" w:hanging="360"/>
+      </w:pPr>
+      <w:rPr>
+        <w:rFonts w:ascii="Wingdings" w:hAnsi="Wingdings" w:hint="default"/>
+        <w:sz w:val="20"/>
+      </w:rPr>
+    </w:lvl>
+    <w:lvl w:ilvl="5" w:tentative="1">
+      <w:start w:val="1"/>
+      <w:numFmt w:val="bullet"/>
+      <w:lvlText w:val=""/>
+      <w:lvlJc w:val="left"/>
+      <w:pPr>
+        <w:tabs>
+          <w:tab w:val="num" w:pos="4320"/>
+        </w:tabs>
+        <w:ind w:left="4320" w:hanging="360"/>
+      </w:pPr>
+      <w:rPr>
+        <w:rFonts w:ascii="Wingdings" w:hAnsi="Wingdings" w:hint="default"/>
+        <w:sz w:val="20"/>
+      </w:rPr>
+    </w:lvl>
+    <w:lvl w:ilvl="6" w:tentative="1">
+      <w:start w:val="1"/>
+      <w:numFmt w:val="bullet"/>
+      <w:lvlText w:val=""/>
+      <w:lvlJc w:val="left"/>
+      <w:pPr>
+        <w:tabs>
+          <w:tab w:val="num" w:pos="5040"/>
+        </w:tabs>
+        <w:ind w:left="5040" w:hanging="360"/>
+      </w:pPr>
+      <w:rPr>
+        <w:rFonts w:ascii="Wingdings" w:hAnsi="Wingdings" w:hint="default"/>
+        <w:sz w:val="20"/>
+      </w:rPr>
+    </w:lvl>
+    <w:lvl w:ilvl="7" w:tentative="1">
+      <w:start w:val="1"/>
+      <w:numFmt w:val="bullet"/>
+      <w:lvlText w:val=""/>
+      <w:lvlJc w:val="left"/>
+      <w:pPr>
+        <w:tabs>
+          <w:tab w:val="num" w:pos="5760"/>
+        </w:tabs>
+        <w:ind w:left="5760" w:hanging="360"/>
+      </w:pPr>
+      <w:rPr>
+        <w:rFonts w:ascii="Wingdings" w:hAnsi="Wingdings" w:hint="default"/>
+        <w:sz w:val="20"/>
+      </w:rPr>
+    </w:lvl>
+    <w:lvl w:ilvl="8" w:tentative="1">
+      <w:start w:val="1"/>
+      <w:numFmt w:val="bullet"/>
+      <w:lvlText w:val=""/>
+      <w:lvlJc w:val="left"/>
+      <w:pPr>
+        <w:tabs>
+          <w:tab w:val="num" w:pos="6480"/>
+        </w:tabs>
+        <w:ind w:left="6480" w:hanging="360"/>
+      </w:pPr>
+      <w:rPr>
+        <w:rFonts w:ascii="Wingdings" w:hAnsi="Wingdings" w:hint="default"/>
+        <w:sz w:val="20"/>
+      </w:rPr>
+    </w:lvl>
+  </w:abstractNum>
+  <w:abstractNum w:abstractNumId="2" w15:restartNumberingAfterBreak="0">
+    <w:nsid w:val="0A7E364C"/>
+    <w:multiLevelType w:val="hybridMultilevel"/>
+    <w:tmpl w:val="6C1841A8"/>
+    <w:lvl w:ilvl="0" w:tplc="04150001">
+      <w:start w:val="1"/>
+      <w:numFmt w:val="bullet"/>
+      <w:lvlText w:val=""/>
+      <w:lvlJc w:val="left"/>
+      <w:pPr>
+        <w:ind w:left="360" w:hanging="360"/>
+      </w:pPr>
+      <w:rPr>
+        <w:rFonts w:ascii="Symbol" w:hAnsi="Symbol" w:hint="default"/>
+      </w:rPr>
+    </w:lvl>
+    <w:lvl w:ilvl="1" w:tplc="04150003" w:tentative="1">
+      <w:start w:val="1"/>
+      <w:numFmt w:val="bullet"/>
+      <w:lvlText w:val="o"/>
+      <w:lvlJc w:val="left"/>
+      <w:pPr>
+        <w:ind w:left="1080" w:hanging="360"/>
+      </w:pPr>
+      <w:rPr>
+        <w:rFonts w:ascii="Courier New" w:hAnsi="Courier New" w:cs="Courier New" w:hint="default"/>
+      </w:rPr>
+    </w:lvl>
+    <w:lvl w:ilvl="2" w:tplc="04150005" w:tentative="1">
+      <w:start w:val="1"/>
+      <w:numFmt w:val="bullet"/>
+      <w:lvlText w:val=""/>
+      <w:lvlJc w:val="left"/>
+      <w:pPr>
+        <w:ind w:left="1800" w:hanging="360"/>
+      </w:pPr>
+      <w:rPr>
+        <w:rFonts w:ascii="Wingdings" w:hAnsi="Wingdings" w:hint="default"/>
+      </w:rPr>
+    </w:lvl>
+    <w:lvl w:ilvl="3" w:tplc="04150001" w:tentative="1">
+      <w:start w:val="1"/>
+      <w:numFmt w:val="bullet"/>
+      <w:lvlText w:val=""/>
+      <w:lvlJc w:val="left"/>
+      <w:pPr>
+        <w:ind w:left="2520" w:hanging="360"/>
+      </w:pPr>
+      <w:rPr>
+        <w:rFonts w:ascii="Symbol" w:hAnsi="Symbol" w:hint="default"/>
+      </w:rPr>
+    </w:lvl>
+    <w:lvl w:ilvl="4" w:tplc="04150003" w:tentative="1">
+      <w:start w:val="1"/>
+      <w:numFmt w:val="bullet"/>
+      <w:lvlText w:val="o"/>
+      <w:lvlJc w:val="left"/>
+      <w:pPr>
+        <w:ind w:left="3240" w:hanging="360"/>
+      </w:pPr>
+      <w:rPr>
+        <w:rFonts w:ascii="Courier New" w:hAnsi="Courier New" w:cs="Courier New" w:hint="default"/>
+      </w:rPr>
+    </w:lvl>
+    <w:lvl w:ilvl="5" w:tplc="04150005" w:tentative="1">
+      <w:start w:val="1"/>
+      <w:numFmt w:val="bullet"/>
+      <w:lvlText w:val=""/>
+      <w:lvlJc w:val="left"/>
+      <w:pPr>
+        <w:ind w:left="3960" w:hanging="360"/>
+      </w:pPr>
+      <w:rPr>
+        <w:rFonts w:ascii="Wingdings" w:hAnsi="Wingdings" w:hint="default"/>
+      </w:rPr>
+    </w:lvl>
+    <w:lvl w:ilvl="6" w:tplc="04150001" w:tentative="1">
+      <w:start w:val="1"/>
+      <w:numFmt w:val="bullet"/>
+      <w:lvlText w:val=""/>
+      <w:lvlJc w:val="left"/>
+      <w:pPr>
+        <w:ind w:left="4680" w:hanging="360"/>
+      </w:pPr>
+      <w:rPr>
+        <w:rFonts w:ascii="Symbol" w:hAnsi="Symbol" w:hint="default"/>
+      </w:rPr>
+    </w:lvl>
+    <w:lvl w:ilvl="7" w:tplc="04150003" w:tentative="1">
+      <w:start w:val="1"/>
+      <w:numFmt w:val="bullet"/>
+      <w:lvlText w:val="o"/>
+      <w:lvlJc w:val="left"/>
+      <w:pPr>
+        <w:ind w:left="5400" w:hanging="360"/>
+      </w:pPr>
+      <w:rPr>
+        <w:rFonts w:ascii="Courier New" w:hAnsi="Courier New" w:cs="Courier New" w:hint="default"/>
+      </w:rPr>
+    </w:lvl>
+    <w:lvl w:ilvl="8" w:tplc="04150005" w:tentative="1">
+      <w:start w:val="1"/>
+      <w:numFmt w:val="bullet"/>
+      <w:lvlText w:val=""/>
+      <w:lvlJc w:val="left"/>
+      <w:pPr>
+        <w:ind w:left="6120" w:hanging="360"/>
+      </w:pPr>
+      <w:rPr>
+        <w:rFonts w:ascii="Wingdings" w:hAnsi="Wingdings" w:hint="default"/>
+      </w:rPr>
+    </w:lvl>
+  </w:abstractNum>
+  <w:abstractNum w:abstractNumId="3" w15:restartNumberingAfterBreak="0">
+    <w:nsid w:val="0CBC32DB"/>
+    <w:multiLevelType w:val="multilevel"/>
+    <w:tmpl w:val="8B4A1C2C"/>
+    <w:lvl w:ilvl="0">
+      <w:start w:val="1"/>
+      <w:numFmt w:val="bullet"/>
+      <w:lvlText w:val=""/>
+      <w:lvlJc w:val="left"/>
+      <w:pPr>
+        <w:tabs>
+          <w:tab w:val="num" w:pos="720"/>
+        </w:tabs>
+        <w:ind w:left="720" w:hanging="360"/>
+      </w:pPr>
+      <w:rPr>
+        <w:rFonts w:ascii="Symbol" w:hAnsi="Symbol" w:hint="default"/>
+        <w:sz w:val="20"/>
+      </w:rPr>
+    </w:lvl>
+    <w:lvl w:ilvl="1" w:tentative="1">
+      <w:start w:val="1"/>
+      <w:numFmt w:val="bullet"/>
+      <w:lvlText w:val="o"/>
+      <w:lvlJc w:val="left"/>
+      <w:pPr>
+        <w:tabs>
+          <w:tab w:val="num" w:pos="1440"/>
+        </w:tabs>
+        <w:ind w:left="1440" w:hanging="360"/>
+      </w:pPr>
+      <w:rPr>
+        <w:rFonts w:ascii="Courier New" w:hAnsi="Courier New" w:hint="default"/>
+        <w:sz w:val="20"/>
+      </w:rPr>
+    </w:lvl>
+    <w:lvl w:ilvl="2" w:tentative="1">
+      <w:start w:val="1"/>
+      <w:numFmt w:val="bullet"/>
+      <w:lvlText w:val=""/>
+      <w:lvlJc w:val="left"/>
+      <w:pPr>
+        <w:tabs>
+          <w:tab w:val="num" w:pos="2160"/>
+        </w:tabs>
+        <w:ind w:left="2160" w:hanging="360"/>
+      </w:pPr>
+      <w:rPr>
+        <w:rFonts w:ascii="Wingdings" w:hAnsi="Wingdings" w:hint="default"/>
+        <w:sz w:val="20"/>
+      </w:rPr>
+    </w:lvl>
+    <w:lvl w:ilvl="3" w:tentative="1">
+      <w:start w:val="1"/>
+      <w:numFmt w:val="bullet"/>
+      <w:lvlText w:val=""/>
+      <w:lvlJc w:val="left"/>
+      <w:pPr>
+        <w:tabs>
+          <w:tab w:val="num" w:pos="2880"/>
+        </w:tabs>
+        <w:ind w:left="2880" w:hanging="360"/>
+      </w:pPr>
+      <w:rPr>
+        <w:rFonts w:ascii="Wingdings" w:hAnsi="Wingdings" w:hint="default"/>
+        <w:sz w:val="20"/>
+      </w:rPr>
+    </w:lvl>
+    <w:lvl w:ilvl="4" w:tentative="1">
+      <w:start w:val="1"/>
+      <w:numFmt w:val="bullet"/>
+      <w:lvlText w:val=""/>
+      <w:lvlJc w:val="left"/>
+      <w:pPr>
+        <w:tabs>
+          <w:tab w:val="num" w:pos="3600"/>
+        </w:tabs>
+        <w:ind w:left="3600" w:hanging="360"/>
+      </w:pPr>
+      <w:rPr>
+        <w:rFonts w:ascii="Wingdings" w:hAnsi="Wingdings" w:hint="default"/>
+        <w:sz w:val="20"/>
+      </w:rPr>
+    </w:lvl>
+    <w:lvl w:ilvl="5" w:tentative="1">
+      <w:start w:val="1"/>
+      <w:numFmt w:val="bullet"/>
+      <w:lvlText w:val=""/>
+      <w:lvlJc w:val="left"/>
+      <w:pPr>
+        <w:tabs>
+          <w:tab w:val="num" w:pos="4320"/>
+        </w:tabs>
+        <w:ind w:left="4320" w:hanging="360"/>
+      </w:pPr>
+      <w:rPr>
+        <w:rFonts w:ascii="Wingdings" w:hAnsi="Wingdings" w:hint="default"/>
+        <w:sz w:val="20"/>
+      </w:rPr>
+    </w:lvl>
+    <w:lvl w:ilvl="6" w:tentative="1">
+      <w:start w:val="1"/>
+      <w:numFmt w:val="bullet"/>
+      <w:lvlText w:val=""/>
+      <w:lvlJc w:val="left"/>
+      <w:pPr>
+        <w:tabs>
+          <w:tab w:val="num" w:pos="5040"/>
+        </w:tabs>
+        <w:ind w:left="5040" w:hanging="360"/>
+      </w:pPr>
+      <w:rPr>
+        <w:rFonts w:ascii="Wingdings" w:hAnsi="Wingdings" w:hint="default"/>
+        <w:sz w:val="20"/>
+      </w:rPr>
+    </w:lvl>
+    <w:lvl w:ilvl="7" w:tentative="1">
+      <w:start w:val="1"/>
+      <w:numFmt w:val="bullet"/>
+      <w:lvlText w:val=""/>
+      <w:lvlJc w:val="left"/>
+      <w:pPr>
+        <w:tabs>
+          <w:tab w:val="num" w:pos="5760"/>
+        </w:tabs>
+        <w:ind w:left="5760" w:hanging="360"/>
+      </w:pPr>
+      <w:rPr>
+        <w:rFonts w:ascii="Wingdings" w:hAnsi="Wingdings" w:hint="default"/>
+        <w:sz w:val="20"/>
+      </w:rPr>
+    </w:lvl>
+    <w:lvl w:ilvl="8" w:tentative="1">
+      <w:start w:val="1"/>
+      <w:numFmt w:val="bullet"/>
+      <w:lvlText w:val=""/>
+      <w:lvlJc w:val="left"/>
+      <w:pPr>
+        <w:tabs>
+          <w:tab w:val="num" w:pos="6480"/>
+        </w:tabs>
+        <w:ind w:left="6480" w:hanging="360"/>
+      </w:pPr>
+      <w:rPr>
+        <w:rFonts w:ascii="Wingdings" w:hAnsi="Wingdings" w:hint="default"/>
+        <w:sz w:val="20"/>
+      </w:rPr>
+    </w:lvl>
+  </w:abstractNum>
+  <w:abstractNum w:abstractNumId="4" w15:restartNumberingAfterBreak="0">
     <w:nsid w:val="106C3C50"/>
     <w:multiLevelType w:val="hybridMultilevel"/>
     <w:tmpl w:val="1BE69FF8"/>
@@ -8869,7 +10615,7 @@
       </w:pPr>
     </w:lvl>
   </w:abstractNum>
-  <w:abstractNum w:abstractNumId="1" w15:restartNumberingAfterBreak="0">
+  <w:abstractNum w:abstractNumId="5" w15:restartNumberingAfterBreak="0">
     <w:nsid w:val="10E13B6D"/>
     <w:multiLevelType w:val="multilevel"/>
     <w:tmpl w:val="FDDC6BA2"/>
@@ -8982,7 +10728,124 @@
       </w:pPr>
     </w:lvl>
   </w:abstractNum>
-  <w:abstractNum w:abstractNumId="2" w15:restartNumberingAfterBreak="0">
+  <w:abstractNum w:abstractNumId="6" w15:restartNumberingAfterBreak="0">
+    <w:nsid w:val="13F006C8"/>
+    <w:multiLevelType w:val="multilevel"/>
+    <w:tmpl w:val="FDDC6BA2"/>
+    <w:lvl w:ilvl="0">
+      <w:start w:val="1"/>
+      <w:numFmt w:val="decimal"/>
+      <w:lvlText w:val="%1."/>
+      <w:lvlJc w:val="left"/>
+      <w:pPr>
+        <w:tabs>
+          <w:tab w:val="num" w:pos="720"/>
+        </w:tabs>
+        <w:ind w:left="720" w:hanging="360"/>
+      </w:pPr>
+    </w:lvl>
+    <w:lvl w:ilvl="1">
+      <w:start w:val="1"/>
+      <w:numFmt w:val="bullet"/>
+      <w:lvlText w:val="o"/>
+      <w:lvlJc w:val="left"/>
+      <w:pPr>
+        <w:tabs>
+          <w:tab w:val="num" w:pos="1440"/>
+        </w:tabs>
+        <w:ind w:left="1440" w:hanging="360"/>
+      </w:pPr>
+      <w:rPr>
+        <w:rFonts w:ascii="Courier New" w:hAnsi="Courier New" w:hint="default"/>
+        <w:sz w:val="20"/>
+      </w:rPr>
+    </w:lvl>
+    <w:lvl w:ilvl="2" w:tentative="1">
+      <w:start w:val="1"/>
+      <w:numFmt w:val="decimal"/>
+      <w:lvlText w:val="%3."/>
+      <w:lvlJc w:val="left"/>
+      <w:pPr>
+        <w:tabs>
+          <w:tab w:val="num" w:pos="2160"/>
+        </w:tabs>
+        <w:ind w:left="2160" w:hanging="360"/>
+      </w:pPr>
+    </w:lvl>
+    <w:lvl w:ilvl="3" w:tentative="1">
+      <w:start w:val="1"/>
+      <w:numFmt w:val="decimal"/>
+      <w:lvlText w:val="%4."/>
+      <w:lvlJc w:val="left"/>
+      <w:pPr>
+        <w:tabs>
+          <w:tab w:val="num" w:pos="2880"/>
+        </w:tabs>
+        <w:ind w:left="2880" w:hanging="360"/>
+      </w:pPr>
+    </w:lvl>
+    <w:lvl w:ilvl="4" w:tentative="1">
+      <w:start w:val="1"/>
+      <w:numFmt w:val="decimal"/>
+      <w:lvlText w:val="%5."/>
+      <w:lvlJc w:val="left"/>
+      <w:pPr>
+        <w:tabs>
+          <w:tab w:val="num" w:pos="3600"/>
+        </w:tabs>
+        <w:ind w:left="3600" w:hanging="360"/>
+      </w:pPr>
+    </w:lvl>
+    <w:lvl w:ilvl="5" w:tentative="1">
+      <w:start w:val="1"/>
+      <w:numFmt w:val="decimal"/>
+      <w:lvlText w:val="%6."/>
+      <w:lvlJc w:val="left"/>
+      <w:pPr>
+        <w:tabs>
+          <w:tab w:val="num" w:pos="4320"/>
+        </w:tabs>
+        <w:ind w:left="4320" w:hanging="360"/>
+      </w:pPr>
+    </w:lvl>
+    <w:lvl w:ilvl="6" w:tentative="1">
+      <w:start w:val="1"/>
+      <w:numFmt w:val="decimal"/>
+      <w:lvlText w:val="%7."/>
+      <w:lvlJc w:val="left"/>
+      <w:pPr>
+        <w:tabs>
+          <w:tab w:val="num" w:pos="5040"/>
+        </w:tabs>
+        <w:ind w:left="5040" w:hanging="360"/>
+      </w:pPr>
+    </w:lvl>
+    <w:lvl w:ilvl="7" w:tentative="1">
+      <w:start w:val="1"/>
+      <w:numFmt w:val="decimal"/>
+      <w:lvlText w:val="%8."/>
+      <w:lvlJc w:val="left"/>
+      <w:pPr>
+        <w:tabs>
+          <w:tab w:val="num" w:pos="5760"/>
+        </w:tabs>
+        <w:ind w:left="5760" w:hanging="360"/>
+      </w:pPr>
+    </w:lvl>
+    <w:lvl w:ilvl="8" w:tentative="1">
+      <w:start w:val="1"/>
+      <w:numFmt w:val="decimal"/>
+      <w:lvlText w:val="%9."/>
+      <w:lvlJc w:val="left"/>
+      <w:pPr>
+        <w:tabs>
+          <w:tab w:val="num" w:pos="6480"/>
+        </w:tabs>
+        <w:ind w:left="6480" w:hanging="360"/>
+      </w:pPr>
+    </w:lvl>
+  </w:abstractNum>
+  <w:abstractNum w:abstractNumId="7" w15:restartNumberingAfterBreak="0">
     <w:nsid w:val="1482775B"/>
     <w:multiLevelType w:val="multilevel"/>
     <w:tmpl w:val="0EBA3C40"/>
@@ -9077,7 +10940,156 @@
       </w:pPr>
     </w:lvl>
   </w:abstractNum>
-  <w:abstractNum w:abstractNumId="3" w15:restartNumberingAfterBreak="0">
+  <w:abstractNum w:abstractNumId="8" w15:restartNumberingAfterBreak="0">
+    <w:nsid w:val="159C3A7E"/>
+    <w:multiLevelType w:val="multilevel"/>
+    <w:tmpl w:val="7228E3C8"/>
+    <w:lvl w:ilvl="0">
+      <w:start w:val="1"/>
+      <w:numFmt w:val="bullet"/>
+      <w:lvlText w:val=""/>
+      <w:lvlJc w:val="left"/>
+      <w:pPr>
+        <w:tabs>
+          <w:tab w:val="num" w:pos="720"/>
+        </w:tabs>
+        <w:ind w:left="720" w:hanging="360"/>
+      </w:pPr>
+      <w:rPr>
+        <w:rFonts w:ascii="Symbol" w:hAnsi="Symbol" w:hint="default"/>
+        <w:sz w:val="20"/>
+      </w:rPr>
+    </w:lvl>
+    <w:lvl w:ilvl="1" w:tentative="1">
+      <w:start w:val="1"/>
+      <w:numFmt w:val="bullet"/>
+      <w:lvlText w:val="o"/>
+      <w:lvlJc w:val="left"/>
+      <w:pPr>
+        <w:tabs>
+          <w:tab w:val="num" w:pos="1440"/>
+        </w:tabs>
+        <w:ind w:left="1440" w:hanging="360"/>
+      </w:pPr>
+      <w:rPr>
+        <w:rFonts w:ascii="Courier New" w:hAnsi="Courier New" w:hint="default"/>
+        <w:sz w:val="20"/>
+      </w:rPr>
+    </w:lvl>
+    <w:lvl w:ilvl="2" w:tentative="1">
+      <w:start w:val="1"/>
+      <w:numFmt w:val="bullet"/>
+      <w:lvlText w:val=""/>
+      <w:lvlJc w:val="left"/>
+      <w:pPr>
+        <w:tabs>
+          <w:tab w:val="num" w:pos="2160"/>
+        </w:tabs>
+        <w:ind w:left="2160" w:hanging="360"/>
+      </w:pPr>
+      <w:rPr>
+        <w:rFonts w:ascii="Wingdings" w:hAnsi="Wingdings" w:hint="default"/>
+        <w:sz w:val="20"/>
+      </w:rPr>
+    </w:lvl>
+    <w:lvl w:ilvl="3" w:tentative="1">
+      <w:start w:val="1"/>
+      <w:numFmt w:val="bullet"/>
+      <w:lvlText w:val=""/>
+      <w:lvlJc w:val="left"/>
+      <w:pPr>
+        <w:tabs>
+          <w:tab w:val="num" w:pos="2880"/>
+        </w:tabs>
+        <w:ind w:left="2880" w:hanging="360"/>
+      </w:pPr>
+      <w:rPr>
+        <w:rFonts w:ascii="Wingdings" w:hAnsi="Wingdings" w:hint="default"/>
+        <w:sz w:val="20"/>
+      </w:rPr>
+    </w:lvl>
+    <w:lvl w:ilvl="4" w:tentative="1">
+      <w:start w:val="1"/>
+      <w:numFmt w:val="bullet"/>
+      <w:lvlText w:val=""/>
+      <w:lvlJc w:val="left"/>
+      <w:pPr>
+        <w:tabs>
+          <w:tab w:val="num" w:pos="3600"/>
+        </w:tabs>
+        <w:ind w:left="3600" w:hanging="360"/>
+      </w:pPr>
+      <w:rPr>
+        <w:rFonts w:ascii="Wingdings" w:hAnsi="Wingdings" w:hint="default"/>
+        <w:sz w:val="20"/>
+      </w:rPr>
+    </w:lvl>
+    <w:lvl w:ilvl="5" w:tentative="1">
+      <w:start w:val="1"/>
+      <w:numFmt w:val="bullet"/>
+      <w:lvlText w:val=""/>
+      <w:lvlJc w:val="left"/>
+      <w:pPr>
+        <w:tabs>
+          <w:tab w:val="num" w:pos="4320"/>
+        </w:tabs>
+        <w:ind w:left="4320" w:hanging="360"/>
+      </w:pPr>
+      <w:rPr>
+        <w:rFonts w:ascii="Wingdings" w:hAnsi="Wingdings" w:hint="default"/>
+        <w:sz w:val="20"/>
+      </w:rPr>
+    </w:lvl>
+    <w:lvl w:ilvl="6" w:tentative="1">
+      <w:start w:val="1"/>
+      <w:numFmt w:val="bullet"/>
+      <w:lvlText w:val=""/>
+      <w:lvlJc w:val="left"/>
+      <w:pPr>
+        <w:tabs>
+          <w:tab w:val="num" w:pos="5040"/>
+        </w:tabs>
+        <w:ind w:left="5040" w:hanging="360"/>
+      </w:pPr>
+      <w:rPr>
+        <w:rFonts w:ascii="Wingdings" w:hAnsi="Wingdings" w:hint="default"/>
+        <w:sz w:val="20"/>
+      </w:rPr>
+    </w:lvl>
+    <w:lvl w:ilvl="7" w:tentative="1">
+      <w:start w:val="1"/>
+      <w:numFmt w:val="bullet"/>
+      <w:lvlText w:val=""/>
+      <w:lvlJc w:val="left"/>
+      <w:pPr>
+        <w:tabs>
+          <w:tab w:val="num" w:pos="5760"/>
+        </w:tabs>
+        <w:ind w:left="5760" w:hanging="360"/>
+      </w:pPr>
+      <w:rPr>
+        <w:rFonts w:ascii="Wingdings" w:hAnsi="Wingdings" w:hint="default"/>
+        <w:sz w:val="20"/>
+      </w:rPr>
+    </w:lvl>
+    <w:lvl w:ilvl="8" w:tentative="1">
+      <w:start w:val="1"/>
+      <w:numFmt w:val="bullet"/>
+      <w:lvlText w:val=""/>
+      <w:lvlJc w:val="left"/>
+      <w:pPr>
+        <w:tabs>
+          <w:tab w:val="num" w:pos="6480"/>
+        </w:tabs>
+        <w:ind w:left="6480" w:hanging="360"/>
+      </w:pPr>
+      <w:rPr>
+        <w:rFonts w:ascii="Wingdings" w:hAnsi="Wingdings" w:hint="default"/>
+        <w:sz w:val="20"/>
+      </w:rPr>
+    </w:lvl>
+  </w:abstractNum>
+  <w:abstractNum w:abstractNumId="9" w15:restartNumberingAfterBreak="0">
     <w:nsid w:val="166F4A9F"/>
     <w:multiLevelType w:val="hybridMultilevel"/>
     <w:tmpl w:val="F1D877C2"/>
@@ -9190,7 +11202,7 @@
       </w:rPr>
     </w:lvl>
   </w:abstractNum>
-  <w:abstractNum w:abstractNumId="4" w15:restartNumberingAfterBreak="0">
+  <w:abstractNum w:abstractNumId="10" w15:restartNumberingAfterBreak="0">
     <w:nsid w:val="16A56443"/>
     <w:multiLevelType w:val="hybridMultilevel"/>
     <w:tmpl w:val="33A49F94"/>
@@ -9303,7 +11315,7 @@
       </w:rPr>
     </w:lvl>
   </w:abstractNum>
-  <w:abstractNum w:abstractNumId="5" w15:restartNumberingAfterBreak="0">
+  <w:abstractNum w:abstractNumId="11" w15:restartNumberingAfterBreak="0">
     <w:nsid w:val="17863604"/>
     <w:multiLevelType w:val="hybridMultilevel"/>
     <w:tmpl w:val="0A3E6268"/>
@@ -9416,7 +11428,7 @@
       </w:rPr>
     </w:lvl>
   </w:abstractNum>
-  <w:abstractNum w:abstractNumId="6" w15:restartNumberingAfterBreak="0">
+  <w:abstractNum w:abstractNumId="12" w15:restartNumberingAfterBreak="0">
     <w:nsid w:val="18D313C4"/>
     <w:multiLevelType w:val="hybridMultilevel"/>
     <w:tmpl w:val="D7489EEC"/>
@@ -9529,7 +11541,120 @@
       </w:rPr>
     </w:lvl>
   </w:abstractNum>
-  <w:abstractNum w:abstractNumId="7" w15:restartNumberingAfterBreak="0">
+  <w:abstractNum w:abstractNumId="13" w15:restartNumberingAfterBreak="0">
+    <w:nsid w:val="22A71DC1"/>
+    <w:multiLevelType w:val="multilevel"/>
+    <w:tmpl w:val="FDDC6BA2"/>
+    <w:lvl w:ilvl="0">
+      <w:start w:val="1"/>
+      <w:numFmt w:val="decimal"/>
+      <w:lvlText w:val="%1."/>
+      <w:lvlJc w:val="left"/>
+      <w:pPr>
+        <w:tabs>
+          <w:tab w:val="num" w:pos="720"/>
+        </w:tabs>
+        <w:ind w:left="720" w:hanging="360"/>
+      </w:pPr>
+    </w:lvl>
+    <w:lvl w:ilvl="1" w:tentative="1">
+      <w:start w:val="1"/>
+      <w:numFmt w:val="decimal"/>
+      <w:lvlText w:val="%2."/>
+      <w:lvlJc w:val="left"/>
+      <w:pPr>
+        <w:tabs>
+          <w:tab w:val="num" w:pos="1440"/>
+        </w:tabs>
+        <w:ind w:left="1440" w:hanging="360"/>
+      </w:pPr>
+    </w:lvl>
+    <w:lvl w:ilvl="2" w:tentative="1">
+      <w:start w:val="1"/>
+      <w:numFmt w:val="decimal"/>
+      <w:lvlText w:val="%3."/>
+      <w:lvlJc w:val="left"/>
+      <w:pPr>
+        <w:tabs>
+          <w:tab w:val="num" w:pos="2160"/>
+        </w:tabs>
+        <w:ind w:left="2160" w:hanging="360"/>
+      </w:pPr>
+    </w:lvl>
+    <w:lvl w:ilvl="3" w:tentative="1">
+      <w:start w:val="1"/>
+      <w:numFmt w:val="decimal"/>
+      <w:lvlText w:val="%4."/>
+      <w:lvlJc w:val="left"/>
+      <w:pPr>
+        <w:tabs>
+          <w:tab w:val="num" w:pos="2880"/>
+        </w:tabs>
+        <w:ind w:left="2880" w:hanging="360"/>
+      </w:pPr>
+    </w:lvl>
+    <w:lvl w:ilvl="4" w:tentative="1">
+      <w:start w:val="1"/>
+      <w:numFmt w:val="decimal"/>
+      <w:lvlText w:val="%5."/>
+      <w:lvlJc w:val="left"/>
+      <w:pPr>
+        <w:tabs>
+          <w:tab w:val="num" w:pos="3600"/>
+        </w:tabs>
+        <w:ind w:left="3600" w:hanging="360"/>
+      </w:pPr>
+    </w:lvl>
+    <w:lvl w:ilvl="5" w:tentative="1">
+      <w:start w:val="1"/>
+      <w:numFmt w:val="decimal"/>
+      <w:lvlText w:val="%6."/>
+      <w:lvlJc w:val="left"/>
+      <w:pPr>
+        <w:tabs>
+          <w:tab w:val="num" w:pos="4320"/>
+        </w:tabs>
+        <w:ind w:left="4320" w:hanging="360"/>
+      </w:pPr>
+    </w:lvl>
+    <w:lvl w:ilvl="6" w:tentative="1">
+      <w:start w:val="1"/>
+      <w:numFmt w:val="decimal"/>
+      <w:lvlText w:val="%7."/>
+      <w:lvlJc w:val="left"/>
+      <w:pPr>
+        <w:tabs>
+          <w:tab w:val="num" w:pos="5040"/>
+        </w:tabs>
+        <w:ind w:left="5040" w:hanging="360"/>
+      </w:pPr>
+    </w:lvl>
+    <w:lvl w:ilvl="7" w:tentative="1">
+      <w:start w:val="1"/>
+      <w:numFmt w:val="decimal"/>
+      <w:lvlText w:val="%8."/>
+      <w:lvlJc w:val="left"/>
+      <w:pPr>
+        <w:tabs>
+          <w:tab w:val="num" w:pos="5760"/>
+        </w:tabs>
+        <w:ind w:left="5760" w:hanging="360"/>
+      </w:pPr>
+    </w:lvl>
+    <w:lvl w:ilvl="8" w:tentative="1">
+      <w:start w:val="1"/>
+      <w:numFmt w:val="decimal"/>
+      <w:lvlText w:val="%9."/>
+      <w:lvlJc w:val="left"/>
+      <w:pPr>
+        <w:tabs>
+          <w:tab w:val="num" w:pos="6480"/>
+        </w:tabs>
+        <w:ind w:left="6480" w:hanging="360"/>
+      </w:pPr>
+    </w:lvl>
+  </w:abstractNum>
+  <w:abstractNum w:abstractNumId="14" w15:restartNumberingAfterBreak="0">
     <w:nsid w:val="259F6C44"/>
     <w:multiLevelType w:val="hybridMultilevel"/>
     <w:tmpl w:val="7C4C0132"/>
@@ -9642,7 +11767,233 @@
       </w:rPr>
     </w:lvl>
   </w:abstractNum>
-  <w:abstractNum w:abstractNumId="8" w15:restartNumberingAfterBreak="0">
+  <w:abstractNum w:abstractNumId="15" w15:restartNumberingAfterBreak="0">
+    <w:nsid w:val="28767852"/>
+    <w:multiLevelType w:val="hybridMultilevel"/>
+    <w:tmpl w:val="6CA093E4"/>
+    <w:lvl w:ilvl="0" w:tplc="04150001">
+      <w:start w:val="1"/>
+      <w:numFmt w:val="bullet"/>
+      <w:lvlText w:val=""/>
+      <w:lvlJc w:val="left"/>
+      <w:pPr>
+        <w:ind w:left="1800" w:hanging="360"/>
+      </w:pPr>
+      <w:rPr>
+        <w:rFonts w:ascii="Symbol" w:hAnsi="Symbol" w:hint="default"/>
+      </w:rPr>
+    </w:lvl>
+    <w:lvl w:ilvl="1" w:tplc="04150003" w:tentative="1">
+      <w:start w:val="1"/>
+      <w:numFmt w:val="bullet"/>
+      <w:lvlText w:val="o"/>
+      <w:lvlJc w:val="left"/>
+      <w:pPr>
+        <w:ind w:left="2520" w:hanging="360"/>
+      </w:pPr>
+      <w:rPr>
+        <w:rFonts w:ascii="Courier New" w:hAnsi="Courier New" w:cs="Courier New" w:hint="default"/>
+      </w:rPr>
+    </w:lvl>
+    <w:lvl w:ilvl="2" w:tplc="04150005" w:tentative="1">
+      <w:start w:val="1"/>
+      <w:numFmt w:val="bullet"/>
+      <w:lvlText w:val=""/>
+      <w:lvlJc w:val="left"/>
+      <w:pPr>
+        <w:ind w:left="3240" w:hanging="360"/>
+      </w:pPr>
+      <w:rPr>
+        <w:rFonts w:ascii="Wingdings" w:hAnsi="Wingdings" w:hint="default"/>
+      </w:rPr>
+    </w:lvl>
+    <w:lvl w:ilvl="3" w:tplc="04150001" w:tentative="1">
+      <w:start w:val="1"/>
+      <w:numFmt w:val="bullet"/>
+      <w:lvlText w:val=""/>
+      <w:lvlJc w:val="left"/>
+      <w:pPr>
+        <w:ind w:left="3960" w:hanging="360"/>
+      </w:pPr>
+      <w:rPr>
+        <w:rFonts w:ascii="Symbol" w:hAnsi="Symbol" w:hint="default"/>
+      </w:rPr>
+    </w:lvl>
+    <w:lvl w:ilvl="4" w:tplc="04150003" w:tentative="1">
+      <w:start w:val="1"/>
+      <w:numFmt w:val="bullet"/>
+      <w:lvlText w:val="o"/>
+      <w:lvlJc w:val="left"/>
+      <w:pPr>
+        <w:ind w:left="4680" w:hanging="360"/>
+      </w:pPr>
+      <w:rPr>
+        <w:rFonts w:ascii="Courier New" w:hAnsi="Courier New" w:cs="Courier New" w:hint="default"/>
+      </w:rPr>
+    </w:lvl>
+    <w:lvl w:ilvl="5" w:tplc="04150005" w:tentative="1">
+      <w:start w:val="1"/>
+      <w:numFmt w:val="bullet"/>
+      <w:lvlText w:val=""/>
+      <w:lvlJc w:val="left"/>
+      <w:pPr>
+        <w:ind w:left="5400" w:hanging="360"/>
+      </w:pPr>
+      <w:rPr>
+        <w:rFonts w:ascii="Wingdings" w:hAnsi="Wingdings" w:hint="default"/>
+      </w:rPr>
+    </w:lvl>
+    <w:lvl w:ilvl="6" w:tplc="04150001" w:tentative="1">
+      <w:start w:val="1"/>
+      <w:numFmt w:val="bullet"/>
+      <w:lvlText w:val=""/>
+      <w:lvlJc w:val="left"/>
+      <w:pPr>
+        <w:ind w:left="6120" w:hanging="360"/>
+      </w:pPr>
+      <w:rPr>
+        <w:rFonts w:ascii="Symbol" w:hAnsi="Symbol" w:hint="default"/>
+      </w:rPr>
+    </w:lvl>
+    <w:lvl w:ilvl="7" w:tplc="04150003" w:tentative="1">
+      <w:start w:val="1"/>
+      <w:numFmt w:val="bullet"/>
+      <w:lvlText w:val="o"/>
+      <w:lvlJc w:val="left"/>
+      <w:pPr>
+        <w:ind w:left="6840" w:hanging="360"/>
+      </w:pPr>
+      <w:rPr>
+        <w:rFonts w:ascii="Courier New" w:hAnsi="Courier New" w:cs="Courier New" w:hint="default"/>
+      </w:rPr>
+    </w:lvl>
+    <w:lvl w:ilvl="8" w:tplc="04150005" w:tentative="1">
+      <w:start w:val="1"/>
+      <w:numFmt w:val="bullet"/>
+      <w:lvlText w:val=""/>
+      <w:lvlJc w:val="left"/>
+      <w:pPr>
+        <w:ind w:left="7560" w:hanging="360"/>
+      </w:pPr>
+      <w:rPr>
+        <w:rFonts w:ascii="Wingdings" w:hAnsi="Wingdings" w:hint="default"/>
+      </w:rPr>
+    </w:lvl>
+  </w:abstractNum>
+  <w:abstractNum w:abstractNumId="16" w15:restartNumberingAfterBreak="0">
+    <w:nsid w:val="28840F48"/>
+    <w:multiLevelType w:val="multilevel"/>
+    <w:tmpl w:val="FDDC6BA2"/>
+    <w:lvl w:ilvl="0">
+      <w:start w:val="1"/>
+      <w:numFmt w:val="decimal"/>
+      <w:lvlText w:val="%1."/>
+      <w:lvlJc w:val="left"/>
+      <w:pPr>
+        <w:tabs>
+          <w:tab w:val="num" w:pos="720"/>
+        </w:tabs>
+        <w:ind w:left="720" w:hanging="360"/>
+      </w:pPr>
+    </w:lvl>
+    <w:lvl w:ilvl="1" w:tentative="1">
+      <w:start w:val="1"/>
+      <w:numFmt w:val="decimal"/>
+      <w:lvlText w:val="%2."/>
+      <w:lvlJc w:val="left"/>
+      <w:pPr>
+        <w:tabs>
+          <w:tab w:val="num" w:pos="1440"/>
+        </w:tabs>
+        <w:ind w:left="1440" w:hanging="360"/>
+      </w:pPr>
+    </w:lvl>
+    <w:lvl w:ilvl="2" w:tentative="1">
+      <w:start w:val="1"/>
+      <w:numFmt w:val="decimal"/>
+      <w:lvlText w:val="%3."/>
+      <w:lvlJc w:val="left"/>
+      <w:pPr>
+        <w:tabs>
+          <w:tab w:val="num" w:pos="2160"/>
+        </w:tabs>
+        <w:ind w:left="2160" w:hanging="360"/>
+      </w:pPr>
+    </w:lvl>
+    <w:lvl w:ilvl="3" w:tentative="1">
+      <w:start w:val="1"/>
+      <w:numFmt w:val="decimal"/>
+      <w:lvlText w:val="%4."/>
+      <w:lvlJc w:val="left"/>
+      <w:pPr>
+        <w:tabs>
+          <w:tab w:val="num" w:pos="2880"/>
+        </w:tabs>
+        <w:ind w:left="2880" w:hanging="360"/>
+      </w:pPr>
+    </w:lvl>
+    <w:lvl w:ilvl="4" w:tentative="1">
+      <w:start w:val="1"/>
+      <w:numFmt w:val="decimal"/>
+      <w:lvlText w:val="%5."/>
+      <w:lvlJc w:val="left"/>
+      <w:pPr>
+        <w:tabs>
+          <w:tab w:val="num" w:pos="3600"/>
+        </w:tabs>
+        <w:ind w:left="3600" w:hanging="360"/>
+      </w:pPr>
+    </w:lvl>
+    <w:lvl w:ilvl="5" w:tentative="1">
+      <w:start w:val="1"/>
+      <w:numFmt w:val="decimal"/>
+      <w:lvlText w:val="%6."/>
+      <w:lvlJc w:val="left"/>
+      <w:pPr>
+        <w:tabs>
+          <w:tab w:val="num" w:pos="4320"/>
+        </w:tabs>
+        <w:ind w:left="4320" w:hanging="360"/>
+      </w:pPr>
+    </w:lvl>
+    <w:lvl w:ilvl="6" w:tentative="1">
+      <w:start w:val="1"/>
+      <w:numFmt w:val="decimal"/>
+      <w:lvlText w:val="%7."/>
+      <w:lvlJc w:val="left"/>
+      <w:pPr>
+        <w:tabs>
+          <w:tab w:val="num" w:pos="5040"/>
+        </w:tabs>
+        <w:ind w:left="5040" w:hanging="360"/>
+      </w:pPr>
+    </w:lvl>
+    <w:lvl w:ilvl="7" w:tentative="1">
+      <w:start w:val="1"/>
+      <w:numFmt w:val="decimal"/>
+      <w:lvlText w:val="%8."/>
+      <w:lvlJc w:val="left"/>
+      <w:pPr>
+        <w:tabs>
+          <w:tab w:val="num" w:pos="5760"/>
+        </w:tabs>
+        <w:ind w:left="5760" w:hanging="360"/>
+      </w:pPr>
+    </w:lvl>
+    <w:lvl w:ilvl="8" w:tentative="1">
+      <w:start w:val="1"/>
+      <w:numFmt w:val="decimal"/>
+      <w:lvlText w:val="%9."/>
+      <w:lvlJc w:val="left"/>
+      <w:pPr>
+        <w:tabs>
+          <w:tab w:val="num" w:pos="6480"/>
+        </w:tabs>
+        <w:ind w:left="6480" w:hanging="360"/>
+      </w:pPr>
+    </w:lvl>
+  </w:abstractNum>
+  <w:abstractNum w:abstractNumId="17" w15:restartNumberingAfterBreak="0">
     <w:nsid w:val="311C364F"/>
     <w:multiLevelType w:val="hybridMultilevel"/>
     <w:tmpl w:val="6A2A5BBA"/>
@@ -9755,7 +12106,7 @@
       </w:rPr>
     </w:lvl>
   </w:abstractNum>
-  <w:abstractNum w:abstractNumId="9" w15:restartNumberingAfterBreak="0">
+  <w:abstractNum w:abstractNumId="18" w15:restartNumberingAfterBreak="0">
     <w:nsid w:val="32C273EF"/>
     <w:multiLevelType w:val="hybridMultilevel"/>
     <w:tmpl w:val="C61A6A02"/>
@@ -9868,7 +12219,179 @@
       </w:rPr>
     </w:lvl>
   </w:abstractNum>
-  <w:abstractNum w:abstractNumId="10" w15:restartNumberingAfterBreak="0">
+  <w:abstractNum w:abstractNumId="19" w15:restartNumberingAfterBreak="0">
+    <w:nsid w:val="3A5B7B7C"/>
+    <w:multiLevelType w:val="hybridMultilevel"/>
+    <w:tmpl w:val="10FAA702"/>
+    <w:lvl w:ilvl="0" w:tplc="0415000F">
+      <w:start w:val="1"/>
+      <w:numFmt w:val="decimal"/>
+      <w:lvlText w:val="%1."/>
+      <w:lvlJc w:val="left"/>
+      <w:pPr>
+        <w:ind w:left="720" w:hanging="360"/>
+      </w:pPr>
+    </w:lvl>
+    <w:lvl w:ilvl="1" w:tplc="04150019" w:tentative="1">
+      <w:start w:val="1"/>
+      <w:numFmt w:val="lowerLetter"/>
+      <w:lvlText w:val="%2."/>
+      <w:lvlJc w:val="left"/>
+      <w:pPr>
+        <w:ind w:left="1440" w:hanging="360"/>
+      </w:pPr>
+    </w:lvl>
+    <w:lvl w:ilvl="2" w:tplc="0415001B" w:tentative="1">
+      <w:start w:val="1"/>
+      <w:numFmt w:val="lowerRoman"/>
+      <w:lvlText w:val="%3."/>
+      <w:lvlJc w:val="right"/>
+      <w:pPr>
+        <w:ind w:left="2160" w:hanging="180"/>
+      </w:pPr>
+    </w:lvl>
+    <w:lvl w:ilvl="3" w:tplc="0415000F" w:tentative="1">
+      <w:start w:val="1"/>
+      <w:numFmt w:val="decimal"/>
+      <w:lvlText w:val="%4."/>
+      <w:lvlJc w:val="left"/>
+      <w:pPr>
+        <w:ind w:left="2880" w:hanging="360"/>
+      </w:pPr>
+    </w:lvl>
+    <w:lvl w:ilvl="4" w:tplc="04150019" w:tentative="1">
+      <w:start w:val="1"/>
+      <w:numFmt w:val="lowerLetter"/>
+      <w:lvlText w:val="%5."/>
+      <w:lvlJc w:val="left"/>
+      <w:pPr>
+        <w:ind w:left="3600" w:hanging="360"/>
+      </w:pPr>
+    </w:lvl>
+    <w:lvl w:ilvl="5" w:tplc="0415001B" w:tentative="1">
+      <w:start w:val="1"/>
+      <w:numFmt w:val="lowerRoman"/>
+      <w:lvlText w:val="%6."/>
+      <w:lvlJc w:val="right"/>
+      <w:pPr>
+        <w:ind w:left="4320" w:hanging="180"/>
+      </w:pPr>
+    </w:lvl>
+    <w:lvl w:ilvl="6" w:tplc="0415000F" w:tentative="1">
+      <w:start w:val="1"/>
+      <w:numFmt w:val="decimal"/>
+      <w:lvlText w:val="%7."/>
+      <w:lvlJc w:val="left"/>
+      <w:pPr>
+        <w:ind w:left="5040" w:hanging="360"/>
+      </w:pPr>
+    </w:lvl>
+    <w:lvl w:ilvl="7" w:tplc="04150019" w:tentative="1">
+      <w:start w:val="1"/>
+      <w:numFmt w:val="lowerLetter"/>
+      <w:lvlText w:val="%8."/>
+      <w:lvlJc w:val="left"/>
+      <w:pPr>
+        <w:ind w:left="5760" w:hanging="360"/>
+      </w:pPr>
+    </w:lvl>
+    <w:lvl w:ilvl="8" w:tplc="0415001B" w:tentative="1">
+      <w:start w:val="1"/>
+      <w:numFmt w:val="lowerRoman"/>
+      <w:lvlText w:val="%9."/>
+      <w:lvlJc w:val="right"/>
+      <w:pPr>
+        <w:ind w:left="6480" w:hanging="180"/>
+      </w:pPr>
+    </w:lvl>
+  </w:abstractNum>
+  <w:abstractNum w:abstractNumId="20" w15:restartNumberingAfterBreak="0">
+    <w:nsid w:val="3B420685"/>
+    <w:multiLevelType w:val="hybridMultilevel"/>
+    <w:tmpl w:val="93CA4556"/>
+    <w:lvl w:ilvl="0" w:tplc="0415000F">
+      <w:start w:val="1"/>
+      <w:numFmt w:val="decimal"/>
+      <w:lvlText w:val="%1."/>
+      <w:lvlJc w:val="left"/>
+      <w:pPr>
+        <w:ind w:left="720" w:hanging="360"/>
+      </w:pPr>
+    </w:lvl>
+    <w:lvl w:ilvl="1" w:tplc="04150019" w:tentative="1">
+      <w:start w:val="1"/>
+      <w:numFmt w:val="lowerLetter"/>
+      <w:lvlText w:val="%2."/>
+      <w:lvlJc w:val="left"/>
+      <w:pPr>
+        <w:ind w:left="1440" w:hanging="360"/>
+      </w:pPr>
+    </w:lvl>
+    <w:lvl w:ilvl="2" w:tplc="0415001B" w:tentative="1">
+      <w:start w:val="1"/>
+      <w:numFmt w:val="lowerRoman"/>
+      <w:lvlText w:val="%3."/>
+      <w:lvlJc w:val="right"/>
+      <w:pPr>
+        <w:ind w:left="2160" w:hanging="180"/>
+      </w:pPr>
+    </w:lvl>
+    <w:lvl w:ilvl="3" w:tplc="0415000F" w:tentative="1">
+      <w:start w:val="1"/>
+      <w:numFmt w:val="decimal"/>
+      <w:lvlText w:val="%4."/>
+      <w:lvlJc w:val="left"/>
+      <w:pPr>
+        <w:ind w:left="2880" w:hanging="360"/>
+      </w:pPr>
+    </w:lvl>
+    <w:lvl w:ilvl="4" w:tplc="04150019" w:tentative="1">
+      <w:start w:val="1"/>
+      <w:numFmt w:val="lowerLetter"/>
+      <w:lvlText w:val="%5."/>
+      <w:lvlJc w:val="left"/>
+      <w:pPr>
+        <w:ind w:left="3600" w:hanging="360"/>
+      </w:pPr>
+    </w:lvl>
+    <w:lvl w:ilvl="5" w:tplc="0415001B" w:tentative="1">
+      <w:start w:val="1"/>
+      <w:numFmt w:val="lowerRoman"/>
+      <w:lvlText w:val="%6."/>
+      <w:lvlJc w:val="right"/>
+      <w:pPr>
+        <w:ind w:left="4320" w:hanging="180"/>
+      </w:pPr>
+    </w:lvl>
+    <w:lvl w:ilvl="6" w:tplc="0415000F" w:tentative="1">
+      <w:start w:val="1"/>
+      <w:numFmt w:val="decimal"/>
+      <w:lvlText w:val="%7."/>
+      <w:lvlJc w:val="left"/>
+      <w:pPr>
+        <w:ind w:left="5040" w:hanging="360"/>
+      </w:pPr>
+    </w:lvl>
+    <w:lvl w:ilvl="7" w:tplc="04150019" w:tentative="1">
+      <w:start w:val="1"/>
+      <w:numFmt w:val="lowerLetter"/>
+      <w:lvlText w:val="%8."/>
+      <w:lvlJc w:val="left"/>
+      <w:pPr>
+        <w:ind w:left="5760" w:hanging="360"/>
+      </w:pPr>
+    </w:lvl>
+    <w:lvl w:ilvl="8" w:tplc="0415001B" w:tentative="1">
+      <w:start w:val="1"/>
+      <w:numFmt w:val="lowerRoman"/>
+      <w:lvlText w:val="%9."/>
+      <w:lvlJc w:val="right"/>
+      <w:pPr>
+        <w:ind w:left="6480" w:hanging="180"/>
+      </w:pPr>
+    </w:lvl>
+  </w:abstractNum>
+  <w:abstractNum w:abstractNumId="21" w15:restartNumberingAfterBreak="0">
     <w:nsid w:val="3EE5145E"/>
     <w:multiLevelType w:val="hybridMultilevel"/>
     <w:tmpl w:val="435228C6"/>
@@ -9981,7 +12504,233 @@
       </w:rPr>
     </w:lvl>
   </w:abstractNum>
-  <w:abstractNum w:abstractNumId="11" w15:restartNumberingAfterBreak="0">
+  <w:abstractNum w:abstractNumId="22" w15:restartNumberingAfterBreak="0">
+    <w:nsid w:val="47762E8D"/>
+    <w:multiLevelType w:val="multilevel"/>
+    <w:tmpl w:val="FDDC6BA2"/>
+    <w:lvl w:ilvl="0">
+      <w:start w:val="1"/>
+      <w:numFmt w:val="decimal"/>
+      <w:lvlText w:val="%1."/>
+      <w:lvlJc w:val="left"/>
+      <w:pPr>
+        <w:tabs>
+          <w:tab w:val="num" w:pos="720"/>
+        </w:tabs>
+        <w:ind w:left="720" w:hanging="360"/>
+      </w:pPr>
+    </w:lvl>
+    <w:lvl w:ilvl="1" w:tentative="1">
+      <w:start w:val="1"/>
+      <w:numFmt w:val="decimal"/>
+      <w:lvlText w:val="%2."/>
+      <w:lvlJc w:val="left"/>
+      <w:pPr>
+        <w:tabs>
+          <w:tab w:val="num" w:pos="1440"/>
+        </w:tabs>
+        <w:ind w:left="1440" w:hanging="360"/>
+      </w:pPr>
+    </w:lvl>
+    <w:lvl w:ilvl="2" w:tentative="1">
+      <w:start w:val="1"/>
+      <w:numFmt w:val="decimal"/>
+      <w:lvlText w:val="%3."/>
+      <w:lvlJc w:val="left"/>
+      <w:pPr>
+        <w:tabs>
+          <w:tab w:val="num" w:pos="2160"/>
+        </w:tabs>
+        <w:ind w:left="2160" w:hanging="360"/>
+      </w:pPr>
+    </w:lvl>
+    <w:lvl w:ilvl="3" w:tentative="1">
+      <w:start w:val="1"/>
+      <w:numFmt w:val="decimal"/>
+      <w:lvlText w:val="%4."/>
+      <w:lvlJc w:val="left"/>
+      <w:pPr>
+        <w:tabs>
+          <w:tab w:val="num" w:pos="2880"/>
+        </w:tabs>
+        <w:ind w:left="2880" w:hanging="360"/>
+      </w:pPr>
+    </w:lvl>
+    <w:lvl w:ilvl="4" w:tentative="1">
+      <w:start w:val="1"/>
+      <w:numFmt w:val="decimal"/>
+      <w:lvlText w:val="%5."/>
+      <w:lvlJc w:val="left"/>
+      <w:pPr>
+        <w:tabs>
+          <w:tab w:val="num" w:pos="3600"/>
+        </w:tabs>
+        <w:ind w:left="3600" w:hanging="360"/>
+      </w:pPr>
+    </w:lvl>
+    <w:lvl w:ilvl="5" w:tentative="1">
+      <w:start w:val="1"/>
+      <w:numFmt w:val="decimal"/>
+      <w:lvlText w:val="%6."/>
+      <w:lvlJc w:val="left"/>
+      <w:pPr>
+        <w:tabs>
+          <w:tab w:val="num" w:pos="4320"/>
+        </w:tabs>
+        <w:ind w:left="4320" w:hanging="360"/>
+      </w:pPr>
+    </w:lvl>
+    <w:lvl w:ilvl="6" w:tentative="1">
+      <w:start w:val="1"/>
+      <w:numFmt w:val="decimal"/>
+      <w:lvlText w:val="%7."/>
+      <w:lvlJc w:val="left"/>
+      <w:pPr>
+        <w:tabs>
+          <w:tab w:val="num" w:pos="5040"/>
+        </w:tabs>
+        <w:ind w:left="5040" w:hanging="360"/>
+      </w:pPr>
+    </w:lvl>
+    <w:lvl w:ilvl="7" w:tentative="1">
+      <w:start w:val="1"/>
+      <w:numFmt w:val="decimal"/>
+      <w:lvlText w:val="%8."/>
+      <w:lvlJc w:val="left"/>
+      <w:pPr>
+        <w:tabs>
+          <w:tab w:val="num" w:pos="5760"/>
+        </w:tabs>
+        <w:ind w:left="5760" w:hanging="360"/>
+      </w:pPr>
+    </w:lvl>
+    <w:lvl w:ilvl="8" w:tentative="1">
+      <w:start w:val="1"/>
+      <w:numFmt w:val="decimal"/>
+      <w:lvlText w:val="%9."/>
+      <w:lvlJc w:val="left"/>
+      <w:pPr>
+        <w:tabs>
+          <w:tab w:val="num" w:pos="6480"/>
+        </w:tabs>
+        <w:ind w:left="6480" w:hanging="360"/>
+      </w:pPr>
+    </w:lvl>
+  </w:abstractNum>
+  <w:abstractNum w:abstractNumId="23" w15:restartNumberingAfterBreak="0">
+    <w:nsid w:val="48A530C6"/>
+    <w:multiLevelType w:val="multilevel"/>
+    <w:tmpl w:val="FDDC6BA2"/>
+    <w:lvl w:ilvl="0">
+      <w:start w:val="1"/>
+      <w:numFmt w:val="decimal"/>
+      <w:lvlText w:val="%1."/>
+      <w:lvlJc w:val="left"/>
+      <w:pPr>
+        <w:tabs>
+          <w:tab w:val="num" w:pos="720"/>
+        </w:tabs>
+        <w:ind w:left="720" w:hanging="360"/>
+      </w:pPr>
+    </w:lvl>
+    <w:lvl w:ilvl="1" w:tentative="1">
+      <w:start w:val="1"/>
+      <w:numFmt w:val="decimal"/>
+      <w:lvlText w:val="%2."/>
+      <w:lvlJc w:val="left"/>
+      <w:pPr>
+        <w:tabs>
+          <w:tab w:val="num" w:pos="1440"/>
+        </w:tabs>
+        <w:ind w:left="1440" w:hanging="360"/>
+      </w:pPr>
+    </w:lvl>
+    <w:lvl w:ilvl="2" w:tentative="1">
+      <w:start w:val="1"/>
+      <w:numFmt w:val="decimal"/>
+      <w:lvlText w:val="%3."/>
+      <w:lvlJc w:val="left"/>
+      <w:pPr>
+        <w:tabs>
+          <w:tab w:val="num" w:pos="2160"/>
+        </w:tabs>
+        <w:ind w:left="2160" w:hanging="360"/>
+      </w:pPr>
+    </w:lvl>
+    <w:lvl w:ilvl="3" w:tentative="1">
+      <w:start w:val="1"/>
+      <w:numFmt w:val="decimal"/>
+      <w:lvlText w:val="%4."/>
+      <w:lvlJc w:val="left"/>
+      <w:pPr>
+        <w:tabs>
+          <w:tab w:val="num" w:pos="2880"/>
+        </w:tabs>
+        <w:ind w:left="2880" w:hanging="360"/>
+      </w:pPr>
+    </w:lvl>
+    <w:lvl w:ilvl="4" w:tentative="1">
+      <w:start w:val="1"/>
+      <w:numFmt w:val="decimal"/>
+      <w:lvlText w:val="%5."/>
+      <w:lvlJc w:val="left"/>
+      <w:pPr>
+        <w:tabs>
+          <w:tab w:val="num" w:pos="3600"/>
+        </w:tabs>
+        <w:ind w:left="3600" w:hanging="360"/>
+      </w:pPr>
+    </w:lvl>
+    <w:lvl w:ilvl="5" w:tentative="1">
+      <w:start w:val="1"/>
+      <w:numFmt w:val="decimal"/>
+      <w:lvlText w:val="%6."/>
+      <w:lvlJc w:val="left"/>
+      <w:pPr>
+        <w:tabs>
+          <w:tab w:val="num" w:pos="4320"/>
+        </w:tabs>
+        <w:ind w:left="4320" w:hanging="360"/>
+      </w:pPr>
+    </w:lvl>
+    <w:lvl w:ilvl="6" w:tentative="1">
+      <w:start w:val="1"/>
+      <w:numFmt w:val="decimal"/>
+      <w:lvlText w:val="%7."/>
+      <w:lvlJc w:val="left"/>
+      <w:pPr>
+        <w:tabs>
+          <w:tab w:val="num" w:pos="5040"/>
+        </w:tabs>
+        <w:ind w:left="5040" w:hanging="360"/>
+      </w:pPr>
+    </w:lvl>
+    <w:lvl w:ilvl="7" w:tentative="1">
+      <w:start w:val="1"/>
+      <w:numFmt w:val="decimal"/>
+      <w:lvlText w:val="%8."/>
+      <w:lvlJc w:val="left"/>
+      <w:pPr>
+        <w:tabs>
+          <w:tab w:val="num" w:pos="5760"/>
+        </w:tabs>
+        <w:ind w:left="5760" w:hanging="360"/>
+      </w:pPr>
+    </w:lvl>
+    <w:lvl w:ilvl="8" w:tentative="1">
+      <w:start w:val="1"/>
+      <w:numFmt w:val="decimal"/>
+      <w:lvlText w:val="%9."/>
+      <w:lvlJc w:val="left"/>
+      <w:pPr>
+        <w:tabs>
+          <w:tab w:val="num" w:pos="6480"/>
+        </w:tabs>
+        <w:ind w:left="6480" w:hanging="360"/>
+      </w:pPr>
+    </w:lvl>
+  </w:abstractNum>
+  <w:abstractNum w:abstractNumId="24" w15:restartNumberingAfterBreak="0">
     <w:nsid w:val="51F14BB9"/>
     <w:multiLevelType w:val="hybridMultilevel"/>
     <w:tmpl w:val="6A8260F8"/>
@@ -10094,7 +12843,418 @@
       </w:rPr>
     </w:lvl>
   </w:abstractNum>
-  <w:abstractNum w:abstractNumId="12" w15:restartNumberingAfterBreak="0">
+  <w:abstractNum w:abstractNumId="25" w15:restartNumberingAfterBreak="0">
+    <w:nsid w:val="5470085D"/>
+    <w:multiLevelType w:val="multilevel"/>
+    <w:tmpl w:val="FDDC6BA2"/>
+    <w:lvl w:ilvl="0">
+      <w:start w:val="1"/>
+      <w:numFmt w:val="decimal"/>
+      <w:lvlText w:val="%1."/>
+      <w:lvlJc w:val="left"/>
+      <w:pPr>
+        <w:tabs>
+          <w:tab w:val="num" w:pos="720"/>
+        </w:tabs>
+        <w:ind w:left="720" w:hanging="360"/>
+      </w:pPr>
+    </w:lvl>
+    <w:lvl w:ilvl="1" w:tentative="1">
+      <w:start w:val="1"/>
+      <w:numFmt w:val="decimal"/>
+      <w:lvlText w:val="%2."/>
+      <w:lvlJc w:val="left"/>
+      <w:pPr>
+        <w:tabs>
+          <w:tab w:val="num" w:pos="1440"/>
+        </w:tabs>
+        <w:ind w:left="1440" w:hanging="360"/>
+      </w:pPr>
+    </w:lvl>
+    <w:lvl w:ilvl="2" w:tentative="1">
+      <w:start w:val="1"/>
+      <w:numFmt w:val="decimal"/>
+      <w:lvlText w:val="%3."/>
+      <w:lvlJc w:val="left"/>
+      <w:pPr>
+        <w:tabs>
+          <w:tab w:val="num" w:pos="2160"/>
+        </w:tabs>
+        <w:ind w:left="2160" w:hanging="360"/>
+      </w:pPr>
+    </w:lvl>
+    <w:lvl w:ilvl="3" w:tentative="1">
+      <w:start w:val="1"/>
+      <w:numFmt w:val="decimal"/>
+      <w:lvlText w:val="%4."/>
+      <w:lvlJc w:val="left"/>
+      <w:pPr>
+        <w:tabs>
+          <w:tab w:val="num" w:pos="2880"/>
+        </w:tabs>
+        <w:ind w:left="2880" w:hanging="360"/>
+      </w:pPr>
+    </w:lvl>
+    <w:lvl w:ilvl="4" w:tentative="1">
+      <w:start w:val="1"/>
+      <w:numFmt w:val="decimal"/>
+      <w:lvlText w:val="%5."/>
+      <w:lvlJc w:val="left"/>
+      <w:pPr>
+        <w:tabs>
+          <w:tab w:val="num" w:pos="3600"/>
+        </w:tabs>
+        <w:ind w:left="3600" w:hanging="360"/>
+      </w:pPr>
+    </w:lvl>
+    <w:lvl w:ilvl="5" w:tentative="1">
+      <w:start w:val="1"/>
+      <w:numFmt w:val="decimal"/>
+      <w:lvlText w:val="%6."/>
+      <w:lvlJc w:val="left"/>
+      <w:pPr>
+        <w:tabs>
+          <w:tab w:val="num" w:pos="4320"/>
+        </w:tabs>
+        <w:ind w:left="4320" w:hanging="360"/>
+      </w:pPr>
+    </w:lvl>
+    <w:lvl w:ilvl="6" w:tentative="1">
+      <w:start w:val="1"/>
+      <w:numFmt w:val="decimal"/>
+      <w:lvlText w:val="%7."/>
+      <w:lvlJc w:val="left"/>
+      <w:pPr>
+        <w:tabs>
+          <w:tab w:val="num" w:pos="5040"/>
+        </w:tabs>
+        <w:ind w:left="5040" w:hanging="360"/>
+      </w:pPr>
+    </w:lvl>
+    <w:lvl w:ilvl="7" w:tentative="1">
+      <w:start w:val="1"/>
+      <w:numFmt w:val="decimal"/>
+      <w:lvlText w:val="%8."/>
+      <w:lvlJc w:val="left"/>
+      <w:pPr>
+        <w:tabs>
+          <w:tab w:val="num" w:pos="5760"/>
+        </w:tabs>
+        <w:ind w:left="5760" w:hanging="360"/>
+      </w:pPr>
+    </w:lvl>
+    <w:lvl w:ilvl="8" w:tentative="1">
+      <w:start w:val="1"/>
+      <w:numFmt w:val="decimal"/>
+      <w:lvlText w:val="%9."/>
+      <w:lvlJc w:val="left"/>
+      <w:pPr>
+        <w:tabs>
+          <w:tab w:val="num" w:pos="6480"/>
+        </w:tabs>
+        <w:ind w:left="6480" w:hanging="360"/>
+      </w:pPr>
+    </w:lvl>
+  </w:abstractNum>
+  <w:abstractNum w:abstractNumId="26" w15:restartNumberingAfterBreak="0">
+    <w:nsid w:val="58516583"/>
+    <w:multiLevelType w:val="multilevel"/>
+    <w:tmpl w:val="2F1A8634"/>
+    <w:lvl w:ilvl="0">
+      <w:start w:val="1"/>
+      <w:numFmt w:val="bullet"/>
+      <w:lvlText w:val=""/>
+      <w:lvlJc w:val="left"/>
+      <w:pPr>
+        <w:tabs>
+          <w:tab w:val="num" w:pos="720"/>
+        </w:tabs>
+        <w:ind w:left="720" w:hanging="360"/>
+      </w:pPr>
+      <w:rPr>
+        <w:rFonts w:ascii="Symbol" w:hAnsi="Symbol" w:hint="default"/>
+        <w:sz w:val="20"/>
+      </w:rPr>
+    </w:lvl>
+    <w:lvl w:ilvl="1" w:tentative="1">
+      <w:start w:val="1"/>
+      <w:numFmt w:val="bullet"/>
+      <w:lvlText w:val="o"/>
+      <w:lvlJc w:val="left"/>
+      <w:pPr>
+        <w:tabs>
+          <w:tab w:val="num" w:pos="1440"/>
+        </w:tabs>
+        <w:ind w:left="1440" w:hanging="360"/>
+      </w:pPr>
+      <w:rPr>
+        <w:rFonts w:ascii="Courier New" w:hAnsi="Courier New" w:hint="default"/>
+        <w:sz w:val="20"/>
+      </w:rPr>
+    </w:lvl>
+    <w:lvl w:ilvl="2" w:tentative="1">
+      <w:start w:val="1"/>
+      <w:numFmt w:val="bullet"/>
+      <w:lvlText w:val=""/>
+      <w:lvlJc w:val="left"/>
+      <w:pPr>
+        <w:tabs>
+          <w:tab w:val="num" w:pos="2160"/>
+        </w:tabs>
+        <w:ind w:left="2160" w:hanging="360"/>
+      </w:pPr>
+      <w:rPr>
+        <w:rFonts w:ascii="Wingdings" w:hAnsi="Wingdings" w:hint="default"/>
+        <w:sz w:val="20"/>
+      </w:rPr>
+    </w:lvl>
+    <w:lvl w:ilvl="3" w:tentative="1">
+      <w:start w:val="1"/>
+      <w:numFmt w:val="bullet"/>
+      <w:lvlText w:val=""/>
+      <w:lvlJc w:val="left"/>
+      <w:pPr>
+        <w:tabs>
+          <w:tab w:val="num" w:pos="2880"/>
+        </w:tabs>
+        <w:ind w:left="2880" w:hanging="360"/>
+      </w:pPr>
+      <w:rPr>
+        <w:rFonts w:ascii="Wingdings" w:hAnsi="Wingdings" w:hint="default"/>
+        <w:sz w:val="20"/>
+      </w:rPr>
+    </w:lvl>
+    <w:lvl w:ilvl="4" w:tentative="1">
+      <w:start w:val="1"/>
+      <w:numFmt w:val="bullet"/>
+      <w:lvlText w:val=""/>
+      <w:lvlJc w:val="left"/>
+      <w:pPr>
+        <w:tabs>
+          <w:tab w:val="num" w:pos="3600"/>
+        </w:tabs>
+        <w:ind w:left="3600" w:hanging="360"/>
+      </w:pPr>
+      <w:rPr>
+        <w:rFonts w:ascii="Wingdings" w:hAnsi="Wingdings" w:hint="default"/>
+        <w:sz w:val="20"/>
+      </w:rPr>
+    </w:lvl>
+    <w:lvl w:ilvl="5" w:tentative="1">
+      <w:start w:val="1"/>
+      <w:numFmt w:val="bullet"/>
+      <w:lvlText w:val=""/>
+      <w:lvlJc w:val="left"/>
+      <w:pPr>
+        <w:tabs>
+          <w:tab w:val="num" w:pos="4320"/>
+        </w:tabs>
+        <w:ind w:left="4320" w:hanging="360"/>
+      </w:pPr>
+      <w:rPr>
+        <w:rFonts w:ascii="Wingdings" w:hAnsi="Wingdings" w:hint="default"/>
+        <w:sz w:val="20"/>
+      </w:rPr>
+    </w:lvl>
+    <w:lvl w:ilvl="6" w:tentative="1">
+      <w:start w:val="1"/>
+      <w:numFmt w:val="bullet"/>
+      <w:lvlText w:val=""/>
+      <w:lvlJc w:val="left"/>
+      <w:pPr>
+        <w:tabs>
+          <w:tab w:val="num" w:pos="5040"/>
+        </w:tabs>
+        <w:ind w:left="5040" w:hanging="360"/>
+      </w:pPr>
+      <w:rPr>
+        <w:rFonts w:ascii="Wingdings" w:hAnsi="Wingdings" w:hint="default"/>
+        <w:sz w:val="20"/>
+      </w:rPr>
+    </w:lvl>
+    <w:lvl w:ilvl="7" w:tentative="1">
+      <w:start w:val="1"/>
+      <w:numFmt w:val="bullet"/>
+      <w:lvlText w:val=""/>
+      <w:lvlJc w:val="left"/>
+      <w:pPr>
+        <w:tabs>
+          <w:tab w:val="num" w:pos="5760"/>
+        </w:tabs>
+        <w:ind w:left="5760" w:hanging="360"/>
+      </w:pPr>
+      <w:rPr>
+        <w:rFonts w:ascii="Wingdings" w:hAnsi="Wingdings" w:hint="default"/>
+        <w:sz w:val="20"/>
+      </w:rPr>
+    </w:lvl>
+    <w:lvl w:ilvl="8" w:tentative="1">
+      <w:start w:val="1"/>
+      <w:numFmt w:val="bullet"/>
+      <w:lvlText w:val=""/>
+      <w:lvlJc w:val="left"/>
+      <w:pPr>
+        <w:tabs>
+          <w:tab w:val="num" w:pos="6480"/>
+        </w:tabs>
+        <w:ind w:left="6480" w:hanging="360"/>
+      </w:pPr>
+      <w:rPr>
+        <w:rFonts w:ascii="Wingdings" w:hAnsi="Wingdings" w:hint="default"/>
+        <w:sz w:val="20"/>
+      </w:rPr>
+    </w:lvl>
+  </w:abstractNum>
+  <w:abstractNum w:abstractNumId="27" w15:restartNumberingAfterBreak="0">
+    <w:nsid w:val="595152C5"/>
+    <w:multiLevelType w:val="multilevel"/>
+    <w:tmpl w:val="3342FCCA"/>
+    <w:lvl w:ilvl="0">
+      <w:start w:val="1"/>
+      <w:numFmt w:val="bullet"/>
+      <w:lvlText w:val=""/>
+      <w:lvlJc w:val="left"/>
+      <w:pPr>
+        <w:tabs>
+          <w:tab w:val="num" w:pos="720"/>
+        </w:tabs>
+        <w:ind w:left="720" w:hanging="360"/>
+      </w:pPr>
+      <w:rPr>
+        <w:rFonts w:ascii="Symbol" w:hAnsi="Symbol" w:hint="default"/>
+        <w:sz w:val="20"/>
+      </w:rPr>
+    </w:lvl>
+    <w:lvl w:ilvl="1" w:tentative="1">
+      <w:start w:val="1"/>
+      <w:numFmt w:val="bullet"/>
+      <w:lvlText w:val="o"/>
+      <w:lvlJc w:val="left"/>
+      <w:pPr>
+        <w:tabs>
+          <w:tab w:val="num" w:pos="1440"/>
+        </w:tabs>
+        <w:ind w:left="1440" w:hanging="360"/>
+      </w:pPr>
+      <w:rPr>
+        <w:rFonts w:ascii="Courier New" w:hAnsi="Courier New" w:hint="default"/>
+        <w:sz w:val="20"/>
+      </w:rPr>
+    </w:lvl>
+    <w:lvl w:ilvl="2" w:tentative="1">
+      <w:start w:val="1"/>
+      <w:numFmt w:val="bullet"/>
+      <w:lvlText w:val=""/>
+      <w:lvlJc w:val="left"/>
+      <w:pPr>
+        <w:tabs>
+          <w:tab w:val="num" w:pos="2160"/>
+        </w:tabs>
+        <w:ind w:left="2160" w:hanging="360"/>
+      </w:pPr>
+      <w:rPr>
+        <w:rFonts w:ascii="Wingdings" w:hAnsi="Wingdings" w:hint="default"/>
+        <w:sz w:val="20"/>
+      </w:rPr>
+    </w:lvl>
+    <w:lvl w:ilvl="3" w:tentative="1">
+      <w:start w:val="1"/>
+      <w:numFmt w:val="bullet"/>
+      <w:lvlText w:val=""/>
+      <w:lvlJc w:val="left"/>
+      <w:pPr>
+        <w:tabs>
+          <w:tab w:val="num" w:pos="2880"/>
+        </w:tabs>
+        <w:ind w:left="2880" w:hanging="360"/>
+      </w:pPr>
+      <w:rPr>
+        <w:rFonts w:ascii="Wingdings" w:hAnsi="Wingdings" w:hint="default"/>
+        <w:sz w:val="20"/>
+      </w:rPr>
+    </w:lvl>
+    <w:lvl w:ilvl="4" w:tentative="1">
+      <w:start w:val="1"/>
+      <w:numFmt w:val="bullet"/>
+      <w:lvlText w:val=""/>
+      <w:lvlJc w:val="left"/>
+      <w:pPr>
+        <w:tabs>
+          <w:tab w:val="num" w:pos="3600"/>
+        </w:tabs>
+        <w:ind w:left="3600" w:hanging="360"/>
+      </w:pPr>
+      <w:rPr>
+        <w:rFonts w:ascii="Wingdings" w:hAnsi="Wingdings" w:hint="default"/>
+        <w:sz w:val="20"/>
+      </w:rPr>
+    </w:lvl>
+    <w:lvl w:ilvl="5" w:tentative="1">
+      <w:start w:val="1"/>
+      <w:numFmt w:val="bullet"/>
+      <w:lvlText w:val=""/>
+      <w:lvlJc w:val="left"/>
+      <w:pPr>
+        <w:tabs>
+          <w:tab w:val="num" w:pos="4320"/>
+        </w:tabs>
+        <w:ind w:left="4320" w:hanging="360"/>
+      </w:pPr>
+      <w:rPr>
+        <w:rFonts w:ascii="Wingdings" w:hAnsi="Wingdings" w:hint="default"/>
+        <w:sz w:val="20"/>
+      </w:rPr>
+    </w:lvl>
+    <w:lvl w:ilvl="6" w:tentative="1">
+      <w:start w:val="1"/>
+      <w:numFmt w:val="bullet"/>
+      <w:lvlText w:val=""/>
+      <w:lvlJc w:val="left"/>
+      <w:pPr>
+        <w:tabs>
+          <w:tab w:val="num" w:pos="5040"/>
+        </w:tabs>
+        <w:ind w:left="5040" w:hanging="360"/>
+      </w:pPr>
+      <w:rPr>
+        <w:rFonts w:ascii="Wingdings" w:hAnsi="Wingdings" w:hint="default"/>
+        <w:sz w:val="20"/>
+      </w:rPr>
+    </w:lvl>
+    <w:lvl w:ilvl="7" w:tentative="1">
+      <w:start w:val="1"/>
+      <w:numFmt w:val="bullet"/>
+      <w:lvlText w:val=""/>
+      <w:lvlJc w:val="left"/>
+      <w:pPr>
+        <w:tabs>
+          <w:tab w:val="num" w:pos="5760"/>
+        </w:tabs>
+        <w:ind w:left="5760" w:hanging="360"/>
+      </w:pPr>
+      <w:rPr>
+        <w:rFonts w:ascii="Wingdings" w:hAnsi="Wingdings" w:hint="default"/>
+        <w:sz w:val="20"/>
+      </w:rPr>
+    </w:lvl>
+    <w:lvl w:ilvl="8" w:tentative="1">
+      <w:start w:val="1"/>
+      <w:numFmt w:val="bullet"/>
+      <w:lvlText w:val=""/>
+      <w:lvlJc w:val="left"/>
+      <w:pPr>
+        <w:tabs>
+          <w:tab w:val="num" w:pos="6480"/>
+        </w:tabs>
+        <w:ind w:left="6480" w:hanging="360"/>
+      </w:pPr>
+      <w:rPr>
+        <w:rFonts w:ascii="Wingdings" w:hAnsi="Wingdings" w:hint="default"/>
+        <w:sz w:val="20"/>
+      </w:rPr>
+    </w:lvl>
+  </w:abstractNum>
+  <w:abstractNum w:abstractNumId="28" w15:restartNumberingAfterBreak="0">
     <w:nsid w:val="6109529E"/>
     <w:multiLevelType w:val="multilevel"/>
     <w:tmpl w:val="84ECE366"/>
@@ -10207,7 +13367,93 @@
       </w:pPr>
     </w:lvl>
   </w:abstractNum>
-  <w:abstractNum w:abstractNumId="13" w15:restartNumberingAfterBreak="0">
+  <w:abstractNum w:abstractNumId="29" w15:restartNumberingAfterBreak="0">
+    <w:nsid w:val="6C401C11"/>
+    <w:multiLevelType w:val="hybridMultilevel"/>
+    <w:tmpl w:val="FB48BAC0"/>
+    <w:lvl w:ilvl="0" w:tplc="0415000F">
+      <w:start w:val="1"/>
+      <w:numFmt w:val="decimal"/>
+      <w:lvlText w:val="%1."/>
+      <w:lvlJc w:val="left"/>
+      <w:pPr>
+        <w:ind w:left="720" w:hanging="360"/>
+      </w:pPr>
+    </w:lvl>
+    <w:lvl w:ilvl="1" w:tplc="04150019" w:tentative="1">
+      <w:start w:val="1"/>
+      <w:numFmt w:val="lowerLetter"/>
+      <w:lvlText w:val="%2."/>
+      <w:lvlJc w:val="left"/>
+      <w:pPr>
+        <w:ind w:left="1440" w:hanging="360"/>
+      </w:pPr>
+    </w:lvl>
+    <w:lvl w:ilvl="2" w:tplc="0415001B" w:tentative="1">
+      <w:start w:val="1"/>
+      <w:numFmt w:val="lowerRoman"/>
+      <w:lvlText w:val="%3."/>
+      <w:lvlJc w:val="right"/>
+      <w:pPr>
+        <w:ind w:left="2160" w:hanging="180"/>
+      </w:pPr>
+    </w:lvl>
+    <w:lvl w:ilvl="3" w:tplc="0415000F" w:tentative="1">
+      <w:start w:val="1"/>
+      <w:numFmt w:val="decimal"/>
+      <w:lvlText w:val="%4."/>
+      <w:lvlJc w:val="left"/>
+      <w:pPr>
+        <w:ind w:left="2880" w:hanging="360"/>
+      </w:pPr>
+    </w:lvl>
+    <w:lvl w:ilvl="4" w:tplc="04150019" w:tentative="1">
+      <w:start w:val="1"/>
+      <w:numFmt w:val="lowerLetter"/>
+      <w:lvlText w:val="%5."/>
+      <w:lvlJc w:val="left"/>
+      <w:pPr>
+        <w:ind w:left="3600" w:hanging="360"/>
+      </w:pPr>
+    </w:lvl>
+    <w:lvl w:ilvl="5" w:tplc="0415001B" w:tentative="1">
+      <w:start w:val="1"/>
+      <w:numFmt w:val="lowerRoman"/>
+      <w:lvlText w:val="%6."/>
+      <w:lvlJc w:val="right"/>
+      <w:pPr>
+        <w:ind w:left="4320" w:hanging="180"/>
+      </w:pPr>
+    </w:lvl>
+    <w:lvl w:ilvl="6" w:tplc="0415000F" w:tentative="1">
+      <w:start w:val="1"/>
+      <w:numFmt w:val="decimal"/>
+      <w:lvlText w:val="%7."/>
+      <w:lvlJc w:val="left"/>
+      <w:pPr>
+        <w:ind w:left="5040" w:hanging="360"/>
+      </w:pPr>
+    </w:lvl>
+    <w:lvl w:ilvl="7" w:tplc="04150019" w:tentative="1">
+      <w:start w:val="1"/>
+      <w:numFmt w:val="lowerLetter"/>
+      <w:lvlText w:val="%8."/>
+      <w:lvlJc w:val="left"/>
+      <w:pPr>
+        <w:ind w:left="5760" w:hanging="360"/>
+      </w:pPr>
+    </w:lvl>
+    <w:lvl w:ilvl="8" w:tplc="0415001B" w:tentative="1">
+      <w:start w:val="1"/>
+      <w:numFmt w:val="lowerRoman"/>
+      <w:lvlText w:val="%9."/>
+      <w:lvlJc w:val="right"/>
+      <w:pPr>
+        <w:ind w:left="6480" w:hanging="180"/>
+      </w:pPr>
+    </w:lvl>
+  </w:abstractNum>
+  <w:abstractNum w:abstractNumId="30" w15:restartNumberingAfterBreak="0">
     <w:nsid w:val="6D010BAC"/>
     <w:multiLevelType w:val="hybridMultilevel"/>
     <w:tmpl w:val="E4CCF32E"/>
@@ -10320,7 +13566,7 @@
       </w:rPr>
     </w:lvl>
   </w:abstractNum>
-  <w:abstractNum w:abstractNumId="14" w15:restartNumberingAfterBreak="0">
+  <w:abstractNum w:abstractNumId="31" w15:restartNumberingAfterBreak="0">
     <w:nsid w:val="6F457288"/>
     <w:multiLevelType w:val="hybridMultilevel"/>
     <w:tmpl w:val="4586A6D6"/>
@@ -10433,7 +13679,156 @@
       </w:rPr>
     </w:lvl>
   </w:abstractNum>
-  <w:abstractNum w:abstractNumId="15" w15:restartNumberingAfterBreak="0">
+  <w:abstractNum w:abstractNumId="32" w15:restartNumberingAfterBreak="0">
+    <w:nsid w:val="6F764B9D"/>
+    <w:multiLevelType w:val="multilevel"/>
+    <w:tmpl w:val="160C2AE2"/>
+    <w:lvl w:ilvl="0">
+      <w:start w:val="1"/>
+      <w:numFmt w:val="bullet"/>
+      <w:lvlText w:val=""/>
+      <w:lvlJc w:val="left"/>
+      <w:pPr>
+        <w:tabs>
+          <w:tab w:val="num" w:pos="720"/>
+        </w:tabs>
+        <w:ind w:left="720" w:hanging="360"/>
+      </w:pPr>
+      <w:rPr>
+        <w:rFonts w:ascii="Symbol" w:hAnsi="Symbol" w:hint="default"/>
+        <w:sz w:val="20"/>
+      </w:rPr>
+    </w:lvl>
+    <w:lvl w:ilvl="1" w:tentative="1">
+      <w:start w:val="1"/>
+      <w:numFmt w:val="bullet"/>
+      <w:lvlText w:val="o"/>
+      <w:lvlJc w:val="left"/>
+      <w:pPr>
+        <w:tabs>
+          <w:tab w:val="num" w:pos="1440"/>
+        </w:tabs>
+        <w:ind w:left="1440" w:hanging="360"/>
+      </w:pPr>
+      <w:rPr>
+        <w:rFonts w:ascii="Courier New" w:hAnsi="Courier New" w:hint="default"/>
+        <w:sz w:val="20"/>
+      </w:rPr>
+    </w:lvl>
+    <w:lvl w:ilvl="2" w:tentative="1">
+      <w:start w:val="1"/>
+      <w:numFmt w:val="bullet"/>
+      <w:lvlText w:val=""/>
+      <w:lvlJc w:val="left"/>
+      <w:pPr>
+        <w:tabs>
+          <w:tab w:val="num" w:pos="2160"/>
+        </w:tabs>
+        <w:ind w:left="2160" w:hanging="360"/>
+      </w:pPr>
+      <w:rPr>
+        <w:rFonts w:ascii="Wingdings" w:hAnsi="Wingdings" w:hint="default"/>
+        <w:sz w:val="20"/>
+      </w:rPr>
+    </w:lvl>
+    <w:lvl w:ilvl="3" w:tentative="1">
+      <w:start w:val="1"/>
+      <w:numFmt w:val="bullet"/>
+      <w:lvlText w:val=""/>
+      <w:lvlJc w:val="left"/>
+      <w:pPr>
+        <w:tabs>
+          <w:tab w:val="num" w:pos="2880"/>
+        </w:tabs>
+        <w:ind w:left="2880" w:hanging="360"/>
+      </w:pPr>
+      <w:rPr>
+        <w:rFonts w:ascii="Wingdings" w:hAnsi="Wingdings" w:hint="default"/>
+        <w:sz w:val="20"/>
+      </w:rPr>
+    </w:lvl>
+    <w:lvl w:ilvl="4" w:tentative="1">
+      <w:start w:val="1"/>
+      <w:numFmt w:val="bullet"/>
+      <w:lvlText w:val=""/>
+      <w:lvlJc w:val="left"/>
+      <w:pPr>
+        <w:tabs>
+          <w:tab w:val="num" w:pos="3600"/>
+        </w:tabs>
+        <w:ind w:left="3600" w:hanging="360"/>
+      </w:pPr>
+      <w:rPr>
+        <w:rFonts w:ascii="Wingdings" w:hAnsi="Wingdings" w:hint="default"/>
+        <w:sz w:val="20"/>
+      </w:rPr>
+    </w:lvl>
+    <w:lvl w:ilvl="5" w:tentative="1">
+      <w:start w:val="1"/>
+      <w:numFmt w:val="bullet"/>
+      <w:lvlText w:val=""/>
+      <w:lvlJc w:val="left"/>
+      <w:pPr>
+        <w:tabs>
+          <w:tab w:val="num" w:pos="4320"/>
+        </w:tabs>
+        <w:ind w:left="4320" w:hanging="360"/>
+      </w:pPr>
+      <w:rPr>
+        <w:rFonts w:ascii="Wingdings" w:hAnsi="Wingdings" w:hint="default"/>
+        <w:sz w:val="20"/>
+      </w:rPr>
+    </w:lvl>
+    <w:lvl w:ilvl="6" w:tentative="1">
+      <w:start w:val="1"/>
+      <w:numFmt w:val="bullet"/>
+      <w:lvlText w:val=""/>
+      <w:lvlJc w:val="left"/>
+      <w:pPr>
+        <w:tabs>
+          <w:tab w:val="num" w:pos="5040"/>
+        </w:tabs>
+        <w:ind w:left="5040" w:hanging="360"/>
+      </w:pPr>
+      <w:rPr>
+        <w:rFonts w:ascii="Wingdings" w:hAnsi="Wingdings" w:hint="default"/>
+        <w:sz w:val="20"/>
+      </w:rPr>
+    </w:lvl>
+    <w:lvl w:ilvl="7" w:tentative="1">
+      <w:start w:val="1"/>
+      <w:numFmt w:val="bullet"/>
+      <w:lvlText w:val=""/>
+      <w:lvlJc w:val="left"/>
+      <w:pPr>
+        <w:tabs>
+          <w:tab w:val="num" w:pos="5760"/>
+        </w:tabs>
+        <w:ind w:left="5760" w:hanging="360"/>
+      </w:pPr>
+      <w:rPr>
+        <w:rFonts w:ascii="Wingdings" w:hAnsi="Wingdings" w:hint="default"/>
+        <w:sz w:val="20"/>
+      </w:rPr>
+    </w:lvl>
+    <w:lvl w:ilvl="8" w:tentative="1">
+      <w:start w:val="1"/>
+      <w:numFmt w:val="bullet"/>
+      <w:lvlText w:val=""/>
+      <w:lvlJc w:val="left"/>
+      <w:pPr>
+        <w:tabs>
+          <w:tab w:val="num" w:pos="6480"/>
+        </w:tabs>
+        <w:ind w:left="6480" w:hanging="360"/>
+      </w:pPr>
+      <w:rPr>
+        <w:rFonts w:ascii="Wingdings" w:hAnsi="Wingdings" w:hint="default"/>
+        <w:sz w:val="20"/>
+      </w:rPr>
+    </w:lvl>
+  </w:abstractNum>
+  <w:abstractNum w:abstractNumId="33" w15:restartNumberingAfterBreak="0">
     <w:nsid w:val="763F2CBF"/>
     <w:multiLevelType w:val="multilevel"/>
     <w:tmpl w:val="C83E7DC4"/>
@@ -10582,7 +13977,7 @@
       </w:rPr>
     </w:lvl>
   </w:abstractNum>
-  <w:abstractNum w:abstractNumId="16" w15:restartNumberingAfterBreak="0">
+  <w:abstractNum w:abstractNumId="34" w15:restartNumberingAfterBreak="0">
     <w:nsid w:val="7B6C30DD"/>
     <w:multiLevelType w:val="multilevel"/>
     <w:tmpl w:val="B32E89CC"/>
@@ -10732,172 +14127,226 @@
     </w:lvl>
   </w:abstractNum>
   <w:num w:numId="1" w16cid:durableId="824207500">
+    <w:abstractNumId w:val="7"/>
+  </w:num>
+  <w:num w:numId="2" w16cid:durableId="864907702">
+    <w:abstractNumId w:val="7"/>
+  </w:num>
+  <w:num w:numId="3" w16cid:durableId="1036807777">
+    <w:abstractNumId w:val="7"/>
+  </w:num>
+  <w:num w:numId="4" w16cid:durableId="487478779">
+    <w:abstractNumId w:val="7"/>
+  </w:num>
+  <w:num w:numId="5" w16cid:durableId="807280350">
+    <w:abstractNumId w:val="7"/>
+  </w:num>
+  <w:num w:numId="6" w16cid:durableId="445738680">
+    <w:abstractNumId w:val="7"/>
+  </w:num>
+  <w:num w:numId="7" w16cid:durableId="1321543679">
+    <w:abstractNumId w:val="7"/>
+  </w:num>
+  <w:num w:numId="8" w16cid:durableId="174152480">
+    <w:abstractNumId w:val="7"/>
+  </w:num>
+  <w:num w:numId="9" w16cid:durableId="1617785395">
+    <w:abstractNumId w:val="7"/>
+  </w:num>
+  <w:num w:numId="10" w16cid:durableId="280383914">
+    <w:abstractNumId w:val="7"/>
+  </w:num>
+  <w:num w:numId="11" w16cid:durableId="482627045">
+    <w:abstractNumId w:val="7"/>
+  </w:num>
+  <w:num w:numId="12" w16cid:durableId="527180202">
+    <w:abstractNumId w:val="7"/>
+  </w:num>
+  <w:num w:numId="13" w16cid:durableId="915020218">
+    <w:abstractNumId w:val="7"/>
+  </w:num>
+  <w:num w:numId="14" w16cid:durableId="727537820">
+    <w:abstractNumId w:val="7"/>
+  </w:num>
+  <w:num w:numId="15" w16cid:durableId="2070839193">
+    <w:abstractNumId w:val="7"/>
+  </w:num>
+  <w:num w:numId="16" w16cid:durableId="2115779373">
+    <w:abstractNumId w:val="7"/>
+  </w:num>
+  <w:num w:numId="17" w16cid:durableId="1254125587">
+    <w:abstractNumId w:val="7"/>
+  </w:num>
+  <w:num w:numId="18" w16cid:durableId="1590767977">
+    <w:abstractNumId w:val="7"/>
+  </w:num>
+  <w:num w:numId="19" w16cid:durableId="1197811159">
+    <w:abstractNumId w:val="7"/>
+  </w:num>
+  <w:num w:numId="20" w16cid:durableId="254440950">
+    <w:abstractNumId w:val="7"/>
+  </w:num>
+  <w:num w:numId="21" w16cid:durableId="1177379407">
+    <w:abstractNumId w:val="7"/>
+  </w:num>
+  <w:num w:numId="22" w16cid:durableId="848374627">
+    <w:abstractNumId w:val="7"/>
+  </w:num>
+  <w:num w:numId="23" w16cid:durableId="1994261295">
+    <w:abstractNumId w:val="7"/>
+  </w:num>
+  <w:num w:numId="24" w16cid:durableId="234438218">
+    <w:abstractNumId w:val="7"/>
+  </w:num>
+  <w:num w:numId="25" w16cid:durableId="121534694">
+    <w:abstractNumId w:val="7"/>
+  </w:num>
+  <w:num w:numId="26" w16cid:durableId="292634153">
+    <w:abstractNumId w:val="7"/>
+  </w:num>
+  <w:num w:numId="27" w16cid:durableId="879980078">
+    <w:abstractNumId w:val="7"/>
+  </w:num>
+  <w:num w:numId="28" w16cid:durableId="1604338140">
+    <w:abstractNumId w:val="7"/>
+  </w:num>
+  <w:num w:numId="29" w16cid:durableId="1229268368">
+    <w:abstractNumId w:val="7"/>
+  </w:num>
+  <w:num w:numId="30" w16cid:durableId="774399530">
+    <w:abstractNumId w:val="7"/>
+  </w:num>
+  <w:num w:numId="31" w16cid:durableId="1691371942">
+    <w:abstractNumId w:val="7"/>
+  </w:num>
+  <w:num w:numId="32" w16cid:durableId="1720860531">
+    <w:abstractNumId w:val="7"/>
+  </w:num>
+  <w:num w:numId="33" w16cid:durableId="1614900818">
+    <w:abstractNumId w:val="7"/>
+  </w:num>
+  <w:num w:numId="34" w16cid:durableId="1978299709">
+    <w:abstractNumId w:val="7"/>
+  </w:num>
+  <w:num w:numId="35" w16cid:durableId="1053889306">
+    <w:abstractNumId w:val="7"/>
+  </w:num>
+  <w:num w:numId="36" w16cid:durableId="531842231">
+    <w:abstractNumId w:val="7"/>
+  </w:num>
+  <w:num w:numId="37" w16cid:durableId="969898465">
+    <w:abstractNumId w:val="7"/>
+  </w:num>
+  <w:num w:numId="38" w16cid:durableId="1659572577">
+    <w:abstractNumId w:val="7"/>
+  </w:num>
+  <w:num w:numId="39" w16cid:durableId="2023899923">
+    <w:abstractNumId w:val="7"/>
+  </w:num>
+  <w:num w:numId="40" w16cid:durableId="1024476259">
+    <w:abstractNumId w:val="7"/>
+  </w:num>
+  <w:num w:numId="41" w16cid:durableId="1785340814">
+    <w:abstractNumId w:val="21"/>
+  </w:num>
+  <w:num w:numId="42" w16cid:durableId="1303384368">
+    <w:abstractNumId w:val="12"/>
+  </w:num>
+  <w:num w:numId="43" w16cid:durableId="1632981304">
+    <w:abstractNumId w:val="10"/>
+  </w:num>
+  <w:num w:numId="44" w16cid:durableId="1079209293">
+    <w:abstractNumId w:val="31"/>
+  </w:num>
+  <w:num w:numId="45" w16cid:durableId="1831482580">
+    <w:abstractNumId w:val="30"/>
+  </w:num>
+  <w:num w:numId="46" w16cid:durableId="585767051">
+    <w:abstractNumId w:val="33"/>
+  </w:num>
+  <w:num w:numId="47" w16cid:durableId="3174898">
+    <w:abstractNumId w:val="14"/>
+  </w:num>
+  <w:num w:numId="48" w16cid:durableId="1679771263">
+    <w:abstractNumId w:val="18"/>
+  </w:num>
+  <w:num w:numId="49" w16cid:durableId="946890609">
+    <w:abstractNumId w:val="11"/>
+  </w:num>
+  <w:num w:numId="50" w16cid:durableId="1540774375">
+    <w:abstractNumId w:val="34"/>
+  </w:num>
+  <w:num w:numId="51" w16cid:durableId="943613606">
+    <w:abstractNumId w:val="28"/>
+  </w:num>
+  <w:num w:numId="52" w16cid:durableId="877007272">
+    <w:abstractNumId w:val="4"/>
+  </w:num>
+  <w:num w:numId="53" w16cid:durableId="1623270876">
+    <w:abstractNumId w:val="17"/>
+  </w:num>
+  <w:num w:numId="54" w16cid:durableId="1946230739">
+    <w:abstractNumId w:val="9"/>
+  </w:num>
+  <w:num w:numId="55" w16cid:durableId="1616908395">
+    <w:abstractNumId w:val="5"/>
+  </w:num>
+  <w:num w:numId="56" w16cid:durableId="1569419293">
+    <w:abstractNumId w:val="24"/>
+  </w:num>
+  <w:num w:numId="57" w16cid:durableId="255675450">
+    <w:abstractNumId w:val="3"/>
+  </w:num>
+  <w:num w:numId="58" w16cid:durableId="1442872655">
+    <w:abstractNumId w:val="1"/>
+  </w:num>
+  <w:num w:numId="59" w16cid:durableId="266816489">
+    <w:abstractNumId w:val="8"/>
+  </w:num>
+  <w:num w:numId="60" w16cid:durableId="96800059">
+    <w:abstractNumId w:val="22"/>
+  </w:num>
+  <w:num w:numId="61" w16cid:durableId="621808011">
+    <w:abstractNumId w:val="23"/>
+  </w:num>
+  <w:num w:numId="62" w16cid:durableId="186064084">
+    <w:abstractNumId w:val="13"/>
+  </w:num>
+  <w:num w:numId="63" w16cid:durableId="1321690469">
+    <w:abstractNumId w:val="0"/>
+  </w:num>
+  <w:num w:numId="64" w16cid:durableId="1303390823">
+    <w:abstractNumId w:val="29"/>
+  </w:num>
+  <w:num w:numId="65" w16cid:durableId="514617952">
     <w:abstractNumId w:val="2"/>
   </w:num>
-  <w:num w:numId="2" w16cid:durableId="864907702">
-    <w:abstractNumId w:val="2"/>
+  <w:num w:numId="66" w16cid:durableId="1856536255">
+    <w:abstractNumId w:val="19"/>
   </w:num>
-  <w:num w:numId="3" w16cid:durableId="1036807777">
-    <w:abstractNumId w:val="2"/>
+  <w:num w:numId="67" w16cid:durableId="194970932">
+    <w:abstractNumId w:val="25"/>
   </w:num>
-  <w:num w:numId="4" w16cid:durableId="487478779">
-    <w:abstractNumId w:val="2"/>
+  <w:num w:numId="68" w16cid:durableId="1910116850">
+    <w:abstractNumId w:val="26"/>
   </w:num>
-  <w:num w:numId="5" w16cid:durableId="807280350">
-    <w:abstractNumId w:val="2"/>
+  <w:num w:numId="69" w16cid:durableId="373507167">
+    <w:abstractNumId w:val="20"/>
   </w:num>
-  <w:num w:numId="6" w16cid:durableId="445738680">
-    <w:abstractNumId w:val="2"/>
-  </w:num>
-  <w:num w:numId="7" w16cid:durableId="1321543679">
-    <w:abstractNumId w:val="2"/>
-  </w:num>
-  <w:num w:numId="8" w16cid:durableId="174152480">
-    <w:abstractNumId w:val="2"/>
-  </w:num>
-  <w:num w:numId="9" w16cid:durableId="1617785395">
-    <w:abstractNumId w:val="2"/>
-  </w:num>
-  <w:num w:numId="10" w16cid:durableId="280383914">
-    <w:abstractNumId w:val="2"/>
-  </w:num>
-  <w:num w:numId="11" w16cid:durableId="482627045">
-    <w:abstractNumId w:val="2"/>
-  </w:num>
-  <w:num w:numId="12" w16cid:durableId="527180202">
-    <w:abstractNumId w:val="2"/>
-  </w:num>
-  <w:num w:numId="13" w16cid:durableId="915020218">
-    <w:abstractNumId w:val="2"/>
-  </w:num>
-  <w:num w:numId="14" w16cid:durableId="727537820">
-    <w:abstractNumId w:val="2"/>
-  </w:num>
-  <w:num w:numId="15" w16cid:durableId="2070839193">
-    <w:abstractNumId w:val="2"/>
-  </w:num>
-  <w:num w:numId="16" w16cid:durableId="2115779373">
-    <w:abstractNumId w:val="2"/>
-  </w:num>
-  <w:num w:numId="17" w16cid:durableId="1254125587">
-    <w:abstractNumId w:val="2"/>
-  </w:num>
-  <w:num w:numId="18" w16cid:durableId="1590767977">
-    <w:abstractNumId w:val="2"/>
-  </w:num>
-  <w:num w:numId="19" w16cid:durableId="1197811159">
-    <w:abstractNumId w:val="2"/>
-  </w:num>
-  <w:num w:numId="20" w16cid:durableId="254440950">
-    <w:abstractNumId w:val="2"/>
-  </w:num>
-  <w:num w:numId="21" w16cid:durableId="1177379407">
-    <w:abstractNumId w:val="2"/>
-  </w:num>
-  <w:num w:numId="22" w16cid:durableId="848374627">
-    <w:abstractNumId w:val="2"/>
-  </w:num>
-  <w:num w:numId="23" w16cid:durableId="1994261295">
-    <w:abstractNumId w:val="2"/>
-  </w:num>
-  <w:num w:numId="24" w16cid:durableId="234438218">
-    <w:abstractNumId w:val="2"/>
-  </w:num>
-  <w:num w:numId="25" w16cid:durableId="121534694">
-    <w:abstractNumId w:val="2"/>
-  </w:num>
-  <w:num w:numId="26" w16cid:durableId="292634153">
-    <w:abstractNumId w:val="2"/>
-  </w:num>
-  <w:num w:numId="27" w16cid:durableId="879980078">
-    <w:abstractNumId w:val="2"/>
-  </w:num>
-  <w:num w:numId="28" w16cid:durableId="1604338140">
-    <w:abstractNumId w:val="2"/>
-  </w:num>
-  <w:num w:numId="29" w16cid:durableId="1229268368">
-    <w:abstractNumId w:val="2"/>
-  </w:num>
-  <w:num w:numId="30" w16cid:durableId="774399530">
-    <w:abstractNumId w:val="2"/>
-  </w:num>
-  <w:num w:numId="31" w16cid:durableId="1691371942">
-    <w:abstractNumId w:val="2"/>
-  </w:num>
-  <w:num w:numId="32" w16cid:durableId="1720860531">
-    <w:abstractNumId w:val="2"/>
-  </w:num>
-  <w:num w:numId="33" w16cid:durableId="1614900818">
-    <w:abstractNumId w:val="2"/>
-  </w:num>
-  <w:num w:numId="34" w16cid:durableId="1978299709">
-    <w:abstractNumId w:val="2"/>
-  </w:num>
-  <w:num w:numId="35" w16cid:durableId="1053889306">
-    <w:abstractNumId w:val="2"/>
-  </w:num>
-  <w:num w:numId="36" w16cid:durableId="531842231">
-    <w:abstractNumId w:val="2"/>
-  </w:num>
-  <w:num w:numId="37" w16cid:durableId="969898465">
-    <w:abstractNumId w:val="2"/>
-  </w:num>
-  <w:num w:numId="38" w16cid:durableId="1659572577">
-    <w:abstractNumId w:val="2"/>
-  </w:num>
-  <w:num w:numId="39" w16cid:durableId="2023899923">
-    <w:abstractNumId w:val="2"/>
-  </w:num>
-  <w:num w:numId="40" w16cid:durableId="1024476259">
-    <w:abstractNumId w:val="2"/>
-  </w:num>
-  <w:num w:numId="41" w16cid:durableId="1785340814">
-    <w:abstractNumId w:val="10"/>
-  </w:num>
-  <w:num w:numId="42" w16cid:durableId="1303384368">
+  <w:num w:numId="70" w16cid:durableId="1305239897">
     <w:abstractNumId w:val="6"/>
   </w:num>
-  <w:num w:numId="43" w16cid:durableId="1632981304">
-    <w:abstractNumId w:val="4"/>
+  <w:num w:numId="71" w16cid:durableId="1234699383">
+    <w:abstractNumId w:val="27"/>
   </w:num>
-  <w:num w:numId="44" w16cid:durableId="1079209293">
-    <w:abstractNumId w:val="14"/>
-  </w:num>
-  <w:num w:numId="45" w16cid:durableId="1831482580">
-    <w:abstractNumId w:val="13"/>
-  </w:num>
-  <w:num w:numId="46" w16cid:durableId="585767051">
+  <w:num w:numId="72" w16cid:durableId="1231770873">
     <w:abstractNumId w:val="15"/>
   </w:num>
-  <w:num w:numId="47" w16cid:durableId="3174898">
-    <w:abstractNumId w:val="7"/>
-  </w:num>
-  <w:num w:numId="48" w16cid:durableId="1679771263">
-    <w:abstractNumId w:val="9"/>
-  </w:num>
-  <w:num w:numId="49" w16cid:durableId="946890609">
-    <w:abstractNumId w:val="5"/>
-  </w:num>
-  <w:num w:numId="50" w16cid:durableId="1540774375">
+  <w:num w:numId="73" w16cid:durableId="2118669486">
     <w:abstractNumId w:val="16"/>
   </w:num>
-  <w:num w:numId="51" w16cid:durableId="943613606">
-    <w:abstractNumId w:val="12"/>
-  </w:num>
-  <w:num w:numId="52" w16cid:durableId="877007272">
-    <w:abstractNumId w:val="0"/>
-  </w:num>
-  <w:num w:numId="53" w16cid:durableId="1623270876">
-    <w:abstractNumId w:val="8"/>
-  </w:num>
-  <w:num w:numId="54" w16cid:durableId="1946230739">
-    <w:abstractNumId w:val="3"/>
-  </w:num>
-  <w:num w:numId="55" w16cid:durableId="1616908395">
-    <w:abstractNumId w:val="1"/>
-  </w:num>
-  <w:num w:numId="56" w16cid:durableId="1569419293">
-    <w:abstractNumId w:val="11"/>
+  <w:num w:numId="74" w16cid:durableId="1284771362">
+    <w:abstractNumId w:val="32"/>
   </w:num>
 </w:numbering>
 </file>
@@ -11300,7 +14749,7 @@
   <w:style w:type="paragraph" w:default="1" w:styleId="Normalny">
     <w:name w:val="Normal"/>
     <w:qFormat/>
-    <w:rsid w:val="00C732C6"/>
+    <w:rsid w:val="00D2773E"/>
   </w:style>
   <w:style w:type="paragraph" w:styleId="Nagwek1">
     <w:name w:val="heading 1"/>

</xml_diff>

<commit_message>
Dodanie opisu klas bazy danych do sprawozdania
</commit_message>
<xml_diff>
--- a/Sprawozdanie_projekt_template.docx
+++ b/Sprawozdanie_projekt_template.docx
@@ -380,132 +380,118 @@
           <w:sz w:val="24"/>
           <w:szCs w:val="24"/>
         </w:rPr>
-        <w:t>Bartosz Opioła</w:t>
+        <w:t>Bartosz Opioła: Testy jedno</w:t>
       </w:r>
       <w:r>
         <w:rPr>
           <w:sz w:val="24"/>
           <w:szCs w:val="24"/>
         </w:rPr>
-        <w:t>: Testy jedno</w:t>
-      </w:r>
-      <w:r>
+        <w:t>stkowe, dokumentacja</w:t>
+      </w:r>
+    </w:p>
+    <w:p>
+      <w:pPr>
+        <w:spacing w:after="0"/>
         <w:rPr>
           <w:sz w:val="24"/>
           <w:szCs w:val="24"/>
         </w:rPr>
-        <w:t>stkowe, dokumentacja</w:t>
-      </w:r>
-    </w:p>
-    <w:p>
-      <w:pPr>
-        <w:spacing w:after="0"/>
+      </w:pPr>
+      <w:r>
         <w:rPr>
           <w:sz w:val="24"/>
           <w:szCs w:val="24"/>
         </w:rPr>
-      </w:pPr>
+        <w:t>Emanuel Sagan</w:t>
+      </w:r>
       <w:r>
         <w:rPr>
           <w:sz w:val="24"/>
           <w:szCs w:val="24"/>
         </w:rPr>
-        <w:t>Emanuel Sagan</w:t>
+        <w:t xml:space="preserve">: </w:t>
       </w:r>
       <w:r>
         <w:rPr>
           <w:sz w:val="24"/>
           <w:szCs w:val="24"/>
         </w:rPr>
-        <w:t xml:space="preserve">: </w:t>
-      </w:r>
-      <w:r>
+        <w:t>Interfejs Użytkownika</w:t>
+      </w:r>
+    </w:p>
+    <w:p>
+      <w:pPr>
+        <w:spacing w:after="0"/>
         <w:rPr>
           <w:sz w:val="24"/>
           <w:szCs w:val="24"/>
         </w:rPr>
-        <w:t>Interfejs Użytkownika</w:t>
-      </w:r>
-    </w:p>
-    <w:p>
-      <w:pPr>
-        <w:spacing w:after="0"/>
+      </w:pPr>
+      <w:r>
         <w:rPr>
           <w:sz w:val="24"/>
           <w:szCs w:val="24"/>
         </w:rPr>
-      </w:pPr>
+        <w:t>Marcel Radwański</w:t>
+      </w:r>
       <w:r>
         <w:rPr>
           <w:sz w:val="24"/>
           <w:szCs w:val="24"/>
         </w:rPr>
-        <w:t>Marcel Radwański</w:t>
+        <w:t xml:space="preserve">: </w:t>
       </w:r>
       <w:r>
         <w:rPr>
           <w:sz w:val="24"/>
           <w:szCs w:val="24"/>
         </w:rPr>
-        <w:t xml:space="preserve">: </w:t>
+        <w:t>P</w:t>
       </w:r>
       <w:r>
         <w:rPr>
           <w:sz w:val="24"/>
           <w:szCs w:val="24"/>
         </w:rPr>
-        <w:t>P</w:t>
+        <w:t>ełna implementacja</w:t>
       </w:r>
       <w:r>
         <w:rPr>
           <w:sz w:val="24"/>
           <w:szCs w:val="24"/>
         </w:rPr>
-        <w:t>ełna implementacja</w:t>
+        <w:t xml:space="preserve"> </w:t>
       </w:r>
       <w:r>
         <w:rPr>
           <w:sz w:val="24"/>
           <w:szCs w:val="24"/>
         </w:rPr>
-        <w:t xml:space="preserve"> </w:t>
+        <w:t>hierarchii</w:t>
       </w:r>
       <w:r>
         <w:rPr>
           <w:sz w:val="24"/>
           <w:szCs w:val="24"/>
         </w:rPr>
-        <w:t>hierarchii</w:t>
-      </w:r>
-      <w:r>
+        <w:t>, integracja systemu</w:t>
+      </w:r>
+    </w:p>
+    <w:p>
+      <w:pPr>
+        <w:spacing w:after="0"/>
         <w:rPr>
           <w:sz w:val="24"/>
           <w:szCs w:val="24"/>
         </w:rPr>
-        <w:t>, integracja systemu</w:t>
-      </w:r>
-    </w:p>
-    <w:p>
-      <w:pPr>
-        <w:spacing w:after="0"/>
+      </w:pPr>
+      <w:r>
         <w:rPr>
           <w:sz w:val="24"/>
           <w:szCs w:val="24"/>
         </w:rPr>
-      </w:pPr>
-      <w:r>
-        <w:rPr>
-          <w:sz w:val="24"/>
-          <w:szCs w:val="24"/>
-        </w:rPr>
-        <w:t>Paweł Szulik</w:t>
-      </w:r>
-      <w:r>
-        <w:rPr>
-          <w:sz w:val="24"/>
-          <w:szCs w:val="24"/>
-        </w:rPr>
-        <w:t xml:space="preserve">: </w:t>
+        <w:t xml:space="preserve">Paweł Szulik: </w:t>
       </w:r>
       <w:r>
         <w:rPr>
@@ -722,9 +708,18 @@
       </w:r>
       <w:proofErr w:type="spellEnd"/>
       <w:r>
-        <w:t xml:space="preserve">, definiująca wspólne cechy instrumentów finansowych, oraz klasy pochodne reprezentujące konkretne typy </w:t>
-      </w:r>
-      <w:proofErr w:type="spellStart"/>
+        <w:t xml:space="preserve">, definiująca wspólne cechy instrumentów </w:t>
+      </w:r>
+      <w:proofErr w:type="gramStart"/>
+      <w:r>
+        <w:t>finansowych,</w:t>
+      </w:r>
+      <w:proofErr w:type="gramEnd"/>
+      <w:r>
+        <w:t xml:space="preserve"> oraz klasy pochodne reprezentujące konkretne typy </w:t>
+      </w:r>
+      <w:proofErr w:type="spellStart"/>
+      <w:proofErr w:type="gramStart"/>
       <w:r>
         <w:t>aktywów.</w:t>
       </w:r>
@@ -732,6 +727,7 @@
         <w:t>Klasa</w:t>
       </w:r>
       <w:proofErr w:type="spellEnd"/>
+      <w:proofErr w:type="gramEnd"/>
       <w:r>
         <w:t xml:space="preserve"> abstrakcyjna </w:t>
       </w:r>
@@ -1124,12 +1120,17 @@
         <w:t xml:space="preserve"> wymusza spójność danych poprzez konwersję na wielkie litery (</w:t>
       </w:r>
       <w:proofErr w:type="spellStart"/>
+      <w:proofErr w:type="gramStart"/>
       <w:r>
         <w:t>ToUpper</w:t>
       </w:r>
       <w:proofErr w:type="spellEnd"/>
       <w:r>
-        <w:t xml:space="preserve">()) oraz walidację (rzuca </w:t>
+        <w:t>(</w:t>
+      </w:r>
+      <w:proofErr w:type="gramEnd"/>
+      <w:r>
+        <w:t xml:space="preserve">)) oraz walidację (rzuca </w:t>
       </w:r>
       <w:proofErr w:type="spellStart"/>
       <w:r>
@@ -1577,7 +1578,15 @@
       </w:r>
       <w:proofErr w:type="spellEnd"/>
       <w:r>
-        <w:t>, aby  UI automatycznie reagował</w:t>
+        <w:t xml:space="preserve">, </w:t>
+      </w:r>
+      <w:proofErr w:type="gramStart"/>
+      <w:r>
+        <w:t>aby  UI</w:t>
+      </w:r>
+      <w:proofErr w:type="gramEnd"/>
+      <w:r>
+        <w:t xml:space="preserve"> automatycznie reagował</w:t>
       </w:r>
       <w:r>
         <w:t xml:space="preserve">o </w:t>
@@ -2157,12 +2166,17 @@
         </w:numPr>
       </w:pPr>
       <w:proofErr w:type="spellStart"/>
+      <w:proofErr w:type="gramStart"/>
       <w:r>
         <w:t>Asset</w:t>
       </w:r>
       <w:proofErr w:type="spellEnd"/>
       <w:r>
-        <w:t xml:space="preserve">() </w:t>
+        <w:t>(</w:t>
+      </w:r>
+      <w:proofErr w:type="gramEnd"/>
+      <w:r>
+        <w:t xml:space="preserve">) </w:t>
       </w:r>
     </w:p>
     <w:p>
@@ -2193,12 +2207,24 @@
         </w:rPr>
       </w:pPr>
       <w:r>
-        <w:rPr>
-          <w:lang w:val="en-US"/>
-        </w:rPr>
-        <w:t xml:space="preserve"> Asset(string name, string symbol, double quantity, double </w:t>
-      </w:r>
-      <w:proofErr w:type="spellStart"/>
+        <w:t xml:space="preserve"> </w:t>
+      </w:r>
+      <w:proofErr w:type="gramStart"/>
+      <w:r>
+        <w:rPr>
+          <w:lang w:val="en-US"/>
+        </w:rPr>
+        <w:t>Asset(</w:t>
+      </w:r>
+      <w:proofErr w:type="gramEnd"/>
+      <w:r>
+        <w:rPr>
+          <w:lang w:val="en-US"/>
+        </w:rPr>
+        <w:t xml:space="preserve">string name, string symbol, double quantity, double </w:t>
+      </w:r>
+      <w:proofErr w:type="spellStart"/>
+      <w:proofErr w:type="gramStart"/>
       <w:r>
         <w:rPr>
           <w:lang w:val="en-US"/>
@@ -2206,6 +2232,7 @@
         <w:t>purchasePrice</w:t>
       </w:r>
       <w:proofErr w:type="spellEnd"/>
+      <w:proofErr w:type="gramEnd"/>
       <w:r>
         <w:rPr>
           <w:lang w:val="en-US"/>
@@ -2238,6 +2265,7 @@
         </w:numPr>
       </w:pPr>
       <w:proofErr w:type="spellStart"/>
+      <w:proofErr w:type="gramStart"/>
       <w:r>
         <w:t>UpdatePrice</w:t>
       </w:r>
@@ -2246,6 +2274,7 @@
         <w:t>(</w:t>
       </w:r>
       <w:proofErr w:type="spellStart"/>
+      <w:proofErr w:type="gramEnd"/>
       <w:r>
         <w:t>double</w:t>
       </w:r>
@@ -2282,6 +2311,7 @@
         <w:t xml:space="preserve"> </w:t>
       </w:r>
       <w:proofErr w:type="spellStart"/>
+      <w:proofErr w:type="gramStart"/>
       <w:r>
         <w:t>SimulatePriceChange</w:t>
       </w:r>
@@ -2290,6 +2320,7 @@
         <w:t>(</w:t>
       </w:r>
       <w:proofErr w:type="spellStart"/>
+      <w:proofErr w:type="gramEnd"/>
       <w:r>
         <w:t>DateTime</w:t>
       </w:r>
@@ -2322,8 +2353,13 @@
           <w:numId w:val="14"/>
         </w:numPr>
       </w:pPr>
-      <w:r>
-        <w:t xml:space="preserve">Clone() </w:t>
+      <w:proofErr w:type="gramStart"/>
+      <w:r>
+        <w:t>Clone(</w:t>
+      </w:r>
+      <w:proofErr w:type="gramEnd"/>
+      <w:r>
+        <w:t xml:space="preserve">) </w:t>
       </w:r>
     </w:p>
     <w:p>
@@ -2343,12 +2379,17 @@
         </w:numPr>
       </w:pPr>
       <w:proofErr w:type="spellStart"/>
+      <w:proofErr w:type="gramStart"/>
       <w:r>
         <w:t>GetRiskAssessment</w:t>
       </w:r>
       <w:proofErr w:type="spellEnd"/>
       <w:r>
-        <w:t xml:space="preserve">() </w:t>
+        <w:t>(</w:t>
+      </w:r>
+      <w:proofErr w:type="gramEnd"/>
+      <w:r>
+        <w:t xml:space="preserve">) </w:t>
       </w:r>
     </w:p>
     <w:p>
@@ -3957,12 +3998,17 @@
         <w:t xml:space="preserve">Wywołuje </w:t>
       </w:r>
       <w:proofErr w:type="spellStart"/>
+      <w:proofErr w:type="gramStart"/>
       <w:r>
         <w:t>OnPropertyChanged</w:t>
       </w:r>
       <w:proofErr w:type="spellEnd"/>
       <w:r>
-        <w:t>() dla samej siebie</w:t>
+        <w:t>(</w:t>
+      </w:r>
+      <w:proofErr w:type="gramEnd"/>
+      <w:r>
+        <w:t>) dla samej siebie</w:t>
       </w:r>
       <w:r>
         <w:t xml:space="preserve"> i w</w:t>
@@ -3979,6 +4025,7 @@
         <w:t>(</w:t>
       </w:r>
       <w:proofErr w:type="spellStart"/>
+      <w:proofErr w:type="gramStart"/>
       <w:r>
         <w:t>nameof</w:t>
       </w:r>
@@ -3987,6 +4034,7 @@
         <w:t>(</w:t>
       </w:r>
       <w:proofErr w:type="spellStart"/>
+      <w:proofErr w:type="gramEnd"/>
       <w:r>
         <w:t>TotalProfit</w:t>
       </w:r>
@@ -4474,10 +4522,7 @@
       </w:r>
       <w:proofErr w:type="spellEnd"/>
       <w:r>
-        <w:t xml:space="preserve"> oraz odczyt przez kontrolki w interfejsie użytkownika. </w:t>
-      </w:r>
-      <w:r>
-        <w:t>O</w:t>
+        <w:t xml:space="preserve"> oraz odczyt przez kontrolki w interfejsie użytkownika. O</w:t>
       </w:r>
     </w:p>
     <w:p>
@@ -4743,12 +4788,17 @@
         <w:t xml:space="preserve"> jest rozbudowany – przypisuje wartość do pola prywatnego, a następnie wywołuje metodę </w:t>
       </w:r>
       <w:proofErr w:type="spellStart"/>
+      <w:proofErr w:type="gramStart"/>
       <w:r>
         <w:t>OnPropertyChanged</w:t>
       </w:r>
       <w:proofErr w:type="spellEnd"/>
       <w:r>
-        <w:t xml:space="preserve">() dla właściwości </w:t>
+        <w:t>(</w:t>
+      </w:r>
+      <w:proofErr w:type="gramEnd"/>
+      <w:r>
+        <w:t xml:space="preserve">) dla właściwości </w:t>
       </w:r>
       <w:proofErr w:type="spellStart"/>
       <w:r>
@@ -4927,37 +4977,52 @@
       </w:r>
     </w:p>
     <w:p>
-      <w:proofErr w:type="spellStart"/>
-      <w:r>
+      <w:pPr>
+        <w:rPr>
+          <w:lang w:val="en-GB"/>
+        </w:rPr>
+      </w:pPr>
+      <w:proofErr w:type="spellStart"/>
+      <w:r>
+        <w:rPr>
+          <w:lang w:val="en-GB"/>
+        </w:rPr>
         <w:t>OnPropertyChanged</w:t>
       </w:r>
       <w:proofErr w:type="spellEnd"/>
       <w:r>
+        <w:rPr>
+          <w:lang w:val="en-GB"/>
+        </w:rPr>
         <w:t>([</w:t>
       </w:r>
       <w:proofErr w:type="spellStart"/>
       <w:r>
+        <w:rPr>
+          <w:lang w:val="en-GB"/>
+        </w:rPr>
         <w:t>CallerMemberName</w:t>
       </w:r>
       <w:proofErr w:type="spellEnd"/>
       <w:r>
+        <w:rPr>
+          <w:lang w:val="en-GB"/>
+        </w:rPr>
         <w:t xml:space="preserve">] string? </w:t>
       </w:r>
       <w:proofErr w:type="spellStart"/>
       <w:r>
+        <w:rPr>
+          <w:lang w:val="en-GB"/>
+        </w:rPr>
         <w:t>propertyName</w:t>
       </w:r>
       <w:proofErr w:type="spellEnd"/>
       <w:r>
-        <w:t xml:space="preserve"> = </w:t>
-      </w:r>
-      <w:proofErr w:type="spellStart"/>
-      <w:r>
-        <w:t>null</w:t>
-      </w:r>
-      <w:proofErr w:type="spellEnd"/>
-      <w:r>
-        <w:t xml:space="preserve">) </w:t>
+        <w:rPr>
+          <w:lang w:val="en-GB"/>
+        </w:rPr>
+        <w:t xml:space="preserve"> = null) </w:t>
       </w:r>
     </w:p>
     <w:p>
@@ -5076,6 +5141,7 @@
         <w:t xml:space="preserve"> public static double </w:t>
       </w:r>
       <w:proofErr w:type="spellStart"/>
+      <w:proofErr w:type="gramStart"/>
       <w:r>
         <w:rPr>
           <w:lang w:val="en-US"/>
@@ -5087,7 +5153,14 @@
         <w:rPr>
           <w:lang w:val="en-US"/>
         </w:rPr>
-        <w:t xml:space="preserve">(double </w:t>
+        <w:t>(</w:t>
+      </w:r>
+      <w:proofErr w:type="gramEnd"/>
+      <w:r>
+        <w:rPr>
+          <w:lang w:val="en-US"/>
+        </w:rPr>
+        <w:t xml:space="preserve">double </w:t>
       </w:r>
       <w:proofErr w:type="spellStart"/>
       <w:r>
@@ -5524,6 +5597,7 @@
         <w:t xml:space="preserve"> </w:t>
       </w:r>
       <w:proofErr w:type="spellStart"/>
+      <w:proofErr w:type="gramStart"/>
       <w:r>
         <w:t>SimulatePriceChange</w:t>
       </w:r>
@@ -5532,6 +5606,7 @@
         <w:t>(</w:t>
       </w:r>
       <w:proofErr w:type="spellStart"/>
+      <w:proofErr w:type="gramEnd"/>
       <w:r>
         <w:t>DateTime</w:t>
       </w:r>
@@ -5565,12 +5640,17 @@
         <w:t xml:space="preserve"> </w:t>
       </w:r>
       <w:proofErr w:type="spellStart"/>
+      <w:proofErr w:type="gramStart"/>
       <w:r>
         <w:t>GetRiskAssessment</w:t>
       </w:r>
       <w:proofErr w:type="spellEnd"/>
       <w:r>
-        <w:t>() – Wymusza zaimplementowanie metody zwracającej poziom ryzyka inwestycyjnego (</w:t>
+        <w:t>(</w:t>
+      </w:r>
+      <w:proofErr w:type="gramEnd"/>
+      <w:r>
+        <w:t>) – Wymusza zaimplementowanie metody zwracającej poziom ryzyka inwestycyjnego (</w:t>
       </w:r>
       <w:proofErr w:type="spellStart"/>
       <w:r>
@@ -5663,6 +5743,7 @@
         <w:t xml:space="preserve"> </w:t>
       </w:r>
       <w:proofErr w:type="spellStart"/>
+      <w:proofErr w:type="gramStart"/>
       <w:r>
         <w:t>SavePortfolio</w:t>
       </w:r>
@@ -5671,6 +5752,7 @@
         <w:t>(</w:t>
       </w:r>
       <w:proofErr w:type="spellStart"/>
+      <w:proofErr w:type="gramEnd"/>
       <w:r>
         <w:t>InvestmentPortfolio</w:t>
       </w:r>
@@ -5704,12 +5786,17 @@
         <w:t xml:space="preserve"> </w:t>
       </w:r>
       <w:proofErr w:type="spellStart"/>
+      <w:proofErr w:type="gramStart"/>
       <w:r>
         <w:t>LoadPortfolio</w:t>
       </w:r>
       <w:proofErr w:type="spellEnd"/>
       <w:r>
-        <w:t>() – Odpowiada za odczyt danych i materializację obiektów domenowych. Zwraca pełny obiekt portfela wraz z załadowanymi aktywami, gotowy do wyświetlenia w aplikacji.</w:t>
+        <w:t>(</w:t>
+      </w:r>
+      <w:proofErr w:type="gramEnd"/>
+      <w:r>
+        <w:t>) – Odpowiada za odczyt danych i materializację obiektów domenowych. Zwraca pełny obiekt portfela wraz z załadowanymi aktywami, gotowy do wyświetlenia w aplikacji.</w:t>
       </w:r>
     </w:p>
     <w:p>
@@ -5754,7 +5841,21 @@
         <w:rPr>
           <w:lang w:val="en-US"/>
         </w:rPr>
-        <w:t>public int Compare(Asset? x, Asset? y)</w:t>
+        <w:t xml:space="preserve">public int </w:t>
+      </w:r>
+      <w:proofErr w:type="gramStart"/>
+      <w:r>
+        <w:rPr>
+          <w:lang w:val="en-US"/>
+        </w:rPr>
+        <w:t>Compare(</w:t>
+      </w:r>
+      <w:proofErr w:type="gramEnd"/>
+      <w:r>
+        <w:rPr>
+          <w:lang w:val="en-US"/>
+        </w:rPr>
+        <w:t>Asset? x, Asset? y)</w:t>
       </w:r>
     </w:p>
     <w:p>
@@ -5930,12 +6031,17 @@
         <w:t xml:space="preserve"> Wywołuje metodę </w:t>
       </w:r>
       <w:proofErr w:type="spellStart"/>
+      <w:proofErr w:type="gramStart"/>
       <w:r>
         <w:t>GetRiskAssessment</w:t>
       </w:r>
       <w:proofErr w:type="spellEnd"/>
       <w:r>
-        <w:t>() na obu obiektach.</w:t>
+        <w:t>(</w:t>
+      </w:r>
+      <w:proofErr w:type="gramEnd"/>
+      <w:r>
+        <w:t>) na obu obiektach.</w:t>
       </w:r>
     </w:p>
     <w:p>
@@ -6062,12 +6168,17 @@
         <w:t xml:space="preserve">Definiuje skalę ryzyka inwestycyjnego. Jest wykorzystywany przez metodę </w:t>
       </w:r>
       <w:proofErr w:type="spellStart"/>
+      <w:proofErr w:type="gramStart"/>
       <w:r>
         <w:t>GetRiskAssessment</w:t>
       </w:r>
       <w:proofErr w:type="spellEnd"/>
       <w:r>
-        <w:t xml:space="preserve">() w klasach aktywów oraz przez </w:t>
+        <w:t>(</w:t>
+      </w:r>
+      <w:proofErr w:type="gramEnd"/>
+      <w:r>
+        <w:t xml:space="preserve">) w klasach aktywów oraz przez </w:t>
       </w:r>
       <w:proofErr w:type="spellStart"/>
       <w:r>
@@ -6661,7 +6772,7 @@
     <w:p>
       <w:r>
         <w:pict w14:anchorId="1C6AA553">
-          <v:rect id="_x0000_i1034" style="width:0;height:1.5pt" o:hralign="center" o:hrstd="t" o:hr="t" fillcolor="#a0a0a0" stroked="f"/>
+          <v:rect id="_x0000_i1025" style="width:0;height:1.5pt" o:hralign="center" o:hrstd="t" o:hr="t" fillcolor="#a0a0a0" stroked="f"/>
         </w:pict>
       </w:r>
     </w:p>
@@ -6856,7 +6967,7 @@
     <w:p>
       <w:r>
         <w:pict w14:anchorId="42551D2C">
-          <v:rect id="_x0000_i1035" style="width:0;height:1.5pt" o:hralign="center" o:hrstd="t" o:hr="t" fillcolor="#a0a0a0" stroked="f"/>
+          <v:rect id="_x0000_i1026" style="width:0;height:1.5pt" o:hralign="center" o:hrstd="t" o:hr="t" fillcolor="#a0a0a0" stroked="f"/>
         </w:pict>
       </w:r>
     </w:p>
@@ -7219,7 +7330,7 @@
     <w:p>
       <w:r>
         <w:pict w14:anchorId="564CE76A">
-          <v:rect id="_x0000_i1036" style="width:0;height:1.5pt" o:hralign="center" o:hrstd="t" o:hr="t" fillcolor="#a0a0a0" stroked="f"/>
+          <v:rect id="_x0000_i1027" style="width:0;height:1.5pt" o:hralign="center" o:hrstd="t" o:hr="t" fillcolor="#a0a0a0" stroked="f"/>
         </w:pict>
       </w:r>
     </w:p>
@@ -7495,6 +7606,568 @@
         <w:t xml:space="preserve"> _portfolio: Pole zdefiniowane jako prywatne w celu zapewnienia pełnej enkapsulacji. Dzięki temu stan portfela jest odizolowany i niedostępny dla innych klas testowych, co zapobiega efektom ubocznym podczas wykonywania testów</w:t>
       </w:r>
     </w:p>
+    <w:p>
+      <w:r>
+        <w:br w:type="page"/>
+      </w:r>
+    </w:p>
+    <w:p>
+      <w:pPr>
+        <w:pStyle w:val="Nagwek1"/>
+      </w:pPr>
+      <w:r>
+        <w:lastRenderedPageBreak/>
+        <w:t>Opis konfiguracji bazy danych</w:t>
+      </w:r>
+    </w:p>
+    <w:p>
+      <w:pPr>
+        <w:pStyle w:val="Nagwek2"/>
+      </w:pPr>
+      <w:r>
+        <w:t xml:space="preserve">Klasa </w:t>
+      </w:r>
+      <w:proofErr w:type="spellStart"/>
+      <w:r>
+        <w:t>InvestmentPortfolio</w:t>
+      </w:r>
+      <w:r>
+        <w:t>DbContext</w:t>
+      </w:r>
+      <w:proofErr w:type="spellEnd"/>
+    </w:p>
+    <w:p>
+      <w:r>
+        <w:t>Klasa</w:t>
+      </w:r>
+      <w:r>
+        <w:t xml:space="preserve"> dziedziczy po klasie </w:t>
+      </w:r>
+      <w:proofErr w:type="spellStart"/>
+      <w:r>
+        <w:t>DbContext</w:t>
+      </w:r>
+      <w:proofErr w:type="spellEnd"/>
+      <w:r>
+        <w:t>. P</w:t>
+      </w:r>
+      <w:r>
+        <w:t xml:space="preserve">ełni rolę pośrednika pomiędzy kodem aplikacji opartej o </w:t>
+      </w:r>
+      <w:proofErr w:type="spellStart"/>
+      <w:r>
+        <w:t>Entity</w:t>
+      </w:r>
+      <w:proofErr w:type="spellEnd"/>
+      <w:r>
+        <w:t xml:space="preserve"> Framework </w:t>
+      </w:r>
+      <w:proofErr w:type="spellStart"/>
+      <w:r>
+        <w:t>Core</w:t>
+      </w:r>
+      <w:proofErr w:type="spellEnd"/>
+      <w:r>
+        <w:t>, a bazą danych postawioną na MS SQL Server.</w:t>
+      </w:r>
+    </w:p>
+    <w:p>
+      <w:r>
+        <w:t xml:space="preserve">Zdefiniowane w niej są 3 tabele: </w:t>
+      </w:r>
+    </w:p>
+    <w:p>
+      <w:r>
+        <w:t xml:space="preserve">- </w:t>
+      </w:r>
+      <w:proofErr w:type="spellStart"/>
+      <w:r>
+        <w:t>DbSet</w:t>
+      </w:r>
+      <w:proofErr w:type="spellEnd"/>
+      <w:r>
+        <w:t>&lt;</w:t>
+      </w:r>
+      <w:proofErr w:type="spellStart"/>
+      <w:r>
+        <w:t>InvestmentPortfolio</w:t>
+      </w:r>
+      <w:proofErr w:type="spellEnd"/>
+      <w:r>
+        <w:t xml:space="preserve">&gt; </w:t>
+      </w:r>
+      <w:proofErr w:type="spellStart"/>
+      <w:r>
+        <w:t>Portfolios</w:t>
+      </w:r>
+      <w:proofErr w:type="spellEnd"/>
+      <w:r>
+        <w:t xml:space="preserve"> – która przechowuje nagłówki portfeli inwestycyjnych użytkowników.</w:t>
+      </w:r>
+    </w:p>
+    <w:p>
+      <w:r>
+        <w:t xml:space="preserve">- </w:t>
+      </w:r>
+      <w:proofErr w:type="spellStart"/>
+      <w:r>
+        <w:t>DbSet</w:t>
+      </w:r>
+      <w:proofErr w:type="spellEnd"/>
+      <w:r>
+        <w:t>&lt;</w:t>
+      </w:r>
+      <w:proofErr w:type="spellStart"/>
+      <w:r>
+        <w:t>Asset</w:t>
+      </w:r>
+      <w:proofErr w:type="spellEnd"/>
+      <w:r>
+        <w:t xml:space="preserve">&gt; </w:t>
+      </w:r>
+      <w:proofErr w:type="spellStart"/>
+      <w:r>
+        <w:t>Assets</w:t>
+      </w:r>
+      <w:proofErr w:type="spellEnd"/>
+      <w:r>
+        <w:t xml:space="preserve"> – przechowuje wszystkie informacje o posiadanych aktywach (i ich typach) użytkownika</w:t>
+      </w:r>
+    </w:p>
+    <w:p>
+      <w:r>
+        <w:t xml:space="preserve">- </w:t>
+      </w:r>
+      <w:proofErr w:type="spellStart"/>
+      <w:r>
+        <w:t>DbSet</w:t>
+      </w:r>
+      <w:proofErr w:type="spellEnd"/>
+      <w:r>
+        <w:t>&lt;</w:t>
+      </w:r>
+      <w:proofErr w:type="spellStart"/>
+      <w:r>
+        <w:t>PricePoint</w:t>
+      </w:r>
+      <w:proofErr w:type="spellEnd"/>
+      <w:r>
+        <w:t xml:space="preserve">&gt; </w:t>
+      </w:r>
+      <w:proofErr w:type="spellStart"/>
+      <w:r>
+        <w:t>PricePoints</w:t>
+      </w:r>
+      <w:proofErr w:type="spellEnd"/>
+      <w:r>
+        <w:t xml:space="preserve"> – przechowuje historię notowań cen akty</w:t>
+      </w:r>
+      <w:r>
+        <w:t>wów</w:t>
+      </w:r>
+    </w:p>
+    <w:p/>
+    <w:p>
+      <w:r>
+        <w:t xml:space="preserve">Klasa </w:t>
+      </w:r>
+      <w:proofErr w:type="spellStart"/>
+      <w:r>
+        <w:t>DbContext</w:t>
+      </w:r>
+      <w:proofErr w:type="spellEnd"/>
+      <w:r>
+        <w:t xml:space="preserve"> zawiera również metody:</w:t>
+      </w:r>
+    </w:p>
+    <w:p>
+      <w:r>
+        <w:t xml:space="preserve">- </w:t>
+      </w:r>
+      <w:proofErr w:type="spellStart"/>
+      <w:r>
+        <w:t>protected</w:t>
+      </w:r>
+      <w:proofErr w:type="spellEnd"/>
+      <w:r>
+        <w:t xml:space="preserve"> </w:t>
+      </w:r>
+      <w:proofErr w:type="spellStart"/>
+      <w:r>
+        <w:t>override</w:t>
+      </w:r>
+      <w:proofErr w:type="spellEnd"/>
+      <w:r>
+        <w:t xml:space="preserve"> </w:t>
+      </w:r>
+      <w:proofErr w:type="spellStart"/>
+      <w:r>
+        <w:t>void</w:t>
+      </w:r>
+      <w:proofErr w:type="spellEnd"/>
+      <w:r>
+        <w:t xml:space="preserve"> </w:t>
+      </w:r>
+      <w:proofErr w:type="spellStart"/>
+      <w:proofErr w:type="gramStart"/>
+      <w:r>
+        <w:t>OnConfiguring</w:t>
+      </w:r>
+      <w:proofErr w:type="spellEnd"/>
+      <w:r>
+        <w:t>(</w:t>
+      </w:r>
+      <w:proofErr w:type="spellStart"/>
+      <w:proofErr w:type="gramEnd"/>
+      <w:r>
+        <w:t>DbContextOptionsBuilder</w:t>
+      </w:r>
+      <w:proofErr w:type="spellEnd"/>
+      <w:r>
+        <w:t xml:space="preserve"> </w:t>
+      </w:r>
+      <w:proofErr w:type="spellStart"/>
+      <w:r>
+        <w:t>options</w:t>
+      </w:r>
+      <w:proofErr w:type="spellEnd"/>
+      <w:r>
+        <w:t>)</w:t>
+      </w:r>
+      <w:r>
+        <w:t xml:space="preserve"> – odpowiedzialna za konfigurację połączenia z bazą</w:t>
+      </w:r>
+      <w:r>
+        <w:t xml:space="preserve"> danych. Domyślnie używany jest w niej lokalny SQL Server użytkownika.</w:t>
+      </w:r>
+    </w:p>
+    <w:p>
+      <w:r>
+        <w:t xml:space="preserve">- </w:t>
+      </w:r>
+      <w:proofErr w:type="spellStart"/>
+      <w:r>
+        <w:t>protected</w:t>
+      </w:r>
+      <w:proofErr w:type="spellEnd"/>
+      <w:r>
+        <w:t xml:space="preserve"> </w:t>
+      </w:r>
+      <w:proofErr w:type="spellStart"/>
+      <w:r>
+        <w:t>override</w:t>
+      </w:r>
+      <w:proofErr w:type="spellEnd"/>
+      <w:r>
+        <w:t xml:space="preserve"> </w:t>
+      </w:r>
+      <w:proofErr w:type="spellStart"/>
+      <w:r>
+        <w:t>void</w:t>
+      </w:r>
+      <w:proofErr w:type="spellEnd"/>
+      <w:r>
+        <w:t xml:space="preserve"> </w:t>
+      </w:r>
+      <w:proofErr w:type="spellStart"/>
+      <w:proofErr w:type="gramStart"/>
+      <w:r>
+        <w:t>OnModelCreating</w:t>
+      </w:r>
+      <w:proofErr w:type="spellEnd"/>
+      <w:r>
+        <w:t>(</w:t>
+      </w:r>
+      <w:proofErr w:type="spellStart"/>
+      <w:proofErr w:type="gramEnd"/>
+      <w:r>
+        <w:t>ModelBuilder</w:t>
+      </w:r>
+      <w:proofErr w:type="spellEnd"/>
+      <w:r>
+        <w:t xml:space="preserve"> </w:t>
+      </w:r>
+      <w:proofErr w:type="spellStart"/>
+      <w:r>
+        <w:t>modelBuilder</w:t>
+      </w:r>
+      <w:proofErr w:type="spellEnd"/>
+      <w:r>
+        <w:t>)</w:t>
+      </w:r>
+      <w:r>
+        <w:t xml:space="preserve"> – jej zadaniem jest definiowanie reguł mapowania encji na struktur</w:t>
+      </w:r>
+      <w:r>
+        <w:t xml:space="preserve">ę bazy. </w:t>
+      </w:r>
+      <w:r>
+        <w:t xml:space="preserve"> Wszystkie </w:t>
+      </w:r>
+      <w:r>
+        <w:t xml:space="preserve">klasy, które dziedziczą po klasie </w:t>
+      </w:r>
+      <w:proofErr w:type="spellStart"/>
+      <w:r>
+        <w:t>Asset</w:t>
+      </w:r>
+      <w:proofErr w:type="spellEnd"/>
+      <w:r>
+        <w:t xml:space="preserve">, są przechowywane w tabeli </w:t>
+      </w:r>
+      <w:proofErr w:type="spellStart"/>
+      <w:r>
+        <w:t>Assets</w:t>
+      </w:r>
+      <w:proofErr w:type="spellEnd"/>
+      <w:r>
+        <w:t xml:space="preserve">. Za rozróżnienie typu aktywa, odpowiada kolumna </w:t>
+      </w:r>
+      <w:proofErr w:type="spellStart"/>
+      <w:r>
+        <w:t>AssetType</w:t>
+      </w:r>
+      <w:proofErr w:type="spellEnd"/>
+      <w:r>
+        <w:t xml:space="preserve">. Z możliwych typów mamy: Stock, Bond, </w:t>
+      </w:r>
+      <w:proofErr w:type="spellStart"/>
+      <w:r>
+        <w:t>Cryptocurrency</w:t>
+      </w:r>
+      <w:proofErr w:type="spellEnd"/>
+      <w:r>
+        <w:t xml:space="preserve">, </w:t>
+      </w:r>
+      <w:proofErr w:type="spellStart"/>
+      <w:r>
+        <w:t>RealEstate</w:t>
+      </w:r>
+      <w:proofErr w:type="spellEnd"/>
+      <w:r>
+        <w:t xml:space="preserve">, </w:t>
+      </w:r>
+      <w:proofErr w:type="spellStart"/>
+      <w:r>
+        <w:t>Commodity</w:t>
+      </w:r>
+      <w:proofErr w:type="spellEnd"/>
+      <w:r>
+        <w:t>.</w:t>
+      </w:r>
+    </w:p>
+    <w:p>
+      <w:r>
+        <w:pict w14:anchorId="0F81E22D">
+          <v:rect id="_x0000_i1028" style="width:0;height:1.5pt" o:hralign="center" o:hrstd="t" o:hr="t" fillcolor="#a0a0a0" stroked="f"/>
+        </w:pict>
+      </w:r>
+    </w:p>
+    <w:p>
+      <w:pPr>
+        <w:pStyle w:val="Nagwek2"/>
+      </w:pPr>
+      <w:r>
+        <w:t xml:space="preserve">Klasa </w:t>
+      </w:r>
+      <w:proofErr w:type="spellStart"/>
+      <w:r>
+        <w:t>SqlDatabaseService</w:t>
+      </w:r>
+      <w:proofErr w:type="spellEnd"/>
+    </w:p>
+    <w:p>
+      <w:r>
+        <w:t xml:space="preserve">Klasa implementuje wcześniej wspomniany interfejs </w:t>
+      </w:r>
+      <w:proofErr w:type="spellStart"/>
+      <w:r>
+        <w:t>IDataService</w:t>
+      </w:r>
+      <w:proofErr w:type="spellEnd"/>
+      <w:r>
+        <w:t xml:space="preserve">. Jest ona komunikatorem pomiędzy aplikacją, a bazą danych. Obsługuje ona wczytywanie i zapisywanie danych do bazy. Zawiera również metodę odpowiedzialną, za wygenerowanie przykładowych danych, w </w:t>
+      </w:r>
+      <w:proofErr w:type="gramStart"/>
+      <w:r>
+        <w:t>wypadku</w:t>
+      </w:r>
+      <w:proofErr w:type="gramEnd"/>
+      <w:r>
+        <w:t xml:space="preserve"> kiedy baza danych jest pusta.</w:t>
+      </w:r>
+    </w:p>
+    <w:p/>
+    <w:p>
+      <w:r>
+        <w:t>Opis poszczególnych metod:</w:t>
+      </w:r>
+    </w:p>
+    <w:p>
+      <w:pPr>
+        <w:pStyle w:val="Akapitzlist"/>
+        <w:numPr>
+          <w:ilvl w:val="0"/>
+          <w:numId w:val="30"/>
+        </w:numPr>
+      </w:pPr>
+      <w:r>
+        <w:t xml:space="preserve">public </w:t>
+      </w:r>
+      <w:proofErr w:type="spellStart"/>
+      <w:r>
+        <w:t>void</w:t>
+      </w:r>
+      <w:proofErr w:type="spellEnd"/>
+      <w:r>
+        <w:t xml:space="preserve"> </w:t>
+      </w:r>
+      <w:proofErr w:type="spellStart"/>
+      <w:proofErr w:type="gramStart"/>
+      <w:r>
+        <w:t>SavePortfolios</w:t>
+      </w:r>
+      <w:proofErr w:type="spellEnd"/>
+      <w:r>
+        <w:t>(</w:t>
+      </w:r>
+      <w:proofErr w:type="gramEnd"/>
+      <w:r>
+        <w:t>List&lt;</w:t>
+      </w:r>
+      <w:proofErr w:type="spellStart"/>
+      <w:r>
+        <w:t>InvestmentPortfolio</w:t>
+      </w:r>
+      <w:proofErr w:type="spellEnd"/>
+      <w:r>
+        <w:t xml:space="preserve">&gt; </w:t>
+      </w:r>
+      <w:proofErr w:type="spellStart"/>
+      <w:r>
+        <w:t>portfolios</w:t>
+      </w:r>
+      <w:proofErr w:type="spellEnd"/>
+      <w:r>
+        <w:t>)</w:t>
+      </w:r>
+      <w:r>
+        <w:t xml:space="preserve"> – metoda, która w skrócie zapisu</w:t>
+      </w:r>
+      <w:r>
+        <w:t xml:space="preserve">je dane do bazy, a konkretniej: sprawdza czy dany portfel już istnieje w bazie, w </w:t>
+      </w:r>
+      <w:proofErr w:type="gramStart"/>
+      <w:r>
+        <w:t>przypadku</w:t>
+      </w:r>
+      <w:proofErr w:type="gramEnd"/>
+      <w:r>
+        <w:t xml:space="preserve"> gdy go nie ma, dodaje nowy portfel, aktualizuje już istniejące portfele, po dokonaniu zmian; dodawanie, usuwanie i aktualizowanie stanu aktyw.</w:t>
+      </w:r>
+    </w:p>
+    <w:p>
+      <w:pPr>
+        <w:pStyle w:val="Akapitzlist"/>
+        <w:numPr>
+          <w:ilvl w:val="0"/>
+          <w:numId w:val="30"/>
+        </w:numPr>
+      </w:pPr>
+      <w:r>
+        <w:t>public List&lt;</w:t>
+      </w:r>
+      <w:proofErr w:type="spellStart"/>
+      <w:r>
+        <w:t>InvestmentPortfolio</w:t>
+      </w:r>
+      <w:proofErr w:type="spellEnd"/>
+      <w:r>
+        <w:t xml:space="preserve">&gt; </w:t>
+      </w:r>
+      <w:proofErr w:type="spellStart"/>
+      <w:proofErr w:type="gramStart"/>
+      <w:r>
+        <w:t>LoadAllPortfolios</w:t>
+      </w:r>
+      <w:proofErr w:type="spellEnd"/>
+      <w:r>
+        <w:t>(</w:t>
+      </w:r>
+      <w:proofErr w:type="gramEnd"/>
+      <w:r>
+        <w:t>)</w:t>
+      </w:r>
+      <w:r>
+        <w:t xml:space="preserve"> – metoda odpowiedzialna z</w:t>
+      </w:r>
+      <w:r>
+        <w:t>a załadowanie danych z bazy do naszej aplikacji; pobiera ona wszystkie istniejące portfele, łączy z nimi przypisane im aktywa i ich historię cen, zwraca strukturę obiektów gotową, do użycia w aplikacji.</w:t>
+      </w:r>
+    </w:p>
+    <w:p>
+      <w:pPr>
+        <w:pStyle w:val="Akapitzlist"/>
+        <w:numPr>
+          <w:ilvl w:val="0"/>
+          <w:numId w:val="30"/>
+        </w:numPr>
+      </w:pPr>
+      <w:proofErr w:type="spellStart"/>
+      <w:r>
+        <w:lastRenderedPageBreak/>
+        <w:t>private</w:t>
+      </w:r>
+      <w:proofErr w:type="spellEnd"/>
+      <w:r>
+        <w:t xml:space="preserve"> List&lt;</w:t>
+      </w:r>
+      <w:proofErr w:type="spellStart"/>
+      <w:r>
+        <w:t>InvestmentPortfolio</w:t>
+      </w:r>
+      <w:proofErr w:type="spellEnd"/>
+      <w:r>
+        <w:t xml:space="preserve">&gt; </w:t>
+      </w:r>
+      <w:proofErr w:type="spellStart"/>
+      <w:proofErr w:type="gramStart"/>
+      <w:r>
+        <w:t>GenerateMockData</w:t>
+      </w:r>
+      <w:proofErr w:type="spellEnd"/>
+      <w:r>
+        <w:t>(</w:t>
+      </w:r>
+      <w:proofErr w:type="gramEnd"/>
+      <w:r>
+        <w:t>)</w:t>
+      </w:r>
+      <w:r>
+        <w:t xml:space="preserve"> – metoda tworzy przykładowe po</w:t>
+      </w:r>
+      <w:r>
+        <w:t>rtfolio z aktywami, które jest ładowane do aplikacji, w wypadku, kiedy baza danych jest pusta.</w:t>
+      </w:r>
+    </w:p>
+    <w:p>
+      <w:pPr>
+        <w:ind w:left="360"/>
+      </w:pPr>
+      <w:r>
+        <w:pict w14:anchorId="3DF39CB7">
+          <v:rect id="_x0000_i1029" style="width:0;height:1.5pt" o:hralign="center" o:hrstd="t" o:hr="t" fillcolor="#a0a0a0" stroked="f"/>
+        </w:pict>
+      </w:r>
+    </w:p>
+    <w:p>
+      <w:pPr>
+        <w:ind w:left="360"/>
+      </w:pPr>
+    </w:p>
+    <w:p/>
+    <w:p/>
+    <w:p/>
     <w:sectPr>
       <w:pgSz w:w="11906" w:h="16838"/>
       <w:pgMar w:top="1417" w:right="1417" w:bottom="1417" w:left="1417" w:header="708" w:footer="708" w:gutter="0"/>
@@ -7508,6 +8181,95 @@
 <file path=word/numbering.xml><?xml version="1.0" encoding="utf-8"?>
 <w:numbering xmlns:wpc="http://schemas.microsoft.com/office/word/2010/wordprocessingCanvas" xmlns:cx="http://schemas.microsoft.com/office/drawing/2014/chartex" xmlns:cx1="http://schemas.microsoft.com/office/drawing/2015/9/8/chartex" xmlns:cx2="http://schemas.microsoft.com/office/drawing/2015/10/21/chartex" xmlns:cx3="http://schemas.microsoft.com/office/drawing/2016/5/9/chartex" xmlns:cx4="http://schemas.microsoft.com/office/drawing/2016/5/10/chartex" xmlns:cx5="http://schemas.microsoft.com/office/drawing/2016/5/11/chartex" xmlns:cx6="http://schemas.microsoft.com/office/drawing/2016/5/12/chartex" xmlns:cx7="http://schemas.microsoft.com/office/drawing/2016/5/13/chartex" xmlns:cx8="http://schemas.microsoft.com/office/drawing/2016/5/14/chartex" xmlns:mc="http://schemas.openxmlformats.org/markup-compatibility/2006" xmlns:aink="http://schemas.microsoft.com/office/drawing/2016/ink" xmlns:am3d="http://schemas.microsoft.com/office/drawing/2017/model3d" xmlns:o="urn:schemas-microsoft-com:office:office" xmlns:oel="http://schemas.microsoft.com/office/2019/extlst" xmlns:r="http://schemas.openxmlformats.org/officeDocument/2006/relationships" xmlns:m="http://schemas.openxmlformats.org/officeDocument/2006/math" xmlns:v="urn:schemas-microsoft-com:vml" xmlns:wp14="http://schemas.microsoft.com/office/word/2010/wordprocessingDrawing" xmlns:wp="http://schemas.openxmlformats.org/drawingml/2006/wordprocessingDrawing" xmlns:w10="urn:schemas-microsoft-com:office:word" xmlns:w="http://schemas.openxmlformats.org/wordprocessingml/2006/main" xmlns:w14="http://schemas.microsoft.com/office/word/2010/wordml" xmlns:w15="http://schemas.microsoft.com/office/word/2012/wordml" xmlns:w16cex="http://schemas.microsoft.com/office/word/2018/wordml/cex" xmlns:w16cid="http://schemas.microsoft.com/office/word/2016/wordml/cid" xmlns:w16="http://schemas.microsoft.com/office/word/2018/wordml" xmlns:w16du="http://schemas.microsoft.com/office/word/2023/wordml/word16du" xmlns:w16sdtdh="http://schemas.microsoft.com/office/word/2020/wordml/sdtdatahash" xmlns:w16sdtfl="http://schemas.microsoft.com/office/word/2024/wordml/sdtformatlock" xmlns:w16se="http://schemas.microsoft.com/office/word/2015/wordml/symex" xmlns:wpg="http://schemas.microsoft.com/office/word/2010/wordprocessingGroup" xmlns:wpi="http://schemas.microsoft.com/office/word/2010/wordprocessingInk" xmlns:wne="http://schemas.microsoft.com/office/word/2006/wordml" xmlns:wps="http://schemas.microsoft.com/office/word/2010/wordprocessingShape" mc:Ignorable="w14 w15 w16se w16cid w16 w16cex w16sdtdh w16sdtfl w16du wp14">
   <w:abstractNum w:abstractNumId="0" w15:restartNumberingAfterBreak="0">
+    <w:nsid w:val="00376C9F"/>
+    <w:multiLevelType w:val="hybridMultilevel"/>
+    <w:tmpl w:val="705A98EE"/>
+    <w:lvl w:ilvl="0" w:tplc="04150011">
+      <w:start w:val="1"/>
+      <w:numFmt w:val="decimal"/>
+      <w:lvlText w:val="%1)"/>
+      <w:lvlJc w:val="left"/>
+      <w:pPr>
+        <w:ind w:left="720" w:hanging="360"/>
+      </w:pPr>
+      <w:rPr>
+        <w:rFonts w:hint="default"/>
+      </w:rPr>
+    </w:lvl>
+    <w:lvl w:ilvl="1" w:tplc="04150019" w:tentative="1">
+      <w:start w:val="1"/>
+      <w:numFmt w:val="lowerLetter"/>
+      <w:lvlText w:val="%2."/>
+      <w:lvlJc w:val="left"/>
+      <w:pPr>
+        <w:ind w:left="1440" w:hanging="360"/>
+      </w:pPr>
+    </w:lvl>
+    <w:lvl w:ilvl="2" w:tplc="0415001B" w:tentative="1">
+      <w:start w:val="1"/>
+      <w:numFmt w:val="lowerRoman"/>
+      <w:lvlText w:val="%3."/>
+      <w:lvlJc w:val="right"/>
+      <w:pPr>
+        <w:ind w:left="2160" w:hanging="180"/>
+      </w:pPr>
+    </w:lvl>
+    <w:lvl w:ilvl="3" w:tplc="0415000F" w:tentative="1">
+      <w:start w:val="1"/>
+      <w:numFmt w:val="decimal"/>
+      <w:lvlText w:val="%4."/>
+      <w:lvlJc w:val="left"/>
+      <w:pPr>
+        <w:ind w:left="2880" w:hanging="360"/>
+      </w:pPr>
+    </w:lvl>
+    <w:lvl w:ilvl="4" w:tplc="04150019" w:tentative="1">
+      <w:start w:val="1"/>
+      <w:numFmt w:val="lowerLetter"/>
+      <w:lvlText w:val="%5."/>
+      <w:lvlJc w:val="left"/>
+      <w:pPr>
+        <w:ind w:left="3600" w:hanging="360"/>
+      </w:pPr>
+    </w:lvl>
+    <w:lvl w:ilvl="5" w:tplc="0415001B" w:tentative="1">
+      <w:start w:val="1"/>
+      <w:numFmt w:val="lowerRoman"/>
+      <w:lvlText w:val="%6."/>
+      <w:lvlJc w:val="right"/>
+      <w:pPr>
+        <w:ind w:left="4320" w:hanging="180"/>
+      </w:pPr>
+    </w:lvl>
+    <w:lvl w:ilvl="6" w:tplc="0415000F" w:tentative="1">
+      <w:start w:val="1"/>
+      <w:numFmt w:val="decimal"/>
+      <w:lvlText w:val="%7."/>
+      <w:lvlJc w:val="left"/>
+      <w:pPr>
+        <w:ind w:left="5040" w:hanging="360"/>
+      </w:pPr>
+    </w:lvl>
+    <w:lvl w:ilvl="7" w:tplc="04150019" w:tentative="1">
+      <w:start w:val="1"/>
+      <w:numFmt w:val="lowerLetter"/>
+      <w:lvlText w:val="%8."/>
+      <w:lvlJc w:val="left"/>
+      <w:pPr>
+        <w:ind w:left="5760" w:hanging="360"/>
+      </w:pPr>
+    </w:lvl>
+    <w:lvl w:ilvl="8" w:tplc="0415001B" w:tentative="1">
+      <w:start w:val="1"/>
+      <w:numFmt w:val="lowerRoman"/>
+      <w:lvlText w:val="%9."/>
+      <w:lvlJc w:val="right"/>
+      <w:pPr>
+        <w:ind w:left="6480" w:hanging="180"/>
+      </w:pPr>
+    </w:lvl>
+  </w:abstractNum>
+  <w:abstractNum w:abstractNumId="1" w15:restartNumberingAfterBreak="0">
     <w:nsid w:val="097B60D6"/>
     <w:multiLevelType w:val="hybridMultilevel"/>
     <w:tmpl w:val="9F421DCA"/>
@@ -7620,7 +8382,7 @@
       </w:rPr>
     </w:lvl>
   </w:abstractNum>
-  <w:abstractNum w:abstractNumId="1" w15:restartNumberingAfterBreak="0">
+  <w:abstractNum w:abstractNumId="2" w15:restartNumberingAfterBreak="0">
     <w:nsid w:val="0A620C04"/>
     <w:multiLevelType w:val="hybridMultilevel"/>
     <w:tmpl w:val="C40A4BFA"/>
@@ -7733,7 +8495,7 @@
       </w:rPr>
     </w:lvl>
   </w:abstractNum>
-  <w:abstractNum w:abstractNumId="2" w15:restartNumberingAfterBreak="0">
+  <w:abstractNum w:abstractNumId="3" w15:restartNumberingAfterBreak="0">
     <w:nsid w:val="0ADC52B3"/>
     <w:multiLevelType w:val="hybridMultilevel"/>
     <w:tmpl w:val="DA9E63A4"/>
@@ -7846,7 +8608,7 @@
       </w:rPr>
     </w:lvl>
   </w:abstractNum>
-  <w:abstractNum w:abstractNumId="3" w15:restartNumberingAfterBreak="0">
+  <w:abstractNum w:abstractNumId="4" w15:restartNumberingAfterBreak="0">
     <w:nsid w:val="106C3C50"/>
     <w:multiLevelType w:val="hybridMultilevel"/>
     <w:tmpl w:val="1BE69FF8"/>
@@ -7932,7 +8694,7 @@
       </w:pPr>
     </w:lvl>
   </w:abstractNum>
-  <w:abstractNum w:abstractNumId="4" w15:restartNumberingAfterBreak="0">
+  <w:abstractNum w:abstractNumId="5" w15:restartNumberingAfterBreak="0">
     <w:nsid w:val="10E13B6D"/>
     <w:multiLevelType w:val="multilevel"/>
     <w:tmpl w:val="FDDC6BA2"/>
@@ -8045,7 +8807,7 @@
       </w:pPr>
     </w:lvl>
   </w:abstractNum>
-  <w:abstractNum w:abstractNumId="5" w15:restartNumberingAfterBreak="0">
+  <w:abstractNum w:abstractNumId="6" w15:restartNumberingAfterBreak="0">
     <w:nsid w:val="110C3227"/>
     <w:multiLevelType w:val="hybridMultilevel"/>
     <w:tmpl w:val="955A0A98"/>
@@ -8158,7 +8920,7 @@
       </w:rPr>
     </w:lvl>
   </w:abstractNum>
-  <w:abstractNum w:abstractNumId="6" w15:restartNumberingAfterBreak="0">
+  <w:abstractNum w:abstractNumId="7" w15:restartNumberingAfterBreak="0">
     <w:nsid w:val="13376964"/>
     <w:multiLevelType w:val="hybridMultilevel"/>
     <w:tmpl w:val="02EA2110"/>
@@ -8271,7 +9033,7 @@
       </w:rPr>
     </w:lvl>
   </w:abstractNum>
-  <w:abstractNum w:abstractNumId="7" w15:restartNumberingAfterBreak="0">
+  <w:abstractNum w:abstractNumId="8" w15:restartNumberingAfterBreak="0">
     <w:nsid w:val="13F006C8"/>
     <w:multiLevelType w:val="multilevel"/>
     <w:tmpl w:val="FDDC6BA2"/>
@@ -8388,7 +9150,7 @@
       </w:pPr>
     </w:lvl>
   </w:abstractNum>
-  <w:abstractNum w:abstractNumId="8" w15:restartNumberingAfterBreak="0">
+  <w:abstractNum w:abstractNumId="9" w15:restartNumberingAfterBreak="0">
     <w:nsid w:val="1482775B"/>
     <w:multiLevelType w:val="multilevel"/>
     <w:tmpl w:val="0EBA3C40"/>
@@ -8483,7 +9245,7 @@
       </w:pPr>
     </w:lvl>
   </w:abstractNum>
-  <w:abstractNum w:abstractNumId="9" w15:restartNumberingAfterBreak="0">
+  <w:abstractNum w:abstractNumId="10" w15:restartNumberingAfterBreak="0">
     <w:nsid w:val="166F4A9F"/>
     <w:multiLevelType w:val="hybridMultilevel"/>
     <w:tmpl w:val="F1D877C2"/>
@@ -8596,7 +9358,7 @@
       </w:rPr>
     </w:lvl>
   </w:abstractNum>
-  <w:abstractNum w:abstractNumId="10" w15:restartNumberingAfterBreak="0">
+  <w:abstractNum w:abstractNumId="11" w15:restartNumberingAfterBreak="0">
     <w:nsid w:val="284B798F"/>
     <w:multiLevelType w:val="hybridMultilevel"/>
     <w:tmpl w:val="885A7660"/>
@@ -8709,7 +9471,7 @@
       </w:rPr>
     </w:lvl>
   </w:abstractNum>
-  <w:abstractNum w:abstractNumId="11" w15:restartNumberingAfterBreak="0">
+  <w:abstractNum w:abstractNumId="12" w15:restartNumberingAfterBreak="0">
     <w:nsid w:val="28767852"/>
     <w:multiLevelType w:val="hybridMultilevel"/>
     <w:tmpl w:val="6CA093E4"/>
@@ -8822,7 +9584,7 @@
       </w:rPr>
     </w:lvl>
   </w:abstractNum>
-  <w:abstractNum w:abstractNumId="12" w15:restartNumberingAfterBreak="0">
+  <w:abstractNum w:abstractNumId="13" w15:restartNumberingAfterBreak="0">
     <w:nsid w:val="28840F48"/>
     <w:multiLevelType w:val="multilevel"/>
     <w:tmpl w:val="FDDC6BA2"/>
@@ -8935,7 +9697,7 @@
       </w:pPr>
     </w:lvl>
   </w:abstractNum>
-  <w:abstractNum w:abstractNumId="13" w15:restartNumberingAfterBreak="0">
+  <w:abstractNum w:abstractNumId="14" w15:restartNumberingAfterBreak="0">
     <w:nsid w:val="28FA2DC6"/>
     <w:multiLevelType w:val="hybridMultilevel"/>
     <w:tmpl w:val="8F0C2660"/>
@@ -9048,7 +9810,7 @@
       </w:rPr>
     </w:lvl>
   </w:abstractNum>
-  <w:abstractNum w:abstractNumId="14" w15:restartNumberingAfterBreak="0">
+  <w:abstractNum w:abstractNumId="15" w15:restartNumberingAfterBreak="0">
     <w:nsid w:val="2D3D2809"/>
     <w:multiLevelType w:val="hybridMultilevel"/>
     <w:tmpl w:val="14FEAE46"/>
@@ -9161,7 +9923,7 @@
       </w:rPr>
     </w:lvl>
   </w:abstractNum>
-  <w:abstractNum w:abstractNumId="15" w15:restartNumberingAfterBreak="0">
+  <w:abstractNum w:abstractNumId="16" w15:restartNumberingAfterBreak="0">
     <w:nsid w:val="2D497B69"/>
     <w:multiLevelType w:val="hybridMultilevel"/>
     <w:tmpl w:val="944EDD20"/>
@@ -9274,7 +10036,7 @@
       </w:rPr>
     </w:lvl>
   </w:abstractNum>
-  <w:abstractNum w:abstractNumId="16" w15:restartNumberingAfterBreak="0">
+  <w:abstractNum w:abstractNumId="17" w15:restartNumberingAfterBreak="0">
     <w:nsid w:val="311C364F"/>
     <w:multiLevelType w:val="hybridMultilevel"/>
     <w:tmpl w:val="6A2A5BBA"/>
@@ -9387,7 +10149,7 @@
       </w:rPr>
     </w:lvl>
   </w:abstractNum>
-  <w:abstractNum w:abstractNumId="17" w15:restartNumberingAfterBreak="0">
+  <w:abstractNum w:abstractNumId="18" w15:restartNumberingAfterBreak="0">
     <w:nsid w:val="32C273EF"/>
     <w:multiLevelType w:val="hybridMultilevel"/>
     <w:tmpl w:val="C61A6A02"/>
@@ -9500,7 +10262,7 @@
       </w:rPr>
     </w:lvl>
   </w:abstractNum>
-  <w:abstractNum w:abstractNumId="18" w15:restartNumberingAfterBreak="0">
+  <w:abstractNum w:abstractNumId="19" w15:restartNumberingAfterBreak="0">
     <w:nsid w:val="3A5B7B7C"/>
     <w:multiLevelType w:val="hybridMultilevel"/>
     <w:tmpl w:val="10FAA702"/>
@@ -9586,7 +10348,7 @@
       </w:pPr>
     </w:lvl>
   </w:abstractNum>
-  <w:abstractNum w:abstractNumId="19" w15:restartNumberingAfterBreak="0">
+  <w:abstractNum w:abstractNumId="20" w15:restartNumberingAfterBreak="0">
     <w:nsid w:val="3B420685"/>
     <w:multiLevelType w:val="hybridMultilevel"/>
     <w:tmpl w:val="93CA4556"/>
@@ -9672,7 +10434,7 @@
       </w:pPr>
     </w:lvl>
   </w:abstractNum>
-  <w:abstractNum w:abstractNumId="20" w15:restartNumberingAfterBreak="0">
+  <w:abstractNum w:abstractNumId="21" w15:restartNumberingAfterBreak="0">
     <w:nsid w:val="50E527CC"/>
     <w:multiLevelType w:val="hybridMultilevel"/>
     <w:tmpl w:val="FAD6A6E6"/>
@@ -9785,7 +10547,7 @@
       </w:rPr>
     </w:lvl>
   </w:abstractNum>
-  <w:abstractNum w:abstractNumId="21" w15:restartNumberingAfterBreak="0">
+  <w:abstractNum w:abstractNumId="22" w15:restartNumberingAfterBreak="0">
     <w:nsid w:val="51F14BB9"/>
     <w:multiLevelType w:val="hybridMultilevel"/>
     <w:tmpl w:val="6A8260F8"/>
@@ -9898,7 +10660,7 @@
       </w:rPr>
     </w:lvl>
   </w:abstractNum>
-  <w:abstractNum w:abstractNumId="22" w15:restartNumberingAfterBreak="0">
+  <w:abstractNum w:abstractNumId="23" w15:restartNumberingAfterBreak="0">
     <w:nsid w:val="5D486054"/>
     <w:multiLevelType w:val="hybridMultilevel"/>
     <w:tmpl w:val="8D78DBD4"/>
@@ -10011,7 +10773,7 @@
       </w:rPr>
     </w:lvl>
   </w:abstractNum>
-  <w:abstractNum w:abstractNumId="23" w15:restartNumberingAfterBreak="0">
+  <w:abstractNum w:abstractNumId="24" w15:restartNumberingAfterBreak="0">
     <w:nsid w:val="647F1AAA"/>
     <w:multiLevelType w:val="hybridMultilevel"/>
     <w:tmpl w:val="436C158E"/>
@@ -10124,7 +10886,7 @@
       </w:rPr>
     </w:lvl>
   </w:abstractNum>
-  <w:abstractNum w:abstractNumId="24" w15:restartNumberingAfterBreak="0">
+  <w:abstractNum w:abstractNumId="25" w15:restartNumberingAfterBreak="0">
     <w:nsid w:val="6519495A"/>
     <w:multiLevelType w:val="hybridMultilevel"/>
     <w:tmpl w:val="98F46CFA"/>
@@ -10237,7 +10999,7 @@
       </w:rPr>
     </w:lvl>
   </w:abstractNum>
-  <w:abstractNum w:abstractNumId="25" w15:restartNumberingAfterBreak="0">
+  <w:abstractNum w:abstractNumId="26" w15:restartNumberingAfterBreak="0">
     <w:nsid w:val="6E8E04D8"/>
     <w:multiLevelType w:val="hybridMultilevel"/>
     <w:tmpl w:val="1380989E"/>
@@ -10350,7 +11112,7 @@
       </w:rPr>
     </w:lvl>
   </w:abstractNum>
-  <w:abstractNum w:abstractNumId="26" w15:restartNumberingAfterBreak="0">
+  <w:abstractNum w:abstractNumId="27" w15:restartNumberingAfterBreak="0">
     <w:nsid w:val="736A718D"/>
     <w:multiLevelType w:val="hybridMultilevel"/>
     <w:tmpl w:val="F81AC85A"/>
@@ -10463,7 +11225,7 @@
       </w:rPr>
     </w:lvl>
   </w:abstractNum>
-  <w:abstractNum w:abstractNumId="27" w15:restartNumberingAfterBreak="0">
+  <w:abstractNum w:abstractNumId="28" w15:restartNumberingAfterBreak="0">
     <w:nsid w:val="73F422E4"/>
     <w:multiLevelType w:val="hybridMultilevel"/>
     <w:tmpl w:val="6D84C5B8"/>
@@ -10576,7 +11338,7 @@
       </w:rPr>
     </w:lvl>
   </w:abstractNum>
-  <w:abstractNum w:abstractNumId="28" w15:restartNumberingAfterBreak="0">
+  <w:abstractNum w:abstractNumId="29" w15:restartNumberingAfterBreak="0">
     <w:nsid w:val="7A584A16"/>
     <w:multiLevelType w:val="hybridMultilevel"/>
     <w:tmpl w:val="E892AAB2"/>
@@ -10690,91 +11452,94 @@
     </w:lvl>
   </w:abstractNum>
   <w:num w:numId="1" w16cid:durableId="1024476259">
+    <w:abstractNumId w:val="9"/>
+  </w:num>
+  <w:num w:numId="2" w16cid:durableId="1679771263">
+    <w:abstractNumId w:val="18"/>
+  </w:num>
+  <w:num w:numId="3" w16cid:durableId="877007272">
+    <w:abstractNumId w:val="4"/>
+  </w:num>
+  <w:num w:numId="4" w16cid:durableId="1623270876">
+    <w:abstractNumId w:val="17"/>
+  </w:num>
+  <w:num w:numId="5" w16cid:durableId="1946230739">
+    <w:abstractNumId w:val="10"/>
+  </w:num>
+  <w:num w:numId="6" w16cid:durableId="1616908395">
+    <w:abstractNumId w:val="5"/>
+  </w:num>
+  <w:num w:numId="7" w16cid:durableId="1569419293">
+    <w:abstractNumId w:val="22"/>
+  </w:num>
+  <w:num w:numId="8" w16cid:durableId="1856536255">
+    <w:abstractNumId w:val="19"/>
+  </w:num>
+  <w:num w:numId="9" w16cid:durableId="373507167">
+    <w:abstractNumId w:val="20"/>
+  </w:num>
+  <w:num w:numId="10" w16cid:durableId="1305239897">
     <w:abstractNumId w:val="8"/>
   </w:num>
-  <w:num w:numId="2" w16cid:durableId="1679771263">
-    <w:abstractNumId w:val="17"/>
+  <w:num w:numId="11" w16cid:durableId="1231770873">
+    <w:abstractNumId w:val="12"/>
   </w:num>
-  <w:num w:numId="3" w16cid:durableId="877007272">
+  <w:num w:numId="12" w16cid:durableId="2118669486">
+    <w:abstractNumId w:val="13"/>
+  </w:num>
+  <w:num w:numId="13" w16cid:durableId="1064599325">
+    <w:abstractNumId w:val="21"/>
+  </w:num>
+  <w:num w:numId="14" w16cid:durableId="778260571">
+    <w:abstractNumId w:val="2"/>
+  </w:num>
+  <w:num w:numId="15" w16cid:durableId="32972484">
+    <w:abstractNumId w:val="29"/>
+  </w:num>
+  <w:num w:numId="16" w16cid:durableId="2080519628">
     <w:abstractNumId w:val="3"/>
   </w:num>
-  <w:num w:numId="4" w16cid:durableId="1623270876">
+  <w:num w:numId="17" w16cid:durableId="717316767">
+    <w:abstractNumId w:val="15"/>
+  </w:num>
+  <w:num w:numId="18" w16cid:durableId="1693648751">
+    <w:abstractNumId w:val="24"/>
+  </w:num>
+  <w:num w:numId="19" w16cid:durableId="1361586508">
+    <w:abstractNumId w:val="6"/>
+  </w:num>
+  <w:num w:numId="20" w16cid:durableId="1899045802">
+    <w:abstractNumId w:val="28"/>
+  </w:num>
+  <w:num w:numId="21" w16cid:durableId="780803786">
+    <w:abstractNumId w:val="23"/>
+  </w:num>
+  <w:num w:numId="22" w16cid:durableId="2024356103">
+    <w:abstractNumId w:val="27"/>
+  </w:num>
+  <w:num w:numId="23" w16cid:durableId="268515044">
+    <w:abstractNumId w:val="1"/>
+  </w:num>
+  <w:num w:numId="24" w16cid:durableId="1006786353">
+    <w:abstractNumId w:val="14"/>
+  </w:num>
+  <w:num w:numId="25" w16cid:durableId="1787692184">
+    <w:abstractNumId w:val="26"/>
+  </w:num>
+  <w:num w:numId="26" w16cid:durableId="815757427">
     <w:abstractNumId w:val="16"/>
   </w:num>
-  <w:num w:numId="5" w16cid:durableId="1946230739">
-    <w:abstractNumId w:val="9"/>
-  </w:num>
-  <w:num w:numId="6" w16cid:durableId="1616908395">
-    <w:abstractNumId w:val="4"/>
-  </w:num>
-  <w:num w:numId="7" w16cid:durableId="1569419293">
-    <w:abstractNumId w:val="21"/>
-  </w:num>
-  <w:num w:numId="8" w16cid:durableId="1856536255">
-    <w:abstractNumId w:val="18"/>
-  </w:num>
-  <w:num w:numId="9" w16cid:durableId="373507167">
-    <w:abstractNumId w:val="19"/>
-  </w:num>
-  <w:num w:numId="10" w16cid:durableId="1305239897">
+  <w:num w:numId="27" w16cid:durableId="1337659689">
     <w:abstractNumId w:val="7"/>
   </w:num>
-  <w:num w:numId="11" w16cid:durableId="1231770873">
+  <w:num w:numId="28" w16cid:durableId="1622878172">
+    <w:abstractNumId w:val="25"/>
+  </w:num>
+  <w:num w:numId="29" w16cid:durableId="1711031661">
     <w:abstractNumId w:val="11"/>
   </w:num>
-  <w:num w:numId="12" w16cid:durableId="2118669486">
-    <w:abstractNumId w:val="12"/>
-  </w:num>
-  <w:num w:numId="13" w16cid:durableId="1064599325">
-    <w:abstractNumId w:val="20"/>
-  </w:num>
-  <w:num w:numId="14" w16cid:durableId="778260571">
-    <w:abstractNumId w:val="1"/>
-  </w:num>
-  <w:num w:numId="15" w16cid:durableId="32972484">
-    <w:abstractNumId w:val="28"/>
-  </w:num>
-  <w:num w:numId="16" w16cid:durableId="2080519628">
-    <w:abstractNumId w:val="2"/>
-  </w:num>
-  <w:num w:numId="17" w16cid:durableId="717316767">
-    <w:abstractNumId w:val="14"/>
-  </w:num>
-  <w:num w:numId="18" w16cid:durableId="1693648751">
-    <w:abstractNumId w:val="23"/>
-  </w:num>
-  <w:num w:numId="19" w16cid:durableId="1361586508">
-    <w:abstractNumId w:val="5"/>
-  </w:num>
-  <w:num w:numId="20" w16cid:durableId="1899045802">
-    <w:abstractNumId w:val="27"/>
-  </w:num>
-  <w:num w:numId="21" w16cid:durableId="780803786">
-    <w:abstractNumId w:val="22"/>
-  </w:num>
-  <w:num w:numId="22" w16cid:durableId="2024356103">
-    <w:abstractNumId w:val="26"/>
-  </w:num>
-  <w:num w:numId="23" w16cid:durableId="268515044">
+  <w:num w:numId="30" w16cid:durableId="85005340">
     <w:abstractNumId w:val="0"/>
-  </w:num>
-  <w:num w:numId="24" w16cid:durableId="1006786353">
-    <w:abstractNumId w:val="13"/>
-  </w:num>
-  <w:num w:numId="25" w16cid:durableId="1787692184">
-    <w:abstractNumId w:val="25"/>
-  </w:num>
-  <w:num w:numId="26" w16cid:durableId="815757427">
-    <w:abstractNumId w:val="15"/>
-  </w:num>
-  <w:num w:numId="27" w16cid:durableId="1337659689">
-    <w:abstractNumId w:val="6"/>
-  </w:num>
-  <w:num w:numId="28" w16cid:durableId="1622878172">
-    <w:abstractNumId w:val="24"/>
-  </w:num>
-  <w:num w:numId="29" w16cid:durableId="1711031661">
-    <w:abstractNumId w:val="10"/>
   </w:num>
   <w:numIdMacAtCleanup w:val="29"/>
 </w:numbering>

</xml_diff>

<commit_message>
Edycja sprawozdania - Opis GUI
</commit_message>
<xml_diff>
--- a/Sprawozdanie_projekt_template.docx
+++ b/Sprawozdanie_projekt_template.docx
@@ -380,132 +380,118 @@
           <w:sz w:val="24"/>
           <w:szCs w:val="24"/>
         </w:rPr>
-        <w:t>Bartosz Opioła</w:t>
+        <w:t>Bartosz Opioła: Testy jedno</w:t>
       </w:r>
       <w:r>
         <w:rPr>
           <w:sz w:val="24"/>
           <w:szCs w:val="24"/>
         </w:rPr>
-        <w:t>: Testy jedno</w:t>
-      </w:r>
-      <w:r>
+        <w:t>stkowe, dokumentacja</w:t>
+      </w:r>
+    </w:p>
+    <w:p>
+      <w:pPr>
+        <w:spacing w:after="0"/>
         <w:rPr>
           <w:sz w:val="24"/>
           <w:szCs w:val="24"/>
         </w:rPr>
-        <w:t>stkowe, dokumentacja</w:t>
-      </w:r>
-    </w:p>
-    <w:p>
-      <w:pPr>
-        <w:spacing w:after="0"/>
+      </w:pPr>
+      <w:r>
         <w:rPr>
           <w:sz w:val="24"/>
           <w:szCs w:val="24"/>
         </w:rPr>
-      </w:pPr>
+        <w:t>Emanuel Sagan</w:t>
+      </w:r>
       <w:r>
         <w:rPr>
           <w:sz w:val="24"/>
           <w:szCs w:val="24"/>
         </w:rPr>
-        <w:t>Emanuel Sagan</w:t>
+        <w:t xml:space="preserve">: </w:t>
       </w:r>
       <w:r>
         <w:rPr>
           <w:sz w:val="24"/>
           <w:szCs w:val="24"/>
         </w:rPr>
-        <w:t xml:space="preserve">: </w:t>
-      </w:r>
-      <w:r>
+        <w:t>Interfejs Użytkownika</w:t>
+      </w:r>
+    </w:p>
+    <w:p>
+      <w:pPr>
+        <w:spacing w:after="0"/>
         <w:rPr>
           <w:sz w:val="24"/>
           <w:szCs w:val="24"/>
         </w:rPr>
-        <w:t>Interfejs Użytkownika</w:t>
-      </w:r>
-    </w:p>
-    <w:p>
-      <w:pPr>
-        <w:spacing w:after="0"/>
+      </w:pPr>
+      <w:r>
         <w:rPr>
           <w:sz w:val="24"/>
           <w:szCs w:val="24"/>
         </w:rPr>
-      </w:pPr>
+        <w:t>Marcel Radwański</w:t>
+      </w:r>
       <w:r>
         <w:rPr>
           <w:sz w:val="24"/>
           <w:szCs w:val="24"/>
         </w:rPr>
-        <w:t>Marcel Radwański</w:t>
+        <w:t xml:space="preserve">: </w:t>
       </w:r>
       <w:r>
         <w:rPr>
           <w:sz w:val="24"/>
           <w:szCs w:val="24"/>
         </w:rPr>
-        <w:t xml:space="preserve">: </w:t>
+        <w:t>P</w:t>
       </w:r>
       <w:r>
         <w:rPr>
           <w:sz w:val="24"/>
           <w:szCs w:val="24"/>
         </w:rPr>
-        <w:t>P</w:t>
+        <w:t>ełna implementacja</w:t>
       </w:r>
       <w:r>
         <w:rPr>
           <w:sz w:val="24"/>
           <w:szCs w:val="24"/>
         </w:rPr>
-        <w:t>ełna implementacja</w:t>
+        <w:t xml:space="preserve"> </w:t>
       </w:r>
       <w:r>
         <w:rPr>
           <w:sz w:val="24"/>
           <w:szCs w:val="24"/>
         </w:rPr>
-        <w:t xml:space="preserve"> </w:t>
+        <w:t>hierarchii</w:t>
       </w:r>
       <w:r>
         <w:rPr>
           <w:sz w:val="24"/>
           <w:szCs w:val="24"/>
         </w:rPr>
-        <w:t>hierarchii</w:t>
-      </w:r>
-      <w:r>
+        <w:t>, integracja systemu</w:t>
+      </w:r>
+    </w:p>
+    <w:p>
+      <w:pPr>
+        <w:spacing w:after="0"/>
         <w:rPr>
           <w:sz w:val="24"/>
           <w:szCs w:val="24"/>
         </w:rPr>
-        <w:t>, integracja systemu</w:t>
-      </w:r>
-    </w:p>
-    <w:p>
-      <w:pPr>
-        <w:spacing w:after="0"/>
+      </w:pPr>
+      <w:r>
         <w:rPr>
           <w:sz w:val="24"/>
           <w:szCs w:val="24"/>
         </w:rPr>
-      </w:pPr>
-      <w:r>
-        <w:rPr>
-          <w:sz w:val="24"/>
-          <w:szCs w:val="24"/>
-        </w:rPr>
-        <w:t>Paweł Szulik</w:t>
-      </w:r>
-      <w:r>
-        <w:rPr>
-          <w:sz w:val="24"/>
-          <w:szCs w:val="24"/>
-        </w:rPr>
-        <w:t xml:space="preserve">: </w:t>
+        <w:t xml:space="preserve">Paweł Szulik: </w:t>
       </w:r>
       <w:r>
         <w:rPr>
@@ -692,7 +678,7 @@
     </w:p>
     <w:p>
       <w:pPr>
-        <w:pStyle w:val="Nagwek1"/>
+        <w:pStyle w:val="Heading1"/>
       </w:pPr>
       <w:r>
         <w:lastRenderedPageBreak/>
@@ -706,7 +692,7 @@
     </w:p>
     <w:p>
       <w:pPr>
-        <w:pStyle w:val="Nagwek2"/>
+        <w:pStyle w:val="Heading2"/>
       </w:pPr>
       <w:r>
         <w:t>Hierarchia klas</w:t>
@@ -743,7 +729,7 @@
     </w:p>
     <w:p>
       <w:pPr>
-        <w:pStyle w:val="Nagwek3"/>
+        <w:pStyle w:val="Heading3"/>
       </w:pPr>
       <w:r>
         <w:t xml:space="preserve">Klasa abstrakcyjna </w:t>
@@ -871,7 +857,7 @@
     </w:p>
     <w:p>
       <w:pPr>
-        <w:pStyle w:val="Nagwek4"/>
+        <w:pStyle w:val="Heading4"/>
       </w:pPr>
       <w:r>
         <w:t>Właściwości</w:t>
@@ -879,7 +865,7 @@
     </w:p>
     <w:p>
       <w:pPr>
-        <w:pStyle w:val="Akapitzlist"/>
+        <w:pStyle w:val="ListParagraph"/>
         <w:numPr>
           <w:ilvl w:val="0"/>
           <w:numId w:val="13"/>
@@ -896,7 +882,7 @@
     </w:p>
     <w:p>
       <w:pPr>
-        <w:pStyle w:val="Akapitzlist"/>
+        <w:pStyle w:val="ListParagraph"/>
         <w:numPr>
           <w:ilvl w:val="1"/>
           <w:numId w:val="13"/>
@@ -916,7 +902,7 @@
     </w:p>
     <w:p>
       <w:pPr>
-        <w:pStyle w:val="Akapitzlist"/>
+        <w:pStyle w:val="ListParagraph"/>
         <w:numPr>
           <w:ilvl w:val="1"/>
           <w:numId w:val="13"/>
@@ -936,7 +922,7 @@
     </w:p>
     <w:p>
       <w:pPr>
-        <w:pStyle w:val="Akapitzlist"/>
+        <w:pStyle w:val="ListParagraph"/>
         <w:numPr>
           <w:ilvl w:val="1"/>
           <w:numId w:val="13"/>
@@ -988,7 +974,7 @@
     </w:p>
     <w:p>
       <w:pPr>
-        <w:pStyle w:val="Akapitzlist"/>
+        <w:pStyle w:val="ListParagraph"/>
         <w:numPr>
           <w:ilvl w:val="0"/>
           <w:numId w:val="13"/>
@@ -1005,7 +991,7 @@
     </w:p>
     <w:p>
       <w:pPr>
-        <w:pStyle w:val="Akapitzlist"/>
+        <w:pStyle w:val="ListParagraph"/>
         <w:numPr>
           <w:ilvl w:val="1"/>
           <w:numId w:val="13"/>
@@ -1025,7 +1011,7 @@
     </w:p>
     <w:p>
       <w:pPr>
-        <w:pStyle w:val="Akapitzlist"/>
+        <w:pStyle w:val="ListParagraph"/>
         <w:numPr>
           <w:ilvl w:val="1"/>
           <w:numId w:val="13"/>
@@ -1037,7 +1023,7 @@
     </w:p>
     <w:p>
       <w:pPr>
-        <w:pStyle w:val="Akapitzlist"/>
+        <w:pStyle w:val="ListParagraph"/>
         <w:numPr>
           <w:ilvl w:val="1"/>
           <w:numId w:val="13"/>
@@ -1057,7 +1043,7 @@
     </w:p>
     <w:p>
       <w:pPr>
-        <w:pStyle w:val="Akapitzlist"/>
+        <w:pStyle w:val="ListParagraph"/>
         <w:numPr>
           <w:ilvl w:val="0"/>
           <w:numId w:val="13"/>
@@ -1074,7 +1060,7 @@
     </w:p>
     <w:p>
       <w:pPr>
-        <w:pStyle w:val="Akapitzlist"/>
+        <w:pStyle w:val="ListParagraph"/>
         <w:numPr>
           <w:ilvl w:val="1"/>
           <w:numId w:val="13"/>
@@ -1094,7 +1080,7 @@
     </w:p>
     <w:p>
       <w:pPr>
-        <w:pStyle w:val="Akapitzlist"/>
+        <w:pStyle w:val="ListParagraph"/>
         <w:numPr>
           <w:ilvl w:val="1"/>
           <w:numId w:val="13"/>
@@ -1106,7 +1092,7 @@
     </w:p>
     <w:p>
       <w:pPr>
-        <w:pStyle w:val="Akapitzlist"/>
+        <w:pStyle w:val="ListParagraph"/>
         <w:numPr>
           <w:ilvl w:val="1"/>
           <w:numId w:val="13"/>
@@ -1142,7 +1128,7 @@
     </w:p>
     <w:p>
       <w:pPr>
-        <w:pStyle w:val="Akapitzlist"/>
+        <w:pStyle w:val="ListParagraph"/>
         <w:numPr>
           <w:ilvl w:val="0"/>
           <w:numId w:val="13"/>
@@ -1160,7 +1146,7 @@
     </w:p>
     <w:p>
       <w:pPr>
-        <w:pStyle w:val="Akapitzlist"/>
+        <w:pStyle w:val="ListParagraph"/>
         <w:numPr>
           <w:ilvl w:val="1"/>
           <w:numId w:val="13"/>
@@ -1186,7 +1172,7 @@
     </w:p>
     <w:p>
       <w:pPr>
-        <w:pStyle w:val="Akapitzlist"/>
+        <w:pStyle w:val="ListParagraph"/>
         <w:numPr>
           <w:ilvl w:val="1"/>
           <w:numId w:val="13"/>
@@ -1198,7 +1184,7 @@
     </w:p>
     <w:p>
       <w:pPr>
-        <w:pStyle w:val="Akapitzlist"/>
+        <w:pStyle w:val="ListParagraph"/>
         <w:numPr>
           <w:ilvl w:val="1"/>
           <w:numId w:val="13"/>
@@ -1234,7 +1220,7 @@
     </w:p>
     <w:p>
       <w:pPr>
-        <w:pStyle w:val="Akapitzlist"/>
+        <w:pStyle w:val="ListParagraph"/>
         <w:numPr>
           <w:ilvl w:val="0"/>
           <w:numId w:val="13"/>
@@ -1251,7 +1237,7 @@
     </w:p>
     <w:p>
       <w:pPr>
-        <w:pStyle w:val="Akapitzlist"/>
+        <w:pStyle w:val="ListParagraph"/>
         <w:numPr>
           <w:ilvl w:val="1"/>
           <w:numId w:val="13"/>
@@ -1271,7 +1257,7 @@
     </w:p>
     <w:p>
       <w:pPr>
-        <w:pStyle w:val="Akapitzlist"/>
+        <w:pStyle w:val="ListParagraph"/>
         <w:numPr>
           <w:ilvl w:val="1"/>
           <w:numId w:val="13"/>
@@ -1283,7 +1269,7 @@
     </w:p>
     <w:p>
       <w:pPr>
-        <w:pStyle w:val="Akapitzlist"/>
+        <w:pStyle w:val="ListParagraph"/>
         <w:numPr>
           <w:ilvl w:val="1"/>
           <w:numId w:val="13"/>
@@ -1315,7 +1301,7 @@
     </w:p>
     <w:p>
       <w:pPr>
-        <w:pStyle w:val="Akapitzlist"/>
+        <w:pStyle w:val="ListParagraph"/>
         <w:numPr>
           <w:ilvl w:val="0"/>
           <w:numId w:val="13"/>
@@ -1332,7 +1318,7 @@
     </w:p>
     <w:p>
       <w:pPr>
-        <w:pStyle w:val="Akapitzlist"/>
+        <w:pStyle w:val="ListParagraph"/>
         <w:numPr>
           <w:ilvl w:val="1"/>
           <w:numId w:val="13"/>
@@ -1352,7 +1338,7 @@
     </w:p>
     <w:p>
       <w:pPr>
-        <w:pStyle w:val="Akapitzlist"/>
+        <w:pStyle w:val="ListParagraph"/>
         <w:numPr>
           <w:ilvl w:val="1"/>
           <w:numId w:val="13"/>
@@ -1364,7 +1350,7 @@
     </w:p>
     <w:p>
       <w:pPr>
-        <w:pStyle w:val="Akapitzlist"/>
+        <w:pStyle w:val="ListParagraph"/>
         <w:numPr>
           <w:ilvl w:val="1"/>
           <w:numId w:val="13"/>
@@ -1409,7 +1395,7 @@
     </w:p>
     <w:p>
       <w:pPr>
-        <w:pStyle w:val="Akapitzlist"/>
+        <w:pStyle w:val="ListParagraph"/>
         <w:numPr>
           <w:ilvl w:val="0"/>
           <w:numId w:val="13"/>
@@ -1421,7 +1407,7 @@
     </w:p>
     <w:p>
       <w:pPr>
-        <w:pStyle w:val="Akapitzlist"/>
+        <w:pStyle w:val="ListParagraph"/>
         <w:numPr>
           <w:ilvl w:val="1"/>
           <w:numId w:val="13"/>
@@ -1441,7 +1427,7 @@
     </w:p>
     <w:p>
       <w:pPr>
-        <w:pStyle w:val="Akapitzlist"/>
+        <w:pStyle w:val="ListParagraph"/>
         <w:numPr>
           <w:ilvl w:val="1"/>
           <w:numId w:val="13"/>
@@ -1469,7 +1455,7 @@
     </w:p>
     <w:p>
       <w:pPr>
-        <w:pStyle w:val="Akapitzlist"/>
+        <w:pStyle w:val="ListParagraph"/>
         <w:numPr>
           <w:ilvl w:val="1"/>
           <w:numId w:val="13"/>
@@ -1481,7 +1467,7 @@
     </w:p>
     <w:p>
       <w:pPr>
-        <w:pStyle w:val="Akapitzlist"/>
+        <w:pStyle w:val="ListParagraph"/>
         <w:numPr>
           <w:ilvl w:val="0"/>
           <w:numId w:val="13"/>
@@ -1498,7 +1484,7 @@
     </w:p>
     <w:p>
       <w:pPr>
-        <w:pStyle w:val="Akapitzlist"/>
+        <w:pStyle w:val="ListParagraph"/>
         <w:numPr>
           <w:ilvl w:val="1"/>
           <w:numId w:val="13"/>
@@ -1518,7 +1504,7 @@
     </w:p>
     <w:p>
       <w:pPr>
-        <w:pStyle w:val="Akapitzlist"/>
+        <w:pStyle w:val="ListParagraph"/>
         <w:numPr>
           <w:ilvl w:val="1"/>
           <w:numId w:val="13"/>
@@ -1546,7 +1532,7 @@
     </w:p>
     <w:p>
       <w:pPr>
-        <w:pStyle w:val="Akapitzlist"/>
+        <w:pStyle w:val="ListParagraph"/>
         <w:numPr>
           <w:ilvl w:val="1"/>
           <w:numId w:val="13"/>
@@ -1588,7 +1574,7 @@
     </w:p>
     <w:p>
       <w:pPr>
-        <w:pStyle w:val="Akapitzlist"/>
+        <w:pStyle w:val="ListParagraph"/>
         <w:numPr>
           <w:ilvl w:val="0"/>
           <w:numId w:val="13"/>
@@ -1605,7 +1591,7 @@
     </w:p>
     <w:p>
       <w:pPr>
-        <w:pStyle w:val="Akapitzlist"/>
+        <w:pStyle w:val="ListParagraph"/>
         <w:numPr>
           <w:ilvl w:val="1"/>
           <w:numId w:val="13"/>
@@ -1625,7 +1611,7 @@
     </w:p>
     <w:p>
       <w:pPr>
-        <w:pStyle w:val="Akapitzlist"/>
+        <w:pStyle w:val="ListParagraph"/>
         <w:numPr>
           <w:ilvl w:val="1"/>
           <w:numId w:val="13"/>
@@ -1637,7 +1623,7 @@
     </w:p>
     <w:p>
       <w:pPr>
-        <w:pStyle w:val="Akapitzlist"/>
+        <w:pStyle w:val="ListParagraph"/>
         <w:numPr>
           <w:ilvl w:val="1"/>
           <w:numId w:val="13"/>
@@ -1655,7 +1641,7 @@
     </w:p>
     <w:p>
       <w:pPr>
-        <w:pStyle w:val="Akapitzlist"/>
+        <w:pStyle w:val="ListParagraph"/>
         <w:numPr>
           <w:ilvl w:val="0"/>
           <w:numId w:val="13"/>
@@ -1672,7 +1658,7 @@
     </w:p>
     <w:p>
       <w:pPr>
-        <w:pStyle w:val="Akapitzlist"/>
+        <w:pStyle w:val="ListParagraph"/>
         <w:numPr>
           <w:ilvl w:val="1"/>
           <w:numId w:val="13"/>
@@ -1692,7 +1678,7 @@
     </w:p>
     <w:p>
       <w:pPr>
-        <w:pStyle w:val="Akapitzlist"/>
+        <w:pStyle w:val="ListParagraph"/>
         <w:numPr>
           <w:ilvl w:val="1"/>
           <w:numId w:val="13"/>
@@ -1704,7 +1690,7 @@
     </w:p>
     <w:p>
       <w:pPr>
-        <w:pStyle w:val="Akapitzlist"/>
+        <w:pStyle w:val="ListParagraph"/>
         <w:numPr>
           <w:ilvl w:val="1"/>
           <w:numId w:val="13"/>
@@ -1716,7 +1702,7 @@
     </w:p>
     <w:p>
       <w:pPr>
-        <w:pStyle w:val="Akapitzlist"/>
+        <w:pStyle w:val="ListParagraph"/>
         <w:numPr>
           <w:ilvl w:val="0"/>
           <w:numId w:val="13"/>
@@ -1733,7 +1719,7 @@
     </w:p>
     <w:p>
       <w:pPr>
-        <w:pStyle w:val="Akapitzlist"/>
+        <w:pStyle w:val="ListParagraph"/>
         <w:numPr>
           <w:ilvl w:val="1"/>
           <w:numId w:val="13"/>
@@ -1753,7 +1739,7 @@
     </w:p>
     <w:p>
       <w:pPr>
-        <w:pStyle w:val="Akapitzlist"/>
+        <w:pStyle w:val="ListParagraph"/>
         <w:numPr>
           <w:ilvl w:val="1"/>
           <w:numId w:val="13"/>
@@ -1765,7 +1751,7 @@
     </w:p>
     <w:p>
       <w:pPr>
-        <w:pStyle w:val="Akapitzlist"/>
+        <w:pStyle w:val="ListParagraph"/>
         <w:numPr>
           <w:ilvl w:val="1"/>
           <w:numId w:val="13"/>
@@ -1785,7 +1771,7 @@
     </w:p>
     <w:p>
       <w:pPr>
-        <w:pStyle w:val="Akapitzlist"/>
+        <w:pStyle w:val="ListParagraph"/>
         <w:numPr>
           <w:ilvl w:val="0"/>
           <w:numId w:val="13"/>
@@ -1802,7 +1788,7 @@
     </w:p>
     <w:p>
       <w:pPr>
-        <w:pStyle w:val="Akapitzlist"/>
+        <w:pStyle w:val="ListParagraph"/>
         <w:numPr>
           <w:ilvl w:val="1"/>
           <w:numId w:val="13"/>
@@ -1830,7 +1816,7 @@
     </w:p>
     <w:p>
       <w:pPr>
-        <w:pStyle w:val="Akapitzlist"/>
+        <w:pStyle w:val="ListParagraph"/>
         <w:numPr>
           <w:ilvl w:val="1"/>
           <w:numId w:val="13"/>
@@ -1842,7 +1828,7 @@
     </w:p>
     <w:p>
       <w:pPr>
-        <w:pStyle w:val="Akapitzlist"/>
+        <w:pStyle w:val="ListParagraph"/>
         <w:numPr>
           <w:ilvl w:val="1"/>
           <w:numId w:val="13"/>
@@ -1862,7 +1848,7 @@
     </w:p>
     <w:p>
       <w:pPr>
-        <w:pStyle w:val="Akapitzlist"/>
+        <w:pStyle w:val="ListParagraph"/>
         <w:numPr>
           <w:ilvl w:val="0"/>
           <w:numId w:val="13"/>
@@ -1879,7 +1865,7 @@
     </w:p>
     <w:p>
       <w:pPr>
-        <w:pStyle w:val="Akapitzlist"/>
+        <w:pStyle w:val="ListParagraph"/>
         <w:numPr>
           <w:ilvl w:val="1"/>
           <w:numId w:val="13"/>
@@ -1899,7 +1885,7 @@
     </w:p>
     <w:p>
       <w:pPr>
-        <w:pStyle w:val="Akapitzlist"/>
+        <w:pStyle w:val="ListParagraph"/>
         <w:numPr>
           <w:ilvl w:val="1"/>
           <w:numId w:val="13"/>
@@ -1911,7 +1897,7 @@
     </w:p>
     <w:p>
       <w:pPr>
-        <w:pStyle w:val="Akapitzlist"/>
+        <w:pStyle w:val="ListParagraph"/>
         <w:numPr>
           <w:ilvl w:val="1"/>
           <w:numId w:val="13"/>
@@ -1934,7 +1920,7 @@
     </w:p>
     <w:p>
       <w:pPr>
-        <w:pStyle w:val="Akapitzlist"/>
+        <w:pStyle w:val="ListParagraph"/>
         <w:numPr>
           <w:ilvl w:val="0"/>
           <w:numId w:val="13"/>
@@ -1951,7 +1937,7 @@
     </w:p>
     <w:p>
       <w:pPr>
-        <w:pStyle w:val="Akapitzlist"/>
+        <w:pStyle w:val="ListParagraph"/>
         <w:numPr>
           <w:ilvl w:val="1"/>
           <w:numId w:val="13"/>
@@ -1971,7 +1957,7 @@
     </w:p>
     <w:p>
       <w:pPr>
-        <w:pStyle w:val="Akapitzlist"/>
+        <w:pStyle w:val="ListParagraph"/>
         <w:numPr>
           <w:ilvl w:val="1"/>
           <w:numId w:val="13"/>
@@ -2003,7 +1989,7 @@
     </w:p>
     <w:p>
       <w:pPr>
-        <w:pStyle w:val="Akapitzlist"/>
+        <w:pStyle w:val="ListParagraph"/>
         <w:numPr>
           <w:ilvl w:val="1"/>
           <w:numId w:val="13"/>
@@ -2023,7 +2009,7 @@
     </w:p>
     <w:p>
       <w:pPr>
-        <w:pStyle w:val="Akapitzlist"/>
+        <w:pStyle w:val="ListParagraph"/>
         <w:numPr>
           <w:ilvl w:val="0"/>
           <w:numId w:val="13"/>
@@ -2067,7 +2053,7 @@
     </w:p>
     <w:p>
       <w:pPr>
-        <w:pStyle w:val="Akapitzlist"/>
+        <w:pStyle w:val="ListParagraph"/>
         <w:numPr>
           <w:ilvl w:val="1"/>
           <w:numId w:val="13"/>
@@ -2087,7 +2073,7 @@
     </w:p>
     <w:p>
       <w:pPr>
-        <w:pStyle w:val="Akapitzlist"/>
+        <w:pStyle w:val="ListParagraph"/>
         <w:numPr>
           <w:ilvl w:val="1"/>
           <w:numId w:val="13"/>
@@ -2121,7 +2107,7 @@
     </w:p>
     <w:p>
       <w:pPr>
-        <w:pStyle w:val="Akapitzlist"/>
+        <w:pStyle w:val="ListParagraph"/>
         <w:numPr>
           <w:ilvl w:val="1"/>
           <w:numId w:val="13"/>
@@ -2142,7 +2128,7 @@
     </w:p>
     <w:p>
       <w:pPr>
-        <w:pStyle w:val="Nagwek4"/>
+        <w:pStyle w:val="Heading4"/>
       </w:pPr>
       <w:r>
         <w:t>Metody</w:t>
@@ -2150,7 +2136,7 @@
     </w:p>
     <w:p>
       <w:pPr>
-        <w:pStyle w:val="Akapitzlist"/>
+        <w:pStyle w:val="ListParagraph"/>
         <w:numPr>
           <w:ilvl w:val="0"/>
           <w:numId w:val="14"/>
@@ -2167,7 +2153,7 @@
     </w:p>
     <w:p>
       <w:pPr>
-        <w:pStyle w:val="Akapitzlist"/>
+        <w:pStyle w:val="ListParagraph"/>
       </w:pPr>
       <w:r>
         <w:t xml:space="preserve">Konstruktor bezparametrowy wymagany przez </w:t>
@@ -2183,7 +2169,7 @@
     </w:p>
     <w:p>
       <w:pPr>
-        <w:pStyle w:val="Akapitzlist"/>
+        <w:pStyle w:val="ListParagraph"/>
         <w:numPr>
           <w:ilvl w:val="0"/>
           <w:numId w:val="14"/>
@@ -2193,10 +2179,13 @@
         </w:rPr>
       </w:pPr>
       <w:r>
-        <w:rPr>
-          <w:lang w:val="en-US"/>
-        </w:rPr>
-        <w:t xml:space="preserve"> Asset(string name, string symbol, double quantity, double </w:t>
+        <w:t xml:space="preserve"> </w:t>
+      </w:r>
+      <w:r>
+        <w:rPr>
+          <w:lang w:val="en-US"/>
+        </w:rPr>
+        <w:t xml:space="preserve">Asset(string name, string symbol, double quantity, double </w:t>
       </w:r>
       <w:proofErr w:type="spellStart"/>
       <w:r>
@@ -2215,7 +2204,7 @@
     </w:p>
     <w:p>
       <w:pPr>
-        <w:pStyle w:val="Akapitzlist"/>
+        <w:pStyle w:val="ListParagraph"/>
       </w:pPr>
       <w:r>
         <w:t xml:space="preserve">Konstruktor </w:t>
@@ -2231,7 +2220,7 @@
     </w:p>
     <w:p>
       <w:pPr>
-        <w:pStyle w:val="Akapitzlist"/>
+        <w:pStyle w:val="ListParagraph"/>
         <w:numPr>
           <w:ilvl w:val="0"/>
           <w:numId w:val="14"/>
@@ -2264,7 +2253,7 @@
     </w:p>
     <w:p>
       <w:pPr>
-        <w:pStyle w:val="Akapitzlist"/>
+        <w:pStyle w:val="ListParagraph"/>
       </w:pPr>
       <w:r>
         <w:t xml:space="preserve">Publiczna metoda do ręcznej aktualizacji ceny z zewnątrz (np. przez symulator). </w:t>
@@ -2272,7 +2261,7 @@
     </w:p>
     <w:p>
       <w:pPr>
-        <w:pStyle w:val="Akapitzlist"/>
+        <w:pStyle w:val="ListParagraph"/>
         <w:numPr>
           <w:ilvl w:val="0"/>
           <w:numId w:val="14"/>
@@ -2308,7 +2297,7 @@
     </w:p>
     <w:p>
       <w:pPr>
-        <w:pStyle w:val="Akapitzlist"/>
+        <w:pStyle w:val="ListParagraph"/>
       </w:pPr>
       <w:r>
         <w:t xml:space="preserve">Metoda abstrakcyjna wymuszająca implementację logiki zmiany ceny w klasach pochodnych. </w:t>
@@ -2316,7 +2305,7 @@
     </w:p>
     <w:p>
       <w:pPr>
-        <w:pStyle w:val="Akapitzlist"/>
+        <w:pStyle w:val="ListParagraph"/>
         <w:numPr>
           <w:ilvl w:val="0"/>
           <w:numId w:val="14"/>
@@ -2328,7 +2317,7 @@
     </w:p>
     <w:p>
       <w:pPr>
-        <w:pStyle w:val="Akapitzlist"/>
+        <w:pStyle w:val="ListParagraph"/>
       </w:pPr>
       <w:r>
         <w:t xml:space="preserve">Tworzy głęboką kopię aktywa, resetując ID i powiązanie z portfelem. </w:t>
@@ -2336,7 +2325,7 @@
     </w:p>
     <w:p>
       <w:pPr>
-        <w:pStyle w:val="Akapitzlist"/>
+        <w:pStyle w:val="ListParagraph"/>
         <w:numPr>
           <w:ilvl w:val="0"/>
           <w:numId w:val="14"/>
@@ -2353,7 +2342,7 @@
     </w:p>
     <w:p>
       <w:pPr>
-        <w:pStyle w:val="Akapitzlist"/>
+        <w:pStyle w:val="ListParagraph"/>
       </w:pPr>
       <w:r>
         <w:t>Metoda wirtualna zwracająca ocenę ryzyka (domyślnie Medium).</w:t>
@@ -2361,7 +2350,7 @@
     </w:p>
     <w:p>
       <w:pPr>
-        <w:pStyle w:val="Nagwek3"/>
+        <w:pStyle w:val="Heading3"/>
       </w:pPr>
       <w:r>
         <w:t>Klasa Stock</w:t>
@@ -2387,7 +2376,7 @@
     </w:p>
     <w:p>
       <w:pPr>
-        <w:pStyle w:val="Nagwek4"/>
+        <w:pStyle w:val="Heading4"/>
       </w:pPr>
       <w:r>
         <w:t>Metody</w:t>
@@ -2395,7 +2384,7 @@
     </w:p>
     <w:p>
       <w:pPr>
-        <w:pStyle w:val="Akapitzlist"/>
+        <w:pStyle w:val="ListParagraph"/>
         <w:numPr>
           <w:ilvl w:val="0"/>
           <w:numId w:val="14"/>
@@ -2415,7 +2404,7 @@
     </w:p>
     <w:p>
       <w:pPr>
-        <w:pStyle w:val="Akapitzlist"/>
+        <w:pStyle w:val="ListParagraph"/>
         <w:numPr>
           <w:ilvl w:val="0"/>
           <w:numId w:val="14"/>
@@ -2440,7 +2429,7 @@
     </w:p>
     <w:p>
       <w:pPr>
-        <w:pStyle w:val="Akapitzlist"/>
+        <w:pStyle w:val="ListParagraph"/>
         <w:numPr>
           <w:ilvl w:val="0"/>
           <w:numId w:val="14"/>
@@ -2465,7 +2454,7 @@
     </w:p>
     <w:p>
       <w:pPr>
-        <w:pStyle w:val="Nagwek3"/>
+        <w:pStyle w:val="Heading3"/>
       </w:pPr>
       <w:r>
         <w:t>Klasa Bond</w:t>
@@ -2506,7 +2495,7 @@
     </w:p>
     <w:p>
       <w:pPr>
-        <w:pStyle w:val="Nagwek4"/>
+        <w:pStyle w:val="Heading4"/>
       </w:pPr>
       <w:r>
         <w:t>Właściwości</w:t>
@@ -2514,7 +2503,7 @@
     </w:p>
     <w:p>
       <w:pPr>
-        <w:pStyle w:val="Akapitzlist"/>
+        <w:pStyle w:val="ListParagraph"/>
         <w:numPr>
           <w:ilvl w:val="0"/>
           <w:numId w:val="15"/>
@@ -2531,7 +2520,7 @@
     </w:p>
     <w:p>
       <w:pPr>
-        <w:pStyle w:val="Akapitzlist"/>
+        <w:pStyle w:val="ListParagraph"/>
         <w:numPr>
           <w:ilvl w:val="1"/>
           <w:numId w:val="15"/>
@@ -2551,7 +2540,7 @@
     </w:p>
     <w:p>
       <w:pPr>
-        <w:pStyle w:val="Akapitzlist"/>
+        <w:pStyle w:val="ListParagraph"/>
         <w:numPr>
           <w:ilvl w:val="1"/>
           <w:numId w:val="15"/>
@@ -2563,7 +2552,7 @@
     </w:p>
     <w:p>
       <w:pPr>
-        <w:pStyle w:val="Akapitzlist"/>
+        <w:pStyle w:val="ListParagraph"/>
         <w:numPr>
           <w:ilvl w:val="1"/>
           <w:numId w:val="15"/>
@@ -2591,7 +2580,7 @@
     </w:p>
     <w:p>
       <w:pPr>
-        <w:pStyle w:val="Nagwek4"/>
+        <w:pStyle w:val="Heading4"/>
       </w:pPr>
       <w:r>
         <w:t xml:space="preserve">Metody </w:t>
@@ -2599,7 +2588,7 @@
     </w:p>
     <w:p>
       <w:pPr>
-        <w:pStyle w:val="Nagwek4"/>
+        <w:pStyle w:val="Heading4"/>
         <w:numPr>
           <w:ilvl w:val="0"/>
           <w:numId w:val="16"/>
@@ -2623,7 +2612,7 @@
     </w:p>
     <w:p>
       <w:pPr>
-        <w:pStyle w:val="Nagwek4"/>
+        <w:pStyle w:val="Heading4"/>
         <w:numPr>
           <w:ilvl w:val="0"/>
           <w:numId w:val="16"/>
@@ -2688,7 +2677,7 @@
     <w:p/>
     <w:p>
       <w:pPr>
-        <w:pStyle w:val="Nagwek3"/>
+        <w:pStyle w:val="Heading3"/>
       </w:pPr>
       <w:r>
         <w:lastRenderedPageBreak/>
@@ -2720,7 +2709,7 @@
     </w:p>
     <w:p>
       <w:pPr>
-        <w:pStyle w:val="Nagwek4"/>
+        <w:pStyle w:val="Heading4"/>
       </w:pPr>
       <w:r>
         <w:t>Metody</w:t>
@@ -2728,7 +2717,7 @@
     </w:p>
     <w:p>
       <w:pPr>
-        <w:pStyle w:val="Akapitzlist"/>
+        <w:pStyle w:val="ListParagraph"/>
         <w:numPr>
           <w:ilvl w:val="0"/>
           <w:numId w:val="17"/>
@@ -2740,7 +2729,7 @@
     </w:p>
     <w:p>
       <w:pPr>
-        <w:pStyle w:val="Akapitzlist"/>
+        <w:pStyle w:val="ListParagraph"/>
         <w:numPr>
           <w:ilvl w:val="0"/>
           <w:numId w:val="17"/>
@@ -2765,7 +2754,7 @@
     </w:p>
     <w:p>
       <w:pPr>
-        <w:pStyle w:val="Akapitzlist"/>
+        <w:pStyle w:val="ListParagraph"/>
         <w:numPr>
           <w:ilvl w:val="0"/>
           <w:numId w:val="17"/>
@@ -2782,7 +2771,7 @@
     </w:p>
     <w:p>
       <w:pPr>
-        <w:pStyle w:val="Nagwek3"/>
+        <w:pStyle w:val="Heading3"/>
       </w:pPr>
       <w:r>
         <w:t xml:space="preserve">Klasa </w:t>
@@ -2819,7 +2808,7 @@
     </w:p>
     <w:p>
       <w:pPr>
-        <w:pStyle w:val="Nagwek4"/>
+        <w:pStyle w:val="Heading4"/>
       </w:pPr>
       <w:r>
         <w:t>Właściwości</w:t>
@@ -2827,7 +2816,7 @@
     </w:p>
     <w:p>
       <w:pPr>
-        <w:pStyle w:val="Akapitzlist"/>
+        <w:pStyle w:val="ListParagraph"/>
         <w:numPr>
           <w:ilvl w:val="0"/>
           <w:numId w:val="18"/>
@@ -2852,7 +2841,7 @@
     </w:p>
     <w:p>
       <w:pPr>
-        <w:pStyle w:val="Akapitzlist"/>
+        <w:pStyle w:val="ListParagraph"/>
         <w:numPr>
           <w:ilvl w:val="0"/>
           <w:numId w:val="18"/>
@@ -2898,7 +2887,7 @@
     </w:p>
     <w:p>
       <w:pPr>
-        <w:pStyle w:val="Akapitzlist"/>
+        <w:pStyle w:val="ListParagraph"/>
         <w:numPr>
           <w:ilvl w:val="1"/>
           <w:numId w:val="18"/>
@@ -2924,7 +2913,7 @@
     </w:p>
     <w:p>
       <w:pPr>
-        <w:pStyle w:val="Akapitzlist"/>
+        <w:pStyle w:val="ListParagraph"/>
         <w:numPr>
           <w:ilvl w:val="1"/>
           <w:numId w:val="18"/>
@@ -2961,7 +2950,7 @@
     </w:p>
     <w:p>
       <w:pPr>
-        <w:pStyle w:val="Akapitzlist"/>
+        <w:pStyle w:val="ListParagraph"/>
         <w:numPr>
           <w:ilvl w:val="1"/>
           <w:numId w:val="18"/>
@@ -2989,7 +2978,7 @@
     </w:p>
     <w:p>
       <w:pPr>
-        <w:pStyle w:val="Akapitzlist"/>
+        <w:pStyle w:val="ListParagraph"/>
         <w:numPr>
           <w:ilvl w:val="0"/>
           <w:numId w:val="18"/>
@@ -3009,7 +2998,7 @@
     </w:p>
     <w:p>
       <w:pPr>
-        <w:pStyle w:val="Nagwek4"/>
+        <w:pStyle w:val="Heading4"/>
       </w:pPr>
       <w:r>
         <w:t>Metody</w:t>
@@ -3017,7 +3006,7 @@
     </w:p>
     <w:p>
       <w:pPr>
-        <w:pStyle w:val="Akapitzlist"/>
+        <w:pStyle w:val="ListParagraph"/>
         <w:numPr>
           <w:ilvl w:val="0"/>
           <w:numId w:val="19"/>
@@ -3037,7 +3026,7 @@
     </w:p>
     <w:p>
       <w:pPr>
-        <w:pStyle w:val="Akapitzlist"/>
+        <w:pStyle w:val="ListParagraph"/>
         <w:numPr>
           <w:ilvl w:val="0"/>
           <w:numId w:val="19"/>
@@ -3054,7 +3043,7 @@
     </w:p>
     <w:p>
       <w:pPr>
-        <w:pStyle w:val="Akapitzlist"/>
+        <w:pStyle w:val="ListParagraph"/>
         <w:numPr>
           <w:ilvl w:val="0"/>
           <w:numId w:val="19"/>
@@ -3082,7 +3071,7 @@
     </w:p>
     <w:p>
       <w:pPr>
-        <w:pStyle w:val="Nagwek3"/>
+        <w:pStyle w:val="Heading3"/>
       </w:pPr>
       <w:r>
         <w:t xml:space="preserve">Klasa </w:t>
@@ -3113,7 +3102,7 @@
     </w:p>
     <w:p>
       <w:pPr>
-        <w:pStyle w:val="Nagwek4"/>
+        <w:pStyle w:val="Heading4"/>
       </w:pPr>
       <w:r>
         <w:t>Właściwości</w:t>
@@ -3121,7 +3110,7 @@
     </w:p>
     <w:p>
       <w:pPr>
-        <w:pStyle w:val="Akapitzlist"/>
+        <w:pStyle w:val="ListParagraph"/>
         <w:numPr>
           <w:ilvl w:val="0"/>
           <w:numId w:val="20"/>
@@ -3136,7 +3125,7 @@
     </w:p>
     <w:p>
       <w:pPr>
-        <w:pStyle w:val="Akapitzlist"/>
+        <w:pStyle w:val="ListParagraph"/>
         <w:numPr>
           <w:ilvl w:val="1"/>
           <w:numId w:val="20"/>
@@ -3159,7 +3148,7 @@
     </w:p>
     <w:p>
       <w:pPr>
-        <w:pStyle w:val="Akapitzlist"/>
+        <w:pStyle w:val="ListParagraph"/>
         <w:numPr>
           <w:ilvl w:val="1"/>
           <w:numId w:val="20"/>
@@ -3252,7 +3241,7 @@
     </w:p>
     <w:p>
       <w:pPr>
-        <w:pStyle w:val="Akapitzlist"/>
+        <w:pStyle w:val="ListParagraph"/>
         <w:numPr>
           <w:ilvl w:val="1"/>
           <w:numId w:val="20"/>
@@ -3288,7 +3277,7 @@
     </w:p>
     <w:p>
       <w:pPr>
-        <w:pStyle w:val="Nagwek4"/>
+        <w:pStyle w:val="Heading4"/>
       </w:pPr>
       <w:r>
         <w:t>Metody</w:t>
@@ -3296,7 +3285,7 @@
     </w:p>
     <w:p>
       <w:pPr>
-        <w:pStyle w:val="Akapitzlist"/>
+        <w:pStyle w:val="ListParagraph"/>
         <w:numPr>
           <w:ilvl w:val="0"/>
           <w:numId w:val="20"/>
@@ -3308,7 +3297,7 @@
     </w:p>
     <w:p>
       <w:pPr>
-        <w:pStyle w:val="Akapitzlist"/>
+        <w:pStyle w:val="ListParagraph"/>
         <w:numPr>
           <w:ilvl w:val="0"/>
           <w:numId w:val="20"/>
@@ -3333,7 +3322,7 @@
     </w:p>
     <w:p>
       <w:pPr>
-        <w:pStyle w:val="Nagwek3"/>
+        <w:pStyle w:val="Heading3"/>
       </w:pPr>
       <w:r>
         <w:t xml:space="preserve">Klasa </w:t>
@@ -3365,7 +3354,7 @@
     </w:p>
     <w:p>
       <w:pPr>
-        <w:pStyle w:val="Nagwek4"/>
+        <w:pStyle w:val="Heading4"/>
       </w:pPr>
       <w:r>
         <w:t>Właściwości</w:t>
@@ -3373,7 +3362,7 @@
     </w:p>
     <w:p>
       <w:pPr>
-        <w:pStyle w:val="Akapitzlist"/>
+        <w:pStyle w:val="ListParagraph"/>
         <w:numPr>
           <w:ilvl w:val="0"/>
           <w:numId w:val="21"/>
@@ -3390,7 +3379,7 @@
     </w:p>
     <w:p>
       <w:pPr>
-        <w:pStyle w:val="Akapitzlist"/>
+        <w:pStyle w:val="ListParagraph"/>
         <w:numPr>
           <w:ilvl w:val="0"/>
           <w:numId w:val="21"/>
@@ -3407,7 +3396,7 @@
     </w:p>
     <w:p>
       <w:pPr>
-        <w:pStyle w:val="Akapitzlist"/>
+        <w:pStyle w:val="ListParagraph"/>
         <w:numPr>
           <w:ilvl w:val="0"/>
           <w:numId w:val="21"/>
@@ -3424,7 +3413,7 @@
     </w:p>
     <w:p>
       <w:pPr>
-        <w:pStyle w:val="Akapitzlist"/>
+        <w:pStyle w:val="ListParagraph"/>
         <w:numPr>
           <w:ilvl w:val="0"/>
           <w:numId w:val="21"/>
@@ -3441,7 +3430,7 @@
     </w:p>
     <w:p>
       <w:pPr>
-        <w:pStyle w:val="Nagwek2"/>
+        <w:pStyle w:val="Heading2"/>
       </w:pPr>
       <w:r>
         <w:t xml:space="preserve">Klasa </w:t>
@@ -3474,7 +3463,7 @@
     </w:p>
     <w:p>
       <w:pPr>
-        <w:pStyle w:val="Akapitzlist"/>
+        <w:pStyle w:val="ListParagraph"/>
         <w:numPr>
           <w:ilvl w:val="0"/>
           <w:numId w:val="2"/>
@@ -3486,7 +3475,7 @@
     </w:p>
     <w:p>
       <w:pPr>
-        <w:pStyle w:val="Akapitzlist"/>
+        <w:pStyle w:val="ListParagraph"/>
         <w:numPr>
           <w:ilvl w:val="1"/>
           <w:numId w:val="2"/>
@@ -3508,7 +3497,7 @@
     </w:p>
     <w:p>
       <w:pPr>
-        <w:pStyle w:val="Akapitzlist"/>
+        <w:pStyle w:val="ListParagraph"/>
         <w:numPr>
           <w:ilvl w:val="2"/>
           <w:numId w:val="2"/>
@@ -3527,7 +3516,7 @@
     </w:p>
     <w:p>
       <w:pPr>
-        <w:pStyle w:val="Akapitzlist"/>
+        <w:pStyle w:val="ListParagraph"/>
         <w:numPr>
           <w:ilvl w:val="2"/>
           <w:numId w:val="2"/>
@@ -3554,7 +3543,7 @@
     </w:p>
     <w:p>
       <w:pPr>
-        <w:pStyle w:val="Akapitzlist"/>
+        <w:pStyle w:val="ListParagraph"/>
         <w:numPr>
           <w:ilvl w:val="2"/>
           <w:numId w:val="2"/>
@@ -3573,7 +3562,7 @@
     </w:p>
     <w:p>
       <w:pPr>
-        <w:pStyle w:val="Akapitzlist"/>
+        <w:pStyle w:val="ListParagraph"/>
         <w:numPr>
           <w:ilvl w:val="1"/>
           <w:numId w:val="2"/>
@@ -3587,7 +3576,7 @@
     </w:p>
     <w:p>
       <w:pPr>
-        <w:pStyle w:val="Akapitzlist"/>
+        <w:pStyle w:val="ListParagraph"/>
         <w:numPr>
           <w:ilvl w:val="2"/>
           <w:numId w:val="2"/>
@@ -3611,7 +3600,7 @@
     </w:p>
     <w:p>
       <w:pPr>
-        <w:pStyle w:val="Akapitzlist"/>
+        <w:pStyle w:val="ListParagraph"/>
         <w:numPr>
           <w:ilvl w:val="2"/>
           <w:numId w:val="2"/>
@@ -3638,7 +3627,7 @@
     </w:p>
     <w:p>
       <w:pPr>
-        <w:pStyle w:val="Akapitzlist"/>
+        <w:pStyle w:val="ListParagraph"/>
         <w:numPr>
           <w:ilvl w:val="2"/>
           <w:numId w:val="2"/>
@@ -3657,7 +3646,7 @@
     </w:p>
     <w:p>
       <w:pPr>
-        <w:pStyle w:val="Akapitzlist"/>
+        <w:pStyle w:val="ListParagraph"/>
         <w:numPr>
           <w:ilvl w:val="1"/>
           <w:numId w:val="2"/>
@@ -3671,7 +3660,7 @@
     </w:p>
     <w:p>
       <w:pPr>
-        <w:pStyle w:val="Akapitzlist"/>
+        <w:pStyle w:val="ListParagraph"/>
         <w:numPr>
           <w:ilvl w:val="2"/>
           <w:numId w:val="2"/>
@@ -3695,7 +3684,7 @@
     </w:p>
     <w:p>
       <w:pPr>
-        <w:pStyle w:val="Akapitzlist"/>
+        <w:pStyle w:val="ListParagraph"/>
         <w:numPr>
           <w:ilvl w:val="2"/>
           <w:numId w:val="2"/>
@@ -3722,7 +3711,7 @@
     </w:p>
     <w:p>
       <w:pPr>
-        <w:pStyle w:val="Akapitzlist"/>
+        <w:pStyle w:val="ListParagraph"/>
         <w:numPr>
           <w:ilvl w:val="2"/>
           <w:numId w:val="2"/>
@@ -3741,7 +3730,7 @@
     </w:p>
     <w:p>
       <w:pPr>
-        <w:pStyle w:val="Akapitzlist"/>
+        <w:pStyle w:val="ListParagraph"/>
         <w:numPr>
           <w:ilvl w:val="1"/>
           <w:numId w:val="2"/>
@@ -3755,7 +3744,7 @@
     </w:p>
     <w:p>
       <w:pPr>
-        <w:pStyle w:val="Akapitzlist"/>
+        <w:pStyle w:val="ListParagraph"/>
         <w:numPr>
           <w:ilvl w:val="2"/>
           <w:numId w:val="2"/>
@@ -3779,7 +3768,7 @@
     </w:p>
     <w:p>
       <w:pPr>
-        <w:pStyle w:val="Akapitzlist"/>
+        <w:pStyle w:val="ListParagraph"/>
         <w:numPr>
           <w:ilvl w:val="2"/>
           <w:numId w:val="2"/>
@@ -3806,7 +3795,7 @@
     </w:p>
     <w:p>
       <w:pPr>
-        <w:pStyle w:val="Akapitzlist"/>
+        <w:pStyle w:val="ListParagraph"/>
         <w:numPr>
           <w:ilvl w:val="2"/>
           <w:numId w:val="2"/>
@@ -3825,7 +3814,7 @@
     </w:p>
     <w:p>
       <w:pPr>
-        <w:pStyle w:val="Akapitzlist"/>
+        <w:pStyle w:val="ListParagraph"/>
         <w:numPr>
           <w:ilvl w:val="1"/>
           <w:numId w:val="2"/>
@@ -3839,7 +3828,7 @@
     </w:p>
     <w:p>
       <w:pPr>
-        <w:pStyle w:val="Akapitzlist"/>
+        <w:pStyle w:val="ListParagraph"/>
         <w:numPr>
           <w:ilvl w:val="2"/>
           <w:numId w:val="2"/>
@@ -3869,7 +3858,7 @@
     </w:p>
     <w:p>
       <w:pPr>
-        <w:pStyle w:val="Akapitzlist"/>
+        <w:pStyle w:val="ListParagraph"/>
         <w:numPr>
           <w:ilvl w:val="2"/>
           <w:numId w:val="2"/>
@@ -3896,7 +3885,7 @@
     </w:p>
     <w:p>
       <w:pPr>
-        <w:pStyle w:val="Akapitzlist"/>
+        <w:pStyle w:val="ListParagraph"/>
         <w:numPr>
           <w:ilvl w:val="2"/>
           <w:numId w:val="2"/>
@@ -3915,7 +3904,7 @@
     </w:p>
     <w:p>
       <w:pPr>
-        <w:pStyle w:val="Akapitzlist"/>
+        <w:pStyle w:val="ListParagraph"/>
         <w:numPr>
           <w:ilvl w:val="2"/>
           <w:numId w:val="2"/>
@@ -4003,7 +3992,7 @@
     </w:p>
     <w:p>
       <w:pPr>
-        <w:pStyle w:val="Akapitzlist"/>
+        <w:pStyle w:val="ListParagraph"/>
         <w:numPr>
           <w:ilvl w:val="1"/>
           <w:numId w:val="2"/>
@@ -4017,7 +4006,7 @@
     </w:p>
     <w:p>
       <w:pPr>
-        <w:pStyle w:val="Akapitzlist"/>
+        <w:pStyle w:val="ListParagraph"/>
         <w:numPr>
           <w:ilvl w:val="2"/>
           <w:numId w:val="2"/>
@@ -4041,7 +4030,7 @@
     </w:p>
     <w:p>
       <w:pPr>
-        <w:pStyle w:val="Akapitzlist"/>
+        <w:pStyle w:val="ListParagraph"/>
         <w:numPr>
           <w:ilvl w:val="2"/>
           <w:numId w:val="2"/>
@@ -4068,7 +4057,7 @@
     </w:p>
     <w:p>
       <w:pPr>
-        <w:pStyle w:val="Akapitzlist"/>
+        <w:pStyle w:val="ListParagraph"/>
         <w:numPr>
           <w:ilvl w:val="2"/>
           <w:numId w:val="2"/>
@@ -4109,7 +4098,7 @@
     </w:p>
     <w:p>
       <w:pPr>
-        <w:pStyle w:val="Akapitzlist"/>
+        <w:pStyle w:val="ListParagraph"/>
         <w:numPr>
           <w:ilvl w:val="0"/>
           <w:numId w:val="2"/>
@@ -4122,7 +4111,7 @@
     </w:p>
     <w:p>
       <w:pPr>
-        <w:pStyle w:val="Akapitzlist"/>
+        <w:pStyle w:val="ListParagraph"/>
         <w:numPr>
           <w:ilvl w:val="1"/>
           <w:numId w:val="2"/>
@@ -4136,7 +4125,7 @@
     </w:p>
     <w:p>
       <w:pPr>
-        <w:pStyle w:val="Akapitzlist"/>
+        <w:pStyle w:val="ListParagraph"/>
         <w:numPr>
           <w:ilvl w:val="2"/>
           <w:numId w:val="2"/>
@@ -4163,7 +4152,7 @@
     </w:p>
     <w:p>
       <w:pPr>
-        <w:pStyle w:val="Akapitzlist"/>
+        <w:pStyle w:val="ListParagraph"/>
         <w:numPr>
           <w:ilvl w:val="2"/>
           <w:numId w:val="2"/>
@@ -4190,7 +4179,7 @@
     </w:p>
     <w:p>
       <w:pPr>
-        <w:pStyle w:val="Akapitzlist"/>
+        <w:pStyle w:val="ListParagraph"/>
         <w:numPr>
           <w:ilvl w:val="2"/>
           <w:numId w:val="2"/>
@@ -4202,7 +4191,7 @@
     </w:p>
     <w:p>
       <w:pPr>
-        <w:pStyle w:val="Akapitzlist"/>
+        <w:pStyle w:val="ListParagraph"/>
         <w:numPr>
           <w:ilvl w:val="1"/>
           <w:numId w:val="2"/>
@@ -4256,7 +4245,7 @@
     </w:p>
     <w:p>
       <w:pPr>
-        <w:pStyle w:val="Akapitzlist"/>
+        <w:pStyle w:val="ListParagraph"/>
         <w:numPr>
           <w:ilvl w:val="2"/>
           <w:numId w:val="2"/>
@@ -4291,7 +4280,7 @@
     </w:p>
     <w:p>
       <w:pPr>
-        <w:pStyle w:val="Akapitzlist"/>
+        <w:pStyle w:val="ListParagraph"/>
         <w:numPr>
           <w:ilvl w:val="2"/>
           <w:numId w:val="2"/>
@@ -4318,7 +4307,7 @@
     </w:p>
     <w:p>
       <w:pPr>
-        <w:pStyle w:val="Akapitzlist"/>
+        <w:pStyle w:val="ListParagraph"/>
         <w:numPr>
           <w:ilvl w:val="2"/>
           <w:numId w:val="2"/>
@@ -4371,7 +4360,7 @@
     </w:p>
     <w:p>
       <w:pPr>
-        <w:pStyle w:val="Nagwek2"/>
+        <w:pStyle w:val="Heading2"/>
       </w:pPr>
       <w:r>
         <w:t xml:space="preserve">Klasa </w:t>
@@ -4392,7 +4381,7 @@
     </w:p>
     <w:p>
       <w:pPr>
-        <w:pStyle w:val="Nagwek3"/>
+        <w:pStyle w:val="Heading3"/>
       </w:pPr>
       <w:r>
         <w:t>Właściwości</w:t>
@@ -4415,7 +4404,7 @@
     </w:p>
     <w:p>
       <w:pPr>
-        <w:pStyle w:val="Akapitzlist"/>
+        <w:pStyle w:val="ListParagraph"/>
         <w:numPr>
           <w:ilvl w:val="0"/>
           <w:numId w:val="22"/>
@@ -4427,7 +4416,7 @@
     </w:p>
     <w:p>
       <w:pPr>
-        <w:pStyle w:val="Akapitzlist"/>
+        <w:pStyle w:val="ListParagraph"/>
         <w:numPr>
           <w:ilvl w:val="0"/>
           <w:numId w:val="22"/>
@@ -4447,7 +4436,7 @@
     </w:p>
     <w:p>
       <w:pPr>
-        <w:pStyle w:val="Akapitzlist"/>
+        <w:pStyle w:val="ListParagraph"/>
         <w:numPr>
           <w:ilvl w:val="0"/>
           <w:numId w:val="22"/>
@@ -4459,7 +4448,7 @@
     </w:p>
     <w:p>
       <w:pPr>
-        <w:pStyle w:val="Akapitzlist"/>
+        <w:pStyle w:val="ListParagraph"/>
         <w:numPr>
           <w:ilvl w:val="0"/>
           <w:numId w:val="22"/>
@@ -4474,10 +4463,7 @@
       </w:r>
       <w:proofErr w:type="spellEnd"/>
       <w:r>
-        <w:t xml:space="preserve"> oraz odczyt przez kontrolki w interfejsie użytkownika. </w:t>
-      </w:r>
-      <w:r>
-        <w:t>O</w:t>
+        <w:t xml:space="preserve"> oraz odczyt przez kontrolki w interfejsie użytkownika. O</w:t>
       </w:r>
     </w:p>
     <w:p>
@@ -4492,7 +4478,7 @@
     </w:p>
     <w:p>
       <w:pPr>
-        <w:pStyle w:val="Akapitzlist"/>
+        <w:pStyle w:val="ListParagraph"/>
         <w:numPr>
           <w:ilvl w:val="0"/>
           <w:numId w:val="23"/>
@@ -4512,7 +4498,7 @@
     </w:p>
     <w:p>
       <w:pPr>
-        <w:pStyle w:val="Akapitzlist"/>
+        <w:pStyle w:val="ListParagraph"/>
         <w:numPr>
           <w:ilvl w:val="0"/>
           <w:numId w:val="23"/>
@@ -4532,7 +4518,7 @@
     </w:p>
     <w:p>
       <w:pPr>
-        <w:pStyle w:val="Akapitzlist"/>
+        <w:pStyle w:val="ListParagraph"/>
         <w:numPr>
           <w:ilvl w:val="0"/>
           <w:numId w:val="23"/>
@@ -4554,7 +4540,7 @@
     </w:p>
     <w:p>
       <w:pPr>
-        <w:pStyle w:val="Akapitzlist"/>
+        <w:pStyle w:val="ListParagraph"/>
         <w:numPr>
           <w:ilvl w:val="0"/>
           <w:numId w:val="24"/>
@@ -4574,7 +4560,7 @@
     </w:p>
     <w:p>
       <w:pPr>
-        <w:pStyle w:val="Akapitzlist"/>
+        <w:pStyle w:val="ListParagraph"/>
         <w:numPr>
           <w:ilvl w:val="0"/>
           <w:numId w:val="24"/>
@@ -4594,7 +4580,7 @@
     </w:p>
     <w:p>
       <w:pPr>
-        <w:pStyle w:val="Akapitzlist"/>
+        <w:pStyle w:val="ListParagraph"/>
         <w:numPr>
           <w:ilvl w:val="0"/>
           <w:numId w:val="24"/>
@@ -4616,7 +4602,7 @@
     </w:p>
     <w:p>
       <w:pPr>
-        <w:pStyle w:val="Akapitzlist"/>
+        <w:pStyle w:val="ListParagraph"/>
         <w:numPr>
           <w:ilvl w:val="0"/>
           <w:numId w:val="25"/>
@@ -4636,7 +4622,7 @@
     </w:p>
     <w:p>
       <w:pPr>
-        <w:pStyle w:val="Akapitzlist"/>
+        <w:pStyle w:val="ListParagraph"/>
         <w:numPr>
           <w:ilvl w:val="0"/>
           <w:numId w:val="25"/>
@@ -4656,7 +4642,7 @@
     </w:p>
     <w:p>
       <w:pPr>
-        <w:pStyle w:val="Akapitzlist"/>
+        <w:pStyle w:val="ListParagraph"/>
         <w:numPr>
           <w:ilvl w:val="0"/>
           <w:numId w:val="25"/>
@@ -4681,7 +4667,7 @@
     </w:p>
     <w:p>
       <w:pPr>
-        <w:pStyle w:val="Akapitzlist"/>
+        <w:pStyle w:val="ListParagraph"/>
         <w:numPr>
           <w:ilvl w:val="0"/>
           <w:numId w:val="26"/>
@@ -4702,7 +4688,7 @@
     </w:p>
     <w:p>
       <w:pPr>
-        <w:pStyle w:val="Akapitzlist"/>
+        <w:pStyle w:val="ListParagraph"/>
         <w:numPr>
           <w:ilvl w:val="0"/>
           <w:numId w:val="26"/>
@@ -4722,7 +4708,7 @@
     </w:p>
     <w:p>
       <w:pPr>
-        <w:pStyle w:val="Akapitzlist"/>
+        <w:pStyle w:val="ListParagraph"/>
         <w:numPr>
           <w:ilvl w:val="0"/>
           <w:numId w:val="26"/>
@@ -4779,7 +4765,7 @@
     </w:p>
     <w:p>
       <w:pPr>
-        <w:pStyle w:val="Akapitzlist"/>
+        <w:pStyle w:val="ListParagraph"/>
         <w:numPr>
           <w:ilvl w:val="0"/>
           <w:numId w:val="27"/>
@@ -4799,7 +4785,7 @@
     </w:p>
     <w:p>
       <w:pPr>
-        <w:pStyle w:val="Akapitzlist"/>
+        <w:pStyle w:val="ListParagraph"/>
         <w:numPr>
           <w:ilvl w:val="0"/>
           <w:numId w:val="27"/>
@@ -4819,7 +4805,7 @@
     </w:p>
     <w:p>
       <w:pPr>
-        <w:pStyle w:val="Akapitzlist"/>
+        <w:pStyle w:val="ListParagraph"/>
         <w:numPr>
           <w:ilvl w:val="0"/>
           <w:numId w:val="27"/>
@@ -4863,7 +4849,7 @@
     </w:p>
     <w:p>
       <w:pPr>
-        <w:pStyle w:val="Nagwek3"/>
+        <w:pStyle w:val="Heading3"/>
       </w:pPr>
       <w:r>
         <w:t>Zdarzenia i metody</w:t>
@@ -4881,7 +4867,7 @@
     </w:p>
     <w:p>
       <w:pPr>
-        <w:pStyle w:val="Akapitzlist"/>
+        <w:pStyle w:val="ListParagraph"/>
         <w:numPr>
           <w:ilvl w:val="0"/>
           <w:numId w:val="28"/>
@@ -4904,7 +4890,7 @@
     </w:p>
     <w:p>
       <w:pPr>
-        <w:pStyle w:val="Akapitzlist"/>
+        <w:pStyle w:val="ListParagraph"/>
         <w:numPr>
           <w:ilvl w:val="0"/>
           <w:numId w:val="28"/>
@@ -4916,7 +4902,7 @@
     </w:p>
     <w:p>
       <w:pPr>
-        <w:pStyle w:val="Akapitzlist"/>
+        <w:pStyle w:val="ListParagraph"/>
         <w:numPr>
           <w:ilvl w:val="0"/>
           <w:numId w:val="28"/>
@@ -4927,42 +4913,57 @@
       </w:r>
     </w:p>
     <w:p>
-      <w:proofErr w:type="spellStart"/>
-      <w:r>
+      <w:pPr>
+        <w:rPr>
+          <w:lang w:val="en-US"/>
+        </w:rPr>
+      </w:pPr>
+      <w:proofErr w:type="spellStart"/>
+      <w:r>
+        <w:rPr>
+          <w:lang w:val="en-US"/>
+        </w:rPr>
         <w:t>OnPropertyChanged</w:t>
       </w:r>
       <w:proofErr w:type="spellEnd"/>
       <w:r>
+        <w:rPr>
+          <w:lang w:val="en-US"/>
+        </w:rPr>
         <w:t>([</w:t>
       </w:r>
       <w:proofErr w:type="spellStart"/>
       <w:r>
+        <w:rPr>
+          <w:lang w:val="en-US"/>
+        </w:rPr>
         <w:t>CallerMemberName</w:t>
       </w:r>
       <w:proofErr w:type="spellEnd"/>
       <w:r>
+        <w:rPr>
+          <w:lang w:val="en-US"/>
+        </w:rPr>
         <w:t xml:space="preserve">] string? </w:t>
       </w:r>
       <w:proofErr w:type="spellStart"/>
       <w:r>
+        <w:rPr>
+          <w:lang w:val="en-US"/>
+        </w:rPr>
         <w:t>propertyName</w:t>
       </w:r>
       <w:proofErr w:type="spellEnd"/>
       <w:r>
-        <w:t xml:space="preserve"> = </w:t>
-      </w:r>
-      <w:proofErr w:type="spellStart"/>
-      <w:r>
-        <w:t>null</w:t>
-      </w:r>
-      <w:proofErr w:type="spellEnd"/>
-      <w:r>
-        <w:t xml:space="preserve">) </w:t>
-      </w:r>
-    </w:p>
-    <w:p>
-      <w:pPr>
-        <w:pStyle w:val="Akapitzlist"/>
+        <w:rPr>
+          <w:lang w:val="en-US"/>
+        </w:rPr>
+        <w:t xml:space="preserve"> = null) </w:t>
+      </w:r>
+    </w:p>
+    <w:p>
+      <w:pPr>
+        <w:pStyle w:val="ListParagraph"/>
         <w:numPr>
           <w:ilvl w:val="0"/>
           <w:numId w:val="29"/>
@@ -4990,7 +4991,7 @@
     </w:p>
     <w:p>
       <w:pPr>
-        <w:pStyle w:val="Akapitzlist"/>
+        <w:pStyle w:val="ListParagraph"/>
         <w:numPr>
           <w:ilvl w:val="0"/>
           <w:numId w:val="29"/>
@@ -5010,7 +5011,7 @@
     </w:p>
     <w:p>
       <w:pPr>
-        <w:pStyle w:val="Akapitzlist"/>
+        <w:pStyle w:val="ListParagraph"/>
         <w:numPr>
           <w:ilvl w:val="0"/>
           <w:numId w:val="29"/>
@@ -5038,7 +5039,7 @@
     </w:p>
     <w:p>
       <w:pPr>
-        <w:pStyle w:val="Nagwek2"/>
+        <w:pStyle w:val="Heading2"/>
       </w:pPr>
       <w:r>
         <w:t>Klasa</w:t>
@@ -5236,7 +5237,7 @@
     </w:p>
     <w:p>
       <w:pPr>
-        <w:pStyle w:val="Akapitzlist"/>
+        <w:pStyle w:val="ListParagraph"/>
         <w:numPr>
           <w:ilvl w:val="0"/>
           <w:numId w:val="3"/>
@@ -5310,7 +5311,7 @@
     </w:p>
     <w:p>
       <w:pPr>
-        <w:pStyle w:val="Akapitzlist"/>
+        <w:pStyle w:val="ListParagraph"/>
         <w:numPr>
           <w:ilvl w:val="0"/>
           <w:numId w:val="3"/>
@@ -5322,7 +5323,7 @@
     </w:p>
     <w:p>
       <w:pPr>
-        <w:pStyle w:val="Akapitzlist"/>
+        <w:pStyle w:val="ListParagraph"/>
         <w:numPr>
           <w:ilvl w:val="1"/>
           <w:numId w:val="3"/>
@@ -5368,7 +5369,7 @@
     </w:p>
     <w:p>
       <w:pPr>
-        <w:pStyle w:val="Akapitzlist"/>
+        <w:pStyle w:val="ListParagraph"/>
         <w:numPr>
           <w:ilvl w:val="1"/>
           <w:numId w:val="3"/>
@@ -5418,7 +5419,7 @@
     </w:p>
     <w:p>
       <w:pPr>
-        <w:pStyle w:val="Akapitzlist"/>
+        <w:pStyle w:val="ListParagraph"/>
         <w:numPr>
           <w:ilvl w:val="0"/>
           <w:numId w:val="3"/>
@@ -5473,7 +5474,7 @@
     </w:p>
     <w:p>
       <w:pPr>
-        <w:pStyle w:val="Nagwek2"/>
+        <w:pStyle w:val="Heading2"/>
       </w:pPr>
       <w:r>
         <w:t>Interfejsy</w:t>
@@ -5481,7 +5482,7 @@
     </w:p>
     <w:p>
       <w:pPr>
-        <w:pStyle w:val="Nagwek3"/>
+        <w:pStyle w:val="Heading3"/>
       </w:pPr>
       <w:proofErr w:type="spellStart"/>
       <w:r>
@@ -5509,7 +5510,7 @@
     </w:p>
     <w:p>
       <w:pPr>
-        <w:pStyle w:val="Akapitzlist"/>
+        <w:pStyle w:val="ListParagraph"/>
         <w:numPr>
           <w:ilvl w:val="0"/>
           <w:numId w:val="4"/>
@@ -5550,7 +5551,7 @@
     </w:p>
     <w:p>
       <w:pPr>
-        <w:pStyle w:val="Akapitzlist"/>
+        <w:pStyle w:val="ListParagraph"/>
         <w:numPr>
           <w:ilvl w:val="0"/>
           <w:numId w:val="4"/>
@@ -5591,7 +5592,7 @@
     </w:p>
     <w:p>
       <w:pPr>
-        <w:pStyle w:val="Nagwek3"/>
+        <w:pStyle w:val="Heading3"/>
       </w:pPr>
       <w:proofErr w:type="spellStart"/>
       <w:r>
@@ -5648,7 +5649,7 @@
     </w:p>
     <w:p>
       <w:pPr>
-        <w:pStyle w:val="Akapitzlist"/>
+        <w:pStyle w:val="ListParagraph"/>
         <w:numPr>
           <w:ilvl w:val="0"/>
           <w:numId w:val="5"/>
@@ -5689,7 +5690,7 @@
     </w:p>
     <w:p>
       <w:pPr>
-        <w:pStyle w:val="Akapitzlist"/>
+        <w:pStyle w:val="ListParagraph"/>
         <w:numPr>
           <w:ilvl w:val="0"/>
           <w:numId w:val="5"/>
@@ -5714,7 +5715,7 @@
     </w:p>
     <w:p>
       <w:pPr>
-        <w:pStyle w:val="Nagwek2"/>
+        <w:pStyle w:val="Heading2"/>
       </w:pPr>
       <w:r>
         <w:t xml:space="preserve">Klasa </w:t>
@@ -6020,7 +6021,7 @@
     </w:p>
     <w:p>
       <w:pPr>
-        <w:pStyle w:val="Nagwek2"/>
+        <w:pStyle w:val="Heading2"/>
       </w:pPr>
       <w:r>
         <w:t>Typy wyliczeniowe</w:t>
@@ -6028,7 +6029,7 @@
     </w:p>
     <w:p>
       <w:pPr>
-        <w:pStyle w:val="Akapitzlist"/>
+        <w:pStyle w:val="ListParagraph"/>
         <w:numPr>
           <w:ilvl w:val="0"/>
           <w:numId w:val="7"/>
@@ -6042,7 +6043,7 @@
     </w:p>
     <w:p>
       <w:pPr>
-        <w:pStyle w:val="Akapitzlist"/>
+        <w:pStyle w:val="ListParagraph"/>
         <w:numPr>
           <w:ilvl w:val="1"/>
           <w:numId w:val="7"/>
@@ -6080,7 +6081,7 @@
     </w:p>
     <w:p>
       <w:pPr>
-        <w:pStyle w:val="Akapitzlist"/>
+        <w:pStyle w:val="ListParagraph"/>
         <w:numPr>
           <w:ilvl w:val="1"/>
           <w:numId w:val="7"/>
@@ -6138,7 +6139,7 @@
     </w:p>
     <w:p>
       <w:pPr>
-        <w:pStyle w:val="Akapitzlist"/>
+        <w:pStyle w:val="ListParagraph"/>
         <w:numPr>
           <w:ilvl w:val="0"/>
           <w:numId w:val="7"/>
@@ -6155,7 +6156,7 @@
     </w:p>
     <w:p>
       <w:pPr>
-        <w:pStyle w:val="Akapitzlist"/>
+        <w:pStyle w:val="ListParagraph"/>
         <w:numPr>
           <w:ilvl w:val="1"/>
           <w:numId w:val="7"/>
@@ -6185,7 +6186,7 @@
     </w:p>
     <w:p>
       <w:pPr>
-        <w:pStyle w:val="Akapitzlist"/>
+        <w:pStyle w:val="ListParagraph"/>
         <w:numPr>
           <w:ilvl w:val="1"/>
           <w:numId w:val="7"/>
@@ -6212,7 +6213,7 @@
     </w:p>
     <w:p>
       <w:pPr>
-        <w:pStyle w:val="Akapitzlist"/>
+        <w:pStyle w:val="ListParagraph"/>
         <w:numPr>
           <w:ilvl w:val="2"/>
           <w:numId w:val="7"/>
@@ -6229,7 +6230,7 @@
     </w:p>
     <w:p>
       <w:pPr>
-        <w:pStyle w:val="Akapitzlist"/>
+        <w:pStyle w:val="ListParagraph"/>
         <w:numPr>
           <w:ilvl w:val="2"/>
           <w:numId w:val="7"/>
@@ -6246,7 +6247,7 @@
     </w:p>
     <w:p>
       <w:pPr>
-        <w:pStyle w:val="Akapitzlist"/>
+        <w:pStyle w:val="ListParagraph"/>
         <w:numPr>
           <w:ilvl w:val="2"/>
           <w:numId w:val="7"/>
@@ -6258,7 +6259,7 @@
     </w:p>
     <w:p>
       <w:pPr>
-        <w:pStyle w:val="Akapitzlist"/>
+        <w:pStyle w:val="ListParagraph"/>
         <w:numPr>
           <w:ilvl w:val="2"/>
           <w:numId w:val="7"/>
@@ -6270,7 +6271,7 @@
     </w:p>
     <w:p>
       <w:pPr>
-        <w:pStyle w:val="Akapitzlist"/>
+        <w:pStyle w:val="ListParagraph"/>
         <w:numPr>
           <w:ilvl w:val="2"/>
           <w:numId w:val="7"/>
@@ -6282,7 +6283,7 @@
     </w:p>
     <w:p>
       <w:pPr>
-        <w:pStyle w:val="Akapitzlist"/>
+        <w:pStyle w:val="ListParagraph"/>
         <w:numPr>
           <w:ilvl w:val="2"/>
           <w:numId w:val="7"/>
@@ -6311,7 +6312,7 @@
     </w:p>
     <w:p>
       <w:pPr>
-        <w:pStyle w:val="Akapitzlist"/>
+        <w:pStyle w:val="ListParagraph"/>
         <w:numPr>
           <w:ilvl w:val="2"/>
           <w:numId w:val="7"/>
@@ -6323,7 +6324,7 @@
     </w:p>
     <w:p>
       <w:pPr>
-        <w:pStyle w:val="Akapitzlist"/>
+        <w:pStyle w:val="ListParagraph"/>
         <w:numPr>
           <w:ilvl w:val="2"/>
           <w:numId w:val="7"/>
@@ -6335,7 +6336,7 @@
     </w:p>
     <w:p>
       <w:pPr>
-        <w:pStyle w:val="Nagwek1"/>
+        <w:pStyle w:val="Heading1"/>
       </w:pPr>
       <w:r>
         <w:t>Opis testów jednostkowych</w:t>
@@ -6343,7 +6344,7 @@
     </w:p>
     <w:p>
       <w:pPr>
-        <w:pStyle w:val="Nagwek2"/>
+        <w:pStyle w:val="Heading2"/>
       </w:pPr>
       <w:r>
         <w:t xml:space="preserve"> </w:t>
@@ -6661,13 +6662,13 @@
     <w:p>
       <w:r>
         <w:pict w14:anchorId="1C6AA553">
-          <v:rect id="_x0000_i1034" style="width:0;height:1.5pt" o:hralign="center" o:hrstd="t" o:hr="t" fillcolor="#a0a0a0" stroked="f"/>
+          <v:rect id="_x0000_i1025" style="width:0;height:1.5pt" o:hralign="center" o:hrstd="t" o:hr="t" fillcolor="#a0a0a0" stroked="f"/>
         </w:pict>
       </w:r>
     </w:p>
     <w:p>
       <w:pPr>
-        <w:pStyle w:val="Nagwek2"/>
+        <w:pStyle w:val="Heading2"/>
       </w:pPr>
       <w:r>
         <w:t xml:space="preserve">Klasa </w:t>
@@ -6759,7 +6760,7 @@
     </w:p>
     <w:p>
       <w:pPr>
-        <w:pStyle w:val="Akapitzlist"/>
+        <w:pStyle w:val="ListParagraph"/>
         <w:numPr>
           <w:ilvl w:val="0"/>
           <w:numId w:val="8"/>
@@ -6856,13 +6857,13 @@
     <w:p>
       <w:r>
         <w:pict w14:anchorId="42551D2C">
-          <v:rect id="_x0000_i1035" style="width:0;height:1.5pt" o:hralign="center" o:hrstd="t" o:hr="t" fillcolor="#a0a0a0" stroked="f"/>
+          <v:rect id="_x0000_i1026" style="width:0;height:1.5pt" o:hralign="center" o:hrstd="t" o:hr="t" fillcolor="#a0a0a0" stroked="f"/>
         </w:pict>
       </w:r>
     </w:p>
     <w:p>
       <w:pPr>
-        <w:pStyle w:val="Nagwek2"/>
+        <w:pStyle w:val="Heading2"/>
       </w:pPr>
       <w:r>
         <w:t xml:space="preserve">Klasa </w:t>
@@ -7089,7 +7090,7 @@
     </w:p>
     <w:p>
       <w:pPr>
-        <w:pStyle w:val="Akapitzlist"/>
+        <w:pStyle w:val="ListParagraph"/>
         <w:numPr>
           <w:ilvl w:val="0"/>
           <w:numId w:val="11"/>
@@ -7101,7 +7102,7 @@
     </w:p>
     <w:p>
       <w:pPr>
-        <w:pStyle w:val="Akapitzlist"/>
+        <w:pStyle w:val="ListParagraph"/>
         <w:numPr>
           <w:ilvl w:val="0"/>
           <w:numId w:val="11"/>
@@ -7113,7 +7114,7 @@
     </w:p>
     <w:p>
       <w:pPr>
-        <w:pStyle w:val="Akapitzlist"/>
+        <w:pStyle w:val="ListParagraph"/>
         <w:numPr>
           <w:ilvl w:val="0"/>
           <w:numId w:val="11"/>
@@ -7125,7 +7126,7 @@
     </w:p>
     <w:p>
       <w:pPr>
-        <w:pStyle w:val="Akapitzlist"/>
+        <w:pStyle w:val="ListParagraph"/>
         <w:numPr>
           <w:ilvl w:val="0"/>
           <w:numId w:val="11"/>
@@ -7219,13 +7220,13 @@
     <w:p>
       <w:r>
         <w:pict w14:anchorId="564CE76A">
-          <v:rect id="_x0000_i1036" style="width:0;height:1.5pt" o:hralign="center" o:hrstd="t" o:hr="t" fillcolor="#a0a0a0" stroked="f"/>
+          <v:rect id="_x0000_i1027" style="width:0;height:1.5pt" o:hralign="center" o:hrstd="t" o:hr="t" fillcolor="#a0a0a0" stroked="f"/>
         </w:pict>
       </w:r>
     </w:p>
     <w:p>
       <w:pPr>
-        <w:pStyle w:val="Nagwek2"/>
+        <w:pStyle w:val="Heading2"/>
       </w:pPr>
       <w:r>
         <w:t xml:space="preserve">Klasa </w:t>
@@ -7495,6 +7496,105 @@
         <w:t xml:space="preserve"> _portfolio: Pole zdefiniowane jako prywatne w celu zapewnienia pełnej enkapsulacji. Dzięki temu stan portfela jest odizolowany i niedostępny dla innych klas testowych, co zapobiega efektom ubocznym podczas wykonywania testów</w:t>
       </w:r>
     </w:p>
+    <w:p/>
+    <w:p/>
+    <w:p/>
+    <w:p/>
+    <w:p/>
+    <w:p>
+      <w:pPr>
+        <w:pStyle w:val="Heading1"/>
+        <w:numPr>
+          <w:ilvl w:val="0"/>
+          <w:numId w:val="0"/>
+        </w:numPr>
+        <w:ind w:left="432" w:hanging="432"/>
+      </w:pPr>
+      <w:r>
+        <w:rPr>
+          <w:sz w:val="28"/>
+          <w:szCs w:val="28"/>
+        </w:rPr>
+        <w:lastRenderedPageBreak/>
+        <w:t xml:space="preserve">3 </w:t>
+      </w:r>
+      <w:r>
+        <w:rPr>
+          <w:sz w:val="28"/>
+          <w:szCs w:val="28"/>
+        </w:rPr>
+        <w:tab/>
+      </w:r>
+    </w:p>
+    <w:p>
+      <w:pPr>
+        <w:pStyle w:val="NormalWeb"/>
+      </w:pPr>
+      <w:r>
+        <w:t xml:space="preserve">Warstwa prezentacji została zrealizowana w technologii </w:t>
+      </w:r>
+      <w:r>
+        <w:rPr>
+          <w:b/>
+          <w:bCs/>
+        </w:rPr>
+        <w:t>WPF (Windows Presentation Foundation)</w:t>
+      </w:r>
+      <w:r>
+        <w:t xml:space="preserve"> z wykorzystaniem wzorca architektonicznego </w:t>
+      </w:r>
+      <w:r>
+        <w:rPr>
+          <w:b/>
+          <w:bCs/>
+        </w:rPr>
+        <w:t>MVVM (Model-</w:t>
+      </w:r>
+      <w:proofErr w:type="spellStart"/>
+      <w:r>
+        <w:rPr>
+          <w:b/>
+          <w:bCs/>
+        </w:rPr>
+        <w:t>View</w:t>
+      </w:r>
+      <w:proofErr w:type="spellEnd"/>
+      <w:r>
+        <w:rPr>
+          <w:b/>
+          <w:bCs/>
+        </w:rPr>
+        <w:t>-</w:t>
+      </w:r>
+      <w:proofErr w:type="spellStart"/>
+      <w:r>
+        <w:rPr>
+          <w:b/>
+          <w:bCs/>
+        </w:rPr>
+        <w:t>ViewModel</w:t>
+      </w:r>
+      <w:proofErr w:type="spellEnd"/>
+      <w:r>
+        <w:rPr>
+          <w:b/>
+          <w:bCs/>
+        </w:rPr>
+        <w:t>)</w:t>
+      </w:r>
+      <w:r>
+        <w:t>. Pozwala to na całkowite odseparowanie interfejsu graficznego (XAML) od logiki biznesowej, co ułatwia testowanie oraz przyszłą rozbudowę system</w:t>
+      </w:r>
+    </w:p>
+    <w:p/>
+    <w:p/>
+    <w:p/>
+    <w:p/>
+    <w:p/>
+    <w:p/>
+    <w:p/>
+    <w:p/>
+    <w:p/>
     <w:sectPr>
       <w:pgSz w:w="11906" w:h="16838"/>
       <w:pgMar w:top="1417" w:right="1417" w:bottom="1417" w:left="1417" w:header="708" w:footer="708" w:gutter="0"/>
@@ -8395,7 +8495,7 @@
     <w:lvl w:ilvl="0">
       <w:start w:val="1"/>
       <w:numFmt w:val="decimal"/>
-      <w:pStyle w:val="Nagwek1"/>
+      <w:pStyle w:val="Heading1"/>
       <w:lvlText w:val="%1"/>
       <w:lvlJc w:val="left"/>
       <w:pPr>
@@ -8405,7 +8505,7 @@
     <w:lvl w:ilvl="1">
       <w:start w:val="1"/>
       <w:numFmt w:val="decimal"/>
-      <w:pStyle w:val="Nagwek2"/>
+      <w:pStyle w:val="Heading2"/>
       <w:lvlText w:val="%1.%2"/>
       <w:lvlJc w:val="left"/>
       <w:pPr>
@@ -8415,7 +8515,7 @@
     <w:lvl w:ilvl="2">
       <w:start w:val="1"/>
       <w:numFmt w:val="decimal"/>
-      <w:pStyle w:val="Nagwek3"/>
+      <w:pStyle w:val="Heading3"/>
       <w:lvlText w:val="%1.%2.%3"/>
       <w:lvlJc w:val="left"/>
       <w:pPr>
@@ -8425,7 +8525,7 @@
     <w:lvl w:ilvl="3">
       <w:start w:val="1"/>
       <w:numFmt w:val="decimal"/>
-      <w:pStyle w:val="Nagwek4"/>
+      <w:pStyle w:val="Heading4"/>
       <w:lvlText w:val="%1.%2.%3.%4"/>
       <w:lvlJc w:val="left"/>
       <w:pPr>
@@ -8435,7 +8535,7 @@
     <w:lvl w:ilvl="4">
       <w:start w:val="1"/>
       <w:numFmt w:val="decimal"/>
-      <w:pStyle w:val="Nagwek5"/>
+      <w:pStyle w:val="Heading5"/>
       <w:lvlText w:val="%1.%2.%3.%4.%5"/>
       <w:lvlJc w:val="left"/>
       <w:pPr>
@@ -8445,7 +8545,7 @@
     <w:lvl w:ilvl="5">
       <w:start w:val="1"/>
       <w:numFmt w:val="decimal"/>
-      <w:pStyle w:val="Nagwek6"/>
+      <w:pStyle w:val="Heading6"/>
       <w:lvlText w:val="%1.%2.%3.%4.%5.%6"/>
       <w:lvlJc w:val="left"/>
       <w:pPr>
@@ -8455,7 +8555,7 @@
     <w:lvl w:ilvl="6">
       <w:start w:val="1"/>
       <w:numFmt w:val="decimal"/>
-      <w:pStyle w:val="Nagwek7"/>
+      <w:pStyle w:val="Heading7"/>
       <w:lvlText w:val="%1.%2.%3.%4.%5.%6.%7"/>
       <w:lvlJc w:val="left"/>
       <w:pPr>
@@ -8465,7 +8565,7 @@
     <w:lvl w:ilvl="7">
       <w:start w:val="1"/>
       <w:numFmt w:val="decimal"/>
-      <w:pStyle w:val="Nagwek8"/>
+      <w:pStyle w:val="Heading8"/>
       <w:lvlText w:val="%1.%2.%3.%4.%5.%6.%7.%8"/>
       <w:lvlJc w:val="left"/>
       <w:pPr>
@@ -8475,7 +8575,7 @@
     <w:lvl w:ilvl="8">
       <w:start w:val="1"/>
       <w:numFmt w:val="decimal"/>
-      <w:pStyle w:val="Nagwek9"/>
+      <w:pStyle w:val="Heading9"/>
       <w:lvlText w:val="%1.%2.%3.%4.%5.%6.%7.%8.%9"/>
       <w:lvlJc w:val="left"/>
       <w:pPr>
@@ -10577,6 +10677,155 @@
     </w:lvl>
   </w:abstractNum>
   <w:abstractNum w:abstractNumId="28" w15:restartNumberingAfterBreak="0">
+    <w:nsid w:val="79A91ECF"/>
+    <w:multiLevelType w:val="multilevel"/>
+    <w:tmpl w:val="4B56750A"/>
+    <w:lvl w:ilvl="0">
+      <w:start w:val="1"/>
+      <w:numFmt w:val="bullet"/>
+      <w:lvlText w:val=""/>
+      <w:lvlJc w:val="left"/>
+      <w:pPr>
+        <w:tabs>
+          <w:tab w:val="num" w:pos="720"/>
+        </w:tabs>
+        <w:ind w:left="720" w:hanging="360"/>
+      </w:pPr>
+      <w:rPr>
+        <w:rFonts w:ascii="Symbol" w:hAnsi="Symbol" w:hint="default"/>
+        <w:sz w:val="20"/>
+      </w:rPr>
+    </w:lvl>
+    <w:lvl w:ilvl="1" w:tentative="1">
+      <w:start w:val="1"/>
+      <w:numFmt w:val="bullet"/>
+      <w:lvlText w:val="o"/>
+      <w:lvlJc w:val="left"/>
+      <w:pPr>
+        <w:tabs>
+          <w:tab w:val="num" w:pos="1440"/>
+        </w:tabs>
+        <w:ind w:left="1440" w:hanging="360"/>
+      </w:pPr>
+      <w:rPr>
+        <w:rFonts w:ascii="Courier New" w:hAnsi="Courier New" w:hint="default"/>
+        <w:sz w:val="20"/>
+      </w:rPr>
+    </w:lvl>
+    <w:lvl w:ilvl="2" w:tentative="1">
+      <w:start w:val="1"/>
+      <w:numFmt w:val="bullet"/>
+      <w:lvlText w:val=""/>
+      <w:lvlJc w:val="left"/>
+      <w:pPr>
+        <w:tabs>
+          <w:tab w:val="num" w:pos="2160"/>
+        </w:tabs>
+        <w:ind w:left="2160" w:hanging="360"/>
+      </w:pPr>
+      <w:rPr>
+        <w:rFonts w:ascii="Wingdings" w:hAnsi="Wingdings" w:hint="default"/>
+        <w:sz w:val="20"/>
+      </w:rPr>
+    </w:lvl>
+    <w:lvl w:ilvl="3" w:tentative="1">
+      <w:start w:val="1"/>
+      <w:numFmt w:val="bullet"/>
+      <w:lvlText w:val=""/>
+      <w:lvlJc w:val="left"/>
+      <w:pPr>
+        <w:tabs>
+          <w:tab w:val="num" w:pos="2880"/>
+        </w:tabs>
+        <w:ind w:left="2880" w:hanging="360"/>
+      </w:pPr>
+      <w:rPr>
+        <w:rFonts w:ascii="Wingdings" w:hAnsi="Wingdings" w:hint="default"/>
+        <w:sz w:val="20"/>
+      </w:rPr>
+    </w:lvl>
+    <w:lvl w:ilvl="4" w:tentative="1">
+      <w:start w:val="1"/>
+      <w:numFmt w:val="bullet"/>
+      <w:lvlText w:val=""/>
+      <w:lvlJc w:val="left"/>
+      <w:pPr>
+        <w:tabs>
+          <w:tab w:val="num" w:pos="3600"/>
+        </w:tabs>
+        <w:ind w:left="3600" w:hanging="360"/>
+      </w:pPr>
+      <w:rPr>
+        <w:rFonts w:ascii="Wingdings" w:hAnsi="Wingdings" w:hint="default"/>
+        <w:sz w:val="20"/>
+      </w:rPr>
+    </w:lvl>
+    <w:lvl w:ilvl="5" w:tentative="1">
+      <w:start w:val="1"/>
+      <w:numFmt w:val="bullet"/>
+      <w:lvlText w:val=""/>
+      <w:lvlJc w:val="left"/>
+      <w:pPr>
+        <w:tabs>
+          <w:tab w:val="num" w:pos="4320"/>
+        </w:tabs>
+        <w:ind w:left="4320" w:hanging="360"/>
+      </w:pPr>
+      <w:rPr>
+        <w:rFonts w:ascii="Wingdings" w:hAnsi="Wingdings" w:hint="default"/>
+        <w:sz w:val="20"/>
+      </w:rPr>
+    </w:lvl>
+    <w:lvl w:ilvl="6" w:tentative="1">
+      <w:start w:val="1"/>
+      <w:numFmt w:val="bullet"/>
+      <w:lvlText w:val=""/>
+      <w:lvlJc w:val="left"/>
+      <w:pPr>
+        <w:tabs>
+          <w:tab w:val="num" w:pos="5040"/>
+        </w:tabs>
+        <w:ind w:left="5040" w:hanging="360"/>
+      </w:pPr>
+      <w:rPr>
+        <w:rFonts w:ascii="Wingdings" w:hAnsi="Wingdings" w:hint="default"/>
+        <w:sz w:val="20"/>
+      </w:rPr>
+    </w:lvl>
+    <w:lvl w:ilvl="7" w:tentative="1">
+      <w:start w:val="1"/>
+      <w:numFmt w:val="bullet"/>
+      <w:lvlText w:val=""/>
+      <w:lvlJc w:val="left"/>
+      <w:pPr>
+        <w:tabs>
+          <w:tab w:val="num" w:pos="5760"/>
+        </w:tabs>
+        <w:ind w:left="5760" w:hanging="360"/>
+      </w:pPr>
+      <w:rPr>
+        <w:rFonts w:ascii="Wingdings" w:hAnsi="Wingdings" w:hint="default"/>
+        <w:sz w:val="20"/>
+      </w:rPr>
+    </w:lvl>
+    <w:lvl w:ilvl="8" w:tentative="1">
+      <w:start w:val="1"/>
+      <w:numFmt w:val="bullet"/>
+      <w:lvlText w:val=""/>
+      <w:lvlJc w:val="left"/>
+      <w:pPr>
+        <w:tabs>
+          <w:tab w:val="num" w:pos="6480"/>
+        </w:tabs>
+        <w:ind w:left="6480" w:hanging="360"/>
+      </w:pPr>
+      <w:rPr>
+        <w:rFonts w:ascii="Wingdings" w:hAnsi="Wingdings" w:hint="default"/>
+        <w:sz w:val="20"/>
+      </w:rPr>
+    </w:lvl>
+  </w:abstractNum>
+  <w:abstractNum w:abstractNumId="29" w15:restartNumberingAfterBreak="0">
     <w:nsid w:val="7A584A16"/>
     <w:multiLevelType w:val="hybridMultilevel"/>
     <w:tmpl w:val="E892AAB2"/>
@@ -10732,7 +10981,7 @@
     <w:abstractNumId w:val="1"/>
   </w:num>
   <w:num w:numId="15" w16cid:durableId="32972484">
-    <w:abstractNumId w:val="28"/>
+    <w:abstractNumId w:val="29"/>
   </w:num>
   <w:num w:numId="16" w16cid:durableId="2080519628">
     <w:abstractNumId w:val="2"/>
@@ -10775,6 +11024,9 @@
   </w:num>
   <w:num w:numId="29" w16cid:durableId="1711031661">
     <w:abstractNumId w:val="10"/>
+  </w:num>
+  <w:num w:numId="30" w16cid:durableId="965550874">
+    <w:abstractNumId w:val="28"/>
   </w:num>
   <w:numIdMacAtCleanup w:val="29"/>
 </w:numbering>
@@ -11175,16 +11427,16 @@
     <w:lsdException w:name="Unresolved Mention" w:semiHidden="1" w:unhideWhenUsed="1"/>
     <w:lsdException w:name="Smart Link" w:semiHidden="1" w:unhideWhenUsed="1"/>
   </w:latentStyles>
-  <w:style w:type="paragraph" w:default="1" w:styleId="Normalny">
+  <w:style w:type="paragraph" w:default="1" w:styleId="Normal">
     <w:name w:val="Normal"/>
     <w:qFormat/>
     <w:rsid w:val="00737385"/>
   </w:style>
-  <w:style w:type="paragraph" w:styleId="Nagwek1">
+  <w:style w:type="paragraph" w:styleId="Heading1">
     <w:name w:val="heading 1"/>
-    <w:basedOn w:val="Normalny"/>
-    <w:next w:val="Normalny"/>
-    <w:link w:val="Nagwek1Znak"/>
+    <w:basedOn w:val="Normal"/>
+    <w:next w:val="Normal"/>
+    <w:link w:val="Heading1Char"/>
     <w:uiPriority w:val="9"/>
     <w:qFormat/>
     <w:rsid w:val="00C732C6"/>
@@ -11210,11 +11462,11 @@
       <w:szCs w:val="36"/>
     </w:rPr>
   </w:style>
-  <w:style w:type="paragraph" w:styleId="Nagwek2">
+  <w:style w:type="paragraph" w:styleId="Heading2">
     <w:name w:val="heading 2"/>
-    <w:basedOn w:val="Normalny"/>
-    <w:next w:val="Normalny"/>
-    <w:link w:val="Nagwek2Znak"/>
+    <w:basedOn w:val="Normal"/>
+    <w:next w:val="Normal"/>
+    <w:link w:val="Heading2Char"/>
     <w:uiPriority w:val="9"/>
     <w:unhideWhenUsed/>
     <w:qFormat/>
@@ -11239,11 +11491,11 @@
       <w:szCs w:val="28"/>
     </w:rPr>
   </w:style>
-  <w:style w:type="paragraph" w:styleId="Nagwek3">
+  <w:style w:type="paragraph" w:styleId="Heading3">
     <w:name w:val="heading 3"/>
-    <w:basedOn w:val="Normalny"/>
-    <w:next w:val="Normalny"/>
-    <w:link w:val="Nagwek3Znak"/>
+    <w:basedOn w:val="Normal"/>
+    <w:next w:val="Normal"/>
+    <w:link w:val="Heading3Char"/>
     <w:uiPriority w:val="9"/>
     <w:unhideWhenUsed/>
     <w:qFormat/>
@@ -11265,11 +11517,11 @@
       <w:color w:val="000000" w:themeColor="text1"/>
     </w:rPr>
   </w:style>
-  <w:style w:type="paragraph" w:styleId="Nagwek4">
+  <w:style w:type="paragraph" w:styleId="Heading4">
     <w:name w:val="heading 4"/>
-    <w:basedOn w:val="Normalny"/>
-    <w:next w:val="Normalny"/>
-    <w:link w:val="Nagwek4Znak"/>
+    <w:basedOn w:val="Normal"/>
+    <w:next w:val="Normal"/>
+    <w:link w:val="Heading4Char"/>
     <w:uiPriority w:val="9"/>
     <w:unhideWhenUsed/>
     <w:qFormat/>
@@ -11293,11 +11545,11 @@
       <w:color w:val="000000" w:themeColor="text1"/>
     </w:rPr>
   </w:style>
-  <w:style w:type="paragraph" w:styleId="Nagwek5">
+  <w:style w:type="paragraph" w:styleId="Heading5">
     <w:name w:val="heading 5"/>
-    <w:basedOn w:val="Normalny"/>
-    <w:next w:val="Normalny"/>
-    <w:link w:val="Nagwek5Znak"/>
+    <w:basedOn w:val="Normal"/>
+    <w:next w:val="Normal"/>
+    <w:link w:val="Heading5Char"/>
     <w:uiPriority w:val="9"/>
     <w:semiHidden/>
     <w:unhideWhenUsed/>
@@ -11318,11 +11570,11 @@
       <w:color w:val="0A1D30" w:themeColor="text2" w:themeShade="BF"/>
     </w:rPr>
   </w:style>
-  <w:style w:type="paragraph" w:styleId="Nagwek6">
+  <w:style w:type="paragraph" w:styleId="Heading6">
     <w:name w:val="heading 6"/>
-    <w:basedOn w:val="Normalny"/>
-    <w:next w:val="Normalny"/>
-    <w:link w:val="Nagwek6Znak"/>
+    <w:basedOn w:val="Normal"/>
+    <w:next w:val="Normal"/>
+    <w:link w:val="Heading6Char"/>
     <w:uiPriority w:val="9"/>
     <w:semiHidden/>
     <w:unhideWhenUsed/>
@@ -11345,11 +11597,11 @@
       <w:color w:val="0A1D30" w:themeColor="text2" w:themeShade="BF"/>
     </w:rPr>
   </w:style>
-  <w:style w:type="paragraph" w:styleId="Nagwek7">
+  <w:style w:type="paragraph" w:styleId="Heading7">
     <w:name w:val="heading 7"/>
-    <w:basedOn w:val="Normalny"/>
-    <w:next w:val="Normalny"/>
-    <w:link w:val="Nagwek7Znak"/>
+    <w:basedOn w:val="Normal"/>
+    <w:next w:val="Normal"/>
+    <w:link w:val="Heading7Char"/>
     <w:uiPriority w:val="9"/>
     <w:semiHidden/>
     <w:unhideWhenUsed/>
@@ -11372,11 +11624,11 @@
       <w:color w:val="404040" w:themeColor="text1" w:themeTint="BF"/>
     </w:rPr>
   </w:style>
-  <w:style w:type="paragraph" w:styleId="Nagwek8">
+  <w:style w:type="paragraph" w:styleId="Heading8">
     <w:name w:val="heading 8"/>
-    <w:basedOn w:val="Normalny"/>
-    <w:next w:val="Normalny"/>
-    <w:link w:val="Nagwek8Znak"/>
+    <w:basedOn w:val="Normal"/>
+    <w:next w:val="Normal"/>
+    <w:link w:val="Heading8Char"/>
     <w:uiPriority w:val="9"/>
     <w:semiHidden/>
     <w:unhideWhenUsed/>
@@ -11399,11 +11651,11 @@
       <w:szCs w:val="20"/>
     </w:rPr>
   </w:style>
-  <w:style w:type="paragraph" w:styleId="Nagwek9">
+  <w:style w:type="paragraph" w:styleId="Heading9">
     <w:name w:val="heading 9"/>
-    <w:basedOn w:val="Normalny"/>
-    <w:next w:val="Normalny"/>
-    <w:link w:val="Nagwek9Znak"/>
+    <w:basedOn w:val="Normal"/>
+    <w:next w:val="Normal"/>
+    <w:link w:val="Heading9Char"/>
     <w:uiPriority w:val="9"/>
     <w:semiHidden/>
     <w:unhideWhenUsed/>
@@ -11428,12 +11680,12 @@
       <w:szCs w:val="20"/>
     </w:rPr>
   </w:style>
-  <w:style w:type="character" w:default="1" w:styleId="Domylnaczcionkaakapitu">
+  <w:style w:type="character" w:default="1" w:styleId="DefaultParagraphFont">
     <w:name w:val="Default Paragraph Font"/>
     <w:uiPriority w:val="1"/>
     <w:unhideWhenUsed/>
   </w:style>
-  <w:style w:type="table" w:default="1" w:styleId="Standardowy">
+  <w:style w:type="table" w:default="1" w:styleId="TableNormal">
     <w:name w:val="Normal Table"/>
     <w:uiPriority w:val="99"/>
     <w:semiHidden/>
@@ -11448,7 +11700,7 @@
       </w:tblCellMar>
     </w:tblPr>
   </w:style>
-  <w:style w:type="numbering" w:default="1" w:styleId="Bezlisty">
+  <w:style w:type="numbering" w:default="1" w:styleId="NoList">
     <w:name w:val="No List"/>
     <w:uiPriority w:val="99"/>
     <w:semiHidden/>
@@ -11456,7 +11708,7 @@
   </w:style>
   <w:style w:type="paragraph" w:customStyle="1" w:styleId="kodprogramu">
     <w:name w:val="kod programu"/>
-    <w:basedOn w:val="Normalny"/>
+    <w:basedOn w:val="Normal"/>
     <w:link w:val="kodprogramuZnak"/>
     <w:autoRedefine/>
     <w:rsid w:val="00C41CB2"/>
@@ -11479,7 +11731,7 @@
   </w:style>
   <w:style w:type="character" w:customStyle="1" w:styleId="kodprogramuZnak">
     <w:name w:val="kod programu Znak"/>
-    <w:basedOn w:val="Domylnaczcionkaakapitu"/>
+    <w:basedOn w:val="DefaultParagraphFont"/>
     <w:link w:val="kodprogramu"/>
     <w:rsid w:val="00C41CB2"/>
     <w:rPr>
@@ -11489,10 +11741,10 @@
       <w:shd w:val="clear" w:color="auto" w:fill="262626" w:themeFill="text1" w:themeFillTint="D9"/>
     </w:rPr>
   </w:style>
-  <w:style w:type="character" w:customStyle="1" w:styleId="Nagwek1Znak">
-    <w:name w:val="Nagłówek 1 Znak"/>
-    <w:basedOn w:val="Domylnaczcionkaakapitu"/>
-    <w:link w:val="Nagwek1"/>
+  <w:style w:type="character" w:customStyle="1" w:styleId="Heading1Char">
+    <w:name w:val="Heading 1 Char"/>
+    <w:basedOn w:val="DefaultParagraphFont"/>
+    <w:link w:val="Heading1"/>
     <w:uiPriority w:val="9"/>
     <w:rsid w:val="00C732C6"/>
     <w:rPr>
@@ -11505,10 +11757,10 @@
       <w:szCs w:val="36"/>
     </w:rPr>
   </w:style>
-  <w:style w:type="character" w:customStyle="1" w:styleId="Nagwek2Znak">
-    <w:name w:val="Nagłówek 2 Znak"/>
-    <w:basedOn w:val="Domylnaczcionkaakapitu"/>
-    <w:link w:val="Nagwek2"/>
+  <w:style w:type="character" w:customStyle="1" w:styleId="Heading2Char">
+    <w:name w:val="Heading 2 Char"/>
+    <w:basedOn w:val="DefaultParagraphFont"/>
+    <w:link w:val="Heading2"/>
     <w:uiPriority w:val="9"/>
     <w:rsid w:val="00C732C6"/>
     <w:rPr>
@@ -11521,10 +11773,10 @@
       <w:szCs w:val="28"/>
     </w:rPr>
   </w:style>
-  <w:style w:type="character" w:customStyle="1" w:styleId="Nagwek3Znak">
-    <w:name w:val="Nagłówek 3 Znak"/>
-    <w:basedOn w:val="Domylnaczcionkaakapitu"/>
-    <w:link w:val="Nagwek3"/>
+  <w:style w:type="character" w:customStyle="1" w:styleId="Heading3Char">
+    <w:name w:val="Heading 3 Char"/>
+    <w:basedOn w:val="DefaultParagraphFont"/>
+    <w:link w:val="Heading3"/>
     <w:uiPriority w:val="9"/>
     <w:rsid w:val="00C732C6"/>
     <w:rPr>
@@ -11534,10 +11786,10 @@
       <w:color w:val="000000" w:themeColor="text1"/>
     </w:rPr>
   </w:style>
-  <w:style w:type="character" w:customStyle="1" w:styleId="Nagwek4Znak">
-    <w:name w:val="Nagłówek 4 Znak"/>
-    <w:basedOn w:val="Domylnaczcionkaakapitu"/>
-    <w:link w:val="Nagwek4"/>
+  <w:style w:type="character" w:customStyle="1" w:styleId="Heading4Char">
+    <w:name w:val="Heading 4 Char"/>
+    <w:basedOn w:val="DefaultParagraphFont"/>
+    <w:link w:val="Heading4"/>
     <w:uiPriority w:val="9"/>
     <w:rsid w:val="00C732C6"/>
     <w:rPr>
@@ -11549,10 +11801,10 @@
       <w:color w:val="000000" w:themeColor="text1"/>
     </w:rPr>
   </w:style>
-  <w:style w:type="character" w:customStyle="1" w:styleId="Nagwek5Znak">
-    <w:name w:val="Nagłówek 5 Znak"/>
-    <w:basedOn w:val="Domylnaczcionkaakapitu"/>
-    <w:link w:val="Nagwek5"/>
+  <w:style w:type="character" w:customStyle="1" w:styleId="Heading5Char">
+    <w:name w:val="Heading 5 Char"/>
+    <w:basedOn w:val="DefaultParagraphFont"/>
+    <w:link w:val="Heading5"/>
     <w:uiPriority w:val="9"/>
     <w:semiHidden/>
     <w:rsid w:val="00C732C6"/>
@@ -11561,10 +11813,10 @@
       <w:color w:val="0A1D30" w:themeColor="text2" w:themeShade="BF"/>
     </w:rPr>
   </w:style>
-  <w:style w:type="character" w:customStyle="1" w:styleId="Nagwek6Znak">
-    <w:name w:val="Nagłówek 6 Znak"/>
-    <w:basedOn w:val="Domylnaczcionkaakapitu"/>
-    <w:link w:val="Nagwek6"/>
+  <w:style w:type="character" w:customStyle="1" w:styleId="Heading6Char">
+    <w:name w:val="Heading 6 Char"/>
+    <w:basedOn w:val="DefaultParagraphFont"/>
+    <w:link w:val="Heading6"/>
     <w:uiPriority w:val="9"/>
     <w:semiHidden/>
     <w:rsid w:val="00C732C6"/>
@@ -11575,10 +11827,10 @@
       <w:color w:val="0A1D30" w:themeColor="text2" w:themeShade="BF"/>
     </w:rPr>
   </w:style>
-  <w:style w:type="character" w:customStyle="1" w:styleId="Nagwek7Znak">
-    <w:name w:val="Nagłówek 7 Znak"/>
-    <w:basedOn w:val="Domylnaczcionkaakapitu"/>
-    <w:link w:val="Nagwek7"/>
+  <w:style w:type="character" w:customStyle="1" w:styleId="Heading7Char">
+    <w:name w:val="Heading 7 Char"/>
+    <w:basedOn w:val="DefaultParagraphFont"/>
+    <w:link w:val="Heading7"/>
     <w:uiPriority w:val="9"/>
     <w:semiHidden/>
     <w:rsid w:val="00C732C6"/>
@@ -11589,10 +11841,10 @@
       <w:color w:val="404040" w:themeColor="text1" w:themeTint="BF"/>
     </w:rPr>
   </w:style>
-  <w:style w:type="character" w:customStyle="1" w:styleId="Nagwek8Znak">
-    <w:name w:val="Nagłówek 8 Znak"/>
-    <w:basedOn w:val="Domylnaczcionkaakapitu"/>
-    <w:link w:val="Nagwek8"/>
+  <w:style w:type="character" w:customStyle="1" w:styleId="Heading8Char">
+    <w:name w:val="Heading 8 Char"/>
+    <w:basedOn w:val="DefaultParagraphFont"/>
+    <w:link w:val="Heading8"/>
     <w:uiPriority w:val="9"/>
     <w:semiHidden/>
     <w:rsid w:val="00C732C6"/>
@@ -11603,10 +11855,10 @@
       <w:szCs w:val="20"/>
     </w:rPr>
   </w:style>
-  <w:style w:type="character" w:customStyle="1" w:styleId="Nagwek9Znak">
-    <w:name w:val="Nagłówek 9 Znak"/>
-    <w:basedOn w:val="Domylnaczcionkaakapitu"/>
-    <w:link w:val="Nagwek9"/>
+  <w:style w:type="character" w:customStyle="1" w:styleId="Heading9Char">
+    <w:name w:val="Heading 9 Char"/>
+    <w:basedOn w:val="DefaultParagraphFont"/>
+    <w:link w:val="Heading9"/>
     <w:uiPriority w:val="9"/>
     <w:semiHidden/>
     <w:rsid w:val="00C732C6"/>
@@ -11619,11 +11871,11 @@
       <w:szCs w:val="20"/>
     </w:rPr>
   </w:style>
-  <w:style w:type="paragraph" w:styleId="Tytu">
+  <w:style w:type="paragraph" w:styleId="Title">
     <w:name w:val="Title"/>
-    <w:basedOn w:val="Normalny"/>
-    <w:next w:val="Normalny"/>
-    <w:link w:val="TytuZnak"/>
+    <w:basedOn w:val="Normal"/>
+    <w:next w:val="Normal"/>
+    <w:link w:val="TitleChar"/>
     <w:uiPriority w:val="10"/>
     <w:qFormat/>
     <w:rsid w:val="00C732C6"/>
@@ -11638,10 +11890,10 @@
       <w:szCs w:val="56"/>
     </w:rPr>
   </w:style>
-  <w:style w:type="character" w:customStyle="1" w:styleId="TytuZnak">
-    <w:name w:val="Tytuł Znak"/>
-    <w:basedOn w:val="Domylnaczcionkaakapitu"/>
-    <w:link w:val="Tytu"/>
+  <w:style w:type="character" w:customStyle="1" w:styleId="TitleChar">
+    <w:name w:val="Title Char"/>
+    <w:basedOn w:val="DefaultParagraphFont"/>
+    <w:link w:val="Title"/>
     <w:uiPriority w:val="10"/>
     <w:rsid w:val="00C732C6"/>
     <w:rPr>
@@ -11651,11 +11903,11 @@
       <w:szCs w:val="56"/>
     </w:rPr>
   </w:style>
-  <w:style w:type="paragraph" w:styleId="Podtytu">
+  <w:style w:type="paragraph" w:styleId="Subtitle">
     <w:name w:val="Subtitle"/>
-    <w:basedOn w:val="Normalny"/>
-    <w:next w:val="Normalny"/>
-    <w:link w:val="PodtytuZnak"/>
+    <w:basedOn w:val="Normal"/>
+    <w:next w:val="Normal"/>
+    <w:link w:val="SubtitleChar"/>
     <w:uiPriority w:val="11"/>
     <w:qFormat/>
     <w:rsid w:val="00C732C6"/>
@@ -11669,10 +11921,10 @@
       <w:spacing w:val="10"/>
     </w:rPr>
   </w:style>
-  <w:style w:type="character" w:customStyle="1" w:styleId="PodtytuZnak">
-    <w:name w:val="Podtytuł Znak"/>
-    <w:basedOn w:val="Domylnaczcionkaakapitu"/>
-    <w:link w:val="Podtytu"/>
+  <w:style w:type="character" w:customStyle="1" w:styleId="SubtitleChar">
+    <w:name w:val="Subtitle Char"/>
+    <w:basedOn w:val="DefaultParagraphFont"/>
+    <w:link w:val="Subtitle"/>
     <w:uiPriority w:val="11"/>
     <w:rsid w:val="00C732C6"/>
     <w:rPr>
@@ -11680,11 +11932,11 @@
       <w:spacing w:val="10"/>
     </w:rPr>
   </w:style>
-  <w:style w:type="paragraph" w:styleId="Cytat">
+  <w:style w:type="paragraph" w:styleId="Quote">
     <w:name w:val="Quote"/>
-    <w:basedOn w:val="Normalny"/>
-    <w:next w:val="Normalny"/>
-    <w:link w:val="CytatZnak"/>
+    <w:basedOn w:val="Normal"/>
+    <w:next w:val="Normal"/>
+    <w:link w:val="QuoteChar"/>
     <w:uiPriority w:val="29"/>
     <w:qFormat/>
     <w:rsid w:val="00C732C6"/>
@@ -11698,10 +11950,10 @@
       <w:color w:val="000000" w:themeColor="text1"/>
     </w:rPr>
   </w:style>
-  <w:style w:type="character" w:customStyle="1" w:styleId="CytatZnak">
-    <w:name w:val="Cytat Znak"/>
-    <w:basedOn w:val="Domylnaczcionkaakapitu"/>
-    <w:link w:val="Cytat"/>
+  <w:style w:type="character" w:customStyle="1" w:styleId="QuoteChar">
+    <w:name w:val="Quote Char"/>
+    <w:basedOn w:val="DefaultParagraphFont"/>
+    <w:link w:val="Quote"/>
     <w:uiPriority w:val="29"/>
     <w:rsid w:val="00C732C6"/>
     <w:rPr>
@@ -11710,9 +11962,9 @@
       <w:color w:val="000000" w:themeColor="text1"/>
     </w:rPr>
   </w:style>
-  <w:style w:type="paragraph" w:styleId="Akapitzlist">
+  <w:style w:type="paragraph" w:styleId="ListParagraph">
     <w:name w:val="List Paragraph"/>
-    <w:basedOn w:val="Normalny"/>
+    <w:basedOn w:val="Normal"/>
     <w:uiPriority w:val="34"/>
     <w:qFormat/>
     <w:rsid w:val="00C732C6"/>
@@ -11721,9 +11973,9 @@
       <w:contextualSpacing/>
     </w:pPr>
   </w:style>
-  <w:style w:type="character" w:styleId="Wyrnienieintensywne">
+  <w:style w:type="character" w:styleId="IntenseEmphasis">
     <w:name w:val="Intense Emphasis"/>
-    <w:basedOn w:val="Domylnaczcionkaakapitu"/>
+    <w:basedOn w:val="DefaultParagraphFont"/>
     <w:uiPriority w:val="21"/>
     <w:qFormat/>
     <w:rsid w:val="00C732C6"/>
@@ -11735,11 +11987,11 @@
       <w:caps/>
     </w:rPr>
   </w:style>
-  <w:style w:type="paragraph" w:styleId="Cytatintensywny">
+  <w:style w:type="paragraph" w:styleId="IntenseQuote">
     <w:name w:val="Intense Quote"/>
-    <w:basedOn w:val="Normalny"/>
-    <w:next w:val="Normalny"/>
-    <w:link w:val="CytatintensywnyZnak"/>
+    <w:basedOn w:val="Normal"/>
+    <w:next w:val="Normal"/>
+    <w:link w:val="IntenseQuoteChar"/>
     <w:uiPriority w:val="30"/>
     <w:qFormat/>
     <w:rsid w:val="00C732C6"/>
@@ -11757,10 +12009,10 @@
       <w:color w:val="000000" w:themeColor="text1"/>
     </w:rPr>
   </w:style>
-  <w:style w:type="character" w:customStyle="1" w:styleId="CytatintensywnyZnak">
-    <w:name w:val="Cytat intensywny Znak"/>
-    <w:basedOn w:val="Domylnaczcionkaakapitu"/>
-    <w:link w:val="Cytatintensywny"/>
+  <w:style w:type="character" w:customStyle="1" w:styleId="IntenseQuoteChar">
+    <w:name w:val="Intense Quote Char"/>
+    <w:basedOn w:val="DefaultParagraphFont"/>
+    <w:link w:val="IntenseQuote"/>
     <w:uiPriority w:val="30"/>
     <w:rsid w:val="00C732C6"/>
     <w:rPr>
@@ -11768,9 +12020,9 @@
       <w:shd w:val="clear" w:color="auto" w:fill="F2F2F2" w:themeFill="background1" w:themeFillShade="F2"/>
     </w:rPr>
   </w:style>
-  <w:style w:type="character" w:styleId="Odwoanieintensywne">
+  <w:style w:type="character" w:styleId="IntenseReference">
     <w:name w:val="Intense Reference"/>
-    <w:basedOn w:val="Domylnaczcionkaakapitu"/>
+    <w:basedOn w:val="DefaultParagraphFont"/>
     <w:uiPriority w:val="32"/>
     <w:qFormat/>
     <w:rsid w:val="00C732C6"/>
@@ -11781,10 +12033,10 @@
       <w:u w:val="single"/>
     </w:rPr>
   </w:style>
-  <w:style w:type="paragraph" w:styleId="Legenda">
+  <w:style w:type="paragraph" w:styleId="Caption">
     <w:name w:val="caption"/>
-    <w:basedOn w:val="Normalny"/>
-    <w:next w:val="Normalny"/>
+    <w:basedOn w:val="Normal"/>
+    <w:next w:val="Normal"/>
     <w:uiPriority w:val="35"/>
     <w:semiHidden/>
     <w:unhideWhenUsed/>
@@ -11801,9 +12053,9 @@
       <w:szCs w:val="18"/>
     </w:rPr>
   </w:style>
-  <w:style w:type="character" w:styleId="Pogrubienie">
+  <w:style w:type="character" w:styleId="Strong">
     <w:name w:val="Strong"/>
-    <w:basedOn w:val="Domylnaczcionkaakapitu"/>
+    <w:basedOn w:val="DefaultParagraphFont"/>
     <w:uiPriority w:val="22"/>
     <w:qFormat/>
     <w:rsid w:val="00C732C6"/>
@@ -11813,9 +12065,9 @@
       <w:color w:val="000000" w:themeColor="text1"/>
     </w:rPr>
   </w:style>
-  <w:style w:type="character" w:styleId="Uwydatnienie">
+  <w:style w:type="character" w:styleId="Emphasis">
     <w:name w:val="Emphasis"/>
-    <w:basedOn w:val="Domylnaczcionkaakapitu"/>
+    <w:basedOn w:val="DefaultParagraphFont"/>
     <w:uiPriority w:val="20"/>
     <w:qFormat/>
     <w:rsid w:val="00C732C6"/>
@@ -11825,7 +12077,7 @@
       <w:color w:val="auto"/>
     </w:rPr>
   </w:style>
-  <w:style w:type="paragraph" w:styleId="Bezodstpw">
+  <w:style w:type="paragraph" w:styleId="NoSpacing">
     <w:name w:val="No Spacing"/>
     <w:uiPriority w:val="1"/>
     <w:qFormat/>
@@ -11834,9 +12086,9 @@
       <w:spacing w:after="0" w:line="240" w:lineRule="auto"/>
     </w:pPr>
   </w:style>
-  <w:style w:type="character" w:styleId="Wyrnieniedelikatne">
+  <w:style w:type="character" w:styleId="SubtleEmphasis">
     <w:name w:val="Subtle Emphasis"/>
-    <w:basedOn w:val="Domylnaczcionkaakapitu"/>
+    <w:basedOn w:val="DefaultParagraphFont"/>
     <w:uiPriority w:val="19"/>
     <w:qFormat/>
     <w:rsid w:val="00C732C6"/>
@@ -11846,9 +12098,9 @@
       <w:color w:val="404040" w:themeColor="text1" w:themeTint="BF"/>
     </w:rPr>
   </w:style>
-  <w:style w:type="character" w:styleId="Odwoaniedelikatne">
+  <w:style w:type="character" w:styleId="SubtleReference">
     <w:name w:val="Subtle Reference"/>
-    <w:basedOn w:val="Domylnaczcionkaakapitu"/>
+    <w:basedOn w:val="DefaultParagraphFont"/>
     <w:uiPriority w:val="31"/>
     <w:qFormat/>
     <w:rsid w:val="00C732C6"/>
@@ -11858,9 +12110,9 @@
       <w:u w:val="single" w:color="7F7F7F" w:themeColor="text1" w:themeTint="80"/>
     </w:rPr>
   </w:style>
-  <w:style w:type="character" w:styleId="Tytuksiki">
+  <w:style w:type="character" w:styleId="BookTitle">
     <w:name w:val="Book Title"/>
-    <w:basedOn w:val="Domylnaczcionkaakapitu"/>
+    <w:basedOn w:val="DefaultParagraphFont"/>
     <w:uiPriority w:val="33"/>
     <w:qFormat/>
     <w:rsid w:val="00C732C6"/>
@@ -11871,10 +12123,10 @@
       <w:spacing w:val="5"/>
     </w:rPr>
   </w:style>
-  <w:style w:type="paragraph" w:styleId="Nagwekspisutreci">
+  <w:style w:type="paragraph" w:styleId="TOCHeading">
     <w:name w:val="TOC Heading"/>
-    <w:basedOn w:val="Nagwek1"/>
-    <w:next w:val="Normalny"/>
+    <w:basedOn w:val="Heading1"/>
+    <w:next w:val="Normal"/>
     <w:uiPriority w:val="39"/>
     <w:semiHidden/>
     <w:unhideWhenUsed/>
@@ -11883,6 +12135,23 @@
     <w:pPr>
       <w:outlineLvl w:val="9"/>
     </w:pPr>
+  </w:style>
+  <w:style w:type="paragraph" w:styleId="NormalWeb">
+    <w:name w:val="Normal (Web)"/>
+    <w:basedOn w:val="Normal"/>
+    <w:uiPriority w:val="99"/>
+    <w:semiHidden/>
+    <w:unhideWhenUsed/>
+    <w:rsid w:val="00241290"/>
+    <w:pPr>
+      <w:spacing w:before="100" w:beforeAutospacing="1" w:after="100" w:afterAutospacing="1" w:line="240" w:lineRule="auto"/>
+    </w:pPr>
+    <w:rPr>
+      <w:rFonts w:ascii="Times New Roman" w:eastAsia="Times New Roman" w:hAnsi="Times New Roman" w:cs="Times New Roman"/>
+      <w:sz w:val="24"/>
+      <w:szCs w:val="24"/>
+      <w:lang w:eastAsia="pl-PL"/>
+    </w:rPr>
   </w:style>
 </w:styles>
 </file>

</xml_diff>

<commit_message>
Poprawienie w sprawozdaniu części o GUI
</commit_message>
<xml_diff>
--- a/Sprawozdanie_projekt_template.docx
+++ b/Sprawozdanie_projekt_template.docx
@@ -4988,6 +4988,9 @@
       <w:r>
         <w:t xml:space="preserve"> </w:t>
       </w:r>
+      <w:r>
+        <w:t>A</w:t>
+      </w:r>
     </w:p>
     <w:p>
       <w:pPr>
@@ -7501,6 +7504,7 @@
     <w:p/>
     <w:p/>
     <w:p/>
+    <w:p/>
     <w:p>
       <w:pPr>
         <w:pStyle w:val="Heading1"/>
@@ -7511,25 +7515,17 @@
         <w:ind w:left="432" w:hanging="432"/>
       </w:pPr>
       <w:r>
-        <w:rPr>
-          <w:sz w:val="28"/>
-          <w:szCs w:val="28"/>
-        </w:rPr>
         <w:lastRenderedPageBreak/>
-        <w:t xml:space="preserve">3 </w:t>
-      </w:r>
-      <w:r>
-        <w:rPr>
-          <w:sz w:val="28"/>
-          <w:szCs w:val="28"/>
-        </w:rPr>
+        <w:t>3</w:t>
+      </w:r>
+      <w:r>
         <w:tab/>
       </w:r>
-    </w:p>
-    <w:p>
-      <w:pPr>
-        <w:pStyle w:val="NormalWeb"/>
-      </w:pPr>
+      <w:r>
+        <w:t xml:space="preserve"> Szczegółowy Opis Warstwy Prezentacji (GUI)</w:t>
+      </w:r>
+    </w:p>
+    <w:p>
       <w:r>
         <w:t xml:space="preserve">Warstwa prezentacji została zrealizowana w technologii </w:t>
       </w:r>
@@ -7541,38 +7537,875 @@
         <w:t>WPF (Windows Presentation Foundation)</w:t>
       </w:r>
       <w:r>
-        <w:t xml:space="preserve"> z wykorzystaniem wzorca architektonicznego </w:t>
-      </w:r>
-      <w:r>
-        <w:rPr>
-          <w:b/>
-          <w:bCs/>
-        </w:rPr>
-        <w:t>MVVM (Model-</w:t>
-      </w:r>
-      <w:proofErr w:type="spellStart"/>
-      <w:r>
-        <w:rPr>
-          <w:b/>
-          <w:bCs/>
-        </w:rPr>
-        <w:t>View</w:t>
-      </w:r>
-      <w:proofErr w:type="spellEnd"/>
-      <w:r>
-        <w:rPr>
-          <w:b/>
-          <w:bCs/>
-        </w:rPr>
-        <w:t>-</w:t>
-      </w:r>
-      <w:proofErr w:type="spellStart"/>
-      <w:r>
-        <w:rPr>
-          <w:b/>
-          <w:bCs/>
-        </w:rPr>
-        <w:t>ViewModel</w:t>
+        <w:t xml:space="preserve"> przy użyciu wzorca </w:t>
+      </w:r>
+      <w:r>
+        <w:rPr>
+          <w:b/>
+          <w:bCs/>
+        </w:rPr>
+        <w:t>MVVM</w:t>
+      </w:r>
+      <w:r>
+        <w:t>. Taka architektura zapewnia separację logiki biznesowej od interfejsu użytkownika, co pozwala na niezależne testowanie komponentów i łatwą rozbudowę interfejsu.</w:t>
+      </w:r>
+    </w:p>
+    <w:p>
+      <w:pPr>
+        <w:numPr>
+          <w:ilvl w:val="0"/>
+          <w:numId w:val="31"/>
+        </w:numPr>
+        <w:rPr>
+          <w:b/>
+          <w:bCs/>
+        </w:rPr>
+      </w:pPr>
+      <w:r>
+        <w:rPr>
+          <w:b/>
+          <w:bCs/>
+        </w:rPr>
+        <w:t>3.1 Klasy Infrastrukturalne MVVM i Dane</w:t>
+      </w:r>
+    </w:p>
+    <w:p>
+      <w:r>
+        <w:rPr>
+          <w:b/>
+          <w:bCs/>
+        </w:rPr>
+        <w:t xml:space="preserve">3.1.1 Klasa </w:t>
+      </w:r>
+      <w:proofErr w:type="spellStart"/>
+      <w:r>
+        <w:rPr>
+          <w:b/>
+          <w:bCs/>
+        </w:rPr>
+        <w:t>ViewModelBase</w:t>
+      </w:r>
+      <w:proofErr w:type="spellEnd"/>
+    </w:p>
+    <w:p>
+      <w:pPr>
+        <w:numPr>
+          <w:ilvl w:val="0"/>
+          <w:numId w:val="31"/>
+        </w:numPr>
+      </w:pPr>
+      <w:r>
+        <w:rPr>
+          <w:b/>
+          <w:bCs/>
+        </w:rPr>
+        <w:t>Opis:</w:t>
+      </w:r>
+      <w:r>
+        <w:t xml:space="preserve"> Klasa abstrakcyjna stanowiąca fundament dla wszystkich modeli widoku. Implementuje interfejs </w:t>
+      </w:r>
+      <w:proofErr w:type="spellStart"/>
+      <w:r>
+        <w:t>INotifyPropertyChanged</w:t>
+      </w:r>
+      <w:proofErr w:type="spellEnd"/>
+      <w:r>
+        <w:t>.</w:t>
+      </w:r>
+    </w:p>
+    <w:p>
+      <w:pPr>
+        <w:numPr>
+          <w:ilvl w:val="0"/>
+          <w:numId w:val="31"/>
+        </w:numPr>
+      </w:pPr>
+      <w:r>
+        <w:rPr>
+          <w:b/>
+          <w:bCs/>
+        </w:rPr>
+        <w:t>Rola w projekcie:</w:t>
+      </w:r>
+      <w:r>
+        <w:t xml:space="preserve"> Zapewnia mechanizm powiadamiania warstwy widoku o zmianach w danych. Dzięki niej każda zmiana ceny w symulatorze jest natychmiast odzwierciedlana w interfejsie bez konieczności ręcznego odświeżania okien.</w:t>
+      </w:r>
+    </w:p>
+    <w:p>
+      <w:pPr>
+        <w:numPr>
+          <w:ilvl w:val="0"/>
+          <w:numId w:val="31"/>
+        </w:numPr>
+      </w:pPr>
+      <w:r>
+        <w:rPr>
+          <w:b/>
+          <w:bCs/>
+        </w:rPr>
+        <w:t>Uzasadnienie:</w:t>
+      </w:r>
+      <w:r>
+        <w:t xml:space="preserve"> Metoda </w:t>
+      </w:r>
+      <w:proofErr w:type="spellStart"/>
+      <w:r>
+        <w:t>OnPropertyChanged</w:t>
+      </w:r>
+      <w:proofErr w:type="spellEnd"/>
+      <w:r>
+        <w:t xml:space="preserve"> posiada modyfikator </w:t>
+      </w:r>
+      <w:proofErr w:type="spellStart"/>
+      <w:r>
+        <w:t>protected</w:t>
+      </w:r>
+      <w:proofErr w:type="spellEnd"/>
+      <w:r>
+        <w:t>, co umożliwia klasom pochodnym zgłaszanie aktualizacji własnych właściwości przy zachowaniu hermetyzacji mechanizmu powiadomień.</w:t>
+      </w:r>
+    </w:p>
+    <w:p>
+      <w:r>
+        <w:rPr>
+          <w:b/>
+          <w:bCs/>
+        </w:rPr>
+        <w:t xml:space="preserve">3.1.2 Klasa </w:t>
+      </w:r>
+      <w:proofErr w:type="spellStart"/>
+      <w:r>
+        <w:rPr>
+          <w:b/>
+          <w:bCs/>
+        </w:rPr>
+        <w:t>RelayCommand</w:t>
+      </w:r>
+      <w:proofErr w:type="spellEnd"/>
+    </w:p>
+    <w:p>
+      <w:pPr>
+        <w:numPr>
+          <w:ilvl w:val="0"/>
+          <w:numId w:val="32"/>
+        </w:numPr>
+      </w:pPr>
+      <w:r>
+        <w:rPr>
+          <w:b/>
+          <w:bCs/>
+        </w:rPr>
+        <w:t>Opis:</w:t>
+      </w:r>
+      <w:r>
+        <w:t xml:space="preserve"> Implementacja interfejsu </w:t>
+      </w:r>
+      <w:proofErr w:type="spellStart"/>
+      <w:r>
+        <w:t>ICommand</w:t>
+      </w:r>
+      <w:proofErr w:type="spellEnd"/>
+      <w:r>
+        <w:t xml:space="preserve"> oparta na delegatach.</w:t>
+      </w:r>
+    </w:p>
+    <w:p>
+      <w:pPr>
+        <w:numPr>
+          <w:ilvl w:val="0"/>
+          <w:numId w:val="32"/>
+        </w:numPr>
+      </w:pPr>
+      <w:r>
+        <w:rPr>
+          <w:b/>
+          <w:bCs/>
+        </w:rPr>
+        <w:t>Rola w projekcie:</w:t>
+      </w:r>
+      <w:r>
+        <w:t xml:space="preserve"> Pozwala na mapowanie akcji użytkownika (np. kliknięcie przycisku „Dodaj” lub „Usuń”) na konkretne metody w klasie </w:t>
+      </w:r>
+      <w:proofErr w:type="spellStart"/>
+      <w:r>
+        <w:t>MainViewModel</w:t>
+      </w:r>
+      <w:proofErr w:type="spellEnd"/>
+      <w:r>
+        <w:t>.</w:t>
+      </w:r>
+    </w:p>
+    <w:p>
+      <w:pPr>
+        <w:numPr>
+          <w:ilvl w:val="0"/>
+          <w:numId w:val="32"/>
+        </w:numPr>
+      </w:pPr>
+      <w:r>
+        <w:rPr>
+          <w:b/>
+          <w:bCs/>
+        </w:rPr>
+        <w:t>Uzasadnienie:</w:t>
+      </w:r>
+      <w:r>
+        <w:t xml:space="preserve"> Wykorzystuje </w:t>
+      </w:r>
+      <w:proofErr w:type="spellStart"/>
+      <w:r>
+        <w:t>delegaty</w:t>
+      </w:r>
+      <w:proofErr w:type="spellEnd"/>
+      <w:r>
+        <w:t xml:space="preserve"> </w:t>
+      </w:r>
+      <w:r>
+        <w:rPr>
+          <w:b/>
+          <w:bCs/>
+        </w:rPr>
+        <w:t>Action</w:t>
+      </w:r>
+      <w:r>
+        <w:t xml:space="preserve"> (logika wykonawcza) oraz </w:t>
+      </w:r>
+      <w:proofErr w:type="spellStart"/>
+      <w:r>
+        <w:rPr>
+          <w:b/>
+          <w:bCs/>
+        </w:rPr>
+        <w:t>Predicate</w:t>
+      </w:r>
+      <w:proofErr w:type="spellEnd"/>
+      <w:r>
+        <w:t xml:space="preserve"> (warunek dostępności komendy). Modyfikatory public dla metod </w:t>
+      </w:r>
+      <w:proofErr w:type="spellStart"/>
+      <w:r>
+        <w:t>Execute</w:t>
+      </w:r>
+      <w:proofErr w:type="spellEnd"/>
+      <w:r>
+        <w:t xml:space="preserve"> i </w:t>
+      </w:r>
+      <w:proofErr w:type="spellStart"/>
+      <w:r>
+        <w:t>CanExecute</w:t>
+      </w:r>
+      <w:proofErr w:type="spellEnd"/>
+      <w:r>
+        <w:t xml:space="preserve"> umożliwiają </w:t>
+      </w:r>
+      <w:proofErr w:type="spellStart"/>
+      <w:r>
+        <w:t>frameworkowi</w:t>
+      </w:r>
+      <w:proofErr w:type="spellEnd"/>
+      <w:r>
+        <w:t xml:space="preserve"> WPF sterowanie aktywnością kontrolek w zależności od stanu logicznego aplikacji.</w:t>
+      </w:r>
+    </w:p>
+    <w:p>
+      <w:r>
+        <w:rPr>
+          <w:b/>
+          <w:bCs/>
+        </w:rPr>
+        <w:t xml:space="preserve">3.1.3 Klasa </w:t>
+      </w:r>
+      <w:proofErr w:type="spellStart"/>
+      <w:r>
+        <w:rPr>
+          <w:b/>
+          <w:bCs/>
+        </w:rPr>
+        <w:t>FileDataService</w:t>
+      </w:r>
+      <w:proofErr w:type="spellEnd"/>
+    </w:p>
+    <w:p>
+      <w:pPr>
+        <w:numPr>
+          <w:ilvl w:val="0"/>
+          <w:numId w:val="33"/>
+        </w:numPr>
+      </w:pPr>
+      <w:r>
+        <w:rPr>
+          <w:b/>
+          <w:bCs/>
+        </w:rPr>
+        <w:t>Opis:</w:t>
+      </w:r>
+      <w:r>
+        <w:t xml:space="preserve"> Klasa implementująca interfejs </w:t>
+      </w:r>
+      <w:proofErr w:type="spellStart"/>
+      <w:r>
+        <w:t>IDataService</w:t>
+      </w:r>
+      <w:proofErr w:type="spellEnd"/>
+      <w:r>
+        <w:t>, odpowiedzialna za operacje wejścia/wyjścia.</w:t>
+      </w:r>
+    </w:p>
+    <w:p>
+      <w:pPr>
+        <w:numPr>
+          <w:ilvl w:val="0"/>
+          <w:numId w:val="33"/>
+        </w:numPr>
+      </w:pPr>
+      <w:r>
+        <w:rPr>
+          <w:b/>
+          <w:bCs/>
+        </w:rPr>
+        <w:t>Rola w projekcie:</w:t>
+      </w:r>
+      <w:r>
+        <w:t xml:space="preserve"> Zarządza trwałym przechowywaniem portfela inwestycyjnego. Obsługuje </w:t>
+      </w:r>
+      <w:proofErr w:type="spellStart"/>
+      <w:r>
+        <w:t>serializację</w:t>
+      </w:r>
+      <w:proofErr w:type="spellEnd"/>
+      <w:r>
+        <w:t xml:space="preserve"> do formatu XML oraz odczyt danych z dysku.</w:t>
+      </w:r>
+    </w:p>
+    <w:p>
+      <w:pPr>
+        <w:numPr>
+          <w:ilvl w:val="0"/>
+          <w:numId w:val="33"/>
+        </w:numPr>
+      </w:pPr>
+      <w:r>
+        <w:rPr>
+          <w:b/>
+          <w:bCs/>
+        </w:rPr>
+        <w:t>Uzasadnienie:</w:t>
+      </w:r>
+      <w:r>
+        <w:t xml:space="preserve"> Wydzielenie logiki do osobnej klasy serwisowej pozwala na łatwą podmianę źródła danych (np. przejście z plików lokalnych na bazę danych SQL) bez modyfikacji kodu w warstwie prezentacji.</w:t>
+      </w:r>
+    </w:p>
+    <w:p>
+      <w:pPr>
+        <w:numPr>
+          <w:ilvl w:val="0"/>
+          <w:numId w:val="31"/>
+        </w:numPr>
+        <w:rPr>
+          <w:b/>
+          <w:bCs/>
+        </w:rPr>
+      </w:pPr>
+      <w:r>
+        <w:rPr>
+          <w:b/>
+          <w:bCs/>
+        </w:rPr>
+        <w:t>3.2 Widoki (</w:t>
+      </w:r>
+      <w:proofErr w:type="spellStart"/>
+      <w:r>
+        <w:rPr>
+          <w:b/>
+          <w:bCs/>
+        </w:rPr>
+        <w:t>Views</w:t>
+      </w:r>
+      <w:proofErr w:type="spellEnd"/>
+      <w:r>
+        <w:rPr>
+          <w:b/>
+          <w:bCs/>
+        </w:rPr>
+        <w:t>) i Okna</w:t>
+      </w:r>
+    </w:p>
+    <w:p>
+      <w:r>
+        <w:rPr>
+          <w:b/>
+          <w:bCs/>
+        </w:rPr>
+        <w:t xml:space="preserve">3.2.1 Klasa </w:t>
+      </w:r>
+      <w:proofErr w:type="spellStart"/>
+      <w:r>
+        <w:rPr>
+          <w:b/>
+          <w:bCs/>
+        </w:rPr>
+        <w:t>App</w:t>
+      </w:r>
+      <w:proofErr w:type="spellEnd"/>
+    </w:p>
+    <w:p>
+      <w:pPr>
+        <w:numPr>
+          <w:ilvl w:val="0"/>
+          <w:numId w:val="34"/>
+        </w:numPr>
+      </w:pPr>
+      <w:r>
+        <w:rPr>
+          <w:b/>
+          <w:bCs/>
+        </w:rPr>
+        <w:t>Opis:</w:t>
+      </w:r>
+      <w:r>
+        <w:t xml:space="preserve"> Główna klasa aplikacji dziedzicząca po </w:t>
+      </w:r>
+      <w:proofErr w:type="spellStart"/>
+      <w:r>
+        <w:t>System.Windows.Application</w:t>
+      </w:r>
+      <w:proofErr w:type="spellEnd"/>
+      <w:r>
+        <w:t>.</w:t>
+      </w:r>
+    </w:p>
+    <w:p>
+      <w:pPr>
+        <w:numPr>
+          <w:ilvl w:val="0"/>
+          <w:numId w:val="34"/>
+        </w:numPr>
+      </w:pPr>
+      <w:r>
+        <w:rPr>
+          <w:b/>
+          <w:bCs/>
+        </w:rPr>
+        <w:t>Rola w projekcie:</w:t>
+      </w:r>
+      <w:r>
+        <w:t xml:space="preserve"> Zarządza cyklem życia aplikacji i zasobami globalnymi.</w:t>
+      </w:r>
+    </w:p>
+    <w:p>
+      <w:pPr>
+        <w:numPr>
+          <w:ilvl w:val="0"/>
+          <w:numId w:val="34"/>
+        </w:numPr>
+      </w:pPr>
+      <w:r>
+        <w:rPr>
+          <w:b/>
+          <w:bCs/>
+        </w:rPr>
+        <w:lastRenderedPageBreak/>
+        <w:t>Uzasadnienie:</w:t>
+      </w:r>
+      <w:r>
+        <w:t xml:space="preserve"> W pliku </w:t>
+      </w:r>
+      <w:proofErr w:type="spellStart"/>
+      <w:r>
+        <w:t>App.xaml</w:t>
+      </w:r>
+      <w:proofErr w:type="spellEnd"/>
+      <w:r>
+        <w:t xml:space="preserve"> zdefiniowano wspólne style dla kontrolek oraz zasoby kolorystyczne (</w:t>
+      </w:r>
+      <w:proofErr w:type="spellStart"/>
+      <w:r>
+        <w:t>Brushes</w:t>
+      </w:r>
+      <w:proofErr w:type="spellEnd"/>
+      <w:r>
+        <w:t xml:space="preserve">), co zapewnia spójność wizualną (UI </w:t>
+      </w:r>
+      <w:proofErr w:type="spellStart"/>
+      <w:r>
+        <w:t>Consistency</w:t>
+      </w:r>
+      <w:proofErr w:type="spellEnd"/>
+      <w:r>
+        <w:t>) całego systemu.</w:t>
+      </w:r>
+    </w:p>
+    <w:p>
+      <w:r>
+        <w:rPr>
+          <w:b/>
+          <w:bCs/>
+        </w:rPr>
+        <w:t xml:space="preserve">3.2.2 Klasa </w:t>
+      </w:r>
+      <w:proofErr w:type="spellStart"/>
+      <w:r>
+        <w:rPr>
+          <w:b/>
+          <w:bCs/>
+        </w:rPr>
+        <w:t>MainWindow</w:t>
+      </w:r>
+      <w:proofErr w:type="spellEnd"/>
+    </w:p>
+    <w:p>
+      <w:pPr>
+        <w:numPr>
+          <w:ilvl w:val="0"/>
+          <w:numId w:val="35"/>
+        </w:numPr>
+      </w:pPr>
+      <w:r>
+        <w:rPr>
+          <w:b/>
+          <w:bCs/>
+        </w:rPr>
+        <w:t>Opis:</w:t>
+      </w:r>
+      <w:r>
+        <w:t xml:space="preserve"> Główne okno aplikacji</w:t>
+      </w:r>
+      <w:r>
+        <w:t>.</w:t>
+      </w:r>
+    </w:p>
+    <w:p>
+      <w:pPr>
+        <w:numPr>
+          <w:ilvl w:val="0"/>
+          <w:numId w:val="35"/>
+        </w:numPr>
+      </w:pPr>
+      <w:r>
+        <w:rPr>
+          <w:b/>
+          <w:bCs/>
+        </w:rPr>
+        <w:t>Rola w projekcie:</w:t>
+      </w:r>
+      <w:r>
+        <w:t xml:space="preserve"> Pełni funkcję kontenera nadrzędnego. Zawiera główne menu nawigacyjne oraz obszar </w:t>
+      </w:r>
+      <w:proofErr w:type="spellStart"/>
+      <w:r>
+        <w:t>ContentControl</w:t>
+      </w:r>
+      <w:proofErr w:type="spellEnd"/>
+      <w:r>
+        <w:t xml:space="preserve"> służący do dynamicznego wyświetlania </w:t>
+      </w:r>
+      <w:proofErr w:type="spellStart"/>
+      <w:r>
+        <w:t>Dashboardu</w:t>
+      </w:r>
+      <w:proofErr w:type="spellEnd"/>
+      <w:r>
+        <w:t xml:space="preserve"> lub Portfela.</w:t>
+      </w:r>
+    </w:p>
+    <w:p>
+      <w:pPr>
+        <w:numPr>
+          <w:ilvl w:val="0"/>
+          <w:numId w:val="35"/>
+        </w:numPr>
+      </w:pPr>
+      <w:r>
+        <w:rPr>
+          <w:b/>
+          <w:bCs/>
+        </w:rPr>
+        <w:t>Uzasadnienie:</w:t>
+      </w:r>
+      <w:r>
+        <w:t xml:space="preserve"> Wykorzystuje bindowanie właściwości </w:t>
+      </w:r>
+      <w:proofErr w:type="spellStart"/>
+      <w:r>
+        <w:t>CurrentView</w:t>
+      </w:r>
+      <w:proofErr w:type="spellEnd"/>
+      <w:r>
+        <w:t>, co umożliwia płynną nawigację między modułami wewnątrz jednego okna.</w:t>
+      </w:r>
+    </w:p>
+    <w:p>
+      <w:r>
+        <w:rPr>
+          <w:b/>
+          <w:bCs/>
+        </w:rPr>
+        <w:t xml:space="preserve">3.2.3 Klasa </w:t>
+      </w:r>
+      <w:proofErr w:type="spellStart"/>
+      <w:r>
+        <w:rPr>
+          <w:b/>
+          <w:bCs/>
+        </w:rPr>
+        <w:t>PortfolioView</w:t>
+      </w:r>
+      <w:proofErr w:type="spellEnd"/>
+    </w:p>
+    <w:p>
+      <w:pPr>
+        <w:numPr>
+          <w:ilvl w:val="0"/>
+          <w:numId w:val="36"/>
+        </w:numPr>
+      </w:pPr>
+      <w:r>
+        <w:rPr>
+          <w:b/>
+          <w:bCs/>
+        </w:rPr>
+        <w:t>Opis:</w:t>
+      </w:r>
+      <w:r>
+        <w:t xml:space="preserve"> Komponent typu </w:t>
+      </w:r>
+      <w:proofErr w:type="spellStart"/>
+      <w:r>
+        <w:t>UserControl</w:t>
+      </w:r>
+      <w:proofErr w:type="spellEnd"/>
+      <w:r>
+        <w:t xml:space="preserve"> prezentujący szczegółową listę posiadanych aktywów.</w:t>
+      </w:r>
+    </w:p>
+    <w:p>
+      <w:pPr>
+        <w:numPr>
+          <w:ilvl w:val="0"/>
+          <w:numId w:val="36"/>
+        </w:numPr>
+      </w:pPr>
+      <w:r>
+        <w:rPr>
+          <w:b/>
+          <w:bCs/>
+        </w:rPr>
+        <w:t>Rola w projekcie:</w:t>
+      </w:r>
+      <w:r>
+        <w:t xml:space="preserve"> Umożliwia przeglądanie i modyfikację składników portfela. Wykorzystuje kontrolkę </w:t>
+      </w:r>
+      <w:proofErr w:type="spellStart"/>
+      <w:r>
+        <w:t>DataGrid</w:t>
+      </w:r>
+      <w:proofErr w:type="spellEnd"/>
+      <w:r>
+        <w:t xml:space="preserve"> z warunkowym formatowaniem (kolorowanie zysków i strat).</w:t>
+      </w:r>
+    </w:p>
+    <w:p>
+      <w:pPr>
+        <w:numPr>
+          <w:ilvl w:val="0"/>
+          <w:numId w:val="36"/>
+        </w:numPr>
+      </w:pPr>
+      <w:r>
+        <w:rPr>
+          <w:b/>
+          <w:bCs/>
+        </w:rPr>
+        <w:t>Uzasadnienie:</w:t>
+      </w:r>
+      <w:r>
+        <w:t xml:space="preserve"> Klasa typu </w:t>
+      </w:r>
+      <w:proofErr w:type="spellStart"/>
+      <w:r>
+        <w:t>partial</w:t>
+      </w:r>
+      <w:proofErr w:type="spellEnd"/>
+      <w:r>
+        <w:t xml:space="preserve"> pozwala na rozdzielenie definicji interfejsu (XAML) od kodu inicjalizującego, co ułatwia zarządzanie projektem.</w:t>
+      </w:r>
+    </w:p>
+    <w:p>
+      <w:r>
+        <w:rPr>
+          <w:b/>
+          <w:bCs/>
+        </w:rPr>
+        <w:t>3.2.4 Klasa Dashboard</w:t>
+      </w:r>
+    </w:p>
+    <w:p>
+      <w:pPr>
+        <w:numPr>
+          <w:ilvl w:val="0"/>
+          <w:numId w:val="37"/>
+        </w:numPr>
+      </w:pPr>
+      <w:r>
+        <w:rPr>
+          <w:b/>
+          <w:bCs/>
+        </w:rPr>
+        <w:t>Opis:</w:t>
+      </w:r>
+      <w:r>
+        <w:t xml:space="preserve"> Widok podsumowujący (</w:t>
+      </w:r>
+      <w:proofErr w:type="spellStart"/>
+      <w:r>
+        <w:t>UserControl</w:t>
+      </w:r>
+      <w:proofErr w:type="spellEnd"/>
+      <w:r>
+        <w:t>).</w:t>
+      </w:r>
+    </w:p>
+    <w:p>
+      <w:pPr>
+        <w:numPr>
+          <w:ilvl w:val="0"/>
+          <w:numId w:val="37"/>
+        </w:numPr>
+      </w:pPr>
+      <w:r>
+        <w:rPr>
+          <w:b/>
+          <w:bCs/>
+        </w:rPr>
+        <w:t>Rola w projekcie:</w:t>
+      </w:r>
+      <w:r>
+        <w:t xml:space="preserve"> Prezentuje kluczowe statystyki całego portfela, takie jak całkowita wartość rynkowa oraz podział procentowy aktywów.</w:t>
+      </w:r>
+    </w:p>
+    <w:p>
+      <w:pPr>
+        <w:numPr>
+          <w:ilvl w:val="0"/>
+          <w:numId w:val="37"/>
+        </w:numPr>
+      </w:pPr>
+      <w:r>
+        <w:rPr>
+          <w:b/>
+          <w:bCs/>
+        </w:rPr>
+        <w:t>Uzasadnienie:</w:t>
+      </w:r>
+      <w:r>
+        <w:t xml:space="preserve"> Agreguje dane z wielu obiektów w skondensowaną formę, ułatwiając użytkownikowi szybką ocenę sytuacji finansowej.</w:t>
+      </w:r>
+    </w:p>
+    <w:p>
+      <w:r>
+        <w:rPr>
+          <w:b/>
+          <w:bCs/>
+        </w:rPr>
+        <w:t xml:space="preserve">3.2.5 Klasa </w:t>
+      </w:r>
+      <w:proofErr w:type="spellStart"/>
+      <w:r>
+        <w:rPr>
+          <w:b/>
+          <w:bCs/>
+        </w:rPr>
+        <w:t>AddAssetWindow</w:t>
+      </w:r>
+      <w:proofErr w:type="spellEnd"/>
+    </w:p>
+    <w:p>
+      <w:pPr>
+        <w:numPr>
+          <w:ilvl w:val="0"/>
+          <w:numId w:val="38"/>
+        </w:numPr>
+      </w:pPr>
+      <w:r>
+        <w:rPr>
+          <w:b/>
+          <w:bCs/>
+        </w:rPr>
+        <w:t>Opis:</w:t>
+      </w:r>
+      <w:r>
+        <w:t xml:space="preserve"> Okno dialogowe służące do wprowadzania nowych transakcji.</w:t>
+      </w:r>
+    </w:p>
+    <w:p>
+      <w:pPr>
+        <w:numPr>
+          <w:ilvl w:val="0"/>
+          <w:numId w:val="38"/>
+        </w:numPr>
+      </w:pPr>
+      <w:r>
+        <w:rPr>
+          <w:b/>
+          <w:bCs/>
+        </w:rPr>
+        <w:t>Rola w projekcie:</w:t>
+      </w:r>
+      <w:r>
+        <w:t xml:space="preserve"> Zapewnia dedykowany interfejs dla formularza dodawania aktywa.</w:t>
+      </w:r>
+    </w:p>
+    <w:p>
+      <w:pPr>
+        <w:numPr>
+          <w:ilvl w:val="0"/>
+          <w:numId w:val="38"/>
+        </w:numPr>
+      </w:pPr>
+      <w:r>
+        <w:rPr>
+          <w:b/>
+          <w:bCs/>
+        </w:rPr>
+        <w:t>Uzasadnienie:</w:t>
+      </w:r>
+      <w:r>
+        <w:t xml:space="preserve"> Zdefiniowane jako osobne okno (</w:t>
+      </w:r>
+      <w:proofErr w:type="spellStart"/>
+      <w:r>
+        <w:t>Window</w:t>
+      </w:r>
+      <w:proofErr w:type="spellEnd"/>
+      <w:r>
+        <w:t>), aby wymusić skupienie użytkownika na procesie wprowadzania danych i umożliwić walidację formularza przed jego zatwierdzeniem.</w:t>
+      </w:r>
+    </w:p>
+    <w:p>
+      <w:pPr>
+        <w:numPr>
+          <w:ilvl w:val="0"/>
+          <w:numId w:val="31"/>
+        </w:numPr>
+        <w:rPr>
+          <w:b/>
+          <w:bCs/>
+        </w:rPr>
+      </w:pPr>
+      <w:r>
+        <w:rPr>
+          <w:b/>
+          <w:bCs/>
+        </w:rPr>
+        <w:t>3.3 Modele Widoku (</w:t>
+      </w:r>
+      <w:proofErr w:type="spellStart"/>
+      <w:r>
+        <w:rPr>
+          <w:b/>
+          <w:bCs/>
+        </w:rPr>
+        <w:t>ViewModels</w:t>
       </w:r>
       <w:proofErr w:type="spellEnd"/>
       <w:r>
@@ -7582,11 +8415,104 @@
         </w:rPr>
         <w:t>)</w:t>
       </w:r>
-      <w:r>
-        <w:t>. Pozwala to na całkowite odseparowanie interfejsu graficznego (XAML) od logiki biznesowej, co ułatwia testowanie oraz przyszłą rozbudowę system</w:t>
-      </w:r>
-    </w:p>
-    <w:p/>
+    </w:p>
+    <w:p>
+      <w:r>
+        <w:rPr>
+          <w:b/>
+          <w:bCs/>
+        </w:rPr>
+        <w:t xml:space="preserve">3.3.1 Klasa </w:t>
+      </w:r>
+      <w:proofErr w:type="spellStart"/>
+      <w:r>
+        <w:rPr>
+          <w:b/>
+          <w:bCs/>
+        </w:rPr>
+        <w:t>MainViewModel</w:t>
+      </w:r>
+      <w:proofErr w:type="spellEnd"/>
+    </w:p>
+    <w:p>
+      <w:pPr>
+        <w:numPr>
+          <w:ilvl w:val="0"/>
+          <w:numId w:val="39"/>
+        </w:numPr>
+      </w:pPr>
+      <w:r>
+        <w:rPr>
+          <w:b/>
+          <w:bCs/>
+        </w:rPr>
+        <w:t>Opis:</w:t>
+      </w:r>
+      <w:r>
+        <w:t xml:space="preserve"> Główny model widoku zarządzający stanem całej aplikacji.</w:t>
+      </w:r>
+    </w:p>
+    <w:p>
+      <w:pPr>
+        <w:numPr>
+          <w:ilvl w:val="0"/>
+          <w:numId w:val="39"/>
+        </w:numPr>
+      </w:pPr>
+      <w:r>
+        <w:rPr>
+          <w:b/>
+          <w:bCs/>
+        </w:rPr>
+        <w:t>Rola w projekcie:</w:t>
+      </w:r>
+      <w:r>
+        <w:t xml:space="preserve"> Przechowuje kolekcję </w:t>
+      </w:r>
+      <w:proofErr w:type="spellStart"/>
+      <w:r>
+        <w:t>ObservableCollection</w:t>
+      </w:r>
+      <w:proofErr w:type="spellEnd"/>
+      <w:r>
+        <w:t>&lt;</w:t>
+      </w:r>
+      <w:proofErr w:type="spellStart"/>
+      <w:r>
+        <w:t>Asset</w:t>
+      </w:r>
+      <w:proofErr w:type="spellEnd"/>
+      <w:r>
+        <w:t>&gt;, która zasila widok portfela, oraz zarządza logiką przełączania widoków (Dashboard/Portfolio). Obsługuje wszystkie komendy użytkownika przesyłane z interfejsu.</w:t>
+      </w:r>
+    </w:p>
+    <w:p>
+      <w:pPr>
+        <w:numPr>
+          <w:ilvl w:val="0"/>
+          <w:numId w:val="39"/>
+        </w:numPr>
+      </w:pPr>
+      <w:r>
+        <w:rPr>
+          <w:b/>
+          <w:bCs/>
+        </w:rPr>
+        <w:lastRenderedPageBreak/>
+        <w:t>Uzasadnienie:</w:t>
+      </w:r>
+      <w:r>
+        <w:t xml:space="preserve"> Centralizacja logiki w </w:t>
+      </w:r>
+      <w:proofErr w:type="spellStart"/>
+      <w:r>
+        <w:t>MainViewModel</w:t>
+      </w:r>
+      <w:proofErr w:type="spellEnd"/>
+      <w:r>
+        <w:t xml:space="preserve"> ułatwia zarządzanie wspólnymi danymi (np. całkowitą sumą portfela) i upraszcza komunikację między różnymi komponentami GUI.</w:t>
+      </w:r>
+    </w:p>
     <w:p/>
     <w:p/>
     <w:p/>
@@ -7947,6 +8873,155 @@
     </w:lvl>
   </w:abstractNum>
   <w:abstractNum w:abstractNumId="3" w15:restartNumberingAfterBreak="0">
+    <w:nsid w:val="0C194859"/>
+    <w:multiLevelType w:val="multilevel"/>
+    <w:tmpl w:val="93A48FFC"/>
+    <w:lvl w:ilvl="0">
+      <w:start w:val="1"/>
+      <w:numFmt w:val="bullet"/>
+      <w:lvlText w:val=""/>
+      <w:lvlJc w:val="left"/>
+      <w:pPr>
+        <w:tabs>
+          <w:tab w:val="num" w:pos="720"/>
+        </w:tabs>
+        <w:ind w:left="720" w:hanging="360"/>
+      </w:pPr>
+      <w:rPr>
+        <w:rFonts w:ascii="Symbol" w:hAnsi="Symbol" w:hint="default"/>
+        <w:sz w:val="20"/>
+      </w:rPr>
+    </w:lvl>
+    <w:lvl w:ilvl="1" w:tentative="1">
+      <w:start w:val="1"/>
+      <w:numFmt w:val="bullet"/>
+      <w:lvlText w:val="o"/>
+      <w:lvlJc w:val="left"/>
+      <w:pPr>
+        <w:tabs>
+          <w:tab w:val="num" w:pos="1440"/>
+        </w:tabs>
+        <w:ind w:left="1440" w:hanging="360"/>
+      </w:pPr>
+      <w:rPr>
+        <w:rFonts w:ascii="Courier New" w:hAnsi="Courier New" w:hint="default"/>
+        <w:sz w:val="20"/>
+      </w:rPr>
+    </w:lvl>
+    <w:lvl w:ilvl="2" w:tentative="1">
+      <w:start w:val="1"/>
+      <w:numFmt w:val="bullet"/>
+      <w:lvlText w:val=""/>
+      <w:lvlJc w:val="left"/>
+      <w:pPr>
+        <w:tabs>
+          <w:tab w:val="num" w:pos="2160"/>
+        </w:tabs>
+        <w:ind w:left="2160" w:hanging="360"/>
+      </w:pPr>
+      <w:rPr>
+        <w:rFonts w:ascii="Wingdings" w:hAnsi="Wingdings" w:hint="default"/>
+        <w:sz w:val="20"/>
+      </w:rPr>
+    </w:lvl>
+    <w:lvl w:ilvl="3" w:tentative="1">
+      <w:start w:val="1"/>
+      <w:numFmt w:val="bullet"/>
+      <w:lvlText w:val=""/>
+      <w:lvlJc w:val="left"/>
+      <w:pPr>
+        <w:tabs>
+          <w:tab w:val="num" w:pos="2880"/>
+        </w:tabs>
+        <w:ind w:left="2880" w:hanging="360"/>
+      </w:pPr>
+      <w:rPr>
+        <w:rFonts w:ascii="Wingdings" w:hAnsi="Wingdings" w:hint="default"/>
+        <w:sz w:val="20"/>
+      </w:rPr>
+    </w:lvl>
+    <w:lvl w:ilvl="4" w:tentative="1">
+      <w:start w:val="1"/>
+      <w:numFmt w:val="bullet"/>
+      <w:lvlText w:val=""/>
+      <w:lvlJc w:val="left"/>
+      <w:pPr>
+        <w:tabs>
+          <w:tab w:val="num" w:pos="3600"/>
+        </w:tabs>
+        <w:ind w:left="3600" w:hanging="360"/>
+      </w:pPr>
+      <w:rPr>
+        <w:rFonts w:ascii="Wingdings" w:hAnsi="Wingdings" w:hint="default"/>
+        <w:sz w:val="20"/>
+      </w:rPr>
+    </w:lvl>
+    <w:lvl w:ilvl="5" w:tentative="1">
+      <w:start w:val="1"/>
+      <w:numFmt w:val="bullet"/>
+      <w:lvlText w:val=""/>
+      <w:lvlJc w:val="left"/>
+      <w:pPr>
+        <w:tabs>
+          <w:tab w:val="num" w:pos="4320"/>
+        </w:tabs>
+        <w:ind w:left="4320" w:hanging="360"/>
+      </w:pPr>
+      <w:rPr>
+        <w:rFonts w:ascii="Wingdings" w:hAnsi="Wingdings" w:hint="default"/>
+        <w:sz w:val="20"/>
+      </w:rPr>
+    </w:lvl>
+    <w:lvl w:ilvl="6" w:tentative="1">
+      <w:start w:val="1"/>
+      <w:numFmt w:val="bullet"/>
+      <w:lvlText w:val=""/>
+      <w:lvlJc w:val="left"/>
+      <w:pPr>
+        <w:tabs>
+          <w:tab w:val="num" w:pos="5040"/>
+        </w:tabs>
+        <w:ind w:left="5040" w:hanging="360"/>
+      </w:pPr>
+      <w:rPr>
+        <w:rFonts w:ascii="Wingdings" w:hAnsi="Wingdings" w:hint="default"/>
+        <w:sz w:val="20"/>
+      </w:rPr>
+    </w:lvl>
+    <w:lvl w:ilvl="7" w:tentative="1">
+      <w:start w:val="1"/>
+      <w:numFmt w:val="bullet"/>
+      <w:lvlText w:val=""/>
+      <w:lvlJc w:val="left"/>
+      <w:pPr>
+        <w:tabs>
+          <w:tab w:val="num" w:pos="5760"/>
+        </w:tabs>
+        <w:ind w:left="5760" w:hanging="360"/>
+      </w:pPr>
+      <w:rPr>
+        <w:rFonts w:ascii="Wingdings" w:hAnsi="Wingdings" w:hint="default"/>
+        <w:sz w:val="20"/>
+      </w:rPr>
+    </w:lvl>
+    <w:lvl w:ilvl="8" w:tentative="1">
+      <w:start w:val="1"/>
+      <w:numFmt w:val="bullet"/>
+      <w:lvlText w:val=""/>
+      <w:lvlJc w:val="left"/>
+      <w:pPr>
+        <w:tabs>
+          <w:tab w:val="num" w:pos="6480"/>
+        </w:tabs>
+        <w:ind w:left="6480" w:hanging="360"/>
+      </w:pPr>
+      <w:rPr>
+        <w:rFonts w:ascii="Wingdings" w:hAnsi="Wingdings" w:hint="default"/>
+        <w:sz w:val="20"/>
+      </w:rPr>
+    </w:lvl>
+  </w:abstractNum>
+  <w:abstractNum w:abstractNumId="4" w15:restartNumberingAfterBreak="0">
     <w:nsid w:val="106C3C50"/>
     <w:multiLevelType w:val="hybridMultilevel"/>
     <w:tmpl w:val="1BE69FF8"/>
@@ -8032,7 +9107,7 @@
       </w:pPr>
     </w:lvl>
   </w:abstractNum>
-  <w:abstractNum w:abstractNumId="4" w15:restartNumberingAfterBreak="0">
+  <w:abstractNum w:abstractNumId="5" w15:restartNumberingAfterBreak="0">
     <w:nsid w:val="10E13B6D"/>
     <w:multiLevelType w:val="multilevel"/>
     <w:tmpl w:val="FDDC6BA2"/>
@@ -8145,7 +9220,7 @@
       </w:pPr>
     </w:lvl>
   </w:abstractNum>
-  <w:abstractNum w:abstractNumId="5" w15:restartNumberingAfterBreak="0">
+  <w:abstractNum w:abstractNumId="6" w15:restartNumberingAfterBreak="0">
     <w:nsid w:val="110C3227"/>
     <w:multiLevelType w:val="hybridMultilevel"/>
     <w:tmpl w:val="955A0A98"/>
@@ -8258,7 +9333,7 @@
       </w:rPr>
     </w:lvl>
   </w:abstractNum>
-  <w:abstractNum w:abstractNumId="6" w15:restartNumberingAfterBreak="0">
+  <w:abstractNum w:abstractNumId="7" w15:restartNumberingAfterBreak="0">
     <w:nsid w:val="13376964"/>
     <w:multiLevelType w:val="hybridMultilevel"/>
     <w:tmpl w:val="02EA2110"/>
@@ -8371,7 +9446,7 @@
       </w:rPr>
     </w:lvl>
   </w:abstractNum>
-  <w:abstractNum w:abstractNumId="7" w15:restartNumberingAfterBreak="0">
+  <w:abstractNum w:abstractNumId="8" w15:restartNumberingAfterBreak="0">
     <w:nsid w:val="13F006C8"/>
     <w:multiLevelType w:val="multilevel"/>
     <w:tmpl w:val="FDDC6BA2"/>
@@ -8488,7 +9563,7 @@
       </w:pPr>
     </w:lvl>
   </w:abstractNum>
-  <w:abstractNum w:abstractNumId="8" w15:restartNumberingAfterBreak="0">
+  <w:abstractNum w:abstractNumId="9" w15:restartNumberingAfterBreak="0">
     <w:nsid w:val="1482775B"/>
     <w:multiLevelType w:val="multilevel"/>
     <w:tmpl w:val="0EBA3C40"/>
@@ -8583,7 +9658,7 @@
       </w:pPr>
     </w:lvl>
   </w:abstractNum>
-  <w:abstractNum w:abstractNumId="9" w15:restartNumberingAfterBreak="0">
+  <w:abstractNum w:abstractNumId="10" w15:restartNumberingAfterBreak="0">
     <w:nsid w:val="166F4A9F"/>
     <w:multiLevelType w:val="hybridMultilevel"/>
     <w:tmpl w:val="F1D877C2"/>
@@ -8696,7 +9771,156 @@
       </w:rPr>
     </w:lvl>
   </w:abstractNum>
-  <w:abstractNum w:abstractNumId="10" w15:restartNumberingAfterBreak="0">
+  <w:abstractNum w:abstractNumId="11" w15:restartNumberingAfterBreak="0">
+    <w:nsid w:val="1A084967"/>
+    <w:multiLevelType w:val="multilevel"/>
+    <w:tmpl w:val="8CD08558"/>
+    <w:lvl w:ilvl="0">
+      <w:start w:val="1"/>
+      <w:numFmt w:val="bullet"/>
+      <w:lvlText w:val=""/>
+      <w:lvlJc w:val="left"/>
+      <w:pPr>
+        <w:tabs>
+          <w:tab w:val="num" w:pos="720"/>
+        </w:tabs>
+        <w:ind w:left="720" w:hanging="360"/>
+      </w:pPr>
+      <w:rPr>
+        <w:rFonts w:ascii="Symbol" w:hAnsi="Symbol" w:hint="default"/>
+        <w:sz w:val="20"/>
+      </w:rPr>
+    </w:lvl>
+    <w:lvl w:ilvl="1" w:tentative="1">
+      <w:start w:val="1"/>
+      <w:numFmt w:val="bullet"/>
+      <w:lvlText w:val="o"/>
+      <w:lvlJc w:val="left"/>
+      <w:pPr>
+        <w:tabs>
+          <w:tab w:val="num" w:pos="1440"/>
+        </w:tabs>
+        <w:ind w:left="1440" w:hanging="360"/>
+      </w:pPr>
+      <w:rPr>
+        <w:rFonts w:ascii="Courier New" w:hAnsi="Courier New" w:hint="default"/>
+        <w:sz w:val="20"/>
+      </w:rPr>
+    </w:lvl>
+    <w:lvl w:ilvl="2" w:tentative="1">
+      <w:start w:val="1"/>
+      <w:numFmt w:val="bullet"/>
+      <w:lvlText w:val=""/>
+      <w:lvlJc w:val="left"/>
+      <w:pPr>
+        <w:tabs>
+          <w:tab w:val="num" w:pos="2160"/>
+        </w:tabs>
+        <w:ind w:left="2160" w:hanging="360"/>
+      </w:pPr>
+      <w:rPr>
+        <w:rFonts w:ascii="Wingdings" w:hAnsi="Wingdings" w:hint="default"/>
+        <w:sz w:val="20"/>
+      </w:rPr>
+    </w:lvl>
+    <w:lvl w:ilvl="3" w:tentative="1">
+      <w:start w:val="1"/>
+      <w:numFmt w:val="bullet"/>
+      <w:lvlText w:val=""/>
+      <w:lvlJc w:val="left"/>
+      <w:pPr>
+        <w:tabs>
+          <w:tab w:val="num" w:pos="2880"/>
+        </w:tabs>
+        <w:ind w:left="2880" w:hanging="360"/>
+      </w:pPr>
+      <w:rPr>
+        <w:rFonts w:ascii="Wingdings" w:hAnsi="Wingdings" w:hint="default"/>
+        <w:sz w:val="20"/>
+      </w:rPr>
+    </w:lvl>
+    <w:lvl w:ilvl="4" w:tentative="1">
+      <w:start w:val="1"/>
+      <w:numFmt w:val="bullet"/>
+      <w:lvlText w:val=""/>
+      <w:lvlJc w:val="left"/>
+      <w:pPr>
+        <w:tabs>
+          <w:tab w:val="num" w:pos="3600"/>
+        </w:tabs>
+        <w:ind w:left="3600" w:hanging="360"/>
+      </w:pPr>
+      <w:rPr>
+        <w:rFonts w:ascii="Wingdings" w:hAnsi="Wingdings" w:hint="default"/>
+        <w:sz w:val="20"/>
+      </w:rPr>
+    </w:lvl>
+    <w:lvl w:ilvl="5" w:tentative="1">
+      <w:start w:val="1"/>
+      <w:numFmt w:val="bullet"/>
+      <w:lvlText w:val=""/>
+      <w:lvlJc w:val="left"/>
+      <w:pPr>
+        <w:tabs>
+          <w:tab w:val="num" w:pos="4320"/>
+        </w:tabs>
+        <w:ind w:left="4320" w:hanging="360"/>
+      </w:pPr>
+      <w:rPr>
+        <w:rFonts w:ascii="Wingdings" w:hAnsi="Wingdings" w:hint="default"/>
+        <w:sz w:val="20"/>
+      </w:rPr>
+    </w:lvl>
+    <w:lvl w:ilvl="6" w:tentative="1">
+      <w:start w:val="1"/>
+      <w:numFmt w:val="bullet"/>
+      <w:lvlText w:val=""/>
+      <w:lvlJc w:val="left"/>
+      <w:pPr>
+        <w:tabs>
+          <w:tab w:val="num" w:pos="5040"/>
+        </w:tabs>
+        <w:ind w:left="5040" w:hanging="360"/>
+      </w:pPr>
+      <w:rPr>
+        <w:rFonts w:ascii="Wingdings" w:hAnsi="Wingdings" w:hint="default"/>
+        <w:sz w:val="20"/>
+      </w:rPr>
+    </w:lvl>
+    <w:lvl w:ilvl="7" w:tentative="1">
+      <w:start w:val="1"/>
+      <w:numFmt w:val="bullet"/>
+      <w:lvlText w:val=""/>
+      <w:lvlJc w:val="left"/>
+      <w:pPr>
+        <w:tabs>
+          <w:tab w:val="num" w:pos="5760"/>
+        </w:tabs>
+        <w:ind w:left="5760" w:hanging="360"/>
+      </w:pPr>
+      <w:rPr>
+        <w:rFonts w:ascii="Wingdings" w:hAnsi="Wingdings" w:hint="default"/>
+        <w:sz w:val="20"/>
+      </w:rPr>
+    </w:lvl>
+    <w:lvl w:ilvl="8" w:tentative="1">
+      <w:start w:val="1"/>
+      <w:numFmt w:val="bullet"/>
+      <w:lvlText w:val=""/>
+      <w:lvlJc w:val="left"/>
+      <w:pPr>
+        <w:tabs>
+          <w:tab w:val="num" w:pos="6480"/>
+        </w:tabs>
+        <w:ind w:left="6480" w:hanging="360"/>
+      </w:pPr>
+      <w:rPr>
+        <w:rFonts w:ascii="Wingdings" w:hAnsi="Wingdings" w:hint="default"/>
+        <w:sz w:val="20"/>
+      </w:rPr>
+    </w:lvl>
+  </w:abstractNum>
+  <w:abstractNum w:abstractNumId="12" w15:restartNumberingAfterBreak="0">
     <w:nsid w:val="284B798F"/>
     <w:multiLevelType w:val="hybridMultilevel"/>
     <w:tmpl w:val="885A7660"/>
@@ -8809,7 +10033,7 @@
       </w:rPr>
     </w:lvl>
   </w:abstractNum>
-  <w:abstractNum w:abstractNumId="11" w15:restartNumberingAfterBreak="0">
+  <w:abstractNum w:abstractNumId="13" w15:restartNumberingAfterBreak="0">
     <w:nsid w:val="28767852"/>
     <w:multiLevelType w:val="hybridMultilevel"/>
     <w:tmpl w:val="6CA093E4"/>
@@ -8922,7 +10146,7 @@
       </w:rPr>
     </w:lvl>
   </w:abstractNum>
-  <w:abstractNum w:abstractNumId="12" w15:restartNumberingAfterBreak="0">
+  <w:abstractNum w:abstractNumId="14" w15:restartNumberingAfterBreak="0">
     <w:nsid w:val="28840F48"/>
     <w:multiLevelType w:val="multilevel"/>
     <w:tmpl w:val="FDDC6BA2"/>
@@ -9035,7 +10259,156 @@
       </w:pPr>
     </w:lvl>
   </w:abstractNum>
-  <w:abstractNum w:abstractNumId="13" w15:restartNumberingAfterBreak="0">
+  <w:abstractNum w:abstractNumId="15" w15:restartNumberingAfterBreak="0">
+    <w:nsid w:val="28A57C02"/>
+    <w:multiLevelType w:val="multilevel"/>
+    <w:tmpl w:val="628AE35E"/>
+    <w:lvl w:ilvl="0">
+      <w:start w:val="1"/>
+      <w:numFmt w:val="bullet"/>
+      <w:lvlText w:val=""/>
+      <w:lvlJc w:val="left"/>
+      <w:pPr>
+        <w:tabs>
+          <w:tab w:val="num" w:pos="720"/>
+        </w:tabs>
+        <w:ind w:left="720" w:hanging="360"/>
+      </w:pPr>
+      <w:rPr>
+        <w:rFonts w:ascii="Symbol" w:hAnsi="Symbol" w:hint="default"/>
+        <w:sz w:val="20"/>
+      </w:rPr>
+    </w:lvl>
+    <w:lvl w:ilvl="1" w:tentative="1">
+      <w:start w:val="1"/>
+      <w:numFmt w:val="bullet"/>
+      <w:lvlText w:val="o"/>
+      <w:lvlJc w:val="left"/>
+      <w:pPr>
+        <w:tabs>
+          <w:tab w:val="num" w:pos="1440"/>
+        </w:tabs>
+        <w:ind w:left="1440" w:hanging="360"/>
+      </w:pPr>
+      <w:rPr>
+        <w:rFonts w:ascii="Courier New" w:hAnsi="Courier New" w:hint="default"/>
+        <w:sz w:val="20"/>
+      </w:rPr>
+    </w:lvl>
+    <w:lvl w:ilvl="2" w:tentative="1">
+      <w:start w:val="1"/>
+      <w:numFmt w:val="bullet"/>
+      <w:lvlText w:val=""/>
+      <w:lvlJc w:val="left"/>
+      <w:pPr>
+        <w:tabs>
+          <w:tab w:val="num" w:pos="2160"/>
+        </w:tabs>
+        <w:ind w:left="2160" w:hanging="360"/>
+      </w:pPr>
+      <w:rPr>
+        <w:rFonts w:ascii="Wingdings" w:hAnsi="Wingdings" w:hint="default"/>
+        <w:sz w:val="20"/>
+      </w:rPr>
+    </w:lvl>
+    <w:lvl w:ilvl="3" w:tentative="1">
+      <w:start w:val="1"/>
+      <w:numFmt w:val="bullet"/>
+      <w:lvlText w:val=""/>
+      <w:lvlJc w:val="left"/>
+      <w:pPr>
+        <w:tabs>
+          <w:tab w:val="num" w:pos="2880"/>
+        </w:tabs>
+        <w:ind w:left="2880" w:hanging="360"/>
+      </w:pPr>
+      <w:rPr>
+        <w:rFonts w:ascii="Wingdings" w:hAnsi="Wingdings" w:hint="default"/>
+        <w:sz w:val="20"/>
+      </w:rPr>
+    </w:lvl>
+    <w:lvl w:ilvl="4" w:tentative="1">
+      <w:start w:val="1"/>
+      <w:numFmt w:val="bullet"/>
+      <w:lvlText w:val=""/>
+      <w:lvlJc w:val="left"/>
+      <w:pPr>
+        <w:tabs>
+          <w:tab w:val="num" w:pos="3600"/>
+        </w:tabs>
+        <w:ind w:left="3600" w:hanging="360"/>
+      </w:pPr>
+      <w:rPr>
+        <w:rFonts w:ascii="Wingdings" w:hAnsi="Wingdings" w:hint="default"/>
+        <w:sz w:val="20"/>
+      </w:rPr>
+    </w:lvl>
+    <w:lvl w:ilvl="5" w:tentative="1">
+      <w:start w:val="1"/>
+      <w:numFmt w:val="bullet"/>
+      <w:lvlText w:val=""/>
+      <w:lvlJc w:val="left"/>
+      <w:pPr>
+        <w:tabs>
+          <w:tab w:val="num" w:pos="4320"/>
+        </w:tabs>
+        <w:ind w:left="4320" w:hanging="360"/>
+      </w:pPr>
+      <w:rPr>
+        <w:rFonts w:ascii="Wingdings" w:hAnsi="Wingdings" w:hint="default"/>
+        <w:sz w:val="20"/>
+      </w:rPr>
+    </w:lvl>
+    <w:lvl w:ilvl="6" w:tentative="1">
+      <w:start w:val="1"/>
+      <w:numFmt w:val="bullet"/>
+      <w:lvlText w:val=""/>
+      <w:lvlJc w:val="left"/>
+      <w:pPr>
+        <w:tabs>
+          <w:tab w:val="num" w:pos="5040"/>
+        </w:tabs>
+        <w:ind w:left="5040" w:hanging="360"/>
+      </w:pPr>
+      <w:rPr>
+        <w:rFonts w:ascii="Wingdings" w:hAnsi="Wingdings" w:hint="default"/>
+        <w:sz w:val="20"/>
+      </w:rPr>
+    </w:lvl>
+    <w:lvl w:ilvl="7" w:tentative="1">
+      <w:start w:val="1"/>
+      <w:numFmt w:val="bullet"/>
+      <w:lvlText w:val=""/>
+      <w:lvlJc w:val="left"/>
+      <w:pPr>
+        <w:tabs>
+          <w:tab w:val="num" w:pos="5760"/>
+        </w:tabs>
+        <w:ind w:left="5760" w:hanging="360"/>
+      </w:pPr>
+      <w:rPr>
+        <w:rFonts w:ascii="Wingdings" w:hAnsi="Wingdings" w:hint="default"/>
+        <w:sz w:val="20"/>
+      </w:rPr>
+    </w:lvl>
+    <w:lvl w:ilvl="8" w:tentative="1">
+      <w:start w:val="1"/>
+      <w:numFmt w:val="bullet"/>
+      <w:lvlText w:val=""/>
+      <w:lvlJc w:val="left"/>
+      <w:pPr>
+        <w:tabs>
+          <w:tab w:val="num" w:pos="6480"/>
+        </w:tabs>
+        <w:ind w:left="6480" w:hanging="360"/>
+      </w:pPr>
+      <w:rPr>
+        <w:rFonts w:ascii="Wingdings" w:hAnsi="Wingdings" w:hint="default"/>
+        <w:sz w:val="20"/>
+      </w:rPr>
+    </w:lvl>
+  </w:abstractNum>
+  <w:abstractNum w:abstractNumId="16" w15:restartNumberingAfterBreak="0">
     <w:nsid w:val="28FA2DC6"/>
     <w:multiLevelType w:val="hybridMultilevel"/>
     <w:tmpl w:val="8F0C2660"/>
@@ -9148,7 +10521,156 @@
       </w:rPr>
     </w:lvl>
   </w:abstractNum>
-  <w:abstractNum w:abstractNumId="14" w15:restartNumberingAfterBreak="0">
+  <w:abstractNum w:abstractNumId="17" w15:restartNumberingAfterBreak="0">
+    <w:nsid w:val="2B367BD0"/>
+    <w:multiLevelType w:val="multilevel"/>
+    <w:tmpl w:val="5B0661B4"/>
+    <w:lvl w:ilvl="0">
+      <w:start w:val="1"/>
+      <w:numFmt w:val="bullet"/>
+      <w:lvlText w:val=""/>
+      <w:lvlJc w:val="left"/>
+      <w:pPr>
+        <w:tabs>
+          <w:tab w:val="num" w:pos="720"/>
+        </w:tabs>
+        <w:ind w:left="720" w:hanging="360"/>
+      </w:pPr>
+      <w:rPr>
+        <w:rFonts w:ascii="Symbol" w:hAnsi="Symbol" w:hint="default"/>
+        <w:sz w:val="20"/>
+      </w:rPr>
+    </w:lvl>
+    <w:lvl w:ilvl="1" w:tentative="1">
+      <w:start w:val="1"/>
+      <w:numFmt w:val="bullet"/>
+      <w:lvlText w:val="o"/>
+      <w:lvlJc w:val="left"/>
+      <w:pPr>
+        <w:tabs>
+          <w:tab w:val="num" w:pos="1440"/>
+        </w:tabs>
+        <w:ind w:left="1440" w:hanging="360"/>
+      </w:pPr>
+      <w:rPr>
+        <w:rFonts w:ascii="Courier New" w:hAnsi="Courier New" w:hint="default"/>
+        <w:sz w:val="20"/>
+      </w:rPr>
+    </w:lvl>
+    <w:lvl w:ilvl="2" w:tentative="1">
+      <w:start w:val="1"/>
+      <w:numFmt w:val="bullet"/>
+      <w:lvlText w:val=""/>
+      <w:lvlJc w:val="left"/>
+      <w:pPr>
+        <w:tabs>
+          <w:tab w:val="num" w:pos="2160"/>
+        </w:tabs>
+        <w:ind w:left="2160" w:hanging="360"/>
+      </w:pPr>
+      <w:rPr>
+        <w:rFonts w:ascii="Wingdings" w:hAnsi="Wingdings" w:hint="default"/>
+        <w:sz w:val="20"/>
+      </w:rPr>
+    </w:lvl>
+    <w:lvl w:ilvl="3" w:tentative="1">
+      <w:start w:val="1"/>
+      <w:numFmt w:val="bullet"/>
+      <w:lvlText w:val=""/>
+      <w:lvlJc w:val="left"/>
+      <w:pPr>
+        <w:tabs>
+          <w:tab w:val="num" w:pos="2880"/>
+        </w:tabs>
+        <w:ind w:left="2880" w:hanging="360"/>
+      </w:pPr>
+      <w:rPr>
+        <w:rFonts w:ascii="Wingdings" w:hAnsi="Wingdings" w:hint="default"/>
+        <w:sz w:val="20"/>
+      </w:rPr>
+    </w:lvl>
+    <w:lvl w:ilvl="4" w:tentative="1">
+      <w:start w:val="1"/>
+      <w:numFmt w:val="bullet"/>
+      <w:lvlText w:val=""/>
+      <w:lvlJc w:val="left"/>
+      <w:pPr>
+        <w:tabs>
+          <w:tab w:val="num" w:pos="3600"/>
+        </w:tabs>
+        <w:ind w:left="3600" w:hanging="360"/>
+      </w:pPr>
+      <w:rPr>
+        <w:rFonts w:ascii="Wingdings" w:hAnsi="Wingdings" w:hint="default"/>
+        <w:sz w:val="20"/>
+      </w:rPr>
+    </w:lvl>
+    <w:lvl w:ilvl="5" w:tentative="1">
+      <w:start w:val="1"/>
+      <w:numFmt w:val="bullet"/>
+      <w:lvlText w:val=""/>
+      <w:lvlJc w:val="left"/>
+      <w:pPr>
+        <w:tabs>
+          <w:tab w:val="num" w:pos="4320"/>
+        </w:tabs>
+        <w:ind w:left="4320" w:hanging="360"/>
+      </w:pPr>
+      <w:rPr>
+        <w:rFonts w:ascii="Wingdings" w:hAnsi="Wingdings" w:hint="default"/>
+        <w:sz w:val="20"/>
+      </w:rPr>
+    </w:lvl>
+    <w:lvl w:ilvl="6" w:tentative="1">
+      <w:start w:val="1"/>
+      <w:numFmt w:val="bullet"/>
+      <w:lvlText w:val=""/>
+      <w:lvlJc w:val="left"/>
+      <w:pPr>
+        <w:tabs>
+          <w:tab w:val="num" w:pos="5040"/>
+        </w:tabs>
+        <w:ind w:left="5040" w:hanging="360"/>
+      </w:pPr>
+      <w:rPr>
+        <w:rFonts w:ascii="Wingdings" w:hAnsi="Wingdings" w:hint="default"/>
+        <w:sz w:val="20"/>
+      </w:rPr>
+    </w:lvl>
+    <w:lvl w:ilvl="7" w:tentative="1">
+      <w:start w:val="1"/>
+      <w:numFmt w:val="bullet"/>
+      <w:lvlText w:val=""/>
+      <w:lvlJc w:val="left"/>
+      <w:pPr>
+        <w:tabs>
+          <w:tab w:val="num" w:pos="5760"/>
+        </w:tabs>
+        <w:ind w:left="5760" w:hanging="360"/>
+      </w:pPr>
+      <w:rPr>
+        <w:rFonts w:ascii="Wingdings" w:hAnsi="Wingdings" w:hint="default"/>
+        <w:sz w:val="20"/>
+      </w:rPr>
+    </w:lvl>
+    <w:lvl w:ilvl="8" w:tentative="1">
+      <w:start w:val="1"/>
+      <w:numFmt w:val="bullet"/>
+      <w:lvlText w:val=""/>
+      <w:lvlJc w:val="left"/>
+      <w:pPr>
+        <w:tabs>
+          <w:tab w:val="num" w:pos="6480"/>
+        </w:tabs>
+        <w:ind w:left="6480" w:hanging="360"/>
+      </w:pPr>
+      <w:rPr>
+        <w:rFonts w:ascii="Wingdings" w:hAnsi="Wingdings" w:hint="default"/>
+        <w:sz w:val="20"/>
+      </w:rPr>
+    </w:lvl>
+  </w:abstractNum>
+  <w:abstractNum w:abstractNumId="18" w15:restartNumberingAfterBreak="0">
     <w:nsid w:val="2D3D2809"/>
     <w:multiLevelType w:val="hybridMultilevel"/>
     <w:tmpl w:val="14FEAE46"/>
@@ -9261,7 +10783,7 @@
       </w:rPr>
     </w:lvl>
   </w:abstractNum>
-  <w:abstractNum w:abstractNumId="15" w15:restartNumberingAfterBreak="0">
+  <w:abstractNum w:abstractNumId="19" w15:restartNumberingAfterBreak="0">
     <w:nsid w:val="2D497B69"/>
     <w:multiLevelType w:val="hybridMultilevel"/>
     <w:tmpl w:val="944EDD20"/>
@@ -9374,7 +10896,7 @@
       </w:rPr>
     </w:lvl>
   </w:abstractNum>
-  <w:abstractNum w:abstractNumId="16" w15:restartNumberingAfterBreak="0">
+  <w:abstractNum w:abstractNumId="20" w15:restartNumberingAfterBreak="0">
     <w:nsid w:val="311C364F"/>
     <w:multiLevelType w:val="hybridMultilevel"/>
     <w:tmpl w:val="6A2A5BBA"/>
@@ -9487,7 +11009,7 @@
       </w:rPr>
     </w:lvl>
   </w:abstractNum>
-  <w:abstractNum w:abstractNumId="17" w15:restartNumberingAfterBreak="0">
+  <w:abstractNum w:abstractNumId="21" w15:restartNumberingAfterBreak="0">
     <w:nsid w:val="32C273EF"/>
     <w:multiLevelType w:val="hybridMultilevel"/>
     <w:tmpl w:val="C61A6A02"/>
@@ -9600,7 +11122,7 @@
       </w:rPr>
     </w:lvl>
   </w:abstractNum>
-  <w:abstractNum w:abstractNumId="18" w15:restartNumberingAfterBreak="0">
+  <w:abstractNum w:abstractNumId="22" w15:restartNumberingAfterBreak="0">
     <w:nsid w:val="3A5B7B7C"/>
     <w:multiLevelType w:val="hybridMultilevel"/>
     <w:tmpl w:val="10FAA702"/>
@@ -9686,7 +11208,7 @@
       </w:pPr>
     </w:lvl>
   </w:abstractNum>
-  <w:abstractNum w:abstractNumId="19" w15:restartNumberingAfterBreak="0">
+  <w:abstractNum w:abstractNumId="23" w15:restartNumberingAfterBreak="0">
     <w:nsid w:val="3B420685"/>
     <w:multiLevelType w:val="hybridMultilevel"/>
     <w:tmpl w:val="93CA4556"/>
@@ -9772,7 +11294,156 @@
       </w:pPr>
     </w:lvl>
   </w:abstractNum>
-  <w:abstractNum w:abstractNumId="20" w15:restartNumberingAfterBreak="0">
+  <w:abstractNum w:abstractNumId="24" w15:restartNumberingAfterBreak="0">
+    <w:nsid w:val="3E0A39A1"/>
+    <w:multiLevelType w:val="multilevel"/>
+    <w:tmpl w:val="2CE82C28"/>
+    <w:lvl w:ilvl="0">
+      <w:start w:val="1"/>
+      <w:numFmt w:val="bullet"/>
+      <w:lvlText w:val=""/>
+      <w:lvlJc w:val="left"/>
+      <w:pPr>
+        <w:tabs>
+          <w:tab w:val="num" w:pos="720"/>
+        </w:tabs>
+        <w:ind w:left="720" w:hanging="360"/>
+      </w:pPr>
+      <w:rPr>
+        <w:rFonts w:ascii="Symbol" w:hAnsi="Symbol" w:hint="default"/>
+        <w:sz w:val="20"/>
+      </w:rPr>
+    </w:lvl>
+    <w:lvl w:ilvl="1" w:tentative="1">
+      <w:start w:val="1"/>
+      <w:numFmt w:val="bullet"/>
+      <w:lvlText w:val="o"/>
+      <w:lvlJc w:val="left"/>
+      <w:pPr>
+        <w:tabs>
+          <w:tab w:val="num" w:pos="1440"/>
+        </w:tabs>
+        <w:ind w:left="1440" w:hanging="360"/>
+      </w:pPr>
+      <w:rPr>
+        <w:rFonts w:ascii="Courier New" w:hAnsi="Courier New" w:hint="default"/>
+        <w:sz w:val="20"/>
+      </w:rPr>
+    </w:lvl>
+    <w:lvl w:ilvl="2" w:tentative="1">
+      <w:start w:val="1"/>
+      <w:numFmt w:val="bullet"/>
+      <w:lvlText w:val=""/>
+      <w:lvlJc w:val="left"/>
+      <w:pPr>
+        <w:tabs>
+          <w:tab w:val="num" w:pos="2160"/>
+        </w:tabs>
+        <w:ind w:left="2160" w:hanging="360"/>
+      </w:pPr>
+      <w:rPr>
+        <w:rFonts w:ascii="Wingdings" w:hAnsi="Wingdings" w:hint="default"/>
+        <w:sz w:val="20"/>
+      </w:rPr>
+    </w:lvl>
+    <w:lvl w:ilvl="3" w:tentative="1">
+      <w:start w:val="1"/>
+      <w:numFmt w:val="bullet"/>
+      <w:lvlText w:val=""/>
+      <w:lvlJc w:val="left"/>
+      <w:pPr>
+        <w:tabs>
+          <w:tab w:val="num" w:pos="2880"/>
+        </w:tabs>
+        <w:ind w:left="2880" w:hanging="360"/>
+      </w:pPr>
+      <w:rPr>
+        <w:rFonts w:ascii="Wingdings" w:hAnsi="Wingdings" w:hint="default"/>
+        <w:sz w:val="20"/>
+      </w:rPr>
+    </w:lvl>
+    <w:lvl w:ilvl="4" w:tentative="1">
+      <w:start w:val="1"/>
+      <w:numFmt w:val="bullet"/>
+      <w:lvlText w:val=""/>
+      <w:lvlJc w:val="left"/>
+      <w:pPr>
+        <w:tabs>
+          <w:tab w:val="num" w:pos="3600"/>
+        </w:tabs>
+        <w:ind w:left="3600" w:hanging="360"/>
+      </w:pPr>
+      <w:rPr>
+        <w:rFonts w:ascii="Wingdings" w:hAnsi="Wingdings" w:hint="default"/>
+        <w:sz w:val="20"/>
+      </w:rPr>
+    </w:lvl>
+    <w:lvl w:ilvl="5" w:tentative="1">
+      <w:start w:val="1"/>
+      <w:numFmt w:val="bullet"/>
+      <w:lvlText w:val=""/>
+      <w:lvlJc w:val="left"/>
+      <w:pPr>
+        <w:tabs>
+          <w:tab w:val="num" w:pos="4320"/>
+        </w:tabs>
+        <w:ind w:left="4320" w:hanging="360"/>
+      </w:pPr>
+      <w:rPr>
+        <w:rFonts w:ascii="Wingdings" w:hAnsi="Wingdings" w:hint="default"/>
+        <w:sz w:val="20"/>
+      </w:rPr>
+    </w:lvl>
+    <w:lvl w:ilvl="6" w:tentative="1">
+      <w:start w:val="1"/>
+      <w:numFmt w:val="bullet"/>
+      <w:lvlText w:val=""/>
+      <w:lvlJc w:val="left"/>
+      <w:pPr>
+        <w:tabs>
+          <w:tab w:val="num" w:pos="5040"/>
+        </w:tabs>
+        <w:ind w:left="5040" w:hanging="360"/>
+      </w:pPr>
+      <w:rPr>
+        <w:rFonts w:ascii="Wingdings" w:hAnsi="Wingdings" w:hint="default"/>
+        <w:sz w:val="20"/>
+      </w:rPr>
+    </w:lvl>
+    <w:lvl w:ilvl="7" w:tentative="1">
+      <w:start w:val="1"/>
+      <w:numFmt w:val="bullet"/>
+      <w:lvlText w:val=""/>
+      <w:lvlJc w:val="left"/>
+      <w:pPr>
+        <w:tabs>
+          <w:tab w:val="num" w:pos="5760"/>
+        </w:tabs>
+        <w:ind w:left="5760" w:hanging="360"/>
+      </w:pPr>
+      <w:rPr>
+        <w:rFonts w:ascii="Wingdings" w:hAnsi="Wingdings" w:hint="default"/>
+        <w:sz w:val="20"/>
+      </w:rPr>
+    </w:lvl>
+    <w:lvl w:ilvl="8" w:tentative="1">
+      <w:start w:val="1"/>
+      <w:numFmt w:val="bullet"/>
+      <w:lvlText w:val=""/>
+      <w:lvlJc w:val="left"/>
+      <w:pPr>
+        <w:tabs>
+          <w:tab w:val="num" w:pos="6480"/>
+        </w:tabs>
+        <w:ind w:left="6480" w:hanging="360"/>
+      </w:pPr>
+      <w:rPr>
+        <w:rFonts w:ascii="Wingdings" w:hAnsi="Wingdings" w:hint="default"/>
+        <w:sz w:val="20"/>
+      </w:rPr>
+    </w:lvl>
+  </w:abstractNum>
+  <w:abstractNum w:abstractNumId="25" w15:restartNumberingAfterBreak="0">
     <w:nsid w:val="50E527CC"/>
     <w:multiLevelType w:val="hybridMultilevel"/>
     <w:tmpl w:val="FAD6A6E6"/>
@@ -9885,7 +11556,7 @@
       </w:rPr>
     </w:lvl>
   </w:abstractNum>
-  <w:abstractNum w:abstractNumId="21" w15:restartNumberingAfterBreak="0">
+  <w:abstractNum w:abstractNumId="26" w15:restartNumberingAfterBreak="0">
     <w:nsid w:val="51F14BB9"/>
     <w:multiLevelType w:val="hybridMultilevel"/>
     <w:tmpl w:val="6A8260F8"/>
@@ -9998,7 +11669,156 @@
       </w:rPr>
     </w:lvl>
   </w:abstractNum>
-  <w:abstractNum w:abstractNumId="22" w15:restartNumberingAfterBreak="0">
+  <w:abstractNum w:abstractNumId="27" w15:restartNumberingAfterBreak="0">
+    <w:nsid w:val="58033782"/>
+    <w:multiLevelType w:val="multilevel"/>
+    <w:tmpl w:val="70644A9C"/>
+    <w:lvl w:ilvl="0">
+      <w:start w:val="1"/>
+      <w:numFmt w:val="bullet"/>
+      <w:lvlText w:val=""/>
+      <w:lvlJc w:val="left"/>
+      <w:pPr>
+        <w:tabs>
+          <w:tab w:val="num" w:pos="720"/>
+        </w:tabs>
+        <w:ind w:left="720" w:hanging="360"/>
+      </w:pPr>
+      <w:rPr>
+        <w:rFonts w:ascii="Symbol" w:hAnsi="Symbol" w:hint="default"/>
+        <w:sz w:val="20"/>
+      </w:rPr>
+    </w:lvl>
+    <w:lvl w:ilvl="1" w:tentative="1">
+      <w:start w:val="1"/>
+      <w:numFmt w:val="bullet"/>
+      <w:lvlText w:val="o"/>
+      <w:lvlJc w:val="left"/>
+      <w:pPr>
+        <w:tabs>
+          <w:tab w:val="num" w:pos="1440"/>
+        </w:tabs>
+        <w:ind w:left="1440" w:hanging="360"/>
+      </w:pPr>
+      <w:rPr>
+        <w:rFonts w:ascii="Courier New" w:hAnsi="Courier New" w:hint="default"/>
+        <w:sz w:val="20"/>
+      </w:rPr>
+    </w:lvl>
+    <w:lvl w:ilvl="2" w:tentative="1">
+      <w:start w:val="1"/>
+      <w:numFmt w:val="bullet"/>
+      <w:lvlText w:val=""/>
+      <w:lvlJc w:val="left"/>
+      <w:pPr>
+        <w:tabs>
+          <w:tab w:val="num" w:pos="2160"/>
+        </w:tabs>
+        <w:ind w:left="2160" w:hanging="360"/>
+      </w:pPr>
+      <w:rPr>
+        <w:rFonts w:ascii="Wingdings" w:hAnsi="Wingdings" w:hint="default"/>
+        <w:sz w:val="20"/>
+      </w:rPr>
+    </w:lvl>
+    <w:lvl w:ilvl="3" w:tentative="1">
+      <w:start w:val="1"/>
+      <w:numFmt w:val="bullet"/>
+      <w:lvlText w:val=""/>
+      <w:lvlJc w:val="left"/>
+      <w:pPr>
+        <w:tabs>
+          <w:tab w:val="num" w:pos="2880"/>
+        </w:tabs>
+        <w:ind w:left="2880" w:hanging="360"/>
+      </w:pPr>
+      <w:rPr>
+        <w:rFonts w:ascii="Wingdings" w:hAnsi="Wingdings" w:hint="default"/>
+        <w:sz w:val="20"/>
+      </w:rPr>
+    </w:lvl>
+    <w:lvl w:ilvl="4" w:tentative="1">
+      <w:start w:val="1"/>
+      <w:numFmt w:val="bullet"/>
+      <w:lvlText w:val=""/>
+      <w:lvlJc w:val="left"/>
+      <w:pPr>
+        <w:tabs>
+          <w:tab w:val="num" w:pos="3600"/>
+        </w:tabs>
+        <w:ind w:left="3600" w:hanging="360"/>
+      </w:pPr>
+      <w:rPr>
+        <w:rFonts w:ascii="Wingdings" w:hAnsi="Wingdings" w:hint="default"/>
+        <w:sz w:val="20"/>
+      </w:rPr>
+    </w:lvl>
+    <w:lvl w:ilvl="5" w:tentative="1">
+      <w:start w:val="1"/>
+      <w:numFmt w:val="bullet"/>
+      <w:lvlText w:val=""/>
+      <w:lvlJc w:val="left"/>
+      <w:pPr>
+        <w:tabs>
+          <w:tab w:val="num" w:pos="4320"/>
+        </w:tabs>
+        <w:ind w:left="4320" w:hanging="360"/>
+      </w:pPr>
+      <w:rPr>
+        <w:rFonts w:ascii="Wingdings" w:hAnsi="Wingdings" w:hint="default"/>
+        <w:sz w:val="20"/>
+      </w:rPr>
+    </w:lvl>
+    <w:lvl w:ilvl="6" w:tentative="1">
+      <w:start w:val="1"/>
+      <w:numFmt w:val="bullet"/>
+      <w:lvlText w:val=""/>
+      <w:lvlJc w:val="left"/>
+      <w:pPr>
+        <w:tabs>
+          <w:tab w:val="num" w:pos="5040"/>
+        </w:tabs>
+        <w:ind w:left="5040" w:hanging="360"/>
+      </w:pPr>
+      <w:rPr>
+        <w:rFonts w:ascii="Wingdings" w:hAnsi="Wingdings" w:hint="default"/>
+        <w:sz w:val="20"/>
+      </w:rPr>
+    </w:lvl>
+    <w:lvl w:ilvl="7" w:tentative="1">
+      <w:start w:val="1"/>
+      <w:numFmt w:val="bullet"/>
+      <w:lvlText w:val=""/>
+      <w:lvlJc w:val="left"/>
+      <w:pPr>
+        <w:tabs>
+          <w:tab w:val="num" w:pos="5760"/>
+        </w:tabs>
+        <w:ind w:left="5760" w:hanging="360"/>
+      </w:pPr>
+      <w:rPr>
+        <w:rFonts w:ascii="Wingdings" w:hAnsi="Wingdings" w:hint="default"/>
+        <w:sz w:val="20"/>
+      </w:rPr>
+    </w:lvl>
+    <w:lvl w:ilvl="8" w:tentative="1">
+      <w:start w:val="1"/>
+      <w:numFmt w:val="bullet"/>
+      <w:lvlText w:val=""/>
+      <w:lvlJc w:val="left"/>
+      <w:pPr>
+        <w:tabs>
+          <w:tab w:val="num" w:pos="6480"/>
+        </w:tabs>
+        <w:ind w:left="6480" w:hanging="360"/>
+      </w:pPr>
+      <w:rPr>
+        <w:rFonts w:ascii="Wingdings" w:hAnsi="Wingdings" w:hint="default"/>
+        <w:sz w:val="20"/>
+      </w:rPr>
+    </w:lvl>
+  </w:abstractNum>
+  <w:abstractNum w:abstractNumId="28" w15:restartNumberingAfterBreak="0">
     <w:nsid w:val="5D486054"/>
     <w:multiLevelType w:val="hybridMultilevel"/>
     <w:tmpl w:val="8D78DBD4"/>
@@ -10111,7 +11931,7 @@
       </w:rPr>
     </w:lvl>
   </w:abstractNum>
-  <w:abstractNum w:abstractNumId="23" w15:restartNumberingAfterBreak="0">
+  <w:abstractNum w:abstractNumId="29" w15:restartNumberingAfterBreak="0">
     <w:nsid w:val="647F1AAA"/>
     <w:multiLevelType w:val="hybridMultilevel"/>
     <w:tmpl w:val="436C158E"/>
@@ -10224,7 +12044,7 @@
       </w:rPr>
     </w:lvl>
   </w:abstractNum>
-  <w:abstractNum w:abstractNumId="24" w15:restartNumberingAfterBreak="0">
+  <w:abstractNum w:abstractNumId="30" w15:restartNumberingAfterBreak="0">
     <w:nsid w:val="6519495A"/>
     <w:multiLevelType w:val="hybridMultilevel"/>
     <w:tmpl w:val="98F46CFA"/>
@@ -10337,7 +12157,156 @@
       </w:rPr>
     </w:lvl>
   </w:abstractNum>
-  <w:abstractNum w:abstractNumId="25" w15:restartNumberingAfterBreak="0">
+  <w:abstractNum w:abstractNumId="31" w15:restartNumberingAfterBreak="0">
+    <w:nsid w:val="6AD124E8"/>
+    <w:multiLevelType w:val="multilevel"/>
+    <w:tmpl w:val="28D285AE"/>
+    <w:lvl w:ilvl="0">
+      <w:start w:val="1"/>
+      <w:numFmt w:val="bullet"/>
+      <w:lvlText w:val=""/>
+      <w:lvlJc w:val="left"/>
+      <w:pPr>
+        <w:tabs>
+          <w:tab w:val="num" w:pos="720"/>
+        </w:tabs>
+        <w:ind w:left="720" w:hanging="360"/>
+      </w:pPr>
+      <w:rPr>
+        <w:rFonts w:ascii="Symbol" w:hAnsi="Symbol" w:hint="default"/>
+        <w:sz w:val="20"/>
+      </w:rPr>
+    </w:lvl>
+    <w:lvl w:ilvl="1" w:tentative="1">
+      <w:start w:val="1"/>
+      <w:numFmt w:val="bullet"/>
+      <w:lvlText w:val="o"/>
+      <w:lvlJc w:val="left"/>
+      <w:pPr>
+        <w:tabs>
+          <w:tab w:val="num" w:pos="1440"/>
+        </w:tabs>
+        <w:ind w:left="1440" w:hanging="360"/>
+      </w:pPr>
+      <w:rPr>
+        <w:rFonts w:ascii="Courier New" w:hAnsi="Courier New" w:hint="default"/>
+        <w:sz w:val="20"/>
+      </w:rPr>
+    </w:lvl>
+    <w:lvl w:ilvl="2" w:tentative="1">
+      <w:start w:val="1"/>
+      <w:numFmt w:val="bullet"/>
+      <w:lvlText w:val=""/>
+      <w:lvlJc w:val="left"/>
+      <w:pPr>
+        <w:tabs>
+          <w:tab w:val="num" w:pos="2160"/>
+        </w:tabs>
+        <w:ind w:left="2160" w:hanging="360"/>
+      </w:pPr>
+      <w:rPr>
+        <w:rFonts w:ascii="Wingdings" w:hAnsi="Wingdings" w:hint="default"/>
+        <w:sz w:val="20"/>
+      </w:rPr>
+    </w:lvl>
+    <w:lvl w:ilvl="3" w:tentative="1">
+      <w:start w:val="1"/>
+      <w:numFmt w:val="bullet"/>
+      <w:lvlText w:val=""/>
+      <w:lvlJc w:val="left"/>
+      <w:pPr>
+        <w:tabs>
+          <w:tab w:val="num" w:pos="2880"/>
+        </w:tabs>
+        <w:ind w:left="2880" w:hanging="360"/>
+      </w:pPr>
+      <w:rPr>
+        <w:rFonts w:ascii="Wingdings" w:hAnsi="Wingdings" w:hint="default"/>
+        <w:sz w:val="20"/>
+      </w:rPr>
+    </w:lvl>
+    <w:lvl w:ilvl="4" w:tentative="1">
+      <w:start w:val="1"/>
+      <w:numFmt w:val="bullet"/>
+      <w:lvlText w:val=""/>
+      <w:lvlJc w:val="left"/>
+      <w:pPr>
+        <w:tabs>
+          <w:tab w:val="num" w:pos="3600"/>
+        </w:tabs>
+        <w:ind w:left="3600" w:hanging="360"/>
+      </w:pPr>
+      <w:rPr>
+        <w:rFonts w:ascii="Wingdings" w:hAnsi="Wingdings" w:hint="default"/>
+        <w:sz w:val="20"/>
+      </w:rPr>
+    </w:lvl>
+    <w:lvl w:ilvl="5" w:tentative="1">
+      <w:start w:val="1"/>
+      <w:numFmt w:val="bullet"/>
+      <w:lvlText w:val=""/>
+      <w:lvlJc w:val="left"/>
+      <w:pPr>
+        <w:tabs>
+          <w:tab w:val="num" w:pos="4320"/>
+        </w:tabs>
+        <w:ind w:left="4320" w:hanging="360"/>
+      </w:pPr>
+      <w:rPr>
+        <w:rFonts w:ascii="Wingdings" w:hAnsi="Wingdings" w:hint="default"/>
+        <w:sz w:val="20"/>
+      </w:rPr>
+    </w:lvl>
+    <w:lvl w:ilvl="6" w:tentative="1">
+      <w:start w:val="1"/>
+      <w:numFmt w:val="bullet"/>
+      <w:lvlText w:val=""/>
+      <w:lvlJc w:val="left"/>
+      <w:pPr>
+        <w:tabs>
+          <w:tab w:val="num" w:pos="5040"/>
+        </w:tabs>
+        <w:ind w:left="5040" w:hanging="360"/>
+      </w:pPr>
+      <w:rPr>
+        <w:rFonts w:ascii="Wingdings" w:hAnsi="Wingdings" w:hint="default"/>
+        <w:sz w:val="20"/>
+      </w:rPr>
+    </w:lvl>
+    <w:lvl w:ilvl="7" w:tentative="1">
+      <w:start w:val="1"/>
+      <w:numFmt w:val="bullet"/>
+      <w:lvlText w:val=""/>
+      <w:lvlJc w:val="left"/>
+      <w:pPr>
+        <w:tabs>
+          <w:tab w:val="num" w:pos="5760"/>
+        </w:tabs>
+        <w:ind w:left="5760" w:hanging="360"/>
+      </w:pPr>
+      <w:rPr>
+        <w:rFonts w:ascii="Wingdings" w:hAnsi="Wingdings" w:hint="default"/>
+        <w:sz w:val="20"/>
+      </w:rPr>
+    </w:lvl>
+    <w:lvl w:ilvl="8" w:tentative="1">
+      <w:start w:val="1"/>
+      <w:numFmt w:val="bullet"/>
+      <w:lvlText w:val=""/>
+      <w:lvlJc w:val="left"/>
+      <w:pPr>
+        <w:tabs>
+          <w:tab w:val="num" w:pos="6480"/>
+        </w:tabs>
+        <w:ind w:left="6480" w:hanging="360"/>
+      </w:pPr>
+      <w:rPr>
+        <w:rFonts w:ascii="Wingdings" w:hAnsi="Wingdings" w:hint="default"/>
+        <w:sz w:val="20"/>
+      </w:rPr>
+    </w:lvl>
+  </w:abstractNum>
+  <w:abstractNum w:abstractNumId="32" w15:restartNumberingAfterBreak="0">
     <w:nsid w:val="6E8E04D8"/>
     <w:multiLevelType w:val="hybridMultilevel"/>
     <w:tmpl w:val="1380989E"/>
@@ -10450,7 +12419,7 @@
       </w:rPr>
     </w:lvl>
   </w:abstractNum>
-  <w:abstractNum w:abstractNumId="26" w15:restartNumberingAfterBreak="0">
+  <w:abstractNum w:abstractNumId="33" w15:restartNumberingAfterBreak="0">
     <w:nsid w:val="736A718D"/>
     <w:multiLevelType w:val="hybridMultilevel"/>
     <w:tmpl w:val="F81AC85A"/>
@@ -10563,7 +12532,7 @@
       </w:rPr>
     </w:lvl>
   </w:abstractNum>
-  <w:abstractNum w:abstractNumId="27" w15:restartNumberingAfterBreak="0">
+  <w:abstractNum w:abstractNumId="34" w15:restartNumberingAfterBreak="0">
     <w:nsid w:val="73F422E4"/>
     <w:multiLevelType w:val="hybridMultilevel"/>
     <w:tmpl w:val="6D84C5B8"/>
@@ -10676,7 +12645,156 @@
       </w:rPr>
     </w:lvl>
   </w:abstractNum>
-  <w:abstractNum w:abstractNumId="28" w15:restartNumberingAfterBreak="0">
+  <w:abstractNum w:abstractNumId="35" w15:restartNumberingAfterBreak="0">
+    <w:nsid w:val="78A3598B"/>
+    <w:multiLevelType w:val="multilevel"/>
+    <w:tmpl w:val="FE9E98BC"/>
+    <w:lvl w:ilvl="0">
+      <w:start w:val="1"/>
+      <w:numFmt w:val="bullet"/>
+      <w:lvlText w:val=""/>
+      <w:lvlJc w:val="left"/>
+      <w:pPr>
+        <w:tabs>
+          <w:tab w:val="num" w:pos="720"/>
+        </w:tabs>
+        <w:ind w:left="720" w:hanging="360"/>
+      </w:pPr>
+      <w:rPr>
+        <w:rFonts w:ascii="Symbol" w:hAnsi="Symbol" w:hint="default"/>
+        <w:sz w:val="20"/>
+      </w:rPr>
+    </w:lvl>
+    <w:lvl w:ilvl="1" w:tentative="1">
+      <w:start w:val="1"/>
+      <w:numFmt w:val="bullet"/>
+      <w:lvlText w:val="o"/>
+      <w:lvlJc w:val="left"/>
+      <w:pPr>
+        <w:tabs>
+          <w:tab w:val="num" w:pos="1440"/>
+        </w:tabs>
+        <w:ind w:left="1440" w:hanging="360"/>
+      </w:pPr>
+      <w:rPr>
+        <w:rFonts w:ascii="Courier New" w:hAnsi="Courier New" w:hint="default"/>
+        <w:sz w:val="20"/>
+      </w:rPr>
+    </w:lvl>
+    <w:lvl w:ilvl="2" w:tentative="1">
+      <w:start w:val="1"/>
+      <w:numFmt w:val="bullet"/>
+      <w:lvlText w:val=""/>
+      <w:lvlJc w:val="left"/>
+      <w:pPr>
+        <w:tabs>
+          <w:tab w:val="num" w:pos="2160"/>
+        </w:tabs>
+        <w:ind w:left="2160" w:hanging="360"/>
+      </w:pPr>
+      <w:rPr>
+        <w:rFonts w:ascii="Wingdings" w:hAnsi="Wingdings" w:hint="default"/>
+        <w:sz w:val="20"/>
+      </w:rPr>
+    </w:lvl>
+    <w:lvl w:ilvl="3" w:tentative="1">
+      <w:start w:val="1"/>
+      <w:numFmt w:val="bullet"/>
+      <w:lvlText w:val=""/>
+      <w:lvlJc w:val="left"/>
+      <w:pPr>
+        <w:tabs>
+          <w:tab w:val="num" w:pos="2880"/>
+        </w:tabs>
+        <w:ind w:left="2880" w:hanging="360"/>
+      </w:pPr>
+      <w:rPr>
+        <w:rFonts w:ascii="Wingdings" w:hAnsi="Wingdings" w:hint="default"/>
+        <w:sz w:val="20"/>
+      </w:rPr>
+    </w:lvl>
+    <w:lvl w:ilvl="4" w:tentative="1">
+      <w:start w:val="1"/>
+      <w:numFmt w:val="bullet"/>
+      <w:lvlText w:val=""/>
+      <w:lvlJc w:val="left"/>
+      <w:pPr>
+        <w:tabs>
+          <w:tab w:val="num" w:pos="3600"/>
+        </w:tabs>
+        <w:ind w:left="3600" w:hanging="360"/>
+      </w:pPr>
+      <w:rPr>
+        <w:rFonts w:ascii="Wingdings" w:hAnsi="Wingdings" w:hint="default"/>
+        <w:sz w:val="20"/>
+      </w:rPr>
+    </w:lvl>
+    <w:lvl w:ilvl="5" w:tentative="1">
+      <w:start w:val="1"/>
+      <w:numFmt w:val="bullet"/>
+      <w:lvlText w:val=""/>
+      <w:lvlJc w:val="left"/>
+      <w:pPr>
+        <w:tabs>
+          <w:tab w:val="num" w:pos="4320"/>
+        </w:tabs>
+        <w:ind w:left="4320" w:hanging="360"/>
+      </w:pPr>
+      <w:rPr>
+        <w:rFonts w:ascii="Wingdings" w:hAnsi="Wingdings" w:hint="default"/>
+        <w:sz w:val="20"/>
+      </w:rPr>
+    </w:lvl>
+    <w:lvl w:ilvl="6" w:tentative="1">
+      <w:start w:val="1"/>
+      <w:numFmt w:val="bullet"/>
+      <w:lvlText w:val=""/>
+      <w:lvlJc w:val="left"/>
+      <w:pPr>
+        <w:tabs>
+          <w:tab w:val="num" w:pos="5040"/>
+        </w:tabs>
+        <w:ind w:left="5040" w:hanging="360"/>
+      </w:pPr>
+      <w:rPr>
+        <w:rFonts w:ascii="Wingdings" w:hAnsi="Wingdings" w:hint="default"/>
+        <w:sz w:val="20"/>
+      </w:rPr>
+    </w:lvl>
+    <w:lvl w:ilvl="7" w:tentative="1">
+      <w:start w:val="1"/>
+      <w:numFmt w:val="bullet"/>
+      <w:lvlText w:val=""/>
+      <w:lvlJc w:val="left"/>
+      <w:pPr>
+        <w:tabs>
+          <w:tab w:val="num" w:pos="5760"/>
+        </w:tabs>
+        <w:ind w:left="5760" w:hanging="360"/>
+      </w:pPr>
+      <w:rPr>
+        <w:rFonts w:ascii="Wingdings" w:hAnsi="Wingdings" w:hint="default"/>
+        <w:sz w:val="20"/>
+      </w:rPr>
+    </w:lvl>
+    <w:lvl w:ilvl="8" w:tentative="1">
+      <w:start w:val="1"/>
+      <w:numFmt w:val="bullet"/>
+      <w:lvlText w:val=""/>
+      <w:lvlJc w:val="left"/>
+      <w:pPr>
+        <w:tabs>
+          <w:tab w:val="num" w:pos="6480"/>
+        </w:tabs>
+        <w:ind w:left="6480" w:hanging="360"/>
+      </w:pPr>
+      <w:rPr>
+        <w:rFonts w:ascii="Wingdings" w:hAnsi="Wingdings" w:hint="default"/>
+        <w:sz w:val="20"/>
+      </w:rPr>
+    </w:lvl>
+  </w:abstractNum>
+  <w:abstractNum w:abstractNumId="36" w15:restartNumberingAfterBreak="0">
     <w:nsid w:val="79A91ECF"/>
     <w:multiLevelType w:val="multilevel"/>
     <w:tmpl w:val="4B56750A"/>
@@ -10825,7 +12943,7 @@
       </w:rPr>
     </w:lvl>
   </w:abstractNum>
-  <w:abstractNum w:abstractNumId="29" w15:restartNumberingAfterBreak="0">
+  <w:abstractNum w:abstractNumId="37" w15:restartNumberingAfterBreak="0">
     <w:nsid w:val="7A584A16"/>
     <w:multiLevelType w:val="hybridMultilevel"/>
     <w:tmpl w:val="E892AAB2"/>
@@ -10938,95 +13056,271 @@
       </w:rPr>
     </w:lvl>
   </w:abstractNum>
+  <w:abstractNum w:abstractNumId="38" w15:restartNumberingAfterBreak="0">
+    <w:nsid w:val="7FAD6E33"/>
+    <w:multiLevelType w:val="multilevel"/>
+    <w:tmpl w:val="D12C3946"/>
+    <w:lvl w:ilvl="0">
+      <w:start w:val="1"/>
+      <w:numFmt w:val="bullet"/>
+      <w:lvlText w:val=""/>
+      <w:lvlJc w:val="left"/>
+      <w:pPr>
+        <w:tabs>
+          <w:tab w:val="num" w:pos="720"/>
+        </w:tabs>
+        <w:ind w:left="720" w:hanging="360"/>
+      </w:pPr>
+      <w:rPr>
+        <w:rFonts w:ascii="Symbol" w:hAnsi="Symbol" w:hint="default"/>
+        <w:sz w:val="20"/>
+      </w:rPr>
+    </w:lvl>
+    <w:lvl w:ilvl="1" w:tentative="1">
+      <w:start w:val="1"/>
+      <w:numFmt w:val="bullet"/>
+      <w:lvlText w:val="o"/>
+      <w:lvlJc w:val="left"/>
+      <w:pPr>
+        <w:tabs>
+          <w:tab w:val="num" w:pos="1440"/>
+        </w:tabs>
+        <w:ind w:left="1440" w:hanging="360"/>
+      </w:pPr>
+      <w:rPr>
+        <w:rFonts w:ascii="Courier New" w:hAnsi="Courier New" w:hint="default"/>
+        <w:sz w:val="20"/>
+      </w:rPr>
+    </w:lvl>
+    <w:lvl w:ilvl="2" w:tentative="1">
+      <w:start w:val="1"/>
+      <w:numFmt w:val="bullet"/>
+      <w:lvlText w:val=""/>
+      <w:lvlJc w:val="left"/>
+      <w:pPr>
+        <w:tabs>
+          <w:tab w:val="num" w:pos="2160"/>
+        </w:tabs>
+        <w:ind w:left="2160" w:hanging="360"/>
+      </w:pPr>
+      <w:rPr>
+        <w:rFonts w:ascii="Wingdings" w:hAnsi="Wingdings" w:hint="default"/>
+        <w:sz w:val="20"/>
+      </w:rPr>
+    </w:lvl>
+    <w:lvl w:ilvl="3" w:tentative="1">
+      <w:start w:val="1"/>
+      <w:numFmt w:val="bullet"/>
+      <w:lvlText w:val=""/>
+      <w:lvlJc w:val="left"/>
+      <w:pPr>
+        <w:tabs>
+          <w:tab w:val="num" w:pos="2880"/>
+        </w:tabs>
+        <w:ind w:left="2880" w:hanging="360"/>
+      </w:pPr>
+      <w:rPr>
+        <w:rFonts w:ascii="Wingdings" w:hAnsi="Wingdings" w:hint="default"/>
+        <w:sz w:val="20"/>
+      </w:rPr>
+    </w:lvl>
+    <w:lvl w:ilvl="4" w:tentative="1">
+      <w:start w:val="1"/>
+      <w:numFmt w:val="bullet"/>
+      <w:lvlText w:val=""/>
+      <w:lvlJc w:val="left"/>
+      <w:pPr>
+        <w:tabs>
+          <w:tab w:val="num" w:pos="3600"/>
+        </w:tabs>
+        <w:ind w:left="3600" w:hanging="360"/>
+      </w:pPr>
+      <w:rPr>
+        <w:rFonts w:ascii="Wingdings" w:hAnsi="Wingdings" w:hint="default"/>
+        <w:sz w:val="20"/>
+      </w:rPr>
+    </w:lvl>
+    <w:lvl w:ilvl="5" w:tentative="1">
+      <w:start w:val="1"/>
+      <w:numFmt w:val="bullet"/>
+      <w:lvlText w:val=""/>
+      <w:lvlJc w:val="left"/>
+      <w:pPr>
+        <w:tabs>
+          <w:tab w:val="num" w:pos="4320"/>
+        </w:tabs>
+        <w:ind w:left="4320" w:hanging="360"/>
+      </w:pPr>
+      <w:rPr>
+        <w:rFonts w:ascii="Wingdings" w:hAnsi="Wingdings" w:hint="default"/>
+        <w:sz w:val="20"/>
+      </w:rPr>
+    </w:lvl>
+    <w:lvl w:ilvl="6" w:tentative="1">
+      <w:start w:val="1"/>
+      <w:numFmt w:val="bullet"/>
+      <w:lvlText w:val=""/>
+      <w:lvlJc w:val="left"/>
+      <w:pPr>
+        <w:tabs>
+          <w:tab w:val="num" w:pos="5040"/>
+        </w:tabs>
+        <w:ind w:left="5040" w:hanging="360"/>
+      </w:pPr>
+      <w:rPr>
+        <w:rFonts w:ascii="Wingdings" w:hAnsi="Wingdings" w:hint="default"/>
+        <w:sz w:val="20"/>
+      </w:rPr>
+    </w:lvl>
+    <w:lvl w:ilvl="7" w:tentative="1">
+      <w:start w:val="1"/>
+      <w:numFmt w:val="bullet"/>
+      <w:lvlText w:val=""/>
+      <w:lvlJc w:val="left"/>
+      <w:pPr>
+        <w:tabs>
+          <w:tab w:val="num" w:pos="5760"/>
+        </w:tabs>
+        <w:ind w:left="5760" w:hanging="360"/>
+      </w:pPr>
+      <w:rPr>
+        <w:rFonts w:ascii="Wingdings" w:hAnsi="Wingdings" w:hint="default"/>
+        <w:sz w:val="20"/>
+      </w:rPr>
+    </w:lvl>
+    <w:lvl w:ilvl="8" w:tentative="1">
+      <w:start w:val="1"/>
+      <w:numFmt w:val="bullet"/>
+      <w:lvlText w:val=""/>
+      <w:lvlJc w:val="left"/>
+      <w:pPr>
+        <w:tabs>
+          <w:tab w:val="num" w:pos="6480"/>
+        </w:tabs>
+        <w:ind w:left="6480" w:hanging="360"/>
+      </w:pPr>
+      <w:rPr>
+        <w:rFonts w:ascii="Wingdings" w:hAnsi="Wingdings" w:hint="default"/>
+        <w:sz w:val="20"/>
+      </w:rPr>
+    </w:lvl>
+  </w:abstractNum>
   <w:num w:numId="1" w16cid:durableId="1024476259">
+    <w:abstractNumId w:val="9"/>
+  </w:num>
+  <w:num w:numId="2" w16cid:durableId="1679771263">
+    <w:abstractNumId w:val="21"/>
+  </w:num>
+  <w:num w:numId="3" w16cid:durableId="877007272">
+    <w:abstractNumId w:val="4"/>
+  </w:num>
+  <w:num w:numId="4" w16cid:durableId="1623270876">
+    <w:abstractNumId w:val="20"/>
+  </w:num>
+  <w:num w:numId="5" w16cid:durableId="1946230739">
+    <w:abstractNumId w:val="10"/>
+  </w:num>
+  <w:num w:numId="6" w16cid:durableId="1616908395">
+    <w:abstractNumId w:val="5"/>
+  </w:num>
+  <w:num w:numId="7" w16cid:durableId="1569419293">
+    <w:abstractNumId w:val="26"/>
+  </w:num>
+  <w:num w:numId="8" w16cid:durableId="1856536255">
+    <w:abstractNumId w:val="22"/>
+  </w:num>
+  <w:num w:numId="9" w16cid:durableId="373507167">
+    <w:abstractNumId w:val="23"/>
+  </w:num>
+  <w:num w:numId="10" w16cid:durableId="1305239897">
     <w:abstractNumId w:val="8"/>
   </w:num>
-  <w:num w:numId="2" w16cid:durableId="1679771263">
-    <w:abstractNumId w:val="17"/>
-  </w:num>
-  <w:num w:numId="3" w16cid:durableId="877007272">
-    <w:abstractNumId w:val="3"/>
-  </w:num>
-  <w:num w:numId="4" w16cid:durableId="1623270876">
-    <w:abstractNumId w:val="16"/>
-  </w:num>
-  <w:num w:numId="5" w16cid:durableId="1946230739">
-    <w:abstractNumId w:val="9"/>
-  </w:num>
-  <w:num w:numId="6" w16cid:durableId="1616908395">
-    <w:abstractNumId w:val="4"/>
-  </w:num>
-  <w:num w:numId="7" w16cid:durableId="1569419293">
-    <w:abstractNumId w:val="21"/>
-  </w:num>
-  <w:num w:numId="8" w16cid:durableId="1856536255">
-    <w:abstractNumId w:val="18"/>
-  </w:num>
-  <w:num w:numId="9" w16cid:durableId="373507167">
-    <w:abstractNumId w:val="19"/>
-  </w:num>
-  <w:num w:numId="10" w16cid:durableId="1305239897">
-    <w:abstractNumId w:val="7"/>
-  </w:num>
   <w:num w:numId="11" w16cid:durableId="1231770873">
-    <w:abstractNumId w:val="11"/>
+    <w:abstractNumId w:val="13"/>
   </w:num>
   <w:num w:numId="12" w16cid:durableId="2118669486">
-    <w:abstractNumId w:val="12"/>
+    <w:abstractNumId w:val="14"/>
   </w:num>
   <w:num w:numId="13" w16cid:durableId="1064599325">
-    <w:abstractNumId w:val="20"/>
+    <w:abstractNumId w:val="25"/>
   </w:num>
   <w:num w:numId="14" w16cid:durableId="778260571">
     <w:abstractNumId w:val="1"/>
   </w:num>
   <w:num w:numId="15" w16cid:durableId="32972484">
-    <w:abstractNumId w:val="29"/>
+    <w:abstractNumId w:val="37"/>
   </w:num>
   <w:num w:numId="16" w16cid:durableId="2080519628">
     <w:abstractNumId w:val="2"/>
   </w:num>
   <w:num w:numId="17" w16cid:durableId="717316767">
-    <w:abstractNumId w:val="14"/>
+    <w:abstractNumId w:val="18"/>
   </w:num>
   <w:num w:numId="18" w16cid:durableId="1693648751">
-    <w:abstractNumId w:val="23"/>
+    <w:abstractNumId w:val="29"/>
   </w:num>
   <w:num w:numId="19" w16cid:durableId="1361586508">
-    <w:abstractNumId w:val="5"/>
+    <w:abstractNumId w:val="6"/>
   </w:num>
   <w:num w:numId="20" w16cid:durableId="1899045802">
-    <w:abstractNumId w:val="27"/>
+    <w:abstractNumId w:val="34"/>
   </w:num>
   <w:num w:numId="21" w16cid:durableId="780803786">
-    <w:abstractNumId w:val="22"/>
+    <w:abstractNumId w:val="28"/>
   </w:num>
   <w:num w:numId="22" w16cid:durableId="2024356103">
-    <w:abstractNumId w:val="26"/>
+    <w:abstractNumId w:val="33"/>
   </w:num>
   <w:num w:numId="23" w16cid:durableId="268515044">
     <w:abstractNumId w:val="0"/>
   </w:num>
   <w:num w:numId="24" w16cid:durableId="1006786353">
-    <w:abstractNumId w:val="13"/>
+    <w:abstractNumId w:val="16"/>
   </w:num>
   <w:num w:numId="25" w16cid:durableId="1787692184">
-    <w:abstractNumId w:val="25"/>
+    <w:abstractNumId w:val="32"/>
   </w:num>
   <w:num w:numId="26" w16cid:durableId="815757427">
+    <w:abstractNumId w:val="19"/>
+  </w:num>
+  <w:num w:numId="27" w16cid:durableId="1337659689">
+    <w:abstractNumId w:val="7"/>
+  </w:num>
+  <w:num w:numId="28" w16cid:durableId="1622878172">
+    <w:abstractNumId w:val="30"/>
+  </w:num>
+  <w:num w:numId="29" w16cid:durableId="1711031661">
+    <w:abstractNumId w:val="12"/>
+  </w:num>
+  <w:num w:numId="30" w16cid:durableId="965550874">
+    <w:abstractNumId w:val="36"/>
+  </w:num>
+  <w:num w:numId="31" w16cid:durableId="1681084409">
+    <w:abstractNumId w:val="31"/>
+  </w:num>
+  <w:num w:numId="32" w16cid:durableId="1610237029">
+    <w:abstractNumId w:val="27"/>
+  </w:num>
+  <w:num w:numId="33" w16cid:durableId="597106295">
     <w:abstractNumId w:val="15"/>
   </w:num>
-  <w:num w:numId="27" w16cid:durableId="1337659689">
-    <w:abstractNumId w:val="6"/>
+  <w:num w:numId="34" w16cid:durableId="2075738993">
+    <w:abstractNumId w:val="35"/>
   </w:num>
-  <w:num w:numId="28" w16cid:durableId="1622878172">
+  <w:num w:numId="35" w16cid:durableId="723794374">
+    <w:abstractNumId w:val="3"/>
+  </w:num>
+  <w:num w:numId="36" w16cid:durableId="1486623174">
+    <w:abstractNumId w:val="17"/>
+  </w:num>
+  <w:num w:numId="37" w16cid:durableId="1345093548">
+    <w:abstractNumId w:val="38"/>
+  </w:num>
+  <w:num w:numId="38" w16cid:durableId="741097486">
     <w:abstractNumId w:val="24"/>
   </w:num>
-  <w:num w:numId="29" w16cid:durableId="1711031661">
-    <w:abstractNumId w:val="10"/>
-  </w:num>
-  <w:num w:numId="30" w16cid:durableId="965550874">
-    <w:abstractNumId w:val="28"/>
+  <w:num w:numId="39" w16cid:durableId="338822590">
+    <w:abstractNumId w:val="11"/>
   </w:num>
   <w:numIdMacAtCleanup w:val="29"/>
 </w:numbering>
@@ -12153,6 +14447,19 @@
       <w:lang w:eastAsia="pl-PL"/>
     </w:rPr>
   </w:style>
+  <w:style w:type="character" w:styleId="HTMLCode">
+    <w:name w:val="HTML Code"/>
+    <w:basedOn w:val="DefaultParagraphFont"/>
+    <w:uiPriority w:val="99"/>
+    <w:semiHidden/>
+    <w:unhideWhenUsed/>
+    <w:rsid w:val="00B13B4D"/>
+    <w:rPr>
+      <w:rFonts w:ascii="Courier New" w:eastAsia="Times New Roman" w:hAnsi="Courier New" w:cs="Courier New"/>
+      <w:sz w:val="20"/>
+      <w:szCs w:val="20"/>
+    </w:rPr>
+  </w:style>
 </w:styles>
 </file>
 

</xml_diff>